<commit_message>
logo aangepast in footer p1
git-svn-id: http://svnint.ou.nl:8080/svn/ADL/trunk@2580 80d59baa-9aef-c140-ba76-e18f3b6eea4d
</commit_message>
<xml_diff>
--- a/Inspectie OCW/Het Voorstel/Voorstel IvhO_Draft.docx
+++ b/Inspectie OCW/Het Voorstel/Voorstel IvhO_Draft.docx
@@ -153,8 +153,12 @@
     <w:p>
       <w:pPr>
         <w:sectPr>
-          <w:headerReference w:type="default" r:id="rId13"/>
-          <w:footerReference w:type="default" r:id="rId14"/>
+          <w:headerReference w:type="even" r:id="rId13"/>
+          <w:headerReference w:type="default" r:id="rId14"/>
+          <w:footerReference w:type="even" r:id="rId15"/>
+          <w:footerReference w:type="default" r:id="rId16"/>
+          <w:headerReference w:type="first" r:id="rId17"/>
+          <w:footerReference w:type="first" r:id="rId18"/>
           <w:pgSz w:w="11906" w:h="16838"/>
           <w:pgMar w:top="1417" w:right="1106" w:bottom="1417" w:left="1417" w:header="708" w:footer="708" w:gutter="0"/>
           <w:cols w:space="708"/>
@@ -2157,10 +2161,18 @@
     </w:p>
     <w:p>
       <w:r>
-        <w:t xml:space="preserve">De Inspectie van het Onderwijs heeft Ordina uitgedaagd om een voorstel te doen voor het integreren sanctietrajecten in het informatiesysteem Ibis. Ordina heeft de handschoen opgenomen, omdat zij wil laten zien wat Ordina bedoelt met </w:t>
+        <w:t xml:space="preserve">De Inspectie van het Onderwijs heeft Ordina uitgedaagd om een voorstel te doen voor het integreren sanctietrajecten in het informatiesysteem Ibis. Ordina heeft de handschoen opgenomen, omdat zij wil laten zien wat </w:t>
       </w:r>
       <w:proofErr w:type="spellStart"/>
       <w:r>
+        <w:t>Ordina</w:t>
+      </w:r>
+      <w:proofErr w:type="spellEnd"/>
+      <w:r>
+        <w:t xml:space="preserve"> bedoelt met </w:t>
+      </w:r>
+      <w:proofErr w:type="spellStart"/>
+      <w:r>
         <w:t>regelgebaseerd</w:t>
       </w:r>
       <w:proofErr w:type="spellEnd"/>
@@ -2181,7 +2193,15 @@
       </w:r>
       <w:proofErr w:type="spellEnd"/>
       <w:r>
-        <w:t xml:space="preserve"> (PoC) uitgevoerd. Dit voorstel is het resultaat. De onderbouwing van het voorstel bestaat uit:</w:t>
+        <w:t xml:space="preserve"> (</w:t>
+      </w:r>
+      <w:proofErr w:type="spellStart"/>
+      <w:r>
+        <w:t>PoC</w:t>
+      </w:r>
+      <w:proofErr w:type="spellEnd"/>
+      <w:r>
+        <w:t>) uitgevoerd. Dit voorstel is het resultaat. De onderbouwing van het voorstel bestaat uit:</w:t>
       </w:r>
     </w:p>
     <w:p>
@@ -4141,10 +4161,18 @@
         <w:t>Deze taken worden daarna</w:t>
       </w:r>
       <w:r>
-        <w:t xml:space="preserve"> geadresseerd bij de Inspectie, Ordina of beiden(</w:t>
+        <w:t xml:space="preserve"> geadresseerd bij de Inspectie, </w:t>
       </w:r>
       <w:proofErr w:type="spellStart"/>
       <w:r>
+        <w:t>Ordina</w:t>
+      </w:r>
+      <w:proofErr w:type="spellEnd"/>
+      <w:r>
+        <w:t xml:space="preserve"> of beiden(</w:t>
+      </w:r>
+      <w:proofErr w:type="spellStart"/>
+      <w:r>
         <w:t>gezamelijke</w:t>
       </w:r>
       <w:proofErr w:type="spellEnd"/>
@@ -4152,8 +4180,13 @@
         <w:t xml:space="preserve"> taak, </w:t>
       </w:r>
       <w:r>
-        <w:t>of Ordina</w:t>
-      </w:r>
+        <w:t xml:space="preserve">of </w:t>
+      </w:r>
+      <w:proofErr w:type="spellStart"/>
+      <w:r>
+        <w:t>Ordina</w:t>
+      </w:r>
+      <w:proofErr w:type="spellEnd"/>
       <w:r>
         <w:t>)</w:t>
       </w:r>
@@ -4391,16 +4424,29 @@
       <w:bookmarkEnd w:id="22"/>
     </w:p>
     <w:p>
-      <w:r>
-        <w:t xml:space="preserve">Ordina </w:t>
-      </w:r>
       <w:proofErr w:type="spellStart"/>
       <w:r>
+        <w:t>Ordina</w:t>
+      </w:r>
+      <w:proofErr w:type="spellEnd"/>
+      <w:r>
+        <w:t xml:space="preserve"> </w:t>
+      </w:r>
+      <w:proofErr w:type="spellStart"/>
+      <w:r>
         <w:t>hanteerd</w:t>
       </w:r>
       <w:proofErr w:type="spellEnd"/>
       <w:r>
-        <w:t xml:space="preserve"> voor deze PoC en het vervolg een regelgebaseerde aanpak. </w:t>
+        <w:t xml:space="preserve"> voor deze </w:t>
+      </w:r>
+      <w:proofErr w:type="spellStart"/>
+      <w:r>
+        <w:t>PoC</w:t>
+      </w:r>
+      <w:proofErr w:type="spellEnd"/>
+      <w:r>
+        <w:t xml:space="preserve"> en het vervolg een regelgebaseerde aanpak. </w:t>
       </w:r>
       <w:r>
         <w:t>Deze aanpak is geadopteerd vanuit de markt en door Ordina ingericht om een zo praktische invulling hieraan te geven in projecten.</w:t>
@@ -4532,7 +4578,7 @@
                     </pic:cNvPicPr>
                   </pic:nvPicPr>
                   <pic:blipFill>
-                    <a:blip r:embed="rId15" cstate="print"/>
+                    <a:blip r:embed="rId19" cstate="print"/>
                     <a:srcRect/>
                     <a:stretch>
                       <a:fillRect/>
@@ -8759,7 +8805,21 @@
         <w:rPr>
           <w:highlight w:val="yellow"/>
         </w:rPr>
-        <w:t xml:space="preserve">Besloten is dat deze PoC gedurende drie </w:t>
+        <w:t xml:space="preserve">Besloten is dat deze </w:t>
+      </w:r>
+      <w:proofErr w:type="spellStart"/>
+      <w:r>
+        <w:rPr>
+          <w:highlight w:val="yellow"/>
+        </w:rPr>
+        <w:t>PoC</w:t>
+      </w:r>
+      <w:proofErr w:type="spellEnd"/>
+      <w:r>
+        <w:rPr>
+          <w:highlight w:val="yellow"/>
+        </w:rPr>
+        <w:t xml:space="preserve"> gedurende drie </w:t>
       </w:r>
       <w:proofErr w:type="spellStart"/>
       <w:r>
@@ -11017,9 +11077,9 @@
     </w:p>
     <w:p/>
     <w:sectPr>
-      <w:headerReference w:type="even" r:id="rId16"/>
-      <w:headerReference w:type="default" r:id="rId17"/>
-      <w:footerReference w:type="default" r:id="rId18"/>
+      <w:headerReference w:type="even" r:id="rId20"/>
+      <w:headerReference w:type="default" r:id="rId21"/>
+      <w:footerReference w:type="default" r:id="rId22"/>
       <w:pgSz w:w="11906" w:h="16838"/>
       <w:pgMar w:top="1922" w:right="1134" w:bottom="1701" w:left="1701" w:header="709" w:footer="709" w:gutter="0"/>
       <w:cols w:space="708"/>
@@ -11057,6 +11117,16 @@
 </file>
 
 <file path=word/footer1.xml><?xml version="1.0" encoding="utf-8"?>
+<w:ftr xmlns:ve="http://schemas.openxmlformats.org/markup-compatibility/2006" xmlns:o="urn:schemas-microsoft-com:office:office" xmlns:r="http://schemas.openxmlformats.org/officeDocument/2006/relationships" xmlns:m="http://schemas.openxmlformats.org/officeDocument/2006/math" xmlns:v="urn:schemas-microsoft-com:vml" xmlns:wp="http://schemas.openxmlformats.org/drawingml/2006/wordprocessingDrawing" xmlns:w10="urn:schemas-microsoft-com:office:word" xmlns:w="http://schemas.openxmlformats.org/wordprocessingml/2006/main" xmlns:wne="http://schemas.microsoft.com/office/word/2006/wordml">
+  <w:p>
+    <w:pPr>
+      <w:pStyle w:val="Voettekst"/>
+    </w:pPr>
+  </w:p>
+</w:ftr>
+</file>
+
+<file path=word/footer2.xml><?xml version="1.0" encoding="utf-8"?>
 <w:ftr xmlns:ve="http://schemas.openxmlformats.org/markup-compatibility/2006" xmlns:o="urn:schemas-microsoft-com:office:office" xmlns:r="http://schemas.openxmlformats.org/officeDocument/2006/relationships" xmlns:m="http://schemas.openxmlformats.org/officeDocument/2006/math" xmlns:v="urn:schemas-microsoft-com:vml" xmlns:wp="http://schemas.openxmlformats.org/drawingml/2006/wordprocessingDrawing" xmlns:w10="urn:schemas-microsoft-com:office:word" xmlns:w="http://schemas.openxmlformats.org/wordprocessingml/2006/main" xmlns:wne="http://schemas.microsoft.com/office/word/2006/wordml">
   <w:tbl>
     <w:tblPr>
@@ -11181,9 +11251,9 @@
                   </w:rPr>
                   <w:drawing>
                     <wp:inline distT="0" distB="0" distL="0" distR="0">
-                      <wp:extent cx="1041992" cy="342900"/>
-                      <wp:effectExtent l="19050" t="0" r="5758" b="0"/>
-                      <wp:docPr id="27" name="Afbeelding 1" descr="https://encrypted-tbn0.gstatic.com/images?q=tbn:ANd9GcSM-7St4kLj0D7D8V0jinUYNRDCxkWD120Rukf6bVFt0Zr7CAkC"/>
+                      <wp:extent cx="857250" cy="311099"/>
+                      <wp:effectExtent l="19050" t="0" r="0" b="0"/>
+                      <wp:docPr id="1" name="Afbeelding 29" descr="Inspectie_Logo_Voorste_POC.jpg"/>
                       <wp:cNvGraphicFramePr>
                         <a:graphicFrameLocks xmlns:a="http://schemas.openxmlformats.org/drawingml/2006/main" noChangeAspect="1"/>
                       </wp:cNvGraphicFramePr>
@@ -11191,33 +11261,23 @@
                         <a:graphicData uri="http://schemas.openxmlformats.org/drawingml/2006/picture">
                           <pic:pic xmlns:pic="http://schemas.openxmlformats.org/drawingml/2006/picture">
                             <pic:nvPicPr>
-                              <pic:cNvPr id="0" name="Picture 1" descr="https://encrypted-tbn0.gstatic.com/images?q=tbn:ANd9GcSM-7St4kLj0D7D8V0jinUYNRDCxkWD120Rukf6bVFt0Zr7CAkC"/>
-                              <pic:cNvPicPr>
-                                <a:picLocks noChangeAspect="1" noChangeArrowheads="1"/>
-                              </pic:cNvPicPr>
+                              <pic:cNvPr id="0" name="Inspectie_Logo_Voorste_POC.jpg"/>
+                              <pic:cNvPicPr/>
                             </pic:nvPicPr>
                             <pic:blipFill>
                               <a:blip r:embed="rId2"/>
-                              <a:srcRect/>
                               <a:stretch>
                                 <a:fillRect/>
                               </a:stretch>
                             </pic:blipFill>
-                            <pic:spPr bwMode="auto">
+                            <pic:spPr>
                               <a:xfrm>
                                 <a:off x="0" y="0"/>
-                                <a:ext cx="1043294" cy="343328"/>
+                                <a:ext cx="857250" cy="311099"/>
                               </a:xfrm>
                               <a:prstGeom prst="rect">
                                 <a:avLst/>
                               </a:prstGeom>
-                              <a:noFill/>
-                              <a:ln w="9525">
-                                <a:noFill/>
-                                <a:miter lim="800000"/>
-                                <a:headEnd/>
-                                <a:tailEnd/>
-                              </a:ln>
                             </pic:spPr>
                           </pic:pic>
                         </a:graphicData>
@@ -11532,7 +11592,17 @@
 </w:ftr>
 </file>
 
-<file path=word/footer2.xml><?xml version="1.0" encoding="utf-8"?>
+<file path=word/footer3.xml><?xml version="1.0" encoding="utf-8"?>
+<w:ftr xmlns:ve="http://schemas.openxmlformats.org/markup-compatibility/2006" xmlns:o="urn:schemas-microsoft-com:office:office" xmlns:r="http://schemas.openxmlformats.org/officeDocument/2006/relationships" xmlns:m="http://schemas.openxmlformats.org/officeDocument/2006/math" xmlns:v="urn:schemas-microsoft-com:vml" xmlns:wp="http://schemas.openxmlformats.org/drawingml/2006/wordprocessingDrawing" xmlns:w10="urn:schemas-microsoft-com:office:word" xmlns:w="http://schemas.openxmlformats.org/wordprocessingml/2006/main" xmlns:wne="http://schemas.microsoft.com/office/word/2006/wordml">
+  <w:p>
+    <w:pPr>
+      <w:pStyle w:val="Voettekst"/>
+    </w:pPr>
+  </w:p>
+</w:ftr>
+</file>
+
+<file path=word/footer4.xml><?xml version="1.0" encoding="utf-8"?>
 <w:ftr xmlns:ve="http://schemas.openxmlformats.org/markup-compatibility/2006" xmlns:o="urn:schemas-microsoft-com:office:office" xmlns:r="http://schemas.openxmlformats.org/officeDocument/2006/relationships" xmlns:m="http://schemas.openxmlformats.org/officeDocument/2006/math" xmlns:v="urn:schemas-microsoft-com:vml" xmlns:wp="http://schemas.openxmlformats.org/drawingml/2006/wordprocessingDrawing" xmlns:w10="urn:schemas-microsoft-com:office:word" xmlns:w="http://schemas.openxmlformats.org/wordprocessingml/2006/main" xmlns:wne="http://schemas.microsoft.com/office/word/2006/wordml">
   <w:tbl>
     <w:tblPr>
@@ -11611,11 +11681,19 @@
               <w:lang w:val="en-US"/>
             </w:rPr>
           </w:pPr>
+          <w:proofErr w:type="spellStart"/>
           <w:r>
             <w:rPr>
               <w:lang w:val="en-US"/>
             </w:rPr>
-            <w:t xml:space="preserve">PoC BRA </w:t>
+            <w:t>PoC</w:t>
+          </w:r>
+          <w:proofErr w:type="spellEnd"/>
+          <w:r>
+            <w:rPr>
+              <w:lang w:val="en-US"/>
+            </w:rPr>
+            <w:t xml:space="preserve"> BRA </w:t>
           </w:r>
           <w:proofErr w:type="spellStart"/>
           <w:r>
@@ -11701,7 +11779,7 @@
               <w:rStyle w:val="Paginanummer"/>
               <w:noProof/>
             </w:rPr>
-            <w:t>13</w:t>
+            <w:t>2</w:t>
           </w:r>
           <w:r>
             <w:rPr>
@@ -11907,6 +11985,26 @@
       <w:pStyle w:val="Koptekst"/>
     </w:pPr>
   </w:p>
+</w:hdr>
+</file>
+
+<file path=word/header3.xml><?xml version="1.0" encoding="utf-8"?>
+<w:hdr xmlns:ve="http://schemas.openxmlformats.org/markup-compatibility/2006" xmlns:o="urn:schemas-microsoft-com:office:office" xmlns:r="http://schemas.openxmlformats.org/officeDocument/2006/relationships" xmlns:m="http://schemas.openxmlformats.org/officeDocument/2006/math" xmlns:v="urn:schemas-microsoft-com:vml" xmlns:wp="http://schemas.openxmlformats.org/drawingml/2006/wordprocessingDrawing" xmlns:w10="urn:schemas-microsoft-com:office:word" xmlns:w="http://schemas.openxmlformats.org/wordprocessingml/2006/main" xmlns:wne="http://schemas.microsoft.com/office/word/2006/wordml">
+  <w:p>
+    <w:pPr>
+      <w:pStyle w:val="Koptekst"/>
+    </w:pPr>
+  </w:p>
+</w:hdr>
+</file>
+
+<file path=word/header4.xml><?xml version="1.0" encoding="utf-8"?>
+<w:hdr xmlns:ve="http://schemas.openxmlformats.org/markup-compatibility/2006" xmlns:o="urn:schemas-microsoft-com:office:office" xmlns:r="http://schemas.openxmlformats.org/officeDocument/2006/relationships" xmlns:m="http://schemas.openxmlformats.org/officeDocument/2006/math" xmlns:v="urn:schemas-microsoft-com:vml" xmlns:wp="http://schemas.openxmlformats.org/drawingml/2006/wordprocessingDrawing" xmlns:w10="urn:schemas-microsoft-com:office:word" xmlns:w="http://schemas.openxmlformats.org/wordprocessingml/2006/main" xmlns:wne="http://schemas.microsoft.com/office/word/2006/wordml">
+  <w:p>
+    <w:pPr>
+      <w:pStyle w:val="Koptekst"/>
+    </w:pPr>
+  </w:p>
   <w:p/>
   <w:p/>
   <w:p/>
@@ -11921,7 +12019,7 @@
 </w:hdr>
 </file>
 
-<file path=word/header3.xml><?xml version="1.0" encoding="utf-8"?>
+<file path=word/header5.xml><?xml version="1.0" encoding="utf-8"?>
 <w:hdr xmlns:ve="http://schemas.openxmlformats.org/markup-compatibility/2006" xmlns:o="urn:schemas-microsoft-com:office:office" xmlns:r="http://schemas.openxmlformats.org/officeDocument/2006/relationships" xmlns:m="http://schemas.openxmlformats.org/officeDocument/2006/math" xmlns:v="urn:schemas-microsoft-com:vml" xmlns:wp="http://schemas.openxmlformats.org/drawingml/2006/wordprocessingDrawing" xmlns:w10="urn:schemas-microsoft-com:office:word" xmlns:w="http://schemas.openxmlformats.org/wordprocessingml/2006/main" xmlns:wne="http://schemas.microsoft.com/office/word/2006/wordml">
   <w:p>
     <w:pPr>
@@ -19826,21 +19924,6 @@
 </file>
 
 <file path=customXml/item1.xml><?xml version="1.0" encoding="utf-8"?>
-<?mso-contentType ?>
-<FormTemplates xmlns="http://schemas.microsoft.com/sharepoint/v3/contenttype/forms">
-  <Display>DocumentLibraryForm</Display>
-  <Edit>DocumentLibraryForm</Edit>
-  <New>DocumentLibraryForm</New>
-</FormTemplates>
-</file>
-
-<file path=customXml/item2.xml><?xml version="1.0" encoding="utf-8"?>
-<p:properties xmlns:p="http://schemas.microsoft.com/office/2006/metadata/properties" xmlns:xsi="http://www.w3.org/2001/XMLSchema-instance">
-  <documentManagement/>
-</p:properties>
-</file>
-
-<file path=customXml/item3.xml><?xml version="1.0" encoding="utf-8"?>
 <ct:contentTypeSchema xmlns:ct="http://schemas.microsoft.com/office/2006/metadata/contentType" xmlns:ma="http://schemas.microsoft.com/office/2006/metadata/properties/metaAttributes" ct:_="" ma:_="" ma:contentTypeName="Document" ma:contentTypeID="0x0101005656693BAA39FD4CBD7934CBA6A439A1" ma:contentTypeVersion="0" ma:contentTypeDescription="Create a new document." ma:contentTypeScope="" ma:versionID="b862c9977fdc094b990d9026ec03e40a">
   <xsd:schema xmlns:xsd="http://www.w3.org/2001/XMLSchema" xmlns:xs="http://www.w3.org/2001/XMLSchema" xmlns:p="http://schemas.microsoft.com/office/2006/metadata/properties" targetNamespace="http://schemas.microsoft.com/office/2006/metadata/properties" ma:root="true" ma:fieldsID="c64490b4aec6201516c3a874156f37b2">
     <xsd:element name="properties">
@@ -19954,6 +20037,21 @@
 </ct:contentTypeSchema>
 </file>
 
+<file path=customXml/item2.xml><?xml version="1.0" encoding="utf-8"?>
+<p:properties xmlns:p="http://schemas.microsoft.com/office/2006/metadata/properties" xmlns:xsi="http://www.w3.org/2001/XMLSchema-instance">
+  <documentManagement/>
+</p:properties>
+</file>
+
+<file path=customXml/item3.xml><?xml version="1.0" encoding="utf-8"?>
+<?mso-contentType ?>
+<FormTemplates xmlns="http://schemas.microsoft.com/sharepoint/v3/contenttype/forms">
+  <Display>DocumentLibraryForm</Display>
+  <Edit>DocumentLibraryForm</Edit>
+  <New>DocumentLibraryForm</New>
+</FormTemplates>
+</file>
+
 <file path=customXml/item4.xml><?xml version="1.0" encoding="utf-8"?>
 <b:Sources xmlns:b="http://schemas.openxmlformats.org/officeDocument/2006/bibliography" xmlns="http://schemas.openxmlformats.org/officeDocument/2006/bibliography" SelectedStyle="\APA.XSL" StyleName="APA"/>
 </file>
@@ -19963,22 +20061,6 @@
 </file>
 
 <file path=customXml/itemProps1.xml><?xml version="1.0" encoding="utf-8"?>
-<ds:datastoreItem xmlns:ds="http://schemas.openxmlformats.org/officeDocument/2006/customXml" ds:itemID="{D61DCADC-7114-42BA-B891-318C51FDF7CA}">
-  <ds:schemaRefs>
-    <ds:schemaRef ds:uri="http://schemas.microsoft.com/sharepoint/v3/contenttype/forms"/>
-  </ds:schemaRefs>
-</ds:datastoreItem>
-</file>
-
-<file path=customXml/itemProps2.xml><?xml version="1.0" encoding="utf-8"?>
-<ds:datastoreItem xmlns:ds="http://schemas.openxmlformats.org/officeDocument/2006/customXml" ds:itemID="{96947FAD-45CA-4133-B184-239BDED5451D}">
-  <ds:schemaRefs>
-    <ds:schemaRef ds:uri="http://schemas.microsoft.com/office/2006/metadata/properties"/>
-  </ds:schemaRefs>
-</ds:datastoreItem>
-</file>
-
-<file path=customXml/itemProps3.xml><?xml version="1.0" encoding="utf-8"?>
 <ds:datastoreItem xmlns:ds="http://schemas.openxmlformats.org/officeDocument/2006/customXml" ds:itemID="{643A6359-1DC6-43D2-B732-751EBA690193}">
   <ds:schemaRefs>
     <ds:schemaRef ds:uri="http://schemas.microsoft.com/office/2006/metadata/contentType"/>
@@ -19994,8 +20076,24 @@
 </ds:datastoreItem>
 </file>
 
+<file path=customXml/itemProps2.xml><?xml version="1.0" encoding="utf-8"?>
+<ds:datastoreItem xmlns:ds="http://schemas.openxmlformats.org/officeDocument/2006/customXml" ds:itemID="{96947FAD-45CA-4133-B184-239BDED5451D}">
+  <ds:schemaRefs>
+    <ds:schemaRef ds:uri="http://schemas.microsoft.com/office/2006/metadata/properties"/>
+  </ds:schemaRefs>
+</ds:datastoreItem>
+</file>
+
+<file path=customXml/itemProps3.xml><?xml version="1.0" encoding="utf-8"?>
+<ds:datastoreItem xmlns:ds="http://schemas.openxmlformats.org/officeDocument/2006/customXml" ds:itemID="{D61DCADC-7114-42BA-B891-318C51FDF7CA}">
+  <ds:schemaRefs>
+    <ds:schemaRef ds:uri="http://schemas.microsoft.com/sharepoint/v3/contenttype/forms"/>
+  </ds:schemaRefs>
+</ds:datastoreItem>
+</file>
+
 <file path=customXml/itemProps4.xml><?xml version="1.0" encoding="utf-8"?>
-<ds:datastoreItem xmlns:ds="http://schemas.openxmlformats.org/officeDocument/2006/customXml" ds:itemID="{8C898CA8-40D2-417C-AD02-F71BAC31FB6E}">
+<ds:datastoreItem xmlns:ds="http://schemas.openxmlformats.org/officeDocument/2006/customXml" ds:itemID="{443072D3-DA3E-4736-A816-88FD5098A936}">
   <ds:schemaRefs>
     <ds:schemaRef ds:uri="http://schemas.openxmlformats.org/officeDocument/2006/bibliography"/>
   </ds:schemaRefs>
@@ -20003,7 +20101,7 @@
 </file>
 
 <file path=customXml/itemProps5.xml><?xml version="1.0" encoding="utf-8"?>
-<ds:datastoreItem xmlns:ds="http://schemas.openxmlformats.org/officeDocument/2006/customXml" ds:itemID="{41142ADF-D72E-496C-AF9D-AB885D50DAB3}">
+<ds:datastoreItem xmlns:ds="http://schemas.openxmlformats.org/officeDocument/2006/customXml" ds:itemID="{8A05177C-F8DA-4AEF-9EE5-A6136486BB23}">
   <ds:schemaRefs>
     <ds:schemaRef ds:uri="http://schemas.openxmlformats.org/officeDocument/2006/bibliography"/>
   </ds:schemaRefs>

</xml_diff>

<commit_message>
diverse aanpassingen in H3
git-svn-id: http://svnint.ou.nl:8080/svn/ADL/trunk@2588 80d59baa-9aef-c140-ba76-e18f3b6eea4d
</commit_message>
<xml_diff>
--- a/Inspectie OCW/Het Voorstel/Voorstel IvhO_Draft.docx
+++ b/Inspectie OCW/Het Voorstel/Voorstel IvhO_Draft.docx
@@ -2602,7 +2602,7 @@
         <w:t>Er wordt geen nieuwe applicatie aan het landschap toegevoegd</w:t>
       </w:r>
       <w:r>
-        <w:t>`;</w:t>
+        <w:t>;</w:t>
       </w:r>
     </w:p>
     <w:p>
@@ -2646,24 +2646,21 @@
         <w:t xml:space="preserve"> voor Juridische Zaken worden of gerealiseerd in Ibis</w:t>
       </w:r>
       <w:r>
+        <w:t xml:space="preserve">, dan wel in </w:t>
+      </w:r>
+      <w:proofErr w:type="spellStart"/>
+      <w:r>
+        <w:t>e</w:t>
+      </w:r>
+      <w:r>
+        <w:t>D</w:t>
+      </w:r>
+      <w:r>
+        <w:t>ocs</w:t>
+      </w:r>
+      <w:proofErr w:type="spellEnd"/>
+      <w:r>
         <w:t>;</w:t>
-      </w:r>
-      <w:r>
-        <w:t xml:space="preserve">, dan wel in </w:t>
-      </w:r>
-      <w:proofErr w:type="spellStart"/>
-      <w:r>
-        <w:t>E</w:t>
-      </w:r>
-      <w:r>
-        <w:t>D</w:t>
-      </w:r>
-      <w:r>
-        <w:t>ocs</w:t>
-      </w:r>
-      <w:proofErr w:type="spellEnd"/>
-      <w:r>
-        <w:t>.</w:t>
       </w:r>
     </w:p>
     <w:p>
@@ -2723,6 +2720,9 @@
       </w:r>
       <w:r>
         <w:t xml:space="preserve"> om tussenresultaten taalanalyse te toetsen</w:t>
+      </w:r>
+      <w:r>
+        <w:t>;</w:t>
       </w:r>
     </w:p>
     <w:p>
@@ -3527,7 +3527,10 @@
         </w:numPr>
       </w:pPr>
       <w:r>
-        <w:t>tijd te besparen (deze aanpak heeft in eerdere projecten aangetoond om snel resultaat te leveren), waardoor de wens van de inspectie om voor het einde van dit jaar live te zijn mogelijk wordt gemaakt.</w:t>
+        <w:t>tijd te besparen (deze aanpak heeft in eerdere projecten aangetoond om snel resultaat te leveren), waardoor de wens van de inspectie om voor het einde van dit jaar live</w:t>
+      </w:r>
+      <w:r>
+        <w:t xml:space="preserve"> te zijn mogelijk wordt gemaakt;</w:t>
       </w:r>
     </w:p>
     <w:p>
@@ -3539,7 +3542,10 @@
         </w:numPr>
       </w:pPr>
       <w:r>
-        <w:t>Juridische zorgvuldigheid in te bouwen, omdat traceerbaarheid naar de verschillende uitvoeringsregels in de aanpak zit verwerkt.</w:t>
+        <w:t>Juridische zorgvuldigheid in te bouwen, omdat traceerbaarheid naar de verschillende uitvoeringsregels in de aanpak zit verwer</w:t>
+      </w:r>
+      <w:r>
+        <w:t>kt;</w:t>
       </w:r>
     </w:p>
     <w:p>
@@ -3868,8 +3874,7 @@
     </w:p>
     <w:p>
       <w:pPr>
-        <w:spacing w:after="0"/>
-        <w:jc w:val="left"/>
+        <w:pStyle w:val="Kop2"/>
       </w:pPr>
       <w:r>
         <w:lastRenderedPageBreak/>
@@ -3887,15 +3892,7 @@
         <w:t xml:space="preserve">In deze fase zal Ordina samen met de opdrachtgever </w:t>
       </w:r>
       <w:r>
-        <w:t xml:space="preserve">alles klaarzetten wat nodig is om het </w:t>
-      </w:r>
-      <w:proofErr w:type="spellStart"/>
-      <w:r>
-        <w:t>het</w:t>
-      </w:r>
-      <w:proofErr w:type="spellEnd"/>
-      <w:r>
-        <w:t xml:space="preserve"> najaar de sanctietrajecten in Ibis op te nemen en voor het eind van het jaar live te zijn.</w:t>
+        <w:t>alles klaarzetten wat nodig is om het najaar de sanctietrajecten in Ibis op te nemen en voor het eind van het jaar live te zijn.</w:t>
       </w:r>
     </w:p>
     <w:p>
@@ -3948,6 +3945,9 @@
       <w:r>
         <w:t>Projectaansturing: (Stuurgroep);</w:t>
       </w:r>
+      <w:r>
+        <w:t xml:space="preserve"> </w:t>
+      </w:r>
     </w:p>
     <w:p>
       <w:pPr>
@@ -3958,10 +3958,7 @@
         </w:numPr>
       </w:pPr>
       <w:r>
-        <w:t>Functioneel ontwerp</w:t>
-      </w:r>
-      <w:r>
-        <w:t>;</w:t>
+        <w:t>Plan van Aanpak;</w:t>
       </w:r>
     </w:p>
     <w:p>
@@ -3973,7 +3970,161 @@
         </w:numPr>
       </w:pPr>
       <w:r>
-        <w:t>Plan van Aanpak;</w:t>
+        <w:t>Functioneel</w:t>
+      </w:r>
+      <w:r>
+        <w:t>/Technisch</w:t>
+      </w:r>
+      <w:r>
+        <w:t xml:space="preserve"> ontwerp</w:t>
+      </w:r>
+      <w:r>
+        <w:t xml:space="preserve"> </w:t>
+      </w:r>
+      <w:r>
+        <w:t>informatievoorziening geïntegreerd sanctieproces</w:t>
+      </w:r>
+    </w:p>
+    <w:p>
+      <w:pPr>
+        <w:pStyle w:val="Lijstalinea"/>
+        <w:numPr>
+          <w:ilvl w:val="1"/>
+          <w:numId w:val="34"/>
+        </w:numPr>
+      </w:pPr>
+      <w:r>
+        <w:t>d</w:t>
+      </w:r>
+      <w:r>
+        <w:t>efinitieve</w:t>
+      </w:r>
+      <w:r>
+        <w:t xml:space="preserve"> en </w:t>
+      </w:r>
+      <w:r>
+        <w:t>volledige scope</w:t>
+      </w:r>
+      <w:r>
+        <w:t>;</w:t>
+      </w:r>
+    </w:p>
+    <w:p>
+      <w:pPr>
+        <w:pStyle w:val="Lijstalinea"/>
+        <w:numPr>
+          <w:ilvl w:val="1"/>
+          <w:numId w:val="34"/>
+        </w:numPr>
+      </w:pPr>
+      <w:r>
+        <w:t>Vocabulaire: Functionele a</w:t>
+      </w:r>
+      <w:r>
+        <w:t xml:space="preserve">nalyse. Resultaten </w:t>
+      </w:r>
+      <w:proofErr w:type="spellStart"/>
+      <w:r>
+        <w:t>PoC</w:t>
+      </w:r>
+      <w:proofErr w:type="spellEnd"/>
+      <w:r>
+        <w:t xml:space="preserve"> is </w:t>
+      </w:r>
+      <w:r>
+        <w:t>startpunt;</w:t>
+      </w:r>
+    </w:p>
+    <w:p>
+      <w:pPr>
+        <w:pStyle w:val="Lijstalinea"/>
+        <w:numPr>
+          <w:ilvl w:val="1"/>
+          <w:numId w:val="34"/>
+        </w:numPr>
+      </w:pPr>
+      <w:r>
+        <w:t>Afhankelijkheidsmatrix (</w:t>
+      </w:r>
+      <w:proofErr w:type="spellStart"/>
+      <w:r>
+        <w:t>ma</w:t>
+      </w:r>
+      <w:r>
+        <w:t>p</w:t>
+      </w:r>
+      <w:r>
+        <w:t>ping</w:t>
+      </w:r>
+      <w:proofErr w:type="spellEnd"/>
+      <w:r>
+        <w:t>: taak, rol en benodigde informatie (</w:t>
+      </w:r>
+      <w:proofErr w:type="spellStart"/>
+      <w:r>
+        <w:t>nc</w:t>
+      </w:r>
+      <w:proofErr w:type="spellEnd"/>
+      <w:r>
+        <w:t xml:space="preserve"> proces))</w:t>
+      </w:r>
+      <w:r>
+        <w:t>;</w:t>
+      </w:r>
+    </w:p>
+    <w:p>
+      <w:pPr>
+        <w:pStyle w:val="Lijstalinea"/>
+        <w:numPr>
+          <w:ilvl w:val="1"/>
+          <w:numId w:val="34"/>
+        </w:numPr>
+      </w:pPr>
+      <w:r>
+        <w:t>Proces en bijbehorende bedrijfsegels;</w:t>
+      </w:r>
+    </w:p>
+    <w:p>
+      <w:pPr>
+        <w:pStyle w:val="Lijstalinea"/>
+        <w:numPr>
+          <w:ilvl w:val="1"/>
+          <w:numId w:val="34"/>
+        </w:numPr>
+      </w:pPr>
+      <w:r>
+        <w:t>Bedrijfsre</w:t>
+      </w:r>
+      <w:r>
+        <w:t>gel representatievorm</w:t>
+      </w:r>
+      <w:r>
+        <w:t xml:space="preserve">, </w:t>
+      </w:r>
+      <w:proofErr w:type="spellStart"/>
+      <w:r>
+        <w:t>Rulebook</w:t>
+      </w:r>
+      <w:proofErr w:type="spellEnd"/>
+      <w:r>
+        <w:t>;</w:t>
+      </w:r>
+    </w:p>
+    <w:p>
+      <w:pPr>
+        <w:pStyle w:val="Lijstalinea"/>
+        <w:numPr>
+          <w:ilvl w:val="1"/>
+          <w:numId w:val="34"/>
+        </w:numPr>
+      </w:pPr>
+      <w:proofErr w:type="spellStart"/>
+      <w:r>
+        <w:t>Solution</w:t>
+      </w:r>
+      <w:proofErr w:type="spellEnd"/>
+      <w:r>
+        <w:t xml:space="preserve"> architectuur;</w:t>
       </w:r>
     </w:p>
     <w:p>
@@ -3983,15 +4134,59 @@
           <w:ilvl w:val="0"/>
           <w:numId w:val="34"/>
         </w:numPr>
-      </w:pPr>
-      <w:r>
-        <w:t>Vocabulaire: Functionele a</w:t>
-      </w:r>
-      <w:r>
-        <w:t xml:space="preserve">nalyse. Resultaten PoC is </w:t>
-      </w:r>
-      <w:r>
-        <w:t>startpunt;</w:t>
+        <w:rPr>
+          <w:lang w:val="en-US"/>
+        </w:rPr>
+      </w:pPr>
+      <w:proofErr w:type="spellStart"/>
+      <w:r>
+        <w:rPr>
+          <w:lang w:val="en-US"/>
+        </w:rPr>
+        <w:t>Testplan</w:t>
+      </w:r>
+      <w:proofErr w:type="spellEnd"/>
+      <w:r>
+        <w:rPr>
+          <w:lang w:val="en-US"/>
+        </w:rPr>
+        <w:t>;</w:t>
+      </w:r>
+    </w:p>
+    <w:p>
+      <w:pPr>
+        <w:pStyle w:val="Lijstalinea"/>
+        <w:numPr>
+          <w:ilvl w:val="1"/>
+          <w:numId w:val="34"/>
+        </w:numPr>
+        <w:rPr>
+          <w:lang w:val="en-US"/>
+        </w:rPr>
+      </w:pPr>
+      <w:r>
+        <w:rPr>
+          <w:lang w:val="en-US"/>
+        </w:rPr>
+        <w:t xml:space="preserve">Use </w:t>
+      </w:r>
+      <w:r>
+        <w:rPr>
+          <w:lang w:val="en-US"/>
+        </w:rPr>
+        <w:t>Case</w:t>
+      </w:r>
+      <w:r>
+        <w:rPr>
+          <w:lang w:val="en-US"/>
+        </w:rPr>
+        <w:t xml:space="preserve"> model</w:t>
+      </w:r>
+      <w:r>
+        <w:rPr>
+          <w:lang w:val="en-US"/>
+        </w:rPr>
+        <w:t xml:space="preserve">; </w:t>
       </w:r>
     </w:p>
     <w:p>
@@ -4001,26 +4196,23 @@
           <w:ilvl w:val="0"/>
           <w:numId w:val="34"/>
         </w:numPr>
-      </w:pPr>
-      <w:r>
-        <w:t xml:space="preserve">Domeinmodel= </w:t>
-      </w:r>
-      <w:r>
-        <w:t>Conceptueel Gegevensmodel: (</w:t>
-      </w:r>
+        <w:rPr>
+          <w:lang w:val="en-US"/>
+        </w:rPr>
+      </w:pPr>
       <w:proofErr w:type="spellStart"/>
       <w:r>
-        <w:t>tejkeningen</w:t>
+        <w:rPr>
+          <w:lang w:val="en-US"/>
+        </w:rPr>
+        <w:t>Implementatie</w:t>
       </w:r>
       <w:proofErr w:type="spellEnd"/>
       <w:r>
-        <w:t xml:space="preserve"> uit </w:t>
-      </w:r>
-      <w:r>
-        <w:t>&amp;)</w:t>
-      </w:r>
-      <w:r>
-        <w:t>;</w:t>
+        <w:rPr>
+          <w:lang w:val="en-US"/>
+        </w:rPr>
+        <w:t xml:space="preserve"> plan;</w:t>
       </w:r>
     </w:p>
     <w:p>
@@ -4032,43 +4224,49 @@
         </w:numPr>
       </w:pPr>
       <w:r>
-        <w:t>Afhankelijkheidsmatrix (</w:t>
+        <w:t>OTAP (Ontwikkel/Test/Acceptatie/</w:t>
       </w:r>
       <w:proofErr w:type="spellStart"/>
       <w:r>
-        <w:t>maping</w:t>
+        <w:t>Productie-st</w:t>
+      </w:r>
+      <w:r>
+        <w:t>r</w:t>
+      </w:r>
+      <w:r>
+        <w:t>aat</w:t>
       </w:r>
       <w:proofErr w:type="spellEnd"/>
       <w:r>
-        <w:t>: taak, rol en benodigde informatie (</w:t>
+        <w:t>) omgeving.</w:t>
+      </w:r>
+    </w:p>
+    <w:p/>
+    <w:p>
+      <w:pPr>
+        <w:pStyle w:val="Kop4"/>
+      </w:pPr>
+      <w:r>
+        <w:t>Overzicht a</w:t>
+      </w:r>
+      <w:r>
+        <w:t>ctiviteiten</w:t>
+      </w:r>
+      <w:r>
+        <w:t xml:space="preserve"> </w:t>
+      </w:r>
+      <w:r>
+        <w:t>met</w:t>
+      </w:r>
+      <w:r>
+        <w:t xml:space="preserve"> </w:t>
       </w:r>
       <w:proofErr w:type="spellStart"/>
       <w:r>
-        <w:t>nc</w:t>
-      </w:r>
-      <w:proofErr w:type="spellEnd"/>
-      <w:r>
-        <w:t xml:space="preserve"> proces))</w:t>
-      </w:r>
-      <w:r>
-        <w:t>;</w:t>
-      </w:r>
-    </w:p>
-    <w:p/>
-    <w:p/>
-    <w:p>
-      <w:pPr>
-        <w:pStyle w:val="Kop4"/>
-      </w:pPr>
-      <w:r>
-        <w:t>Activiteiten</w:t>
-      </w:r>
-      <w:r>
-        <w:t xml:space="preserve"> per </w:t>
-      </w:r>
-      <w:proofErr w:type="spellStart"/>
-      <w:r>
         <w:t>deliverable</w:t>
+      </w:r>
+      <w:r>
+        <w:t>s</w:t>
       </w:r>
       <w:proofErr w:type="spellEnd"/>
     </w:p>
@@ -4177,11 +4375,9 @@
             <w:r>
               <w:t>De stuurgroep houd toezicht op het project.</w:t>
             </w:r>
-          </w:p>
-          <w:p>
-            <w:pPr>
-              <w:cnfStyle w:val="000000000000"/>
-            </w:pPr>
+            <w:r>
+              <w:t xml:space="preserve"> </w:t>
+            </w:r>
             <w:r>
               <w:t>De afspraken die gelden ten aanzien van de besturing van dit project worden op een rij gezet en als document opgeleverd aan de stuurgroep. Het opschrijven van deze afspraken kan vanaf 1 juli beginnen, en moet vóór de eerste stuurgroep zijn afgerond.</w:t>
             </w:r>
@@ -4217,7 +4413,7 @@
           </w:tcPr>
           <w:p>
             <w:r>
-              <w:t>Validatie</w:t>
+              <w:t>Projectorganisatie inrichten</w:t>
             </w:r>
           </w:p>
         </w:tc>
@@ -4230,31 +4426,45 @@
               <w:cnfStyle w:val="000000000000"/>
             </w:pPr>
             <w:r>
-              <w:t xml:space="preserve">In individuele gesprekken met 3 gemandateerde gebruikers wordt het ontwerp op zijn bruikbaarheid </w:t>
+              <w:t xml:space="preserve">De projectorganisatie bestaat uit projectmanager en uitvoerende teamleden. Deze zal zich in eerste instantie richten op het plan van aanpak voor de </w:t>
             </w:r>
             <w:proofErr w:type="spellStart"/>
             <w:r>
-              <w:t>getoets</w:t>
+              <w:t>zomer-fase</w:t>
             </w:r>
             <w:proofErr w:type="spellEnd"/>
             <w:r>
-              <w:t xml:space="preserve">. Dit gebeurt zowel aan de hand van ontwerpdocumenten als ook door het toetsen aan de hand van prototype software, zoals getoond op 1 juli in de </w:t>
+              <w:t>.</w:t>
+            </w:r>
+            <w:r>
+              <w:t xml:space="preserve"> Het voorliggende voorstel kan gebruikt worden als plan van aanpak voor de zomer, maar niet nadat de Inspectie zelf haar inbreng erin verwerkt ziet. Deze aanpassingen kunnen vanaf 1 juli in een </w:t>
             </w:r>
             <w:proofErr w:type="spellStart"/>
             <w:r>
-              <w:t>PoC</w:t>
+              <w:t>defintief</w:t>
             </w:r>
             <w:proofErr w:type="spellEnd"/>
             <w:r>
-              <w:t xml:space="preserve">. </w:t>
+              <w:t xml:space="preserve"> Plan van Aanpak (</w:t>
             </w:r>
             <w:proofErr w:type="spellStart"/>
             <w:r>
-              <w:t>Deliverables</w:t>
+              <w:t>PvA</w:t>
             </w:r>
             <w:proofErr w:type="spellEnd"/>
             <w:r>
-              <w:t xml:space="preserve"> zijn geschreven uitspraken van de betrokkenen ten aanzien van het getoonde, die in stuurgroeprapportages worden opgenomen.</w:t>
+              <w:t>) worden verwerkt</w:t>
+            </w:r>
+            <w:r>
+              <w:t>.</w:t>
+            </w:r>
+          </w:p>
+          <w:p>
+            <w:pPr>
+              <w:cnfStyle w:val="000000000000"/>
+            </w:pPr>
+            <w:r>
+              <w:t>Aan het eind van de zomer wordt wederom een bijstelling gedaan op basis van detailinzichten die gedurende de zomer ontstaan ten aanzien van de najaarsfase.</w:t>
             </w:r>
           </w:p>
         </w:tc>
@@ -4266,6 +4476,9 @@
             <w:pPr>
               <w:cnfStyle w:val="000000000000"/>
             </w:pPr>
+            <w:r>
+              <w:t>2</w:t>
+            </w:r>
           </w:p>
         </w:tc>
       </w:tr>
@@ -4350,19 +4563,7 @@
               <w:cnfStyle w:val="000000000000"/>
             </w:pPr>
             <w:r>
-              <w:t>een uitgewerkt verhaal over de gegevensstructuren en ov</w:t>
-            </w:r>
-            <w:r>
-              <w:t>er het</w:t>
-            </w:r>
-            <w:r>
-              <w:t xml:space="preserve"> omzetten</w:t>
-            </w:r>
-            <w:r>
-              <w:t xml:space="preserve"> (alleen indien nodig)</w:t>
-            </w:r>
-            <w:r>
-              <w:t xml:space="preserve"> van bestaande gegevens (uit spreadsheets) naar Ibis</w:t>
+              <w:t>validatie. In individuele gesprekken met 3 gemandateerde gebruikers wordt het ontwerp op zijn bruikbaarheid getoetst</w:t>
             </w:r>
             <w:r>
               <w:t>;</w:t>
@@ -4380,6 +4581,9 @@
             <w:r>
               <w:t>een vocabulaire</w:t>
             </w:r>
+            <w:r>
+              <w:t>;</w:t>
+            </w:r>
           </w:p>
           <w:p>
             <w:pPr>
@@ -4393,6 +4597,69 @@
             <w:r>
               <w:t>een domeinmodel (conceptueel en technisch gegevensmodel)</w:t>
             </w:r>
+            <w:r>
+              <w:t>;</w:t>
+            </w:r>
+          </w:p>
+          <w:p>
+            <w:pPr>
+              <w:pStyle w:val="Lijstalinea"/>
+              <w:numPr>
+                <w:ilvl w:val="0"/>
+                <w:numId w:val="42"/>
+              </w:numPr>
+              <w:cnfStyle w:val="000000000000"/>
+            </w:pPr>
+            <w:r>
+              <w:t xml:space="preserve">werkvoorbereiding. om de uitbreiding van Ibis uit te voeren </w:t>
+            </w:r>
+            <w:r>
+              <w:lastRenderedPageBreak/>
+              <w:t>worden werkpakketten gedefinieerd, die in het najaar worden uitgevoerd.</w:t>
+            </w:r>
+          </w:p>
+          <w:p>
+            <w:pPr>
+              <w:pStyle w:val="Lijstalinea"/>
+              <w:numPr>
+                <w:ilvl w:val="0"/>
+                <w:numId w:val="42"/>
+              </w:numPr>
+              <w:cnfStyle w:val="000000000000"/>
+            </w:pPr>
+            <w:r>
+              <w:t>Vast</w:t>
+            </w:r>
+            <w:r>
+              <w:t>legging context, architectuur, proces</w:t>
+            </w:r>
+            <w:r>
+              <w:t>s</w:t>
+            </w:r>
+            <w:r>
+              <w:t>en regels</w:t>
+            </w:r>
+            <w:r>
+              <w:t xml:space="preserve">. </w:t>
+            </w:r>
+            <w:r>
+              <w:t>Definiëren en vastleggen van de context</w:t>
+            </w:r>
+            <w:r>
+              <w:t>, om</w:t>
+            </w:r>
+            <w:r>
+              <w:t xml:space="preserve"> een eenduidig beeld </w:t>
+            </w:r>
+            <w:r>
+              <w:t>te creëren</w:t>
+            </w:r>
+            <w:r>
+              <w:t xml:space="preserve"> van de </w:t>
+            </w:r>
+            <w:r>
+              <w:t>applicatiearchitectuur, werkprocessen, en ondersteunende/relevante regels en implementatiewijze.</w:t>
+            </w:r>
           </w:p>
         </w:tc>
         <w:tc>
@@ -4403,6 +4670,10 @@
             <w:pPr>
               <w:cnfStyle w:val="000000000000"/>
             </w:pPr>
+            <w:r>
+              <w:lastRenderedPageBreak/>
+              <w:t>3</w:t>
+            </w:r>
           </w:p>
         </w:tc>
       </w:tr>
@@ -4414,7 +4685,8 @@
           </w:tcPr>
           <w:p>
             <w:r>
-              <w:t>Werkvoorbereiding</w:t>
+              <w:lastRenderedPageBreak/>
+              <w:t>Business case</w:t>
             </w:r>
           </w:p>
         </w:tc>
@@ -4427,10 +4699,7 @@
               <w:cnfStyle w:val="000000000000"/>
             </w:pPr>
             <w:r>
-              <w:t>Om de uitbreiding van Ibis uit te voeren worden werkpakketten gedefinieerd, die in het najaar worden uitgevoerd</w:t>
-            </w:r>
-            <w:r>
-              <w:t>.</w:t>
+              <w:t>Een afweging van de kosten en de baten wordt voorbereid ter besluitvorming in de eerste helft van September.</w:t>
             </w:r>
           </w:p>
         </w:tc>
@@ -4442,6 +4711,17 @@
             <w:pPr>
               <w:cnfStyle w:val="000000000000"/>
             </w:pPr>
+            <w:r>
+              <w:t>(</w:t>
+            </w:r>
+            <w:proofErr w:type="spellStart"/>
+            <w:r>
+              <w:t>IvO</w:t>
+            </w:r>
+            <w:proofErr w:type="spellEnd"/>
+            <w:r>
+              <w:t>)</w:t>
+            </w:r>
           </w:p>
         </w:tc>
       </w:tr>
@@ -4453,7 +4733,10 @@
           </w:tcPr>
           <w:p>
             <w:r>
-              <w:t>Business case</w:t>
+              <w:t xml:space="preserve">Opstellen </w:t>
+            </w:r>
+            <w:r>
+              <w:t>Implementatieplan</w:t>
             </w:r>
           </w:p>
         </w:tc>
@@ -4466,7 +4749,7 @@
               <w:cnfStyle w:val="000000000000"/>
             </w:pPr>
             <w:r>
-              <w:t>Een afweging van de kosten en de baten wordt voorbereid ter besluitvorming in de eerste helft van September.</w:t>
+              <w:t>Om helderheid te scheppen naar werknemers, zowel van toezicht als van handhaving, wordt de gang van zaken voor de implementatie in een korte notitie verwoord. Deze notitie is bedoeld voor communicatiedoeleinden binnen de Inspectie.</w:t>
             </w:r>
           </w:p>
         </w:tc>
@@ -4478,6 +4761,9 @@
             <w:pPr>
               <w:cnfStyle w:val="000000000000"/>
             </w:pPr>
+            <w:r>
+              <w:t>5</w:t>
+            </w:r>
           </w:p>
         </w:tc>
       </w:tr>
@@ -4488,8 +4774,11 @@
             <w:tcW w:w="2660" w:type="dxa"/>
           </w:tcPr>
           <w:p>
-            <w:r>
-              <w:t>Implementatieplan</w:t>
+            <w:pPr>
+              <w:jc w:val="left"/>
+            </w:pPr>
+            <w:r>
+              <w:t>Opzetten regelstructuur</w:t>
             </w:r>
           </w:p>
         </w:tc>
@@ -4499,10 +4788,11 @@
           </w:tcPr>
           <w:p>
             <w:pPr>
+              <w:jc w:val="left"/>
               <w:cnfStyle w:val="000000000000"/>
             </w:pPr>
             <w:r>
-              <w:t>Om helderheid te scheppen naar werknemers, zowel van toezicht als van handhaving, wordt de gang van zaken voor de implementatie in een korte notitie verwoord. Deze notitie is bedoeld voor communicatiedoeleinden binnen de Inspectie.</w:t>
+              <w:t>Hier wordt in het kader van de regelaanpak bepaald hoe regels vastgelegd moeten worden in het kader van de projectomgeving.</w:t>
             </w:r>
           </w:p>
         </w:tc>
@@ -4514,6 +4804,9 @@
             <w:pPr>
               <w:cnfStyle w:val="000000000000"/>
             </w:pPr>
+            <w:r>
+              <w:t>3</w:t>
+            </w:r>
           </w:p>
         </w:tc>
       </w:tr>
@@ -4524,8 +4817,16 @@
             <w:tcW w:w="2660" w:type="dxa"/>
           </w:tcPr>
           <w:p>
-            <w:r>
-              <w:t>Bijstellen Plan van Aanpak</w:t>
+            <w:pPr>
+              <w:jc w:val="left"/>
+            </w:pPr>
+            <w:proofErr w:type="spellStart"/>
+            <w:r>
+              <w:t>Definieren</w:t>
+            </w:r>
+            <w:proofErr w:type="spellEnd"/>
+            <w:r>
+              <w:t xml:space="preserve"> oplossingsrichting</w:t>
             </w:r>
           </w:p>
         </w:tc>
@@ -4535,33 +4836,62 @@
           </w:tcPr>
           <w:p>
             <w:pPr>
+              <w:jc w:val="left"/>
               <w:cnfStyle w:val="000000000000"/>
             </w:pPr>
             <w:r>
-              <w:t xml:space="preserve">Het voorliggende voorstel kan gebruikt worden als plan van aanpak voor de zomer, maar niet nadat de Inspectie zelf haar inbreng erin </w:t>
-            </w:r>
-            <w:r>
-              <w:lastRenderedPageBreak/>
-              <w:t xml:space="preserve">verwerkt ziet. Deze aanpassingen kunnen vanaf 1 juli in een </w:t>
+              <w:t xml:space="preserve">Oplossingsrichting binnen volledige context en scope </w:t>
+            </w:r>
+            <w:r>
+              <w:t>aangeven</w:t>
+            </w:r>
+            <w:r>
+              <w:t>.</w:t>
+            </w:r>
+          </w:p>
+        </w:tc>
+        <w:tc>
+          <w:tcPr>
+            <w:tcW w:w="1366" w:type="dxa"/>
+          </w:tcPr>
+          <w:p>
+            <w:pPr>
+              <w:cnfStyle w:val="000000000000"/>
+            </w:pPr>
+          </w:p>
+        </w:tc>
+      </w:tr>
+      <w:tr>
+        <w:tc>
+          <w:tcPr>
+            <w:cnfStyle w:val="001000000000"/>
+            <w:tcW w:w="2660" w:type="dxa"/>
+          </w:tcPr>
+          <w:p>
+            <w:pPr>
+              <w:jc w:val="left"/>
+            </w:pPr>
+            <w:r>
+              <w:t xml:space="preserve">Vastlegging To_Be </w:t>
             </w:r>
             <w:proofErr w:type="spellStart"/>
             <w:r>
-              <w:t>defintief</w:t>
+              <w:t>procesen</w:t>
             </w:r>
             <w:proofErr w:type="spellEnd"/>
-            <w:r>
-              <w:t xml:space="preserve"> Plan van Aanpak (PID) worden verwerkt</w:t>
-            </w:r>
-            <w:r>
-              <w:t>.</w:t>
-            </w:r>
-          </w:p>
-          <w:p>
-            <w:pPr>
+          </w:p>
+        </w:tc>
+        <w:tc>
+          <w:tcPr>
+            <w:tcW w:w="5812" w:type="dxa"/>
+          </w:tcPr>
+          <w:p>
+            <w:pPr>
+              <w:jc w:val="left"/>
               <w:cnfStyle w:val="000000000000"/>
             </w:pPr>
             <w:r>
-              <w:t>Aan het eind van de zomer wordt wederom een bijstelling gedaan op basis van detailinzichten die gedurende de zomer ontstaan ten aanzien van de najaarsfase.</w:t>
+              <w:t xml:space="preserve">Beschrijven van de werkprocessen in het kader van de gekozen oplossingsrichting. </w:t>
             </w:r>
           </w:p>
         </w:tc>
@@ -4573,15 +4903,244 @@
             <w:pPr>
               <w:cnfStyle w:val="000000000000"/>
             </w:pPr>
-            <w:r>
-              <w:lastRenderedPageBreak/>
-              <w:t>2</w:t>
-            </w:r>
+          </w:p>
+        </w:tc>
+      </w:tr>
+      <w:tr>
+        <w:tc>
+          <w:tcPr>
+            <w:cnfStyle w:val="001000000000"/>
+            <w:tcW w:w="2660" w:type="dxa"/>
+          </w:tcPr>
+          <w:p>
+            <w:pPr>
+              <w:jc w:val="left"/>
+            </w:pPr>
+            <w:proofErr w:type="spellStart"/>
+            <w:r>
+              <w:t>Definieren</w:t>
+            </w:r>
+            <w:proofErr w:type="spellEnd"/>
+            <w:r>
+              <w:t xml:space="preserve"> en vastleggen regels To_Be proces.</w:t>
+            </w:r>
+          </w:p>
+        </w:tc>
+        <w:tc>
+          <w:tcPr>
+            <w:tcW w:w="5812" w:type="dxa"/>
+          </w:tcPr>
+          <w:p>
+            <w:pPr>
+              <w:jc w:val="left"/>
+              <w:cnfStyle w:val="000000000000"/>
+            </w:pPr>
+            <w:r>
+              <w:t xml:space="preserve">Volgens gedefinieerde regelstructuur zullen de onderkend relevante regels(Bedrijfsregels </w:t>
+            </w:r>
+            <w:proofErr w:type="spellStart"/>
+            <w:r>
+              <w:t>obv</w:t>
+            </w:r>
+            <w:proofErr w:type="spellEnd"/>
+            <w:r>
+              <w:t xml:space="preserve"> wetgeving,procesregels niet </w:t>
+            </w:r>
+            <w:proofErr w:type="spellStart"/>
+            <w:r>
+              <w:t>o.b.v</w:t>
+            </w:r>
+            <w:proofErr w:type="spellEnd"/>
+            <w:r>
+              <w:t xml:space="preserve">. wetgeving of </w:t>
+            </w:r>
+            <w:proofErr w:type="spellStart"/>
+            <w:r>
+              <w:t>o.b.v</w:t>
+            </w:r>
+            <w:proofErr w:type="spellEnd"/>
+            <w:r>
+              <w:t>. gedefinieerd beleid, scherm-/</w:t>
+            </w:r>
+            <w:proofErr w:type="spellStart"/>
+            <w:r>
+              <w:t>veldvalidaties</w:t>
+            </w:r>
+            <w:proofErr w:type="spellEnd"/>
+            <w:r>
+              <w:t>) voor het sanctieproces worden vastgelegd.</w:t>
+            </w:r>
+          </w:p>
+        </w:tc>
+        <w:tc>
+          <w:tcPr>
+            <w:tcW w:w="1366" w:type="dxa"/>
+          </w:tcPr>
+          <w:p>
+            <w:pPr>
+              <w:cnfStyle w:val="000000000000"/>
+            </w:pPr>
+          </w:p>
+        </w:tc>
+      </w:tr>
+      <w:tr>
+        <w:tc>
+          <w:tcPr>
+            <w:cnfStyle w:val="001000000000"/>
+            <w:tcW w:w="2660" w:type="dxa"/>
+          </w:tcPr>
+          <w:p>
+            <w:pPr>
+              <w:jc w:val="left"/>
+            </w:pPr>
+            <w:r>
+              <w:t xml:space="preserve">Definiëren </w:t>
+            </w:r>
+            <w:proofErr w:type="spellStart"/>
+            <w:r>
+              <w:t>solutionarchitectuur</w:t>
+            </w:r>
+            <w:proofErr w:type="spellEnd"/>
+          </w:p>
+        </w:tc>
+        <w:tc>
+          <w:tcPr>
+            <w:tcW w:w="5812" w:type="dxa"/>
+          </w:tcPr>
+          <w:p>
+            <w:pPr>
+              <w:jc w:val="left"/>
+              <w:cnfStyle w:val="000000000000"/>
+              <w:rPr>
+                <w:highlight w:val="yellow"/>
+              </w:rPr>
+            </w:pPr>
+            <w:proofErr w:type="spellStart"/>
+            <w:r>
+              <w:rPr>
+                <w:highlight w:val="yellow"/>
+              </w:rPr>
+              <w:t>dgffdfd</w:t>
+            </w:r>
+            <w:proofErr w:type="spellEnd"/>
+          </w:p>
+        </w:tc>
+        <w:tc>
+          <w:tcPr>
+            <w:tcW w:w="1366" w:type="dxa"/>
+          </w:tcPr>
+          <w:p>
+            <w:pPr>
+              <w:cnfStyle w:val="000000000000"/>
+            </w:pPr>
+          </w:p>
+        </w:tc>
+      </w:tr>
+      <w:tr>
+        <w:tc>
+          <w:tcPr>
+            <w:cnfStyle w:val="001000000000"/>
+            <w:tcW w:w="2660" w:type="dxa"/>
+          </w:tcPr>
+          <w:p>
+            <w:pPr>
+              <w:jc w:val="left"/>
+            </w:pPr>
+            <w:r>
+              <w:t>Functioneel/technisch ontwerp van Sanctieproces in IBIS</w:t>
+            </w:r>
+          </w:p>
+        </w:tc>
+        <w:tc>
+          <w:tcPr>
+            <w:tcW w:w="5812" w:type="dxa"/>
+          </w:tcPr>
+          <w:p>
+            <w:pPr>
+              <w:jc w:val="left"/>
+              <w:cnfStyle w:val="000000000000"/>
+              <w:rPr>
+                <w:highlight w:val="yellow"/>
+              </w:rPr>
+            </w:pPr>
+            <w:proofErr w:type="spellStart"/>
+            <w:r>
+              <w:rPr>
+                <w:highlight w:val="yellow"/>
+              </w:rPr>
+              <w:t>dgffdfd</w:t>
+            </w:r>
+            <w:proofErr w:type="spellEnd"/>
+          </w:p>
+        </w:tc>
+        <w:tc>
+          <w:tcPr>
+            <w:tcW w:w="1366" w:type="dxa"/>
+          </w:tcPr>
+          <w:p>
+            <w:pPr>
+              <w:cnfStyle w:val="000000000000"/>
+            </w:pPr>
+          </w:p>
+        </w:tc>
+      </w:tr>
+      <w:tr>
+        <w:tc>
+          <w:tcPr>
+            <w:cnfStyle w:val="001000000000"/>
+            <w:tcW w:w="2660" w:type="dxa"/>
+          </w:tcPr>
+          <w:p>
+            <w:pPr>
+              <w:jc w:val="left"/>
+            </w:pPr>
+            <w:r>
+              <w:t xml:space="preserve">Opstellen testplan en </w:t>
+            </w:r>
+            <w:proofErr w:type="spellStart"/>
+            <w:r>
+              <w:t>use-case</w:t>
+            </w:r>
+            <w:proofErr w:type="spellEnd"/>
+            <w:r>
+              <w:t xml:space="preserve"> </w:t>
+            </w:r>
+          </w:p>
+        </w:tc>
+        <w:tc>
+          <w:tcPr>
+            <w:tcW w:w="5812" w:type="dxa"/>
+          </w:tcPr>
+          <w:p>
+            <w:pPr>
+              <w:jc w:val="left"/>
+              <w:cnfStyle w:val="000000000000"/>
+              <w:rPr>
+                <w:highlight w:val="yellow"/>
+              </w:rPr>
+            </w:pPr>
+            <w:proofErr w:type="spellStart"/>
+            <w:r>
+              <w:rPr>
+                <w:highlight w:val="yellow"/>
+              </w:rPr>
+              <w:t>dgffdfd</w:t>
+            </w:r>
+            <w:proofErr w:type="spellEnd"/>
+          </w:p>
+        </w:tc>
+        <w:tc>
+          <w:tcPr>
+            <w:tcW w:w="1366" w:type="dxa"/>
+          </w:tcPr>
+          <w:p>
+            <w:pPr>
+              <w:cnfStyle w:val="000000000000"/>
+            </w:pPr>
           </w:p>
         </w:tc>
       </w:tr>
     </w:tbl>
-    <w:p/>
     <w:p/>
     <w:p>
       <w:pPr>
@@ -5346,6 +5905,7 @@
         <w:pStyle w:val="Kop4"/>
       </w:pPr>
       <w:r>
+        <w:lastRenderedPageBreak/>
         <w:t>Openstaande punten</w:t>
       </w:r>
     </w:p>
@@ -5406,10 +5966,7 @@
         <w:t xml:space="preserve"> - </w:t>
       </w:r>
       <w:r>
-        <w:t>In</w:t>
-      </w:r>
-      <w:r>
-        <w:t>richtten</w:t>
+        <w:t>Najaar</w:t>
       </w:r>
     </w:p>
     <w:p>
@@ -6438,6 +6995,7 @@
       </w:pPr>
       <w:proofErr w:type="spellStart"/>
       <w:r>
+        <w:lastRenderedPageBreak/>
         <w:t>Solution</w:t>
       </w:r>
       <w:proofErr w:type="spellEnd"/>
@@ -7233,7 +7791,6 @@
           </w:tcPr>
           <w:p>
             <w:r>
-              <w:lastRenderedPageBreak/>
               <w:t>2.9</w:t>
             </w:r>
           </w:p>
@@ -7638,15 +8195,34 @@
         <w:rPr>
           <w:highlight w:val="yellow"/>
         </w:rPr>
-        <w:t>weggehaald</w:t>
-      </w:r>
-    </w:p>
-    <w:p>
-      <w:pPr>
+        <w:t>W</w:t>
+      </w:r>
+      <w:r>
         <w:rPr>
           <w:highlight w:val="yellow"/>
         </w:rPr>
-      </w:pPr>
+        <w:t>eggehaald</w:t>
+      </w:r>
+    </w:p>
+    <w:p>
+      <w:pPr>
+        <w:rPr>
+          <w:highlight w:val="yellow"/>
+        </w:rPr>
+      </w:pPr>
+    </w:p>
+    <w:p>
+      <w:pPr>
+        <w:rPr>
+          <w:highlight w:val="yellow"/>
+        </w:rPr>
+      </w:pPr>
+      <w:r>
+        <w:rPr>
+          <w:highlight w:val="yellow"/>
+        </w:rPr>
+        <w:t>Afhankelijk van transitie</w:t>
+      </w:r>
     </w:p>
     <w:p>
       <w:pPr>
@@ -7878,6 +8454,7 @@
         <w:rPr>
           <w:highlight w:val="yellow"/>
         </w:rPr>
+        <w:lastRenderedPageBreak/>
         <w:t>wer</w:t>
       </w:r>
       <w:r>
@@ -8231,7 +8808,6 @@
           <w:noProof/>
           <w:highlight w:val="yellow"/>
         </w:rPr>
-        <w:lastRenderedPageBreak/>
         <w:t>Planning</w:t>
       </w:r>
       <w:bookmarkEnd w:id="104"/>
@@ -12199,7 +12775,7 @@
               <w:rStyle w:val="Paginanummer"/>
               <w:noProof/>
             </w:rPr>
-            <w:t>14</w:t>
+            <w:t>11</w:t>
           </w:r>
           <w:r>
             <w:rPr>
@@ -12236,7 +12812,7 @@
               <w:rStyle w:val="Paginanummer"/>
               <w:noProof/>
             </w:rPr>
-            <w:t>18</w:t>
+            <w:t>19</w:t>
           </w:r>
           <w:r>
             <w:rPr>
@@ -16968,13 +17544,13 @@
         <w:rFonts w:hint="default"/>
       </w:rPr>
     </w:lvl>
-    <w:lvl w:ilvl="1" w:tplc="04130003" w:tentative="1">
+    <w:lvl w:ilvl="1" w:tplc="04130003">
       <w:start w:val="1"/>
       <w:numFmt w:val="bullet"/>
       <w:lvlText w:val="o"/>
       <w:lvlJc w:val="left"/>
       <w:pPr>
-        <w:ind w:left="1080" w:hanging="360"/>
+        <w:ind w:left="1211" w:hanging="360"/>
       </w:pPr>
       <w:rPr>
         <w:rFonts w:ascii="Courier New" w:hAnsi="Courier New" w:cs="Courier New" w:hint="default"/>
@@ -21173,7 +21749,7 @@
 </file>
 
 <file path=customXml/itemProps4.xml><?xml version="1.0" encoding="utf-8"?>
-<ds:datastoreItem xmlns:ds="http://schemas.openxmlformats.org/officeDocument/2006/customXml" ds:itemID="{05A23BAA-957D-4310-9F0A-23738E11DCD3}">
+<ds:datastoreItem xmlns:ds="http://schemas.openxmlformats.org/officeDocument/2006/customXml" ds:itemID="{40A2E8E3-AEBB-488D-93A1-0E491A7F354F}">
   <ds:schemaRefs>
     <ds:schemaRef ds:uri="http://schemas.openxmlformats.org/officeDocument/2006/bibliography"/>
   </ds:schemaRefs>
@@ -21181,7 +21757,7 @@
 </file>
 
 <file path=customXml/itemProps5.xml><?xml version="1.0" encoding="utf-8"?>
-<ds:datastoreItem xmlns:ds="http://schemas.openxmlformats.org/officeDocument/2006/customXml" ds:itemID="{19C5762C-3CFF-45F5-B217-E8334A6BE2DB}">
+<ds:datastoreItem xmlns:ds="http://schemas.openxmlformats.org/officeDocument/2006/customXml" ds:itemID="{FBDB7CAF-362B-4ACD-A2AE-831AEE2B5A7E}">
   <ds:schemaRefs>
     <ds:schemaRef ds:uri="http://schemas.openxmlformats.org/officeDocument/2006/bibliography"/>
   </ds:schemaRefs>

</xml_diff>

<commit_message>
kleine dingetjes concreter gemaakt....
git-svn-id: http://svnint.ou.nl:8080/svn/ADL/trunk@2592 80d59baa-9aef-c140-ba76-e18f3b6eea4d
</commit_message>
<xml_diff>
--- a/Inspectie OCW/Het Voorstel/Voorstel IvhO_Draft.docx
+++ b/Inspectie OCW/Het Voorstel/Voorstel IvhO_Draft.docx
@@ -2130,33 +2130,11 @@
                 <w:lang w:val="en-US"/>
               </w:rPr>
             </w:pPr>
-            <w:proofErr w:type="spellStart"/>
             <w:r>
               <w:rPr>
                 <w:lang w:val="en-US"/>
               </w:rPr>
-              <w:t>Versie</w:t>
-            </w:r>
-            <w:proofErr w:type="spellEnd"/>
-            <w:r>
-              <w:rPr>
-                <w:lang w:val="en-US"/>
-              </w:rPr>
-              <w:t xml:space="preserve"> </w:t>
-            </w:r>
-            <w:proofErr w:type="spellStart"/>
-            <w:r>
-              <w:rPr>
-                <w:lang w:val="en-US"/>
-              </w:rPr>
-              <w:t>t.b.v</w:t>
-            </w:r>
-            <w:proofErr w:type="spellEnd"/>
-            <w:r>
-              <w:rPr>
-                <w:lang w:val="en-US"/>
-              </w:rPr>
-              <w:t>. review #1</w:t>
+              <w:t>Versie t.b.v. review #1</w:t>
             </w:r>
           </w:p>
         </w:tc>
@@ -2220,33 +2198,11 @@
                 <w:lang w:val="en-US"/>
               </w:rPr>
             </w:pPr>
-            <w:proofErr w:type="spellStart"/>
             <w:r>
               <w:rPr>
                 <w:lang w:val="en-US"/>
               </w:rPr>
-              <w:t>Versie</w:t>
-            </w:r>
-            <w:proofErr w:type="spellEnd"/>
-            <w:r>
-              <w:rPr>
-                <w:lang w:val="en-US"/>
-              </w:rPr>
-              <w:t xml:space="preserve"> </w:t>
-            </w:r>
-            <w:proofErr w:type="spellStart"/>
-            <w:r>
-              <w:rPr>
-                <w:lang w:val="en-US"/>
-              </w:rPr>
-              <w:t>t.b.v</w:t>
-            </w:r>
-            <w:proofErr w:type="spellEnd"/>
-            <w:r>
-              <w:rPr>
-                <w:lang w:val="en-US"/>
-              </w:rPr>
-              <w:t>. review #</w:t>
+              <w:t>Versie t.b.v. review #</w:t>
             </w:r>
             <w:r>
               <w:rPr>
@@ -2349,31 +2305,7 @@
     <w:p>
       <w:bookmarkStart w:id="4" w:name="_Toc359739061"/>
       <w:r>
-        <w:t xml:space="preserve">De Inspectie van het Onderwijs heeft Ordina uitgedaagd om een voorstel te doen voor het integreren sanctietrajecten in het informatiesysteem Ibis. Ordina heeft de handschoen opgenomen, omdat zij wil laten zien wat Ordina bedoelt met </w:t>
-      </w:r>
-      <w:proofErr w:type="spellStart"/>
-      <w:r>
-        <w:t>regelgebaseerd</w:t>
-      </w:r>
-      <w:proofErr w:type="spellEnd"/>
-      <w:r>
-        <w:t xml:space="preserve"> ontwerpen en ingebouwde </w:t>
-      </w:r>
-      <w:proofErr w:type="spellStart"/>
-      <w:r>
-        <w:t>compliance</w:t>
-      </w:r>
-      <w:proofErr w:type="spellEnd"/>
-      <w:r>
-        <w:t>. Hiertoe  heeft een team van drie specialisten in regelbeheersing (Stefan Hersbach, Han Joosten en Richard ter Mors) in de periode van 7 juni 2013 tot 1 juli 2013 een proof-of-concept (</w:t>
-      </w:r>
-      <w:proofErr w:type="spellStart"/>
-      <w:r>
-        <w:t>PoC</w:t>
-      </w:r>
-      <w:proofErr w:type="spellEnd"/>
-      <w:r>
-        <w:t xml:space="preserve">) uitgevoerd. Dit voorstel is het resultaat. </w:t>
+        <w:t xml:space="preserve">De Inspectie van het Onderwijs heeft Ordina uitgedaagd om een voorstel te doen voor het integreren sanctietrajecten in het informatiesysteem Ibis. Ordina heeft de handschoen opgenomen, omdat zij wil laten zien wat Ordina bedoelt met regelgebaseerd ontwerpen en ingebouwde compliance. Hiertoe  heeft een team van drie specialisten in regelbeheersing (Stefan Hersbach, Han Joosten en Richard ter Mors) in de periode van 7 juni 2013 tot 1 juli 2013 een proof-of-concept (PoC) uitgevoerd. Dit voorstel is het resultaat. </w:t>
       </w:r>
     </w:p>
     <w:p>
@@ -2435,15 +2367,7 @@
         </w:numPr>
       </w:pPr>
       <w:r>
-        <w:t xml:space="preserve">Een </w:t>
-      </w:r>
-      <w:proofErr w:type="spellStart"/>
-      <w:r>
-        <w:t>prototype-studie</w:t>
-      </w:r>
-      <w:proofErr w:type="spellEnd"/>
-      <w:r>
-        <w:t>, die bewijst dat de voorgestelde integratie bouwbaar is.</w:t>
+        <w:t>Een prototype-studie, die bewijst dat de voorgestelde integratie bouwbaar is.</w:t>
       </w:r>
     </w:p>
     <w:p>
@@ -2454,15 +2378,7 @@
     <w:p/>
     <w:p>
       <w:r>
-        <w:t xml:space="preserve">Als resultaat van deze </w:t>
-      </w:r>
-      <w:proofErr w:type="spellStart"/>
-      <w:r>
-        <w:t>Proof-of-Concept</w:t>
-      </w:r>
-      <w:proofErr w:type="spellEnd"/>
-      <w:r>
-        <w:t xml:space="preserve"> krijgt de Inspectie:</w:t>
+        <w:t>Als resultaat van deze Proof-of-Concept krijgt de Inspectie:</w:t>
       </w:r>
     </w:p>
     <w:p>
@@ -2474,15 +2390,7 @@
         </w:numPr>
       </w:pPr>
       <w:r>
-        <w:t xml:space="preserve">Een vooronderzoek naar de gewenste integratie van sanctietrajecten in Ibis, waarin een conceptuele analyse en een gegevensanalyse zijn verwerkt in de </w:t>
-      </w:r>
-      <w:proofErr w:type="spellStart"/>
-      <w:r>
-        <w:t>deliverable</w:t>
-      </w:r>
-      <w:proofErr w:type="spellEnd"/>
-      <w:r>
-        <w:t xml:space="preserve"> “functionele specificatie”. Het afstemmen van deze integratie met de lopende transitie van Ibis kan, indien gewenst, op basis van deze analyses per heden plaatsvinden</w:t>
+        <w:t>Een vooronderzoek naar de gewenste integratie van sanctietrajecten in Ibis, waarin een conceptuele analyse en een gegevensanalyse zijn verwerkt in de deliverable “functionele specificatie”. Het afstemmen van deze integratie met de lopende transitie van Ibis kan, indien gewenst, op basis van deze analyses per heden plaatsvinden</w:t>
       </w:r>
       <w:r>
         <w:t>;</w:t>
@@ -2529,15 +2437,7 @@
         </w:numPr>
       </w:pPr>
       <w:r>
-        <w:t xml:space="preserve">Gebruik de zomer om alle voorbereidingen te treffen voor het uitbreiden van functionaliteit in Ibis, zoals een plan van aanpak, business case, enzovoorts. Zet hiervoor het bestaande team in, aangevuld met een drietal specialisten vanuit de Inspectie. Hanteer een </w:t>
-      </w:r>
-      <w:proofErr w:type="spellStart"/>
-      <w:r>
-        <w:t>timebox-sturing</w:t>
-      </w:r>
-      <w:proofErr w:type="spellEnd"/>
-      <w:r>
-        <w:t xml:space="preserve"> tot 15 september.</w:t>
+        <w:t>Gebruik de zomer om alle voorbereidingen te treffen voor het uitbreiden van functionaliteit in Ibis, zoals een plan van aanpak, business case, enzovoorts. Zet hiervoor het bestaande team in, aangevuld met een drietal specialisten vanuit de Inspectie. Hanteer een timebox-sturing tot 15 september.</w:t>
       </w:r>
     </w:p>
     <w:p>
@@ -2567,13 +2467,8 @@
         <w:t>november</w:t>
       </w:r>
       <w:r>
-        <w:t xml:space="preserve"> als </w:t>
-      </w:r>
-      <w:proofErr w:type="spellStart"/>
-      <w:r>
-        <w:t>in-productie-datum</w:t>
-      </w:r>
-      <w:proofErr w:type="spellEnd"/>
+        <w:t xml:space="preserve"> als in-productie-datum</w:t>
+      </w:r>
       <w:r>
         <w:t>;</w:t>
       </w:r>
@@ -2593,13 +2488,8 @@
         <w:t xml:space="preserve">sanctietraject </w:t>
       </w:r>
       <w:r>
-        <w:t xml:space="preserve">Ibis op basis van regelbeheersing. Mik op 1 december als </w:t>
-      </w:r>
-      <w:proofErr w:type="spellStart"/>
-      <w:r>
-        <w:t>in-productie-datum</w:t>
-      </w:r>
-      <w:proofErr w:type="spellEnd"/>
+        <w:t>Ibis op basis van regelbeheersing. Mik op 1 december als in-productie-datum</w:t>
+      </w:r>
       <w:r>
         <w:t>;</w:t>
       </w:r>
@@ -2630,23 +2520,7 @@
     <w:p>
       <w:bookmarkStart w:id="6" w:name="_Toc359739062"/>
       <w:r>
-        <w:t xml:space="preserve">Dit voorstel is gemaakt in opdracht van de Inspectie van het Onderwijs te Utrecht. De opdracht is verleend door Dion </w:t>
-      </w:r>
-      <w:proofErr w:type="spellStart"/>
-      <w:r>
-        <w:t>Kotteman</w:t>
-      </w:r>
-      <w:proofErr w:type="spellEnd"/>
-      <w:r>
-        <w:t xml:space="preserve">, directeur van de Inspectie, op 6 juni 2013.  Contactpersoon vanuit opdrachtgever is Annemiek  Vermeer, tel. 06-27743569, mail: </w:t>
-      </w:r>
-      <w:proofErr w:type="spellStart"/>
-      <w:r>
-        <w:t>a.vermeer</w:t>
-      </w:r>
-      <w:proofErr w:type="spellEnd"/>
-      <w:r>
-        <w:t>@owinsp.nl.</w:t>
+        <w:t>Dit voorstel is gemaakt in opdracht van de Inspectie van het Onderwijs te Utrecht. De opdracht is verleend door Dion Kotteman, directeur van de Inspectie, op 6 juni 2013.  Contactpersoon vanuit opdrachtgever is Annemiek  Vermeer, tel. 06-27743569, mail: a.vermeer@owinsp.nl.</w:t>
       </w:r>
     </w:p>
     <w:p>
@@ -2770,36 +2644,12 @@
     </w:p>
     <w:p>
       <w:r>
-        <w:t xml:space="preserve">De procesondersteuning wordt gevormd door de module Toezicht. In deze module toezicht kunnen inspecteurs onderzoeken aanmaken bij objecten van toezicht. Onderzoeken zijn in informatietermen ook wel te kwalificeren als een “zaak”. Dat betekent dat het onderzoek, naast dat het de typische procesondersteuning voor het feitelijke toezichtproces onderzoek levert (zoals toewijzing personeel, functionaliteit voor P&amp;C, </w:t>
-      </w:r>
-      <w:proofErr w:type="spellStart"/>
-      <w:r>
-        <w:t>editor</w:t>
-      </w:r>
-      <w:proofErr w:type="spellEnd"/>
-      <w:r>
-        <w:t xml:space="preserve"> voor rapporten en publicatievoorzieningen voor rapporten) ook de met het onderzoek samenhangende informatie bundelt, zoals dat in een zaakgerichte benadering het geval is.</w:t>
-      </w:r>
-    </w:p>
-    <w:p>
-      <w:r>
-        <w:t xml:space="preserve">Die bundeling vindt vooral plaats in relatie met het DMS/RMS </w:t>
-      </w:r>
-      <w:proofErr w:type="spellStart"/>
-      <w:r>
-        <w:t>Edocs</w:t>
-      </w:r>
-      <w:proofErr w:type="spellEnd"/>
-      <w:r>
-        <w:t xml:space="preserve">, waarmee Ibis is gekoppeld. Het unieke onderzoeksnummer vormt een ordeningselement voor de daarin opgenomen documenten. Tijdens het onderzoek worden documenten gecreëerd maar ook van buiten toegevoegd aan het onderzoek. Zij vormen samen in </w:t>
-      </w:r>
-      <w:proofErr w:type="spellStart"/>
-      <w:r>
-        <w:t>Edocs</w:t>
-      </w:r>
-      <w:proofErr w:type="spellEnd"/>
-      <w:r>
-        <w:t xml:space="preserve"> het onderzoeksdossier.</w:t>
+        <w:t>De procesondersteuning wordt gevormd door de module Toezicht. In deze module toezicht kunnen inspecteurs onderzoeken aanmaken bij objecten van toezicht. Onderzoeken zijn in informatietermen ook wel te kwalificeren als een “zaak”. Dat betekent dat het onderzoek, naast dat het de typische procesondersteuning voor het feitelijke toezichtproces onderzoek levert (zoals toewijzing personeel, functionaliteit voor P&amp;C, editor voor rapporten en publicatievoorzieningen voor rapporten) ook de met het onderzoek samenhangende informatie bundelt, zoals dat in een zaakgerichte benadering het geval is.</w:t>
+      </w:r>
+    </w:p>
+    <w:p>
+      <w:r>
+        <w:t>Die bundeling vindt vooral plaats in relatie met het DMS/RMS Edocs, waarmee Ibis is gekoppeld. Het unieke onderzoeksnummer vormt een ordeningselement voor de daarin opgenomen documenten. Tijdens het onderzoek worden documenten gecreëerd maar ook van buiten toegevoegd aan het onderzoek. Zij vormen samen in Edocs het onderzoeksdossier.</w:t>
       </w:r>
     </w:p>
     <w:p>
@@ -2810,15 +2660,7 @@
         <w:t>sheet</w:t>
       </w:r>
       <w:r>
-        <w:t xml:space="preserve"> en de dossiervorming vindt deels in </w:t>
-      </w:r>
-      <w:proofErr w:type="spellStart"/>
-      <w:r>
-        <w:t>Edocs</w:t>
-      </w:r>
-      <w:proofErr w:type="spellEnd"/>
-      <w:r>
-        <w:t xml:space="preserve"> plaats. Juridische Zaken gebruikt daarbij andere zaaknummers dan Ibis.</w:t>
+        <w:t xml:space="preserve"> en de dossiervorming vindt deels in Edocs plaats. Juridische Zaken gebruikt daarbij andere zaaknummers dan Ibis.</w:t>
       </w:r>
     </w:p>
     <w:p>
@@ -2899,32 +2741,16 @@
         <w:t>spreadsheet</w:t>
       </w:r>
       <w:r>
-        <w:t xml:space="preserve"> verdwijnt. De procesondersteuning en P&amp;</w:t>
-      </w:r>
-      <w:proofErr w:type="spellStart"/>
-      <w:r>
-        <w:t>C-voorzieningen</w:t>
-      </w:r>
-      <w:proofErr w:type="spellEnd"/>
-      <w:r>
-        <w:t xml:space="preserve"> voor Juridische Zaken worden of gerealiseerd in Ibis</w:t>
-      </w:r>
-      <w:r>
-        <w:t xml:space="preserve">, dan wel in </w:t>
-      </w:r>
-      <w:proofErr w:type="spellStart"/>
-      <w:r>
-        <w:t>e</w:t>
+        <w:t xml:space="preserve"> verdwijnt. De procesondersteuning en P&amp;C-voorzieningen voor Juridische Zaken worden of gerealiseerd in Ibis</w:t>
+      </w:r>
+      <w:r>
+        <w:t>, dan wel in e</w:t>
       </w:r>
       <w:r>
         <w:t>D</w:t>
       </w:r>
       <w:r>
-        <w:t>ocs</w:t>
-      </w:r>
-      <w:proofErr w:type="spellEnd"/>
-      <w:r>
-        <w:t>;</w:t>
+        <w:t>ocs;</w:t>
       </w:r>
     </w:p>
     <w:p>
@@ -3046,15 +2872,7 @@
         <w:footnoteReference w:id="2"/>
       </w:r>
       <w:r>
-        <w:t xml:space="preserve"> uitgevoerd waarin het verband tussen toezichttrajecten en sanctietrajecten is gelegd. Daaruit blijkt dat de verschillen tussen de datamodellen van Ibis en het datamodel van sanctietrajecten naar verwachting te overbruggen valt. Dat betekent dat sanctietrajecten naar verwachting binnen de tabelstructuren van Ibis kunnen worden geadministreerd. Uitgangspunt van dit voorstel is dan ook om de gegevensmodellen van Ibis intact te laten, en </w:t>
-      </w:r>
-      <w:proofErr w:type="spellStart"/>
-      <w:r>
-        <w:t>gegevensmodelwijzigingen</w:t>
-      </w:r>
-      <w:proofErr w:type="spellEnd"/>
-      <w:r>
-        <w:t xml:space="preserve"> buiten scope te plaatsen.</w:t>
+        <w:t xml:space="preserve"> uitgevoerd waarin het verband tussen toezichttrajecten en sanctietrajecten is gelegd. Daaruit blijkt dat de verschillen tussen de datamodellen van Ibis en het datamodel van sanctietrajecten naar verwachting te overbruggen valt. Dat betekent dat sanctietrajecten naar verwachting binnen de tabelstructuren van Ibis kunnen worden geadministreerd. Uitgangspunt van dit voorstel is dan ook om de gegevensmodellen van Ibis intact te laten, en gegevensmodelwijzigingen buiten scope te plaatsen.</w:t>
       </w:r>
     </w:p>
     <w:p>
@@ -3073,15 +2891,7 @@
         <w:footnoteReference w:id="3"/>
       </w:r>
       <w:r>
-        <w:t xml:space="preserve"> groeit dit aantal door het toevoegen van sanctietrajecten. Het toevoegen van een aantal schermen, specifiek voor sanctietrajecten, en het </w:t>
-      </w:r>
-      <w:proofErr w:type="spellStart"/>
-      <w:r>
-        <w:t>zonodig</w:t>
-      </w:r>
-      <w:proofErr w:type="spellEnd"/>
-      <w:r>
-        <w:t xml:space="preserve"> aanpassen van bestaande schermen valt binnen de scope van dit voorstel.</w:t>
+        <w:t xml:space="preserve"> groeit dit aantal door het toevoegen van sanctietrajecten. Het toevoegen van een aantal schermen, specifiek voor sanctietrajecten, en het zonodig aanpassen van bestaande schermen valt binnen de scope van dit voorstel.</w:t>
       </w:r>
     </w:p>
     <w:p>
@@ -3116,15 +2926,7 @@
     <w:p>
       <w:r>
         <w:lastRenderedPageBreak/>
-        <w:t xml:space="preserve">In de </w:t>
-      </w:r>
-      <w:proofErr w:type="spellStart"/>
-      <w:r>
-        <w:t>PoC</w:t>
-      </w:r>
-      <w:proofErr w:type="spellEnd"/>
-      <w:r>
-        <w:t xml:space="preserve"> is </w:t>
+        <w:t xml:space="preserve">In de PoC is </w:t>
       </w:r>
       <w:r>
         <w:t>de scope beperkt geweest tot het primaire onderwijs. In de vervolgfasen komen ook de andere sectoren aan bod: EC, VO, BVE en HO</w:t>
@@ -3301,11 +3103,9 @@
             <w:tcW w:w="0" w:type="auto"/>
           </w:tcPr>
           <w:p>
-            <w:proofErr w:type="spellStart"/>
             <w:r>
               <w:t>Risico-analyse</w:t>
             </w:r>
-            <w:proofErr w:type="spellEnd"/>
           </w:p>
         </w:tc>
         <w:tc>
@@ -3550,11 +3350,9 @@
             <w:pPr>
               <w:cnfStyle w:val="000000000000"/>
             </w:pPr>
-            <w:proofErr w:type="spellStart"/>
             <w:r>
               <w:t>MS-Excel</w:t>
             </w:r>
-            <w:proofErr w:type="spellEnd"/>
           </w:p>
         </w:tc>
       </w:tr>
@@ -3735,26 +3533,13 @@
         <w:t xml:space="preserve"> aanpak </w:t>
       </w:r>
       <w:r>
-        <w:t xml:space="preserve">om sanctietrajecten in Ibis te realiseren. Het beschrijft een proces dat is opgedeeld in de </w:t>
-      </w:r>
-      <w:proofErr w:type="spellStart"/>
-      <w:r>
-        <w:t>PoC</w:t>
-      </w:r>
-      <w:proofErr w:type="spellEnd"/>
-      <w:r>
-        <w:t xml:space="preserve"> (op dit moment afgelopen), een zomerperiode (1 juli – 15 september) en een najaarsperiode (15 september – 31 december). Dit voorstel is concreet gemaakt tot op het niveau van </w:t>
+        <w:t xml:space="preserve">om sanctietrajecten in Ibis te realiseren. Het beschrijft een proces dat is opgedeeld in de PoC (op dit moment afgelopen), een zomerperiode (1 juli – 15 september) en een najaarsperiode (15 september – 31 december). Dit voorstel is concreet gemaakt tot op het niveau van </w:t>
       </w:r>
       <w:r>
         <w:t xml:space="preserve">taken en </w:t>
       </w:r>
-      <w:proofErr w:type="spellStart"/>
-      <w:r>
-        <w:t>deliverables</w:t>
-      </w:r>
-      <w:proofErr w:type="spellEnd"/>
-      <w:r>
-        <w:t>.</w:t>
+      <w:r>
+        <w:t>deliverables.</w:t>
       </w:r>
     </w:p>
     <w:p>
@@ -3771,15 +3556,7 @@
         </w:numPr>
       </w:pPr>
       <w:r>
-        <w:t xml:space="preserve">de </w:t>
-      </w:r>
-      <w:proofErr w:type="spellStart"/>
-      <w:r>
-        <w:t>co-creatie</w:t>
-      </w:r>
-      <w:proofErr w:type="spellEnd"/>
-      <w:r>
-        <w:t xml:space="preserve"> met medewerkers van Juridische zaken in hun eigen taal (die van de regelgeving) te kunnen voeren;</w:t>
+        <w:t>de co-creatie met medewerkers van Juridische zaken in hun eigen taal (die van de regelgeving) te kunnen voeren;</w:t>
       </w:r>
     </w:p>
     <w:p>
@@ -3821,15 +3598,7 @@
         </w:numPr>
       </w:pPr>
       <w:r>
-        <w:t xml:space="preserve">In </w:t>
-      </w:r>
-      <w:proofErr w:type="spellStart"/>
-      <w:r>
-        <w:t>timeboxes</w:t>
-      </w:r>
-      <w:proofErr w:type="spellEnd"/>
-      <w:r>
-        <w:t xml:space="preserve"> te kunnen werken. Dit levert vermindering van het projectrisico op.</w:t>
+        <w:t>In timeboxes te kunnen werken. Dit levert vermindering van het projectrisico op.</w:t>
       </w:r>
     </w:p>
     <w:p>
@@ -3874,14 +3643,12 @@
           <w:b/>
         </w:rPr>
       </w:pPr>
-      <w:proofErr w:type="spellStart"/>
       <w:r>
         <w:rPr>
           <w:b/>
         </w:rPr>
         <w:t>Disclaimer</w:t>
       </w:r>
-      <w:proofErr w:type="spellEnd"/>
     </w:p>
     <w:p>
       <w:r>
@@ -4037,36 +3804,12 @@
         <w:t xml:space="preserve"> draagvlak te </w:t>
       </w:r>
       <w:r>
-        <w:t xml:space="preserve">creëren is een tweetal workshops voorzien met meerdere deelnemers. De aanpak stelt </w:t>
-      </w:r>
-      <w:proofErr w:type="spellStart"/>
-      <w:r>
-        <w:t>co-creatie</w:t>
-      </w:r>
-      <w:proofErr w:type="spellEnd"/>
-      <w:r>
-        <w:t xml:space="preserve"> centraal: het bedrijfsproces is van de Inspectie, en Ordina zorgt voor de consistentie en bouwbaarheid van het resultaat.</w:t>
-      </w:r>
-    </w:p>
-    <w:p>
-      <w:r>
-        <w:t xml:space="preserve">In </w:t>
-      </w:r>
-      <w:proofErr w:type="spellStart"/>
-      <w:r>
-        <w:t>Ordina’s</w:t>
-      </w:r>
-      <w:proofErr w:type="spellEnd"/>
-      <w:r>
-        <w:t xml:space="preserve"> aanpak wordt gewerkt met prototypes, die gebruikers in staat stellen de werkvolgordes uit de praktijk te toetsen aan een werkend prototype. Ook dit maakt deel uit van </w:t>
-      </w:r>
-      <w:proofErr w:type="spellStart"/>
-      <w:r>
-        <w:t>co-creatie</w:t>
-      </w:r>
-      <w:proofErr w:type="spellEnd"/>
-      <w:r>
-        <w:t>.</w:t>
+        <w:t>creëren is een tweetal workshops voorzien met meerdere deelnemers. De aanpak stelt co-creatie centraal: het bedrijfsproces is van de Inspectie, en Ordina zorgt voor de consistentie en bouwbaarheid van het resultaat.</w:t>
+      </w:r>
+    </w:p>
+    <w:p>
+      <w:r>
+        <w:t>In Ordina’s aanpak wordt gewerkt met prototypes, die gebruikers in staat stellen de werkvolgordes uit de praktijk te toetsen aan een werkend prototype. Ook dit maakt deel uit van co-creatie.</w:t>
       </w:r>
     </w:p>
     <w:p>
@@ -4172,11 +3915,9 @@
       <w:pPr>
         <w:pStyle w:val="Kop4"/>
       </w:pPr>
-      <w:proofErr w:type="spellStart"/>
       <w:r>
         <w:t>Deliverables</w:t>
       </w:r>
-      <w:proofErr w:type="spellEnd"/>
       <w:r>
         <w:t xml:space="preserve"> in fase: </w:t>
       </w:r>
@@ -4189,15 +3930,7 @@
         <w:t>Voor de opdracht bij de Inspectie van het Onderwijs voorziet Ordina vanuit zijn aanp</w:t>
       </w:r>
       <w:r>
-        <w:t xml:space="preserve">ak de onderstaande </w:t>
-      </w:r>
-      <w:proofErr w:type="spellStart"/>
-      <w:r>
-        <w:t>deliverables</w:t>
-      </w:r>
-      <w:proofErr w:type="spellEnd"/>
-      <w:r>
-        <w:t>:</w:t>
+        <w:t>ak de onderstaande deliverables:</w:t>
       </w:r>
     </w:p>
     <w:p>
@@ -4287,15 +4020,7 @@
         <w:t>Vocabulaire: Functionele a</w:t>
       </w:r>
       <w:r>
-        <w:t xml:space="preserve">nalyse. Resultaten </w:t>
-      </w:r>
-      <w:proofErr w:type="spellStart"/>
-      <w:r>
-        <w:t>PoC</w:t>
-      </w:r>
-      <w:proofErr w:type="spellEnd"/>
-      <w:r>
-        <w:t xml:space="preserve"> is </w:t>
+        <w:t xml:space="preserve">nalyse. Resultaten PoC is </w:t>
       </w:r>
       <w:r>
         <w:t>startpunt;</w:t>
@@ -4310,29 +4035,13 @@
         </w:numPr>
       </w:pPr>
       <w:r>
-        <w:t>Afhankelijkheidsmatrix (</w:t>
-      </w:r>
-      <w:proofErr w:type="spellStart"/>
-      <w:r>
-        <w:t>ma</w:t>
+        <w:t>Afhankelijkheidsmatrix (ma</w:t>
       </w:r>
       <w:r>
         <w:t>p</w:t>
       </w:r>
       <w:r>
-        <w:t>ping</w:t>
-      </w:r>
-      <w:proofErr w:type="spellEnd"/>
-      <w:r>
-        <w:t>: taak, rol en benodigde informatie (</w:t>
-      </w:r>
-      <w:proofErr w:type="spellStart"/>
-      <w:r>
-        <w:t>nc</w:t>
-      </w:r>
-      <w:proofErr w:type="spellEnd"/>
-      <w:r>
-        <w:t xml:space="preserve"> proces))</w:t>
+        <w:t>ping: taak, rol en benodigde informatie (nc proces))</w:t>
       </w:r>
       <w:r>
         <w:t>;</w:t>
@@ -4365,13 +4074,8 @@
         <w:t>gel representatievorm</w:t>
       </w:r>
       <w:r>
-        <w:t xml:space="preserve">, </w:t>
-      </w:r>
-      <w:proofErr w:type="spellStart"/>
-      <w:r>
-        <w:t>Rulebook</w:t>
-      </w:r>
-      <w:proofErr w:type="spellEnd"/>
+        <w:t>, Rulebook</w:t>
+      </w:r>
       <w:r>
         <w:t>;</w:t>
       </w:r>
@@ -4384,13 +4088,8 @@
           <w:numId w:val="34"/>
         </w:numPr>
       </w:pPr>
-      <w:proofErr w:type="spellStart"/>
-      <w:r>
-        <w:t>Solution</w:t>
-      </w:r>
-      <w:proofErr w:type="spellEnd"/>
-      <w:r>
-        <w:t xml:space="preserve"> architectuur;</w:t>
+      <w:r>
+        <w:t>Solution architectuur;</w:t>
       </w:r>
     </w:p>
     <w:p>
@@ -4404,19 +4103,11 @@
           <w:lang w:val="en-US"/>
         </w:rPr>
       </w:pPr>
-      <w:proofErr w:type="spellStart"/>
       <w:r>
         <w:rPr>
           <w:lang w:val="en-US"/>
         </w:rPr>
-        <w:t>Testplan</w:t>
-      </w:r>
-      <w:proofErr w:type="spellEnd"/>
-      <w:r>
-        <w:rPr>
-          <w:lang w:val="en-US"/>
-        </w:rPr>
-        <w:t>;</w:t>
+        <w:t>Testplan;</w:t>
       </w:r>
     </w:p>
     <w:p>
@@ -4466,19 +4157,11 @@
           <w:lang w:val="en-US"/>
         </w:rPr>
       </w:pPr>
-      <w:proofErr w:type="spellStart"/>
       <w:r>
         <w:rPr>
           <w:lang w:val="en-US"/>
         </w:rPr>
-        <w:t>Implementatie</w:t>
-      </w:r>
-      <w:proofErr w:type="spellEnd"/>
-      <w:r>
-        <w:rPr>
-          <w:lang w:val="en-US"/>
-        </w:rPr>
-        <w:t xml:space="preserve"> plan;</w:t>
+        <w:t>Implementatie plan;</w:t>
       </w:r>
     </w:p>
     <w:p>
@@ -4490,21 +4173,13 @@
         </w:numPr>
       </w:pPr>
       <w:r>
-        <w:t>OTAP (Ontwikkel/Test/Acceptatie/</w:t>
-      </w:r>
-      <w:proofErr w:type="spellStart"/>
-      <w:r>
-        <w:t>Productie-st</w:t>
+        <w:t>OTAP (Ontwikkel/Test/Acceptatie/Productie-st</w:t>
       </w:r>
       <w:r>
         <w:t>r</w:t>
       </w:r>
       <w:r>
-        <w:t>aat</w:t>
-      </w:r>
-      <w:proofErr w:type="spellEnd"/>
-      <w:r>
-        <w:t>) omgeving.</w:t>
+        <w:t>aat) omgeving.</w:t>
       </w:r>
     </w:p>
     <w:p/>
@@ -4525,16 +4200,11 @@
         <w:t>met</w:t>
       </w:r>
       <w:r>
-        <w:t xml:space="preserve"> </w:t>
-      </w:r>
-      <w:proofErr w:type="spellStart"/>
-      <w:r>
-        <w:t>deliverable</w:t>
+        <w:t xml:space="preserve"> deliverable</w:t>
       </w:r>
       <w:r>
         <w:t>s</w:t>
       </w:r>
-      <w:proofErr w:type="spellEnd"/>
     </w:p>
     <w:tbl>
       <w:tblPr>
@@ -4601,19 +4271,11 @@
                 <w:b w:val="0"/>
               </w:rPr>
             </w:pPr>
-            <w:proofErr w:type="spellStart"/>
             <w:r>
               <w:rPr>
                 <w:b w:val="0"/>
               </w:rPr>
-              <w:t>Deliverable</w:t>
-            </w:r>
-            <w:proofErr w:type="spellEnd"/>
-            <w:r>
-              <w:rPr>
-                <w:b w:val="0"/>
-              </w:rPr>
-              <w:t xml:space="preserve"> #</w:t>
+              <w:t>Deliverable #</w:t>
             </w:r>
           </w:p>
         </w:tc>
@@ -4692,34 +4354,10 @@
               <w:cnfStyle w:val="000000000000"/>
             </w:pPr>
             <w:r>
-              <w:t xml:space="preserve">De projectorganisatie bestaat uit projectmanager en uitvoerende teamleden. Deze zal zich in eerste instantie richten op het plan van aanpak voor de </w:t>
-            </w:r>
-            <w:proofErr w:type="spellStart"/>
-            <w:r>
-              <w:t>zomer-fase</w:t>
-            </w:r>
-            <w:proofErr w:type="spellEnd"/>
-            <w:r>
-              <w:t>.</w:t>
-            </w:r>
-            <w:r>
-              <w:t xml:space="preserve"> Het voorliggende voorstel kan gebruikt worden als plan van aanpak voor de zomer, maar niet nadat de Inspectie zelf haar inbreng erin verwerkt ziet. Deze aanpassingen kunnen vanaf 1 juli in een </w:t>
-            </w:r>
-            <w:proofErr w:type="spellStart"/>
-            <w:r>
-              <w:t>defintief</w:t>
-            </w:r>
-            <w:proofErr w:type="spellEnd"/>
-            <w:r>
-              <w:t xml:space="preserve"> Plan van Aanpak (</w:t>
-            </w:r>
-            <w:proofErr w:type="spellStart"/>
-            <w:r>
-              <w:t>PvA</w:t>
-            </w:r>
-            <w:proofErr w:type="spellEnd"/>
-            <w:r>
-              <w:t>) worden verwerkt</w:t>
+              <w:t>De projectorganisatie bestaat uit projectmanager en uitvoerende teamleden. Deze zal zich in eerste instantie richten op het plan van aanpak voor de zomer-fase.</w:t>
+            </w:r>
+            <w:r>
+              <w:t xml:space="preserve"> Het voorliggende voorstel kan gebruikt worden als plan van aanpak voor de zomer, maar niet nadat de Inspectie zelf haar inbreng erin verwerkt ziet. Deze aanpassingen kunnen vanaf 1 juli in een defintief Plan van Aanpak (PvA) worden verwerkt</w:t>
             </w:r>
             <w:r>
               <w:t>.</w:t>
@@ -4769,23 +4407,7 @@
               <w:cnfStyle w:val="000000000000"/>
             </w:pPr>
             <w:r>
-              <w:t xml:space="preserve">Het werk vanuit de </w:t>
-            </w:r>
-            <w:proofErr w:type="spellStart"/>
-            <w:r>
-              <w:t>PoC</w:t>
-            </w:r>
-            <w:proofErr w:type="spellEnd"/>
-            <w:r>
-              <w:t xml:space="preserve"> aan het functioneel ontwerp wordt voortgezet in </w:t>
-            </w:r>
-            <w:proofErr w:type="spellStart"/>
-            <w:r>
-              <w:t>co-creatie</w:t>
-            </w:r>
-            <w:proofErr w:type="spellEnd"/>
-            <w:r>
-              <w:t xml:space="preserve"> met de Inspectie. Dit leidt tot een document, het functioneel ontwerp, wat aan het eind van de zomer gedragen moet zijn vanuit gebruikers en de leidraad zal zijn voor het najaar. Het bevat</w:t>
+              <w:t>Het werk vanuit de PoC aan het functioneel ontwerp wordt voortgezet in co-creatie met de Inspectie. Dit leidt tot een document, het functioneel ontwerp, wat aan het eind van de zomer gedragen moet zijn vanuit gebruikers en de leidraad zal zijn voor het najaar. Het bevat</w:t>
             </w:r>
             <w:r>
               <w:t>:</w:t>
@@ -4964,14 +4586,12 @@
               </w:numPr>
               <w:cnfStyle w:val="000000000000"/>
             </w:pPr>
-            <w:proofErr w:type="spellStart"/>
             <w:r>
               <w:t>S</w:t>
             </w:r>
             <w:r>
               <w:t>olution</w:t>
             </w:r>
-            <w:proofErr w:type="spellEnd"/>
             <w:r>
               <w:t xml:space="preserve"> </w:t>
             </w:r>
@@ -5033,15 +4653,7 @@
               <w:cnfStyle w:val="000000000000"/>
             </w:pPr>
             <w:r>
-              <w:t>(</w:t>
-            </w:r>
-            <w:proofErr w:type="spellStart"/>
-            <w:r>
-              <w:t>IvO</w:t>
-            </w:r>
-            <w:proofErr w:type="spellEnd"/>
-            <w:r>
-              <w:t>)</w:t>
+              <w:t>(IvO)</w:t>
             </w:r>
           </w:p>
         </w:tc>
@@ -5099,15 +4711,7 @@
               <w:jc w:val="left"/>
             </w:pPr>
             <w:r>
-              <w:t xml:space="preserve">Opstellen testplan en </w:t>
-            </w:r>
-            <w:proofErr w:type="spellStart"/>
-            <w:r>
-              <w:t>use-case</w:t>
-            </w:r>
-            <w:proofErr w:type="spellEnd"/>
-            <w:r>
-              <w:t xml:space="preserve"> </w:t>
+              <w:t xml:space="preserve">Opstellen testplan en use-case </w:t>
             </w:r>
           </w:p>
         </w:tc>
@@ -5163,15 +4767,7 @@
               <w:cnfStyle w:val="000000000000"/>
             </w:pPr>
             <w:r>
-              <w:t xml:space="preserve">Na de </w:t>
-            </w:r>
-            <w:proofErr w:type="spellStart"/>
-            <w:r>
-              <w:t>zomer-fase</w:t>
-            </w:r>
-            <w:proofErr w:type="spellEnd"/>
-            <w:r>
-              <w:t xml:space="preserve"> zal de realisatie starten. Hiervoor zal een OTAP straat moeten worden ingericht.</w:t>
+              <w:t>Na de zomer-fase zal de realisatie starten. Hiervoor zal een OTAP straat moeten worden ingericht.</w:t>
             </w:r>
           </w:p>
         </w:tc>
@@ -5228,11 +4824,9 @@
           <w:numId w:val="35"/>
         </w:numPr>
       </w:pPr>
-      <w:proofErr w:type="spellStart"/>
       <w:r>
         <w:t>Stakeholders</w:t>
       </w:r>
-      <w:proofErr w:type="spellEnd"/>
       <w:r>
         <w:t xml:space="preserve"> Inspectie, Sanctieproces en Beheer;</w:t>
       </w:r>
@@ -5344,13 +4938,8 @@
           <w:numId w:val="35"/>
         </w:numPr>
       </w:pPr>
-      <w:proofErr w:type="spellStart"/>
-      <w:r>
-        <w:t>Key-user</w:t>
-      </w:r>
-      <w:proofErr w:type="spellEnd"/>
-      <w:r>
-        <w:t>;</w:t>
+      <w:r>
+        <w:t>Key-user;</w:t>
       </w:r>
     </w:p>
     <w:p>
@@ -5411,15 +5000,7 @@
         </w:numPr>
       </w:pPr>
       <w:r>
-        <w:t>Projectorganisatie/</w:t>
-      </w:r>
-      <w:proofErr w:type="spellStart"/>
-      <w:r>
-        <w:t>Governance</w:t>
-      </w:r>
-      <w:proofErr w:type="spellEnd"/>
-      <w:r>
-        <w:t xml:space="preserve"> vaststellen</w:t>
+        <w:t>Projectorganisatie/Governance vaststellen</w:t>
       </w:r>
       <w:r>
         <w:t>;</w:t>
@@ -5433,21 +5014,8 @@
           <w:numId w:val="36"/>
         </w:numPr>
       </w:pPr>
-      <w:proofErr w:type="spellStart"/>
-      <w:r>
-        <w:t>Enterprise</w:t>
-      </w:r>
-      <w:proofErr w:type="spellEnd"/>
-      <w:r>
-        <w:t xml:space="preserve"> </w:t>
-      </w:r>
-      <w:proofErr w:type="spellStart"/>
-      <w:r>
-        <w:t>Rule</w:t>
-      </w:r>
-      <w:proofErr w:type="spellEnd"/>
-      <w:r>
-        <w:t xml:space="preserve"> architectuur (incl. Regelarchitectuur);</w:t>
+      <w:r>
+        <w:t>Enterprise Rule architectuur (incl. Regelarchitectuur);</w:t>
       </w:r>
     </w:p>
     <w:p>
@@ -5578,15 +5146,7 @@
       </w:r>
       <w:r>
         <w:lastRenderedPageBreak/>
-        <w:t xml:space="preserve">uitwerking van deze fase is mede afhankelijk van de huidige transitie van IBIS. Deze zaken zullen we in de </w:t>
-      </w:r>
-      <w:proofErr w:type="spellStart"/>
-      <w:r>
-        <w:t>zomer-fase</w:t>
-      </w:r>
-      <w:proofErr w:type="spellEnd"/>
-      <w:r>
-        <w:t xml:space="preserve"> verder uitwerken. </w:t>
+        <w:t xml:space="preserve">uitwerking van deze fase is mede afhankelijk van de huidige transitie van IBIS. Deze zaken zullen we in de zomer-fase verder uitwerken. </w:t>
       </w:r>
     </w:p>
     <w:p>
@@ -6033,6 +5593,90 @@
             <w:r>
               <w:t>Ontwerp</w:t>
             </w:r>
+            <w:r>
+              <w:t>:</w:t>
+            </w:r>
+          </w:p>
+          <w:p>
+            <w:pPr>
+              <w:jc w:val="left"/>
+              <w:cnfStyle w:val="000000000000"/>
+            </w:pPr>
+            <w:r>
+              <w:t xml:space="preserve">Team </w:t>
+            </w:r>
+            <w:r>
+              <w:t>Ordina:</w:t>
+            </w:r>
+          </w:p>
+          <w:p>
+            <w:pPr>
+              <w:jc w:val="left"/>
+              <w:cnfStyle w:val="000000000000"/>
+            </w:pPr>
+            <w:r>
+              <w:t xml:space="preserve"> - 1 project-mgr</w:t>
+            </w:r>
+          </w:p>
+          <w:p>
+            <w:pPr>
+              <w:jc w:val="left"/>
+              <w:cnfStyle w:val="000000000000"/>
+            </w:pPr>
+            <w:r>
+              <w:t xml:space="preserve"> - 2 regel</w:t>
+            </w:r>
+            <w:r>
+              <w:t>specialisten</w:t>
+            </w:r>
+          </w:p>
+          <w:p>
+            <w:pPr>
+              <w:jc w:val="left"/>
+              <w:cnfStyle w:val="000000000000"/>
+            </w:pPr>
+            <w:r>
+              <w:t>Team JZ:</w:t>
+            </w:r>
+          </w:p>
+          <w:p>
+            <w:pPr>
+              <w:jc w:val="left"/>
+              <w:cnfStyle w:val="000000000000"/>
+            </w:pPr>
+            <w:r>
+              <w:t xml:space="preserve"> -</w:t>
+            </w:r>
+            <w:r>
+              <w:t xml:space="preserve"> 2 medewerkers</w:t>
+            </w:r>
+          </w:p>
+          <w:p>
+            <w:pPr>
+              <w:jc w:val="left"/>
+              <w:cnfStyle w:val="000000000000"/>
+            </w:pPr>
+            <w:r>
+              <w:t>Team Ibis</w:t>
+            </w:r>
+            <w:r>
+              <w:t>:</w:t>
+            </w:r>
+          </w:p>
+          <w:p>
+            <w:pPr>
+              <w:jc w:val="left"/>
+              <w:cnfStyle w:val="000000000000"/>
+            </w:pPr>
+            <w:r>
+              <w:t xml:space="preserve"> - </w:t>
+            </w:r>
+            <w:r>
+              <w:t xml:space="preserve">1 </w:t>
+            </w:r>
+            <w:r>
+              <w:t>applicatiearchitect</w:t>
+            </w:r>
           </w:p>
         </w:tc>
         <w:tc>
@@ -6153,6 +5797,54 @@
             <w:r>
               <w:t>Realisatie 1</w:t>
             </w:r>
+            <w:r>
+              <w:t>:</w:t>
+            </w:r>
+          </w:p>
+          <w:p>
+            <w:pPr>
+              <w:jc w:val="left"/>
+              <w:cnfStyle w:val="000000000000"/>
+            </w:pPr>
+            <w:r>
+              <w:t>1 project-mgr.</w:t>
+            </w:r>
+          </w:p>
+          <w:p>
+            <w:pPr>
+              <w:jc w:val="left"/>
+              <w:cnfStyle w:val="000000000000"/>
+            </w:pPr>
+            <w:r>
+              <w:t>2 regelspecialisten</w:t>
+            </w:r>
+          </w:p>
+          <w:p>
+            <w:pPr>
+              <w:jc w:val="left"/>
+              <w:cnfStyle w:val="000000000000"/>
+            </w:pPr>
+            <w:r>
+              <w:t>1 generatorspecialist</w:t>
+            </w:r>
+          </w:p>
+          <w:p>
+            <w:pPr>
+              <w:jc w:val="left"/>
+              <w:cnfStyle w:val="000000000000"/>
+            </w:pPr>
+            <w:r>
+              <w:t>1 change mgr.</w:t>
+            </w:r>
+          </w:p>
+          <w:p>
+            <w:pPr>
+              <w:jc w:val="left"/>
+              <w:cnfStyle w:val="000000000000"/>
+            </w:pPr>
+            <w:r>
+              <w:t>1 interfacebouwer.</w:t>
+            </w:r>
           </w:p>
         </w:tc>
         <w:tc>
@@ -6230,7 +5922,67 @@
               <w:cnfStyle w:val="000000000000"/>
             </w:pPr>
             <w:r>
-              <w:t>Realisatie 2</w:t>
+              <w:t>Realisatie 1</w:t>
+            </w:r>
+            <w:r>
+              <w:t>:</w:t>
+            </w:r>
+          </w:p>
+          <w:p>
+            <w:pPr>
+              <w:jc w:val="left"/>
+              <w:cnfStyle w:val="000000000000"/>
+            </w:pPr>
+            <w:r>
+              <w:t>1 project-mgr.</w:t>
+            </w:r>
+          </w:p>
+          <w:p>
+            <w:pPr>
+              <w:jc w:val="left"/>
+              <w:cnfStyle w:val="000000000000"/>
+            </w:pPr>
+            <w:r>
+              <w:t>1 regelspecialist</w:t>
+            </w:r>
+          </w:p>
+          <w:p>
+            <w:pPr>
+              <w:jc w:val="left"/>
+              <w:cnfStyle w:val="000000000000"/>
+            </w:pPr>
+            <w:r>
+              <w:t>1 generator</w:t>
+            </w:r>
+            <w:r>
+              <w:t>-</w:t>
+            </w:r>
+            <w:r>
+              <w:t>specialist</w:t>
+            </w:r>
+          </w:p>
+          <w:p>
+            <w:pPr>
+              <w:jc w:val="left"/>
+              <w:cnfStyle w:val="000000000000"/>
+            </w:pPr>
+            <w:r>
+              <w:t>1 change mgr.</w:t>
+            </w:r>
+          </w:p>
+          <w:p>
+            <w:pPr>
+              <w:jc w:val="left"/>
+              <w:cnfStyle w:val="000000000000"/>
+            </w:pPr>
+            <w:r>
+              <w:t>1 interface</w:t>
+            </w:r>
+            <w:r>
+              <w:t>-</w:t>
+            </w:r>
+            <w:r>
+              <w:t>bouwer.</w:t>
             </w:r>
           </w:p>
         </w:tc>
@@ -6248,6 +6000,9 @@
             <w:pPr>
               <w:cnfStyle w:val="000000000000"/>
             </w:pPr>
+            <w:r>
+              <w:t>uitloop</w:t>
+            </w:r>
           </w:p>
         </w:tc>
       </w:tr>
@@ -6339,11 +6094,9 @@
       <w:r>
         <w:t xml:space="preserve">mandaatbesluit </w:t>
       </w:r>
-      <w:proofErr w:type="spellStart"/>
       <w:r>
         <w:t>IvhO</w:t>
       </w:r>
-      <w:proofErr w:type="spellEnd"/>
     </w:p>
     <w:p>
       <w:pPr>
@@ -6378,47 +6131,21 @@
         </w:numPr>
       </w:pPr>
       <w:r>
-        <w:t xml:space="preserve">De inbreng van Jeroen </w:t>
-      </w:r>
-      <w:proofErr w:type="spellStart"/>
-      <w:r>
-        <w:t>Gribling</w:t>
-      </w:r>
-      <w:proofErr w:type="spellEnd"/>
-      <w:r>
-        <w:t>, Sabin</w:t>
-      </w:r>
-      <w:r>
-        <w:t xml:space="preserve">e van der </w:t>
-      </w:r>
-      <w:proofErr w:type="spellStart"/>
-      <w:r>
-        <w:t>Maarl</w:t>
-      </w:r>
-      <w:proofErr w:type="spellEnd"/>
-      <w:r>
-        <w:t xml:space="preserve">, Jos </w:t>
-      </w:r>
-      <w:proofErr w:type="spellStart"/>
-      <w:r>
-        <w:t>Verkroost</w:t>
-      </w:r>
-      <w:proofErr w:type="spellEnd"/>
+        <w:t>De inbreng van Jeroen Gribling, Sabin</w:t>
+      </w:r>
+      <w:r>
+        <w:t>e van der Maarl</w:t>
+      </w:r>
+      <w:r>
+        <w:t>, Jos Verkroost</w:t>
+      </w:r>
     </w:p>
     <w:p>
       <w:pPr>
         <w:ind w:left="720"/>
       </w:pPr>
       <w:r>
-        <w:t xml:space="preserve">In de periode waarin de </w:t>
-      </w:r>
-      <w:proofErr w:type="spellStart"/>
-      <w:r>
-        <w:t>PoC</w:t>
-      </w:r>
-      <w:proofErr w:type="spellEnd"/>
-      <w:r>
-        <w:t xml:space="preserve"> plaatsvond is slechts beperkt met de Inspectie gesproken. Om draagvlak te verkrijgen is in de ontwerpfase verdere toetsing nodig met betrokkenen van de afdeling Rekenschap en Juridische Zaken.</w:t>
+        <w:t>In de periode waarin de PoC plaatsvond is slechts beperkt met de Inspectie gesproken. Om draagvlak te verkrijgen is in de ontwerpfase verdere toetsing nodig met betrokkenen van de afdeling Rekenschap en Juridische Zaken.</w:t>
       </w:r>
     </w:p>
     <w:p>
@@ -6442,15 +6169,7 @@
         </w:numPr>
       </w:pPr>
       <w:r>
-        <w:t xml:space="preserve">Documentatie over Ibis, die door het bouwteam gegenereerd is vanuit de ontwikkelstraat </w:t>
-      </w:r>
-      <w:proofErr w:type="spellStart"/>
-      <w:r>
-        <w:t>Apex</w:t>
-      </w:r>
-      <w:proofErr w:type="spellEnd"/>
-      <w:r>
-        <w:t>;</w:t>
+        <w:t>Documentatie over Ibis, die door het bouwteam gegenereerd is vanuit de ontwikkelstraat Apex;</w:t>
       </w:r>
     </w:p>
     <w:p>
@@ -6462,13 +6181,8 @@
         </w:numPr>
       </w:pPr>
       <w:r>
-        <w:t xml:space="preserve">Gesprekken met Jos </w:t>
-      </w:r>
-      <w:proofErr w:type="spellStart"/>
-      <w:r>
-        <w:t>Verkroost</w:t>
-      </w:r>
-      <w:proofErr w:type="spellEnd"/>
+        <w:t>Gesprekken met Jos Verkroost</w:t>
+      </w:r>
     </w:p>
     <w:p>
       <w:pPr>
@@ -6491,13 +6205,8 @@
         </w:numPr>
       </w:pPr>
       <w:r>
-        <w:t xml:space="preserve">Een zgn. </w:t>
-      </w:r>
-      <w:proofErr w:type="spellStart"/>
-      <w:r>
-        <w:t>Ampersand-analyse</w:t>
-      </w:r>
-      <w:proofErr w:type="spellEnd"/>
+        <w:t>Een zgn. Ampersand-analyse</w:t>
+      </w:r>
       <w:r>
         <w:rPr>
           <w:rStyle w:val="Voetnootmarkering"/>
@@ -6529,15 +6238,7 @@
         </w:numPr>
       </w:pPr>
       <w:r>
-        <w:t xml:space="preserve">Werkende software, die als prototype voor het proces handhaving is gebruikt. Op basis hiervan kunnen in de ontwerpfase met gebruikers </w:t>
-      </w:r>
-      <w:proofErr w:type="spellStart"/>
-      <w:r>
-        <w:t>user-stories</w:t>
-      </w:r>
-      <w:proofErr w:type="spellEnd"/>
-      <w:r>
-        <w:t xml:space="preserve"> worden doorlopen.</w:t>
+        <w:t>Werkende software, die als prototype voor het proces handhaving is gebruikt. Op basis hiervan kunnen in de ontwerpfase met gebruikers user-stories worden doorlopen.</w:t>
       </w:r>
     </w:p>
     <w:p>
@@ -6567,7 +6268,16 @@
         <w:t>Deze analyses zijn</w:t>
       </w:r>
       <w:r>
-        <w:t xml:space="preserve"> gedurende deze periode afgestemd met materiedeskundigen van de inspectie. Het bevat afspraken die de processen definiëren. Op basis van d</w:t>
+        <w:t xml:space="preserve"> gedurende deze periode afgestemd met materiedeskundigen van de inspectie</w:t>
+      </w:r>
+      <w:r>
+        <w:rPr>
+          <w:rStyle w:val="Voetnootmarkering"/>
+        </w:rPr>
+        <w:footnoteReference w:id="5"/>
+      </w:r>
+      <w:r>
+        <w:t>. Het bevat afspraken die de processen definiëren. Op basis van d</w:t>
       </w:r>
       <w:r>
         <w:t xml:space="preserve">eze taal en de </w:t>
@@ -6597,15 +6307,7 @@
     <w:p/>
     <w:p>
       <w:r>
-        <w:t xml:space="preserve">Parallel hieraan heeft Ordina binnen de doelstelling van de </w:t>
-      </w:r>
-      <w:proofErr w:type="spellStart"/>
-      <w:r>
-        <w:t>PoC</w:t>
-      </w:r>
-      <w:proofErr w:type="spellEnd"/>
-      <w:r>
-        <w:t>, informatie verzameld m.b.t. de huidige implementatie IBIS, ontwikkel- en beheersaspecten voor desbetreffende applicatiearchitectuur. Hiervoor is na aangeven van de Inspectie o.a. contact gezocht met de producent van de huidige IBIS implementatie en de partij die het toekomstig beheer op zich gaat nemen.</w:t>
+        <w:t>Parallel hieraan heeft Ordina binnen de doelstelling van de PoC, informatie verzameld m.b.t. de huidige implementatie IBIS, ontwikkel- en beheersaspecten voor desbetreffende applicatiearchitectuur. Hiervoor is na aangeven van de Inspectie o.a. contact gezocht met de producent van de huidige IBIS implementatie en de partij die het toekomstig beheer op zich gaat nemen.</w:t>
       </w:r>
     </w:p>
     <w:p/>
@@ -6616,21 +6318,12 @@
           <w:u w:val="single"/>
         </w:rPr>
       </w:pPr>
-      <w:proofErr w:type="spellStart"/>
       <w:r>
         <w:rPr>
           <w:b/>
           <w:u w:val="single"/>
         </w:rPr>
-        <w:t>Mapping</w:t>
-      </w:r>
-      <w:proofErr w:type="spellEnd"/>
-      <w:r>
-        <w:rPr>
-          <w:b/>
-          <w:u w:val="single"/>
-        </w:rPr>
-        <w:t xml:space="preserve"> entiteiten conceptueel niveau</w:t>
+        <w:t>Mapping entiteiten conceptueel niveau</w:t>
       </w:r>
     </w:p>
     <w:tbl>
@@ -6699,6 +6392,7 @@
               <w:jc w:val="left"/>
             </w:pPr>
             <w:r>
+              <w:lastRenderedPageBreak/>
               <w:t>Inspecteur</w:t>
             </w:r>
           </w:p>
@@ -6743,7 +6437,6 @@
               <w:jc w:val="left"/>
             </w:pPr>
             <w:r>
-              <w:lastRenderedPageBreak/>
               <w:t>Object van Toezicht</w:t>
             </w:r>
           </w:p>
@@ -6952,13 +6645,8 @@
             </w:r>
             <w:r>
               <w:br/>
-              <w:t xml:space="preserve">  - </w:t>
-            </w:r>
-            <w:proofErr w:type="spellStart"/>
-            <w:r>
-              <w:t>SanctieType</w:t>
-            </w:r>
-            <w:proofErr w:type="spellEnd"/>
+              <w:t xml:space="preserve">  - SanctieType</w:t>
+            </w:r>
             <w:r>
               <w:br/>
               <w:t xml:space="preserve">  - Initieel financieel belang</w:t>
@@ -7198,25 +6886,66 @@
       </w:tr>
     </w:tbl>
     <w:p/>
+    <w:p>
+      <w:r>
+        <w:t>Deze mapping leidt tot de conclusie dat Ordina verwacht om de sanctietrajecten binnen de bestaande entiteiten van IBIS kwijt te kunnen.</w:t>
+      </w:r>
+    </w:p>
     <w:p/>
+    <w:p>
+      <w:r>
+        <w:t>Alle resultaten van de PoC</w:t>
+      </w:r>
+      <w:r>
+        <w:t xml:space="preserve"> vormen daarmee </w:t>
+      </w:r>
+      <w:r>
+        <w:t>inhoudelijke</w:t>
+      </w:r>
+      <w:r>
+        <w:t xml:space="preserve"> onderbouwing van het voorstel. Tevens zullen deze resultaten het startpunt zijn bij de vervolgopdracht die uit dit voorstel zal volgen.</w:t>
+      </w:r>
+    </w:p>
     <w:p/>
     <w:p>
-      <w:r>
-        <w:t xml:space="preserve">Alle resultaten van de </w:t>
-      </w:r>
-      <w:proofErr w:type="spellStart"/>
-      <w:r>
-        <w:t>PoC</w:t>
-      </w:r>
-      <w:proofErr w:type="spellEnd"/>
-      <w:r>
-        <w:t xml:space="preserve"> vormen daarmee </w:t>
-      </w:r>
-      <w:r>
-        <w:t>inhoudelijke</w:t>
-      </w:r>
-      <w:r>
-        <w:t xml:space="preserve"> onderbouwing van het voorstel. Tevens zullen deze resultaten het startpunt zijn bij de vervolgopdracht die uit dit voorstel zal volgen.</w:t>
+      <w:pPr>
+        <w:pStyle w:val="Kop2"/>
+      </w:pPr>
+      <w:bookmarkStart w:id="111" w:name="_Toc360034036"/>
+      <w:r>
+        <w:t>Opdrachtinterpretatie</w:t>
+      </w:r>
+      <w:bookmarkEnd w:id="111"/>
+    </w:p>
+    <w:p>
+      <w:r>
+        <w:t>De doelstelling van de opdracht stelt : “</w:t>
+      </w:r>
+      <w:r>
+        <w:t>Theoretisch zou het mogelijk zijn in Ibis afzonderlijke onderzoeken voor juridische trajecten aan te maken. Dat is echter om meerdere redenen onwenselijk. Het is om te beginnen oneigenlijk waardoor vervuiling van de database optreedt met andersoortige activiteiten. Belangrijker is echter nog dat er opnieuw een “zaak” wordt gecreëerd met een nieuw dossiernummer waar eigenlijk het oude nummer gewoon verder gebruikt zou moeten worden</w:t>
+      </w:r>
+      <w:r>
+        <w:t>”</w:t>
+      </w:r>
+      <w:r>
+        <w:t>.</w:t>
+      </w:r>
+    </w:p>
+    <w:p>
+      <w:r>
+        <w:t>Deze doelstelling lijkt s</w:t>
+      </w:r>
+      <w:r>
+        <w:t>trijdig met de gewenste oplossingsrichting. De genoemde belemmeringen lijken zowel technisch als functioneel op te lossen binnen de bestaande applicatiearchitectuur.</w:t>
+      </w:r>
+      <w:r>
+        <w:t xml:space="preserve"> De vragen die dit oproept moeten </w:t>
+      </w:r>
+      <w:r>
+        <w:t>nog besproken worden met de Inspectie.</w:t>
+      </w:r>
+      <w:r>
+        <w:t xml:space="preserve"> </w:t>
       </w:r>
     </w:p>
     <w:p/>
@@ -7224,44 +6953,22 @@
       <w:pPr>
         <w:pStyle w:val="Kop2"/>
       </w:pPr>
-      <w:bookmarkStart w:id="111" w:name="_Toc360034036"/>
-      <w:r>
-        <w:t>Opdrachtinterpretatie</w:t>
-      </w:r>
-      <w:bookmarkEnd w:id="111"/>
-    </w:p>
-    <w:p>
-      <w:r>
-        <w:t>De doelstelling van de opdracht stelt : “</w:t>
-      </w:r>
-      <w:r>
-        <w:t>Theoretisch zou het mogelijk zijn in Ibis afzonderlijke onderzoeken voor juridische trajecten aan te maken. Dat is echter om meerdere redenen onwenselijk. Het is om te beginnen oneigenlijk waardoor vervuiling van de database optreedt met andersoortige activiteiten. Belangrijker is echter nog dat er opnieuw een “zaak” wordt gecreëerd met een nieuw dossiernummer waar eigenlijk het oude nummer gewoon verder gebruikt zou moeten worden</w:t>
-      </w:r>
-      <w:r>
-        <w:t>”</w:t>
-      </w:r>
-      <w:r>
-        <w:t>.</w:t>
-      </w:r>
-      <w:r>
-        <w:t xml:space="preserve"> Dit is tegenstrijdig met de gewenste oplossingsrichting. De genoemde belemmeringen lijken zowel technisch als functioneel op te lossen binnen de bestaande applicatiearchitectuur.</w:t>
-      </w:r>
+      <w:bookmarkStart w:id="112" w:name="_Toc360034037"/>
+      <w:r>
+        <w:t>Overige bevindingen</w:t>
+      </w:r>
+      <w:bookmarkEnd w:id="112"/>
     </w:p>
     <w:p/>
     <w:p>
-      <w:pPr>
-        <w:pStyle w:val="Kop2"/>
-      </w:pPr>
-      <w:bookmarkStart w:id="112" w:name="_Toc360034037"/>
-      <w:r>
-        <w:t>Overige bevindingen</w:t>
-      </w:r>
-      <w:bookmarkEnd w:id="112"/>
-    </w:p>
-    <w:p/>
-    <w:p>
-      <w:r>
-        <w:t>Gedurende de afgelopen drie weken dat we met de materie zijn bezig geweest, zijn we de volgende zaken tegengekomen, die wellicht nuttig zijn om in een later stadium op te pakken:</w:t>
+      <w:r>
+        <w:t>Gedurende de afgelopen drie weken dat we met de materie zijn bezig geweest, zijn we de volgende zaken tegengekomen</w:t>
+      </w:r>
+      <w:r>
+        <w:t>, die geagendeerd kunnen worden voor deze zomer</w:t>
+      </w:r>
+      <w:r>
+        <w:t>:</w:t>
       </w:r>
     </w:p>
     <w:p>
@@ -7273,15 +6980,8 @@
         </w:numPr>
       </w:pPr>
       <w:r>
-        <w:t xml:space="preserve">Op bepaalde zaken worden in het proces beslissingen genomen (bijvoorbeeld ten aanzien van normering), die afhankelijk zijn van informatie die al elders aanwezig is. Wanneer deze beslissingen worden ondersteund door middel van expliciet gemaakte beslistabellen, dan kan dat de kwaliteit bevorderen, en </w:t>
-      </w:r>
-      <w:proofErr w:type="spellStart"/>
-      <w:r>
-        <w:t>compliance</w:t>
-      </w:r>
-      <w:proofErr w:type="spellEnd"/>
-      <w:r>
-        <w:t xml:space="preserve"> risico’s verminderen.</w:t>
+        <w:lastRenderedPageBreak/>
+        <w:t>Vanaf het moment van beschikken wordt de regie van het sanctieproces overgedragen aan DUO. Het berichtenverkeer van en naar DUO verdient aandacht, om beter aan te sluiten op het uitvoeringsproces bij DUO.</w:t>
       </w:r>
     </w:p>
     <w:p>
@@ -7293,24 +6993,7 @@
         </w:numPr>
       </w:pPr>
       <w:r>
-        <w:lastRenderedPageBreak/>
-        <w:t xml:space="preserve">IBIS bevat </w:t>
-      </w:r>
-      <w:proofErr w:type="spellStart"/>
-      <w:r>
-        <w:t>validaties</w:t>
-      </w:r>
-      <w:proofErr w:type="spellEnd"/>
-      <w:r>
-        <w:t xml:space="preserve"> op basis van business </w:t>
-      </w:r>
-      <w:proofErr w:type="spellStart"/>
-      <w:r>
-        <w:t>rules</w:t>
-      </w:r>
-      <w:proofErr w:type="spellEnd"/>
-      <w:r>
-        <w:t xml:space="preserve"> tabellen. Goed gebruik van bedrijfsregels heeft veel voordelen voor een organisatie, zoals transparantie, wendbaarheid en efficiëntie. Voorwaarde is dat het beheer van regels goed is ingericht. </w:t>
+        <w:t xml:space="preserve">Wanneer het sanctietraject wordt geïntegreerd in IBIS, kan dat gevolgen hebben voor bestaande managementrapportages, die door IBIS wordt gegenereerd. In de vervolgfase zal hier aandacht voor moeten zijn, om de impact hiervan te bepalen. </w:t>
       </w:r>
     </w:p>
     <w:p>
@@ -7322,21 +7005,22 @@
         </w:numPr>
       </w:pPr>
       <w:r>
-        <w:t xml:space="preserve">De rapporten die worden gemaakt aan de hand van onderzoeken hebben vaak dezelfde structuur. Wij hebben het vermoeden dat zij worden gemaakt door een </w:t>
-      </w:r>
-      <w:proofErr w:type="spellStart"/>
-      <w:r>
-        <w:t>Word-template</w:t>
-      </w:r>
-      <w:proofErr w:type="spellEnd"/>
-      <w:r>
-        <w:t xml:space="preserve"> als uitgangspunt te nemen, en het rapport verder handmatig in te vullen. Wellicht is het zonvol om te onderzoeken of bepaalde onderdelen van het rapport als elementen in Ibis op te nemen, en vervolgens vanuit Ibis de rapporten te genereren. Hierdoor komen gegevens op een </w:t>
-      </w:r>
-      <w:r>
-        <w:t>meer gestructureerde</w:t>
-      </w:r>
-      <w:r>
-        <w:t xml:space="preserve"> manier beschikbaar, waardoor een betere kwaliteit kan worden bereikt. </w:t>
+        <w:t>Het ondersteunen door IBIS van</w:t>
+      </w:r>
+      <w:r>
+        <w:t xml:space="preserve"> beslissingen</w:t>
+      </w:r>
+      <w:r>
+        <w:t xml:space="preserve"> van de Inspectie lijkt beperkt. In de beschikbare documentatie is maar beperkt functionaliteit waargenomen om bijvoorbeeld reeds aanwezige informatie te benutten bij het voorbereiden en nemen van een beslissing door een</w:t>
+      </w:r>
+      <w:r>
+        <w:t xml:space="preserve"> inspecteur, auditor, of jurist</w:t>
+      </w:r>
+      <w:r>
+        <w:t xml:space="preserve"> (bijvoorbeeld ten aanzien van normering)</w:t>
+      </w:r>
+      <w:r>
+        <w:t>. Gedurende de zomer moet bekeken worden of beslistabellen uitkomst kunnen bieden.</w:t>
       </w:r>
     </w:p>
     <w:p>
@@ -7348,7 +7032,49 @@
         </w:numPr>
       </w:pPr>
       <w:r>
-        <w:t>Vanaf het moment van beschikken wordt de regie van het sanctieproces overgedragen aan DUO. Wij denken, dat wanneer het sanctieproces wordt ondersteund vanuit IBIS, dat dit nieuwe mogelijkheden biedt om beter aan te sluiten op het uitvoeringsproces bij DUO.</w:t>
+        <w:t xml:space="preserve">IBIS </w:t>
+      </w:r>
+      <w:r>
+        <w:t>maakt gebruik</w:t>
+      </w:r>
+      <w:r>
+        <w:t xml:space="preserve"> van business rules tabellen.</w:t>
+      </w:r>
+      <w:r>
+        <w:t xml:space="preserve"> Deze tabellen bevatten echter geen bedrijfsregels, maar technische controles op bijvoorbeeld invoer van gebruikers.</w:t>
+      </w:r>
+      <w:r>
+        <w:t xml:space="preserve"> </w:t>
+      </w:r>
+      <w:r>
+        <w:t>In de PoC zijn de “echte” bedrijfsregels</w:t>
+      </w:r>
+      <w:r>
+        <w:rPr>
+          <w:rStyle w:val="Voetnootmarkering"/>
+        </w:rPr>
+        <w:footnoteReference w:id="6"/>
+      </w:r>
+      <w:r>
+        <w:t xml:space="preserve"> (lees: de regels zoals die door Juridische Zaken worden uitgevoerd en nageleefd) gebruikt om het proces van handhaving te definiëren. </w:t>
+      </w:r>
+      <w:r>
+        <w:t>Gedurende de zomer</w:t>
+      </w:r>
+      <w:r>
+        <w:t xml:space="preserve"> zal </w:t>
+      </w:r>
+      <w:r>
+        <w:t xml:space="preserve">aan het licht komen of en hoe bedrijfsregels in </w:t>
+      </w:r>
+      <w:r>
+        <w:t xml:space="preserve">IBIS </w:t>
+      </w:r>
+      <w:r>
+        <w:t>kunnen worden gebruikt voor zaken als</w:t>
+      </w:r>
+      <w:r>
+        <w:t xml:space="preserve"> transparantie, wendbaarheid en efficiëntie. Voorwaarde is dat het beheer van regels goed is ingericht. </w:t>
       </w:r>
     </w:p>
     <w:p>
@@ -7360,7 +7086,16 @@
         </w:numPr>
       </w:pPr>
       <w:r>
-        <w:t xml:space="preserve">Wanneer het sanctietraject wordt geïntegreerd in IBIS, kan dat gevolgen hebben voor bestaande managementrapportages, die door IBIS wordt gegenereerd. In de vervolgfase zal hier aandacht voor moeten zijn, om de impact hiervan te bepalen. </w:t>
+        <w:t>Onderzoeksr</w:t>
+      </w:r>
+      <w:r>
+        <w:t>apporten</w:t>
+      </w:r>
+      <w:r>
+        <w:t>, die door Ordina zijn bekeken, vertonen de structuur van de respectievelijke toetsingskaders, maar het uiterlijk van handmatig opgemaakte Word-documenten. Dit roept vragen op, zoals de vraag welke delen van deze rapportages b</w:t>
+      </w:r>
+      <w:r>
+        <w:t>eter gegenereerd kunnen worden.</w:t>
       </w:r>
     </w:p>
     <w:p>
@@ -8093,7 +7828,7 @@
               <w:rStyle w:val="Paginanummer"/>
               <w:noProof/>
             </w:rPr>
-            <w:t>15</w:t>
+            <w:t>12</w:t>
           </w:r>
           <w:r>
             <w:rPr>
@@ -8205,21 +7940,7 @@
         <w:rPr>
           <w:lang w:val="nl-NL"/>
         </w:rPr>
-        <w:t xml:space="preserve">Deze probleemstelling is grotendeels afkomstig uit de tekst van de uitdaging, </w:t>
-      </w:r>
-      <w:proofErr w:type="spellStart"/>
-      <w:r>
-        <w:rPr>
-          <w:lang w:val="nl-NL"/>
-        </w:rPr>
-        <w:t>samensgesteld</w:t>
-      </w:r>
-      <w:proofErr w:type="spellEnd"/>
-      <w:r>
-        <w:rPr>
-          <w:lang w:val="nl-NL"/>
-        </w:rPr>
-        <w:t xml:space="preserve"> door de Inspectie.</w:t>
+        <w:t>Deze probleemstelling is grotendeels afkomstig uit de tekst van de uitdaging, samensgesteld door de Inspectie.</w:t>
       </w:r>
     </w:p>
   </w:footnote>
@@ -8303,21 +8024,84 @@
         <w:rPr>
           <w:lang w:val="nl-NL"/>
         </w:rPr>
-        <w:t xml:space="preserve">Ampersand is een aanpak voor </w:t>
-      </w:r>
-      <w:proofErr w:type="spellStart"/>
-      <w:r>
+        <w:t>Ampersand is een aanpak voor regelgebaseerd ontwerpen, die Ordina in dit traject heeft gebruikt voor de onderbouwing van dit voorstel.</w:t>
+      </w:r>
+    </w:p>
+  </w:footnote>
+  <w:footnote w:id="5">
+    <w:p>
+      <w:pPr>
+        <w:pStyle w:val="Voetnoottekst"/>
         <w:rPr>
           <w:lang w:val="nl-NL"/>
         </w:rPr>
-        <w:t>regelgebaseerd</w:t>
-      </w:r>
-      <w:proofErr w:type="spellEnd"/>
+      </w:pPr>
+      <w:r>
+        <w:rPr>
+          <w:rStyle w:val="Voetnootmarkering"/>
+        </w:rPr>
+        <w:footnoteRef/>
+      </w:r>
       <w:r>
         <w:rPr>
           <w:lang w:val="nl-NL"/>
         </w:rPr>
-        <w:t xml:space="preserve"> ontwerpen, die Ordina in dit traject heeft gebruikt voor de onderbouwing van dit voorstel.</w:t>
+        <w:t xml:space="preserve"> </w:t>
+      </w:r>
+      <w:r>
+        <w:rPr>
+          <w:lang w:val="nl-NL"/>
+        </w:rPr>
+        <w:t>De werkwijze die de Inspectie gedurende de PoC heeft meegemaakt, is kenmerkend voor de manier waarop het team requirements verzamelt. Deze werkwijze wordt in een eventueel vervolg voortgezet om medewerkers “mee te nemen” in het samen creëren van de oplossing.</w:t>
+      </w:r>
+    </w:p>
+  </w:footnote>
+  <w:footnote w:id="6">
+    <w:p>
+      <w:pPr>
+        <w:pStyle w:val="Voetnoottekst"/>
+        <w:rPr>
+          <w:lang w:val="nl-NL"/>
+        </w:rPr>
+      </w:pPr>
+      <w:r>
+        <w:rPr>
+          <w:rStyle w:val="Voetnootmarkering"/>
+        </w:rPr>
+        <w:footnoteRef/>
+      </w:r>
+      <w:r>
+        <w:rPr>
+          <w:lang w:val="nl-NL"/>
+        </w:rPr>
+        <w:t xml:space="preserve"> </w:t>
+      </w:r>
+      <w:r>
+        <w:rPr>
+          <w:lang w:val="nl-NL"/>
+        </w:rPr>
+        <w:t>Bedrijfsregels zijn gedefinieerd in het Business Rules Manifesto (</w:t>
+      </w:r>
+      <w:hyperlink r:id="rId1" w:history="1">
+        <w:r>
+          <w:rPr>
+            <w:rStyle w:val="Hyperlink"/>
+            <w:lang w:val="nl-NL"/>
+          </w:rPr>
+          <w:t>http://www.businessrulesgroup.org/brmanifesto.htm</w:t>
+        </w:r>
+      </w:hyperlink>
+      <w:r>
+        <w:rPr>
+          <w:lang w:val="nl-NL"/>
+        </w:rPr>
+        <w:t>)</w:t>
+      </w:r>
+      <w:r>
+        <w:rPr>
+          <w:lang w:val="nl-NL"/>
+        </w:rPr>
+        <w:t xml:space="preserve"> als requirements door en voor de business.</w:t>
       </w:r>
     </w:p>
   </w:footnote>
@@ -8336,11 +8120,9 @@
   <w:p/>
   <w:p/>
   <w:p>
-    <w:proofErr w:type="spellStart"/>
     <w:r>
       <w:t>kj</w:t>
     </w:r>
-    <w:proofErr w:type="spellEnd"/>
   </w:p>
 </w:hdr>
 </file>
@@ -17039,21 +16821,6 @@
 </file>
 
 <file path=customXml/item1.xml><?xml version="1.0" encoding="utf-8"?>
-<?mso-contentType ?>
-<FormTemplates xmlns="http://schemas.microsoft.com/sharepoint/v3/contenttype/forms">
-  <Display>DocumentLibraryForm</Display>
-  <Edit>DocumentLibraryForm</Edit>
-  <New>DocumentLibraryForm</New>
-</FormTemplates>
-</file>
-
-<file path=customXml/item2.xml><?xml version="1.0" encoding="utf-8"?>
-<p:properties xmlns:p="http://schemas.microsoft.com/office/2006/metadata/properties" xmlns:xsi="http://www.w3.org/2001/XMLSchema-instance">
-  <documentManagement/>
-</p:properties>
-</file>
-
-<file path=customXml/item3.xml><?xml version="1.0" encoding="utf-8"?>
 <ct:contentTypeSchema xmlns:ct="http://schemas.microsoft.com/office/2006/metadata/contentType" xmlns:ma="http://schemas.microsoft.com/office/2006/metadata/properties/metaAttributes" ct:_="" ma:_="" ma:contentTypeName="Document" ma:contentTypeID="0x0101005656693BAA39FD4CBD7934CBA6A439A1" ma:contentTypeVersion="0" ma:contentTypeDescription="Create a new document." ma:contentTypeScope="" ma:versionID="b862c9977fdc094b990d9026ec03e40a">
   <xsd:schema xmlns:xsd="http://www.w3.org/2001/XMLSchema" xmlns:xs="http://www.w3.org/2001/XMLSchema" xmlns:p="http://schemas.microsoft.com/office/2006/metadata/properties" targetNamespace="http://schemas.microsoft.com/office/2006/metadata/properties" ma:root="true" ma:fieldsID="c64490b4aec6201516c3a874156f37b2">
     <xsd:element name="properties">
@@ -17167,6 +16934,21 @@
 </ct:contentTypeSchema>
 </file>
 
+<file path=customXml/item2.xml><?xml version="1.0" encoding="utf-8"?>
+<p:properties xmlns:p="http://schemas.microsoft.com/office/2006/metadata/properties" xmlns:xsi="http://www.w3.org/2001/XMLSchema-instance">
+  <documentManagement/>
+</p:properties>
+</file>
+
+<file path=customXml/item3.xml><?xml version="1.0" encoding="utf-8"?>
+<?mso-contentType ?>
+<FormTemplates xmlns="http://schemas.microsoft.com/sharepoint/v3/contenttype/forms">
+  <Display>DocumentLibraryForm</Display>
+  <Edit>DocumentLibraryForm</Edit>
+  <New>DocumentLibraryForm</New>
+</FormTemplates>
+</file>
+
 <file path=customXml/item4.xml><?xml version="1.0" encoding="utf-8"?>
 <b:Sources xmlns:b="http://schemas.openxmlformats.org/officeDocument/2006/bibliography" xmlns="http://schemas.openxmlformats.org/officeDocument/2006/bibliography" SelectedStyle="\APA.XSL" StyleName="APA"/>
 </file>
@@ -17176,22 +16958,6 @@
 </file>
 
 <file path=customXml/itemProps1.xml><?xml version="1.0" encoding="utf-8"?>
-<ds:datastoreItem xmlns:ds="http://schemas.openxmlformats.org/officeDocument/2006/customXml" ds:itemID="{D61DCADC-7114-42BA-B891-318C51FDF7CA}">
-  <ds:schemaRefs>
-    <ds:schemaRef ds:uri="http://schemas.microsoft.com/sharepoint/v3/contenttype/forms"/>
-  </ds:schemaRefs>
-</ds:datastoreItem>
-</file>
-
-<file path=customXml/itemProps2.xml><?xml version="1.0" encoding="utf-8"?>
-<ds:datastoreItem xmlns:ds="http://schemas.openxmlformats.org/officeDocument/2006/customXml" ds:itemID="{96947FAD-45CA-4133-B184-239BDED5451D}">
-  <ds:schemaRefs>
-    <ds:schemaRef ds:uri="http://schemas.microsoft.com/office/2006/metadata/properties"/>
-  </ds:schemaRefs>
-</ds:datastoreItem>
-</file>
-
-<file path=customXml/itemProps3.xml><?xml version="1.0" encoding="utf-8"?>
 <ds:datastoreItem xmlns:ds="http://schemas.openxmlformats.org/officeDocument/2006/customXml" ds:itemID="{643A6359-1DC6-43D2-B732-751EBA690193}">
   <ds:schemaRefs>
     <ds:schemaRef ds:uri="http://schemas.microsoft.com/office/2006/metadata/contentType"/>
@@ -17207,8 +16973,24 @@
 </ds:datastoreItem>
 </file>
 
+<file path=customXml/itemProps2.xml><?xml version="1.0" encoding="utf-8"?>
+<ds:datastoreItem xmlns:ds="http://schemas.openxmlformats.org/officeDocument/2006/customXml" ds:itemID="{96947FAD-45CA-4133-B184-239BDED5451D}">
+  <ds:schemaRefs>
+    <ds:schemaRef ds:uri="http://schemas.microsoft.com/office/2006/metadata/properties"/>
+  </ds:schemaRefs>
+</ds:datastoreItem>
+</file>
+
+<file path=customXml/itemProps3.xml><?xml version="1.0" encoding="utf-8"?>
+<ds:datastoreItem xmlns:ds="http://schemas.openxmlformats.org/officeDocument/2006/customXml" ds:itemID="{D61DCADC-7114-42BA-B891-318C51FDF7CA}">
+  <ds:schemaRefs>
+    <ds:schemaRef ds:uri="http://schemas.microsoft.com/sharepoint/v3/contenttype/forms"/>
+  </ds:schemaRefs>
+</ds:datastoreItem>
+</file>
+
 <file path=customXml/itemProps4.xml><?xml version="1.0" encoding="utf-8"?>
-<ds:datastoreItem xmlns:ds="http://schemas.openxmlformats.org/officeDocument/2006/customXml" ds:itemID="{5BA67AD8-B9C8-4027-A5C8-4A7DCBF7E457}">
+<ds:datastoreItem xmlns:ds="http://schemas.openxmlformats.org/officeDocument/2006/customXml" ds:itemID="{0D0029A9-05F0-4433-81BB-1D6495556F18}">
   <ds:schemaRefs>
     <ds:schemaRef ds:uri="http://schemas.openxmlformats.org/officeDocument/2006/bibliography"/>
   </ds:schemaRefs>
@@ -17216,7 +16998,7 @@
 </file>
 
 <file path=customXml/itemProps5.xml><?xml version="1.0" encoding="utf-8"?>
-<ds:datastoreItem xmlns:ds="http://schemas.openxmlformats.org/officeDocument/2006/customXml" ds:itemID="{B3C84C03-400C-4FB4-BFC8-61C8890BBF21}">
+<ds:datastoreItem xmlns:ds="http://schemas.openxmlformats.org/officeDocument/2006/customXml" ds:itemID="{5084E61F-2AD7-4EEA-8567-499FFA217555}">
   <ds:schemaRefs>
     <ds:schemaRef ds:uri="http://schemas.openxmlformats.org/officeDocument/2006/bibliography"/>
   </ds:schemaRefs>

</xml_diff>

<commit_message>
Sneak preview versie voor Dion Kotteman. Ik vind de kwaliteit zo goed, dat ik Dion een sneak preview wil gunnen. Vandaag verstuurd.
git-svn-id: http://svnint.ou.nl:8080/svn/ADL/trunk@2603 80d59baa-9aef-c140-ba76-e18f3b6eea4d
</commit_message>
<xml_diff>
--- a/Inspectie OCW/Het Voorstel/Voorstel IvhO_Draft.docx
+++ b/Inspectie OCW/Het Voorstel/Voorstel IvhO_Draft.docx
@@ -126,7 +126,10 @@
         <w:pStyle w:val="Titel"/>
       </w:pPr>
       <w:r>
-        <w:t>een voorstel tot aanpassing van Ibis</w:t>
+        <w:t xml:space="preserve">een voorstel tot aanpassing van </w:t>
+      </w:r>
+      <w:r>
+        <w:t>Ibis</w:t>
       </w:r>
       <w:r>
         <w:br/>
@@ -167,14 +170,9 @@
       <w:bookmarkStart w:id="0" w:name="_Toc255908720"/>
       <w:r>
         <w:lastRenderedPageBreak/>
-        <w:t xml:space="preserve">Contactinformatie </w:t>
-      </w:r>
-      <w:proofErr w:type="spellStart"/>
-      <w:r>
-        <w:t>Ordina</w:t>
+        <w:t>Contactinformatie Ordina</w:t>
       </w:r>
       <w:bookmarkEnd w:id="0"/>
-      <w:proofErr w:type="spellEnd"/>
     </w:p>
     <w:p/>
     <w:p/>
@@ -242,9 +240,74 @@
             <w:pPr>
               <w:cnfStyle w:val="000000000000"/>
             </w:pPr>
+            <w:r>
+              <w:t>Ordina</w:t>
+            </w:r>
+          </w:p>
+        </w:tc>
+      </w:tr>
+      <w:tr>
+        <w:trPr>
+          <w:trHeight w:val="283"/>
+        </w:trPr>
+        <w:tc>
+          <w:tcPr>
+            <w:cnfStyle w:val="001000000000"/>
+            <w:tcW w:w="2325" w:type="dxa"/>
+            <w:vAlign w:val="center"/>
+          </w:tcPr>
+          <w:p>
+            <w:r>
+              <w:t>Contactpersoon</w:t>
+            </w:r>
+          </w:p>
+        </w:tc>
+        <w:tc>
+          <w:tcPr>
+            <w:tcW w:w="5670" w:type="dxa"/>
+            <w:vAlign w:val="center"/>
+          </w:tcPr>
+          <w:p>
+            <w:pPr>
+              <w:cnfStyle w:val="000000000000"/>
+            </w:pPr>
+            <w:r>
+              <w:t>Stef Joosten</w:t>
+            </w:r>
+          </w:p>
+        </w:tc>
+      </w:tr>
+      <w:tr>
+        <w:trPr>
+          <w:trHeight w:val="283"/>
+        </w:trPr>
+        <w:tc>
+          <w:tcPr>
+            <w:cnfStyle w:val="001000000000"/>
+            <w:tcW w:w="2325" w:type="dxa"/>
+            <w:vAlign w:val="center"/>
+          </w:tcPr>
+          <w:p>
+            <w:r>
+              <w:t>Afdeling</w:t>
+            </w:r>
+          </w:p>
+        </w:tc>
+        <w:tc>
+          <w:tcPr>
+            <w:tcW w:w="5670" w:type="dxa"/>
+            <w:vAlign w:val="center"/>
+          </w:tcPr>
+          <w:p>
+            <w:pPr>
+              <w:cnfStyle w:val="000000000000"/>
+            </w:pPr>
+            <w:r>
+              <w:t xml:space="preserve">Applicatie Integratie en </w:t>
+            </w:r>
             <w:proofErr w:type="spellStart"/>
             <w:r>
-              <w:t>Ordina</w:t>
+              <w:t>Middleware</w:t>
             </w:r>
             <w:proofErr w:type="spellEnd"/>
           </w:p>
@@ -262,7 +325,7 @@
           </w:tcPr>
           <w:p>
             <w:r>
-              <w:t>Contactpersoon</w:t>
+              <w:t>Postadres</w:t>
             </w:r>
           </w:p>
         </w:tc>
@@ -276,7 +339,7 @@
               <w:cnfStyle w:val="000000000000"/>
             </w:pPr>
             <w:r>
-              <w:t>Stef Joosten</w:t>
+              <w:t>Postbus 7101</w:t>
             </w:r>
           </w:p>
         </w:tc>
@@ -293,7 +356,7 @@
           </w:tcPr>
           <w:p>
             <w:r>
-              <w:t>Afdeling</w:t>
+              <w:t>Postcode en plaats</w:t>
             </w:r>
           </w:p>
         </w:tc>
@@ -307,13 +370,8 @@
               <w:cnfStyle w:val="000000000000"/>
             </w:pPr>
             <w:r>
-              <w:t xml:space="preserve">Applicatie Integratie en </w:t>
-            </w:r>
-            <w:proofErr w:type="spellStart"/>
-            <w:r>
-              <w:t>Middleware</w:t>
-            </w:r>
-            <w:proofErr w:type="spellEnd"/>
+              <w:t>3430 JC  NIEUWEGEIN</w:t>
+            </w:r>
           </w:p>
         </w:tc>
       </w:tr>
@@ -329,7 +387,7 @@
           </w:tcPr>
           <w:p>
             <w:r>
-              <w:t>Postadres</w:t>
+              <w:t>Telefoon</w:t>
             </w:r>
           </w:p>
         </w:tc>
@@ -343,7 +401,10 @@
               <w:cnfStyle w:val="000000000000"/>
             </w:pPr>
             <w:r>
-              <w:t>Postbus 7101</w:t>
+              <w:t xml:space="preserve">+31 </w:t>
+            </w:r>
+            <w:r>
+              <w:t>6 51 348895</w:t>
             </w:r>
           </w:p>
         </w:tc>
@@ -360,71 +421,6 @@
           </w:tcPr>
           <w:p>
             <w:r>
-              <w:t>Postcode en plaats</w:t>
-            </w:r>
-          </w:p>
-        </w:tc>
-        <w:tc>
-          <w:tcPr>
-            <w:tcW w:w="5670" w:type="dxa"/>
-            <w:vAlign w:val="center"/>
-          </w:tcPr>
-          <w:p>
-            <w:pPr>
-              <w:cnfStyle w:val="000000000000"/>
-            </w:pPr>
-            <w:r>
-              <w:t>3430 JC  NIEUWEGEIN</w:t>
-            </w:r>
-          </w:p>
-        </w:tc>
-      </w:tr>
-      <w:tr>
-        <w:trPr>
-          <w:trHeight w:val="283"/>
-        </w:trPr>
-        <w:tc>
-          <w:tcPr>
-            <w:cnfStyle w:val="001000000000"/>
-            <w:tcW w:w="2325" w:type="dxa"/>
-            <w:vAlign w:val="center"/>
-          </w:tcPr>
-          <w:p>
-            <w:r>
-              <w:t>Telefoon</w:t>
-            </w:r>
-          </w:p>
-        </w:tc>
-        <w:tc>
-          <w:tcPr>
-            <w:tcW w:w="5670" w:type="dxa"/>
-            <w:vAlign w:val="center"/>
-          </w:tcPr>
-          <w:p>
-            <w:pPr>
-              <w:cnfStyle w:val="000000000000"/>
-            </w:pPr>
-            <w:r>
-              <w:t xml:space="preserve">+31 </w:t>
-            </w:r>
-            <w:r>
-              <w:t>6 51 348895</w:t>
-            </w:r>
-          </w:p>
-        </w:tc>
-      </w:tr>
-      <w:tr>
-        <w:trPr>
-          <w:trHeight w:val="283"/>
-        </w:trPr>
-        <w:tc>
-          <w:tcPr>
-            <w:cnfStyle w:val="001000000000"/>
-            <w:tcW w:w="2325" w:type="dxa"/>
-            <w:vAlign w:val="center"/>
-          </w:tcPr>
-          <w:p>
-            <w:r>
               <w:t>E-mail</w:t>
             </w:r>
           </w:p>
@@ -500,15 +496,7 @@
     <w:p/>
     <w:p>
       <w:r>
-        <w:t xml:space="preserve">© Copyright </w:t>
-      </w:r>
-      <w:proofErr w:type="spellStart"/>
-      <w:r>
-        <w:t>Ordina</w:t>
-      </w:r>
-      <w:proofErr w:type="spellEnd"/>
-      <w:r>
-        <w:t xml:space="preserve"> </w:t>
+        <w:t xml:space="preserve">© Copyright Ordina </w:t>
       </w:r>
       <w:r>
         <w:t>20</w:t>
@@ -519,15 +507,7 @@
     </w:p>
     <w:p>
       <w:r>
-        <w:t xml:space="preserve">Niets uit dit document mag worden verveelvoudigd, opgeslagen in een geautomatiseerd gegevensbestand of openbaar gemaakt in enige vorm of op enige wijze, hetzij elektronisch, mechanisch, door fotokopieën, opnamen of op enig andere manier, zonder voorafgaande schriftelijke toestemming van </w:t>
-      </w:r>
-      <w:proofErr w:type="spellStart"/>
-      <w:r>
-        <w:t>Ordina</w:t>
-      </w:r>
-      <w:proofErr w:type="spellEnd"/>
-      <w:r>
-        <w:t xml:space="preserve">. De enige hierop toegestane uitzondering is verspreiding onder uitsluitend die eigen medewerkers van de geadresseerde van de </w:t>
+        <w:t xml:space="preserve">Niets uit dit document mag worden verveelvoudigd, opgeslagen in een geautomatiseerd gegevensbestand of openbaar gemaakt in enige vorm of op enige wijze, hetzij elektronisch, mechanisch, door fotokopieën, opnamen of op enig andere manier, zonder voorafgaande schriftelijke toestemming van Ordina. De enige hierop toegestane uitzondering is verspreiding onder uitsluitend die eigen medewerkers van de geadresseerde van de </w:t>
       </w:r>
       <w:r>
         <w:t>voorstel</w:t>
@@ -1735,7 +1715,13 @@
           <w:rPr>
             <w:rStyle w:val="Hyperlink"/>
           </w:rPr>
-          <w:t>Gegevensanalyse Ibis</w:t>
+          <w:t xml:space="preserve">Gegevensanalyse </w:t>
+        </w:r>
+        <w:r>
+          <w:rPr>
+            <w:rStyle w:val="Hyperlink"/>
+          </w:rPr>
+          <w:t>Ibis</w:t>
         </w:r>
         <w:r>
           <w:rPr>
@@ -2040,7 +2026,7 @@
         <w:tblLook w:val="04A0"/>
       </w:tblPr>
       <w:tblGrid>
-        <w:gridCol w:w="925"/>
+        <w:gridCol w:w="1075"/>
         <w:gridCol w:w="1095"/>
         <w:gridCol w:w="1455"/>
         <w:gridCol w:w="3416"/>
@@ -2280,7 +2266,7 @@
               <w:rPr>
                 <w:lang w:val="en-US"/>
               </w:rPr>
-              <w:t>1</w:t>
+              <w:t>2</w:t>
             </w:r>
           </w:p>
         </w:tc>
@@ -2297,7 +2283,7 @@
           </w:tcPr>
           <w:p>
             <w:r>
-              <w:t>Versie 1.0</w:t>
+              <w:t>Versie 0.9.1</w:t>
             </w:r>
           </w:p>
         </w:tc>
@@ -2311,7 +2297,7 @@
               <w:cnfStyle w:val="000000000000"/>
             </w:pPr>
             <w:r>
-              <w:t>1 juli 2013</w:t>
+              <w:t>28 juni 2013</w:t>
             </w:r>
           </w:p>
         </w:tc>
@@ -2325,7 +2311,66 @@
               <w:cnfStyle w:val="000000000000"/>
             </w:pPr>
             <w:r>
-              <w:t>Stefan Hersbach</w:t>
+              <w:t>Stef Joosten</w:t>
+            </w:r>
+          </w:p>
+        </w:tc>
+        <w:tc>
+          <w:tcPr>
+            <w:tcW w:w="0" w:type="auto"/>
+            <w:vAlign w:val="center"/>
+          </w:tcPr>
+          <w:p>
+            <w:pPr>
+              <w:cnfStyle w:val="000000000000"/>
+              <w:rPr>
+                <w:lang w:val="en-US"/>
+              </w:rPr>
+            </w:pPr>
+            <w:proofErr w:type="spellStart"/>
+            <w:r>
+              <w:rPr>
+                <w:lang w:val="en-US"/>
+              </w:rPr>
+              <w:t>Versie</w:t>
+            </w:r>
+            <w:proofErr w:type="spellEnd"/>
+            <w:r>
+              <w:rPr>
+                <w:lang w:val="en-US"/>
+              </w:rPr>
+              <w:t xml:space="preserve"> </w:t>
+            </w:r>
+            <w:proofErr w:type="spellStart"/>
+            <w:r>
+              <w:rPr>
+                <w:lang w:val="en-US"/>
+              </w:rPr>
+              <w:t>t.b.v</w:t>
+            </w:r>
+            <w:proofErr w:type="spellEnd"/>
+            <w:r>
+              <w:rPr>
+                <w:lang w:val="en-US"/>
+              </w:rPr>
+              <w:t>. review #3</w:t>
+            </w:r>
+          </w:p>
+        </w:tc>
+      </w:tr>
+      <w:tr>
+        <w:trPr>
+          <w:trHeight w:val="283"/>
+        </w:trPr>
+        <w:tc>
+          <w:tcPr>
+            <w:cnfStyle w:val="001000000000"/>
+            <w:tcW w:w="0" w:type="auto"/>
+            <w:vAlign w:val="center"/>
+          </w:tcPr>
+          <w:p>
+            <w:r>
+              <w:t>Versie 1.0</w:t>
             </w:r>
           </w:p>
         </w:tc>
@@ -2339,6 +2384,34 @@
               <w:cnfStyle w:val="000000000000"/>
             </w:pPr>
             <w:r>
+              <w:t>1 juli 2013</w:t>
+            </w:r>
+          </w:p>
+        </w:tc>
+        <w:tc>
+          <w:tcPr>
+            <w:tcW w:w="0" w:type="auto"/>
+            <w:vAlign w:val="center"/>
+          </w:tcPr>
+          <w:p>
+            <w:pPr>
+              <w:cnfStyle w:val="000000000000"/>
+            </w:pPr>
+            <w:r>
+              <w:t>Stefan Hersbach</w:t>
+            </w:r>
+          </w:p>
+        </w:tc>
+        <w:tc>
+          <w:tcPr>
+            <w:tcW w:w="0" w:type="auto"/>
+            <w:vAlign w:val="center"/>
+          </w:tcPr>
+          <w:p>
+            <w:pPr>
+              <w:cnfStyle w:val="000000000000"/>
+            </w:pPr>
+            <w:r>
               <w:t>Finale versie ter overdracht</w:t>
             </w:r>
             <w:r>
@@ -2358,6 +2431,7 @@
         </w:rPr>
       </w:pPr>
       <w:r>
+        <w:lastRenderedPageBreak/>
         <w:br w:type="page"/>
       </w:r>
     </w:p>
@@ -2380,55 +2454,45 @@
       </w:pPr>
       <w:bookmarkStart w:id="4" w:name="_Toc359739061"/>
       <w:r>
-        <w:t xml:space="preserve">De Inspectie van het Onderwijs heeft </w:t>
+        <w:t xml:space="preserve">De Inspectie van het Onderwijs heeft Ordina uitgedaagd om een voorstel te doen voor het integreren sanctietrajecten in het informatiesysteem </w:t>
+      </w:r>
+      <w:r>
+        <w:t>Ibis</w:t>
+      </w:r>
+      <w:r>
+        <w:t xml:space="preserve">. Ordina heeft de handschoen opgenomen, omdat zij wil laten zien wat Ordina bedoelt met </w:t>
       </w:r>
       <w:proofErr w:type="spellStart"/>
       <w:r>
-        <w:t>Ordina</w:t>
+        <w:t>regelgebaseerd</w:t>
       </w:r>
       <w:proofErr w:type="spellEnd"/>
       <w:r>
-        <w:t xml:space="preserve"> uitgedaagd om een voorstel te doen voor het integreren sanctietrajecten in het informatiesysteem Ibis. </w:t>
+        <w:t xml:space="preserve"> ontwerpen en ingebouwde </w:t>
       </w:r>
       <w:proofErr w:type="spellStart"/>
       <w:r>
-        <w:t>Ordina</w:t>
+        <w:t>compliance</w:t>
       </w:r>
       <w:proofErr w:type="spellEnd"/>
       <w:r>
-        <w:t xml:space="preserve"> heeft de handschoen opgenomen, omdat zij wil laten zien wat </w:t>
+        <w:t xml:space="preserve">. Hiertoe  heeft een team van drie specialisten in regelbeheersing (Stefan Hersbach, Han Joosten en Richard ter Mors) in de periode van 7 juni 2013 tot 1 juli 2013 een </w:t>
       </w:r>
       <w:proofErr w:type="spellStart"/>
       <w:r>
-        <w:t>Ordina</w:t>
+        <w:t>proof-of-concept</w:t>
       </w:r>
       <w:proofErr w:type="spellEnd"/>
       <w:r>
-        <w:t xml:space="preserve"> bedoelt met </w:t>
+        <w:t xml:space="preserve"> (</w:t>
       </w:r>
       <w:proofErr w:type="spellStart"/>
       <w:r>
-        <w:t>regelgebaseerd</w:t>
+        <w:t>PoC</w:t>
       </w:r>
       <w:proofErr w:type="spellEnd"/>
       <w:r>
-        <w:t xml:space="preserve"> ontwerpen en ingebouwde </w:t>
-      </w:r>
-      <w:proofErr w:type="spellStart"/>
-      <w:r>
-        <w:t>compliance</w:t>
-      </w:r>
-      <w:proofErr w:type="spellEnd"/>
-      <w:r>
-        <w:t xml:space="preserve">. Hiertoe  heeft een team van drie specialisten in regelbeheersing (Stefan Hersbach, Han Joosten en Richard ter Mors) in de periode van 7 juni 2013 tot 1 juli 2013 een </w:t>
-      </w:r>
-      <w:proofErr w:type="spellStart"/>
-      <w:r>
-        <w:t>proof-of-concept</w:t>
-      </w:r>
-      <w:proofErr w:type="spellEnd"/>
-      <w:r>
-        <w:t xml:space="preserve"> (PoC) uitgevoerd. Dit voorstel is het resultaat. </w:t>
+        <w:t xml:space="preserve">) uitgevoerd. Dit voorstel is het resultaat. </w:t>
       </w:r>
     </w:p>
     <w:p>
@@ -2480,7 +2544,13 @@
         <w:t>/uitbreiding</w:t>
       </w:r>
       <w:r>
-        <w:t xml:space="preserve"> van het Ibis datamodel mogelijk is</w:t>
+        <w:t xml:space="preserve"> van het </w:t>
+      </w:r>
+      <w:r>
+        <w:t>Ibis</w:t>
+      </w:r>
+      <w:r>
+        <w:t xml:space="preserve"> datamodel mogelijk is</w:t>
       </w:r>
       <w:r>
         <w:t>;</w:t>
@@ -2546,7 +2616,13 @@
         <w:jc w:val="left"/>
       </w:pPr>
       <w:r>
-        <w:t xml:space="preserve">Een vooronderzoek naar de gewenste integratie van sanctietrajecten in Ibis, waarin een conceptuele analyse en een gegevensanalyse zijn verwerkt in de </w:t>
+        <w:t xml:space="preserve">Een vooronderzoek naar de gewenste integratie van sanctietrajecten in </w:t>
+      </w:r>
+      <w:r>
+        <w:t>Ibis</w:t>
+      </w:r>
+      <w:r>
+        <w:t xml:space="preserve">, waarin een conceptuele analyse en een gegevensanalyse zijn verwerkt in de </w:t>
       </w:r>
       <w:proofErr w:type="spellStart"/>
       <w:r>
@@ -2554,7 +2630,13 @@
       </w:r>
       <w:proofErr w:type="spellEnd"/>
       <w:r>
-        <w:t xml:space="preserve"> “functionele specificatie”. Het afstemmen van deze integratie met de lopende transitie van Ibis kan, indien gewenst, op basis van deze analyses per heden plaatsvinden</w:t>
+        <w:t xml:space="preserve"> “functionele specificatie”. Het afstemmen van deze integratie met de lopende transitie van </w:t>
+      </w:r>
+      <w:r>
+        <w:t>Ibis</w:t>
+      </w:r>
+      <w:r>
+        <w:t xml:space="preserve"> kan, indien gewenst, op basis van deze analyses per heden plaatsvinden</w:t>
       </w:r>
       <w:r>
         <w:t>;</w:t>
@@ -2570,15 +2652,7 @@
         <w:jc w:val="left"/>
       </w:pPr>
       <w:r>
-        <w:t xml:space="preserve">Inzicht in een werkwijze van </w:t>
-      </w:r>
-      <w:proofErr w:type="spellStart"/>
-      <w:r>
-        <w:t>Ordina</w:t>
-      </w:r>
-      <w:proofErr w:type="spellEnd"/>
-      <w:r>
-        <w:t>, die vanuit de juridische werkelijkheid informatievoorziening aanpakt. Hierdoor krijgt de Inspectie meer zekerheid dat gerealiseerde functionaliteit aansluit bij de wensen van gebruikers en voldoet aan de geldende regelgeving</w:t>
+        <w:t>Inzicht in een werkwijze van Ordina, die vanuit de juridische werkelijkheid informatievoorziening aanpakt. Hierdoor krijgt de Inspectie meer zekerheid dat gerealiseerde functionaliteit aansluit bij de wensen van gebruikers en voldoet aan de geldende regelgeving</w:t>
       </w:r>
       <w:r>
         <w:t>;</w:t>
@@ -2602,15 +2676,7 @@
         <w:jc w:val="left"/>
       </w:pPr>
       <w:r>
-        <w:t xml:space="preserve">Concreet stelt </w:t>
-      </w:r>
-      <w:proofErr w:type="spellStart"/>
-      <w:r>
-        <w:t>Ordina</w:t>
-      </w:r>
-      <w:proofErr w:type="spellEnd"/>
-      <w:r>
-        <w:t xml:space="preserve"> de volgende stappen voor:</w:t>
+        <w:t>Concreet stelt Ordina de volgende stappen voor:</w:t>
       </w:r>
     </w:p>
     <w:p>
@@ -2623,7 +2689,13 @@
         <w:jc w:val="left"/>
       </w:pPr>
       <w:r>
-        <w:t xml:space="preserve">Gebruik de zomer om alle voorbereidingen te treffen voor het uitbreiden van functionaliteit in Ibis, zoals een plan van aanpak, business case, enzovoorts. Zet hiervoor het bestaande team in, aangevuld met een drietal specialisten vanuit de Inspectie. Hanteer een </w:t>
+        <w:t xml:space="preserve">Gebruik de zomer om alle voorbereidingen te treffen voor het uitbreiden van functionaliteit in </w:t>
+      </w:r>
+      <w:r>
+        <w:t>Ibis</w:t>
+      </w:r>
+      <w:r>
+        <w:t xml:space="preserve">, zoals een plan van aanpak, business case, enzovoorts. Zet hiervoor het bestaande team in, aangevuld met een drietal specialisten vanuit de Inspectie. Hanteer een </w:t>
       </w:r>
       <w:proofErr w:type="spellStart"/>
       <w:r>
@@ -2657,7 +2729,13 @@
         <w:jc w:val="left"/>
       </w:pPr>
       <w:r>
-        <w:t xml:space="preserve">Toevoegen van sanctietrajecten in Ibis, waaronder begrepen 16 extra bedrijfsservices die nog extra gemaakt moeten worden. Mik op 1 </w:t>
+        <w:t xml:space="preserve">Toevoegen van sanctietrajecten in </w:t>
+      </w:r>
+      <w:r>
+        <w:t>Ibis</w:t>
+      </w:r>
+      <w:r>
+        <w:t xml:space="preserve">, waaronder begrepen 16 extra bedrijfsservices die nog extra gemaakt moeten worden. Mik op 1 </w:t>
       </w:r>
       <w:r>
         <w:t>november</w:t>
@@ -2690,7 +2768,10 @@
         <w:t xml:space="preserve">sanctietraject </w:t>
       </w:r>
       <w:r>
-        <w:t xml:space="preserve">Ibis op basis van regelbeheersing. Mik op 1 december als </w:t>
+        <w:t>Ibis</w:t>
+      </w:r>
+      <w:r>
+        <w:t xml:space="preserve"> op basis van regelbeheersing. Mik op 1 december als </w:t>
       </w:r>
       <w:proofErr w:type="spellStart"/>
       <w:r>
@@ -2711,7 +2792,13 @@
         <w:jc w:val="left"/>
       </w:pPr>
       <w:r>
-        <w:t>Borgen dat op enig moment de juiste regels (in juridische zin) worden gehanteerd binnen Ibis. Dit is een continu proces, omdat uitvoeringsregels steeds veranderen.</w:t>
+        <w:t xml:space="preserve">Borgen dat op enig moment de juiste regels (in juridische zin) worden gehanteerd binnen </w:t>
+      </w:r>
+      <w:r>
+        <w:t>Ibis</w:t>
+      </w:r>
+      <w:r>
+        <w:t>. Dit is een continu proces, omdat uitvoeringsregels steeds veranderen.</w:t>
       </w:r>
     </w:p>
     <w:p>
@@ -2731,15 +2818,7 @@
       </w:pPr>
       <w:bookmarkStart w:id="6" w:name="_Toc359739062"/>
       <w:r>
-        <w:t xml:space="preserve">Dit voorstel is gemaakt in opdracht van de Inspectie van het Onderwijs te Utrecht. De opdracht is verleend door Dion </w:t>
-      </w:r>
-      <w:proofErr w:type="spellStart"/>
-      <w:r>
-        <w:t>Kotteman</w:t>
-      </w:r>
-      <w:proofErr w:type="spellEnd"/>
-      <w:r>
-        <w:t xml:space="preserve">, directeur van de Inspectie, op 6 juni 2013.  Contactpersoon vanuit opdrachtgever is Annemiek  Vermeer, tel. 06-27743569, mail: </w:t>
+        <w:t xml:space="preserve">Dit voorstel is gemaakt in opdracht van de Inspectie van het Onderwijs te Utrecht. De opdracht is verleend door Dion Kotteman, directeur van de Inspectie, op 6 juni 2013.  Contactpersoon vanuit opdrachtgever is Annemiek  Vermeer, tel. 06-27743569, mail: </w:t>
       </w:r>
       <w:proofErr w:type="spellStart"/>
       <w:r>
@@ -2755,15 +2834,7 @@
         <w:jc w:val="left"/>
       </w:pPr>
       <w:r>
-        <w:t xml:space="preserve">De opdrachtnemer is </w:t>
-      </w:r>
-      <w:proofErr w:type="spellStart"/>
-      <w:r>
-        <w:t>Ordina</w:t>
-      </w:r>
-      <w:proofErr w:type="spellEnd"/>
-      <w:r>
-        <w:t xml:space="preserve"> N.V. te Nieuwegein.  Contactpersoon vanuit opdrachtgever is Stef Joosten, </w:t>
+        <w:t xml:space="preserve">De opdrachtnemer is Ordina N.V. te Nieuwegein.  Contactpersoon vanuit opdrachtgever is Stef Joosten, </w:t>
       </w:r>
     </w:p>
     <w:p>
@@ -2813,15 +2884,7 @@
         <w:t>inleiding en opdrachtomschrijving.</w:t>
       </w:r>
       <w:r>
-        <w:t xml:space="preserve">. In hoofdstuk 2 volgt de probleemanalyse en de interpretatie, die </w:t>
-      </w:r>
-      <w:proofErr w:type="spellStart"/>
-      <w:r>
-        <w:t>Ordina</w:t>
-      </w:r>
-      <w:proofErr w:type="spellEnd"/>
-      <w:r>
-        <w:t xml:space="preserve"> hieraan geeft. Hoofdstuk 3 bevat het feitelijke voorstel. Hoofdstuk 4 bevat tenslotte enige conclusies en aanbevelingen.</w:t>
+        <w:t>. In hoofdstuk 2 volgt de probleemanalyse en de interpretatie, die Ordina hieraan geeft. Hoofdstuk 3 bevat het feitelijke voorstel. Hoofdstuk 4 bevat tenslotte enige conclusies en aanbevelingen.</w:t>
       </w:r>
     </w:p>
     <w:p>
@@ -2870,7 +2933,25 @@
         <w:jc w:val="left"/>
       </w:pPr>
       <w:r>
-        <w:t xml:space="preserve">Op 1 juli 2013, het moment dat dit voorstel is geschreven, is een transitie gaande waarin het toezichtproces overgaat naar het zelf ontwikkelde informatiesysteem Ibis. Vanuit Juridische zaken bestaat de behoefte om sanctietrajecten in Ibis te kunnen doen. Omdat de gelegenheid zich voordeed, heeft de Inspectie een </w:t>
+        <w:t xml:space="preserve">Op 1 juli 2013, het moment dat dit voorstel is </w:t>
+      </w:r>
+      <w:r>
+        <w:t>uitgebracht</w:t>
+      </w:r>
+      <w:r>
+        <w:t xml:space="preserve">, is een transitie gaande waarin het toezichtproces overgaat naar het zelf ontwikkelde informatiesysteem </w:t>
+      </w:r>
+      <w:r>
+        <w:t>Ibis</w:t>
+      </w:r>
+      <w:r>
+        <w:t xml:space="preserve">. Vanuit Juridische zaken bestaat de behoefte om sanctietrajecten in </w:t>
+      </w:r>
+      <w:r>
+        <w:t>Ibis</w:t>
+      </w:r>
+      <w:r>
+        <w:t xml:space="preserve"> te kunnen doen. Omdat de gelegenheid zich voordeed, heeft de Inspectie een </w:t>
       </w:r>
       <w:proofErr w:type="spellStart"/>
       <w:r>
@@ -2878,7 +2959,13 @@
       </w:r>
       <w:proofErr w:type="spellEnd"/>
       <w:r>
-        <w:t xml:space="preserve"> laten uitvoeren om uit te zoeken of sanctietrajecten versneld kunnen worden meegenomen in Ibis.</w:t>
+        <w:t xml:space="preserve"> laten uitvoeren om uit te zoeken of sanctietrajecten versneld kunnen worden meegenomen in </w:t>
+      </w:r>
+      <w:r>
+        <w:t>Ibis</w:t>
+      </w:r>
+      <w:r>
+        <w:t>.</w:t>
       </w:r>
     </w:p>
     <w:p>
@@ -2905,7 +2992,19 @@
         <w:jc w:val="left"/>
       </w:pPr>
       <w:r>
-        <w:t>De Inspectie van het Onderwijs maakt voor haar procesondersteuning gebruik van Ibis. Dit informatiesysteem omvat allereerst de registratie van de objecten van toezicht (module IOS), in dit geval scholen, besturen etc. Daarnaast levert Ibis procesondersteuning.</w:t>
+        <w:t xml:space="preserve">De Inspectie van het Onderwijs maakt voor haar procesondersteuning gebruik van </w:t>
+      </w:r>
+      <w:r>
+        <w:t>Ibis</w:t>
+      </w:r>
+      <w:r>
+        <w:t xml:space="preserve">. Dit informatiesysteem omvat allereerst de registratie van de objecten van toezicht (module IOS), in dit geval scholen, besturen etc. Daarnaast levert </w:t>
+      </w:r>
+      <w:r>
+        <w:t>Ibis</w:t>
+      </w:r>
+      <w:r>
+        <w:t xml:space="preserve"> procesondersteuning.</w:t>
       </w:r>
     </w:p>
     <w:p>
@@ -2937,7 +3036,13 @@
       </w:r>
       <w:proofErr w:type="spellEnd"/>
       <w:r>
-        <w:t xml:space="preserve">, waarmee Ibis is gekoppeld. Het unieke onderzoeksnummer vormt een ordeningselement voor de daarin opgenomen documenten. Tijdens het onderzoek worden documenten gecreëerd maar ook van buiten toegevoegd aan het onderzoek. Zij vormen samen in </w:t>
+        <w:t xml:space="preserve">, waarmee </w:t>
+      </w:r>
+      <w:r>
+        <w:t>Ibis</w:t>
+      </w:r>
+      <w:r>
+        <w:t xml:space="preserve"> is gekoppeld. Het unieke onderzoeksnummer vormt een ordeningselement voor de daarin opgenomen documenten. Tijdens het onderzoek worden documenten gecreëerd maar ook van buiten toegevoegd aan het onderzoek. Zij vormen samen in </w:t>
       </w:r>
       <w:proofErr w:type="spellStart"/>
       <w:r>
@@ -2967,7 +3072,13 @@
       </w:r>
       <w:proofErr w:type="spellEnd"/>
       <w:r>
-        <w:t xml:space="preserve"> plaats. Juridische Zaken gebruikt daarbij andere zaaknummers dan Ibis.</w:t>
+        <w:t xml:space="preserve"> plaats. Juridische Zaken gebruikt daarbij andere zaaknummers dan </w:t>
+      </w:r>
+      <w:r>
+        <w:t>Ibis</w:t>
+      </w:r>
+      <w:r>
+        <w:t>.</w:t>
       </w:r>
     </w:p>
     <w:p>
@@ -2975,7 +3086,13 @@
         <w:jc w:val="left"/>
       </w:pPr>
       <w:r>
-        <w:t>Daarmee staat het proces bij Juridische Zaken in technische zin grotendeels los van het toezichtproces. In de werkelijkheid is dat echter niet het geval. Met name sanctietrajecten vloeien in de regel voort uit onderzoeken die in het veld zijn gedaan. Waar inspecteurs tijdens hun onderzoek tekortkomingen vaststellen met een wettelijke basis, is het na afsluiting van het onderzoek Juridische Zaken dat het verdere traject stuurt. Dat bouwt dus voort op de eerdere bevindingen en moet daar soms ook in een veel later stadium (voor de rechter) nog steeds gebruik van blijven maken. Het ligt dus voor de hand dat het proces vanuit het onderzoek in Ibis naadloos verder wordt ondersteund.</w:t>
+        <w:t xml:space="preserve">Daarmee staat het proces bij Juridische Zaken in technische zin grotendeels los van het toezichtproces. In de werkelijkheid is dat echter niet het geval. Met name sanctietrajecten vloeien in de regel voort uit onderzoeken die in het veld zijn gedaan. Waar inspecteurs tijdens hun onderzoek tekortkomingen vaststellen met een wettelijke basis, is het na afsluiting van het onderzoek Juridische Zaken dat het verdere traject stuurt. Dat bouwt dus voort op de eerdere bevindingen en moet daar soms ook in een veel later stadium (voor de rechter) nog steeds gebruik van blijven maken. Het ligt dus voor de hand dat het proces vanuit het onderzoek in </w:t>
+      </w:r>
+      <w:r>
+        <w:t>Ibis</w:t>
+      </w:r>
+      <w:r>
+        <w:t xml:space="preserve"> naadloos verder wordt ondersteund.</w:t>
       </w:r>
     </w:p>
     <w:p>
@@ -2983,7 +3100,13 @@
         <w:jc w:val="left"/>
       </w:pPr>
       <w:r>
-        <w:t>Dat is om functionele redenen niet mogelijk met het specifieke onderzoek zoals dat in Ibis is aangemaakt. Dat onderzoek wordt namelijk afgesloten met een beoordeling van het object van toezicht. Verdere ondersteuning van Juridische Zaken in een sanctietraject zou vereisen dat het onderzoek “open” blijft staan. Dat is echter niet in overeenstemming met de onderwijskundige werkelijkheid. Een tekortkoming die aanleiding is tot een sanctie, kan allang zijn hersteld (en dat is wat de inspectie het publiek dan ook laat zien) terwijl het juridische traject rond de sanctie soms nog jaren door kan lopen. De onderwijskundige en juridische werkelijkheid lopen gedurende die tijd niet parallel met elkaar.</w:t>
+        <w:t xml:space="preserve">Dat is om functionele redenen niet mogelijk met het specifieke onderzoek zoals dat in </w:t>
+      </w:r>
+      <w:r>
+        <w:t>Ibis</w:t>
+      </w:r>
+      <w:r>
+        <w:t xml:space="preserve"> is aangemaakt. Dat onderzoek wordt namelijk afgesloten met een beoordeling van het object van toezicht. Verdere ondersteuning van Juridische Zaken in een sanctietraject zou vereisen dat het onderzoek “open” blijft staan. Dat is echter niet in overeenstemming met de onderwijskundige werkelijkheid. Een tekortkoming die aanleiding is tot een sanctie, kan allang zijn hersteld (en dat is wat de inspectie het publiek dan ook laat zien) terwijl het juridische traject rond de sanctie soms nog jaren door kan lopen. De onderwijskundige en juridische werkelijkheid lopen gedurende die tijd niet parallel met elkaar.</w:t>
       </w:r>
     </w:p>
     <w:p>
@@ -2992,7 +3115,13 @@
       </w:pPr>
       <w:bookmarkStart w:id="13" w:name="_Toc359739066"/>
       <w:r>
-        <w:t>Theoretisch zou het mogelijk zijn in Ibis afzonderlijke onderzoeken voor juridische trajecten aan te maken. Dat is echter om meerdere redenen onwenselijk. Het is om te beginnen oneigenlijk waardoor vervuiling van de database optreedt met andersoortige activiteiten. Belangrijker is echter nog dat er opnieuw een “zaak” wordt gecreëerd met een nieuw dossiernummer waar eigenlijk het oude nummer gewoon verder gebruikt zou moeten worden.</w:t>
+        <w:t xml:space="preserve">Theoretisch zou het mogelijk zijn in </w:t>
+      </w:r>
+      <w:r>
+        <w:t>Ibis</w:t>
+      </w:r>
+      <w:r>
+        <w:t xml:space="preserve"> afzonderlijke onderzoeken voor juridische trajecten aan te maken. Dat is echter om meerdere redenen onwenselijk. Het is om te beginnen oneigenlijk waardoor vervuiling van de database optreedt met andersoortige activiteiten. Belangrijker is echter nog dat er opnieuw een “zaak” wordt gecreëerd met een nieuw dossiernummer waar eigenlijk het oude nummer gewoon verder gebruikt zou moeten worden.</w:t>
       </w:r>
     </w:p>
     <w:p>
@@ -3042,7 +3171,13 @@
         <w:jc w:val="left"/>
       </w:pPr>
       <w:r>
-        <w:t>Het proces sluit aan op het onderzoeksproces in Ibis en de daaruit voortvloeiende zaakordening</w:t>
+        <w:t xml:space="preserve">Het proces sluit aan op het onderzoeksproces in </w:t>
+      </w:r>
+      <w:r>
+        <w:t>Ibis</w:t>
+      </w:r>
+      <w:r>
+        <w:t xml:space="preserve"> en de daaruit voortvloeiende zaakordening</w:t>
       </w:r>
       <w:r>
         <w:t>;</w:t>
@@ -3072,7 +3207,10 @@
       </w:r>
       <w:proofErr w:type="spellEnd"/>
       <w:r>
-        <w:t xml:space="preserve"> voor Juridische Zaken worden of gerealiseerd in Ibis</w:t>
+        <w:t xml:space="preserve"> voor Juridische Zaken worden of gerealiseerd in </w:t>
+      </w:r>
+      <w:r>
+        <w:t>Ibis</w:t>
       </w:r>
       <w:r>
         <w:t xml:space="preserve">, dan wel in </w:t>
@@ -3169,7 +3307,13 @@
         <w:jc w:val="left"/>
       </w:pPr>
       <w:r>
-        <w:t>Beschikbaarheid van huidige functionele en technische documentatie over IBIS, werkwijzen en wetgeving Inspectie.</w:t>
+        <w:t xml:space="preserve">Beschikbaarheid van huidige functionele en technische documentatie over </w:t>
+      </w:r>
+      <w:r>
+        <w:t>IBIS</w:t>
+      </w:r>
+      <w:r>
+        <w:t>, werkwijzen en wetgeving Inspectie.</w:t>
       </w:r>
     </w:p>
     <w:p>
@@ -3190,7 +3334,19 @@
         <w:jc w:val="left"/>
       </w:pPr>
       <w:r>
-        <w:t xml:space="preserve">Omdat sanctietrajecten in Ibis moeten worden opgenomen, is er een sterk verband met de lopende inspanningen rond Ibis. Gedurende de </w:t>
+        <w:t xml:space="preserve">Omdat sanctietrajecten in </w:t>
+      </w:r>
+      <w:r>
+        <w:t>Ibis</w:t>
+      </w:r>
+      <w:r>
+        <w:t xml:space="preserve"> moeten worden opgenomen, is er een sterk verband met de lopende inspanningen rond </w:t>
+      </w:r>
+      <w:r>
+        <w:t>Ibis</w:t>
+      </w:r>
+      <w:r>
+        <w:t xml:space="preserve">. Gedurende de </w:t>
       </w:r>
       <w:proofErr w:type="spellStart"/>
       <w:r>
@@ -3198,7 +3354,13 @@
       </w:r>
       <w:proofErr w:type="spellEnd"/>
       <w:r>
-        <w:t xml:space="preserve"> zijn interventies in het lopende traject achterwege gebleven. Het opnemen van sanctietrajecten in Ibis wordt in onze ogen zoveel mogelijk als onderdeel van het bestaande beheerproces uitgevoerd.</w:t>
+        <w:t xml:space="preserve"> zijn interventies in het lopende traject achterwege gebleven. Het opnemen van sanctietrajecten in </w:t>
+      </w:r>
+      <w:r>
+        <w:t>Ibis</w:t>
+      </w:r>
+      <w:r>
+        <w:t xml:space="preserve"> wordt in onze ogen zoveel mogelijk als onderdeel van het bestaande beheerproces uitgevoerd.</w:t>
       </w:r>
     </w:p>
     <w:p>
@@ -3227,7 +3389,21 @@
         <w:jc w:val="left"/>
       </w:pPr>
       <w:r>
-        <w:t>Om sanctietrajecten t.b.v. Juridische Zaken te ondersteunen is een aanpassing van Ibis nodig. In de PoC is een functionele analyse</w:t>
+        <w:t xml:space="preserve">Om sanctietrajecten t.b.v. Juridische Zaken te ondersteunen is een aanpassing van </w:t>
+      </w:r>
+      <w:r>
+        <w:t>Ibis</w:t>
+      </w:r>
+      <w:r>
+        <w:t xml:space="preserve"> nodig. In de </w:t>
+      </w:r>
+      <w:proofErr w:type="spellStart"/>
+      <w:r>
+        <w:t>PoC</w:t>
+      </w:r>
+      <w:proofErr w:type="spellEnd"/>
+      <w:r>
+        <w:t xml:space="preserve"> is een functionele analyse</w:t>
       </w:r>
       <w:r>
         <w:rPr>
@@ -3236,7 +3412,25 @@
         <w:footnoteReference w:id="2"/>
       </w:r>
       <w:r>
-        <w:t xml:space="preserve"> uitgevoerd waarin het verband tussen toezichttrajecten en sanctietrajecten is gelegd. Daaruit blijkt dat de verschillen tussen de datamodellen van Ibis en het datamodel van sanctietrajecten naar verwachting te overbruggen valt. Dat betekent dat sanctietrajecten naar verwachting binnen de tabelstructuren van Ibis kunnen worden geadministreerd. Uitgangspunt van dit voorstel is dan ook om de gegevensmodellen van Ibis intact te laten, en </w:t>
+        <w:t xml:space="preserve"> uitgevoerd waarin het verband tussen toezichttrajecten en sanctietrajecten is gelegd. Daaruit blijkt dat de verschillen tussen de datamodellen van </w:t>
+      </w:r>
+      <w:r>
+        <w:t>Ibis</w:t>
+      </w:r>
+      <w:r>
+        <w:t xml:space="preserve"> en het datamodel van sanctietrajecten naar verwachting te overbruggen valt. Dat betekent dat sanctietrajecten naar verwachting binnen de tabelstructuren van </w:t>
+      </w:r>
+      <w:r>
+        <w:t>Ibis</w:t>
+      </w:r>
+      <w:r>
+        <w:t xml:space="preserve"> kunnen worden geadministreerd. Uitgangspunt van dit voorstel is dan ook om de gegevensmodellen van </w:t>
+      </w:r>
+      <w:r>
+        <w:t>Ibis</w:t>
+      </w:r>
+      <w:r>
+        <w:t xml:space="preserve"> intact te laten, en </w:t>
       </w:r>
       <w:proofErr w:type="spellStart"/>
       <w:r>
@@ -3252,7 +3446,13 @@
         <w:jc w:val="left"/>
       </w:pPr>
       <w:r>
-        <w:t>De architectuur van Ibis oogt eenvoudig: een database met schermen erop. Dat aspect is waardevol om de toekomstige beheerkosten te beperken. Uitgangspunt van dit voorstel is dan ook om deze architectuur intact te laten en architectuurwijzigingen buiten scope te plaatsen.</w:t>
+        <w:t xml:space="preserve">De architectuur van </w:t>
+      </w:r>
+      <w:r>
+        <w:t>Ibis</w:t>
+      </w:r>
+      <w:r>
+        <w:t xml:space="preserve"> oogt eenvoudig: een database met schermen erop. Dat aspect is waardevol om de toekomstige beheerkosten te beperken. Uitgangspunt van dit voorstel is dan ook om deze architectuur intact te laten en architectuurwijzigingen buiten scope te plaatsen.</w:t>
       </w:r>
     </w:p>
     <w:p>
@@ -3260,7 +3460,10 @@
         <w:jc w:val="left"/>
       </w:pPr>
       <w:r>
-        <w:t>Ibis kent 127 schermen. Naar verwachting</w:t>
+        <w:t>Ibis</w:t>
+      </w:r>
+      <w:r>
+        <w:t xml:space="preserve"> kent 127 schermen. Naar verwachting</w:t>
       </w:r>
       <w:r>
         <w:rPr>
@@ -3318,7 +3521,15 @@
       </w:pPr>
       <w:r>
         <w:lastRenderedPageBreak/>
-        <w:t xml:space="preserve">In de PoC is </w:t>
+        <w:t xml:space="preserve">In de </w:t>
+      </w:r>
+      <w:proofErr w:type="spellStart"/>
+      <w:r>
+        <w:t>PoC</w:t>
+      </w:r>
+      <w:proofErr w:type="spellEnd"/>
+      <w:r>
+        <w:t xml:space="preserve"> is </w:t>
       </w:r>
       <w:r>
         <w:t>de scope beperkt geweest tot het primaire onderwijs. In de vervolgfasen komen ook de andere sectoren aan bod: EC, VO, BVE en HO</w:t>
@@ -3498,7 +3709,10 @@
               <w:cnfStyle w:val="000000000000"/>
             </w:pPr>
             <w:r>
-              <w:t>IBIS(</w:t>
+              <w:t>IBIS</w:t>
+            </w:r>
+            <w:r>
+              <w:t>(</w:t>
             </w:r>
             <w:r>
               <w:t>?</w:t>
@@ -3989,19 +4203,33 @@
         <w:jc w:val="left"/>
       </w:pPr>
       <w:r>
-        <w:t>De volgende paragrafen beschrijven</w:t>
+        <w:t>Ordina stelt voor</w:t>
       </w:r>
       <w:r>
         <w:t xml:space="preserve"> </w:t>
       </w:r>
       <w:r>
-        <w:t>een</w:t>
-      </w:r>
-      <w:r>
-        <w:t xml:space="preserve"> aanpak </w:t>
-      </w:r>
-      <w:r>
-        <w:t xml:space="preserve">om sanctietrajecten in Ibis te realiseren. Het beschrijft een proces dat is opgedeeld in de PoC (op dit moment afgelopen), een zomerperiode (1 juli – 15 september) en een najaarsperiode (15 september – 31 december). Dit voorstel is concreet gemaakt tot op het niveau van </w:t>
+        <w:t xml:space="preserve">om sanctietrajecten </w:t>
+      </w:r>
+      <w:r>
+        <w:t xml:space="preserve">te realiseren </w:t>
+      </w:r>
+      <w:r>
+        <w:t xml:space="preserve">in </w:t>
+      </w:r>
+      <w:r>
+        <w:t>Ibis</w:t>
+      </w:r>
+      <w:r>
+        <w:t xml:space="preserve">. Het beschrijft een proces dat is opgedeeld in de </w:t>
+      </w:r>
+      <w:proofErr w:type="spellStart"/>
+      <w:r>
+        <w:t>PoC</w:t>
+      </w:r>
+      <w:proofErr w:type="spellEnd"/>
+      <w:r>
+        <w:t xml:space="preserve"> (op dit moment afgelopen), een zomerperiode (1 juli – 15 september) en een najaarsperiode (15 september – 31 december). Dit voorstel is concreet gemaakt tot op het niveau van </w:t>
       </w:r>
       <w:r>
         <w:t xml:space="preserve">taken en </w:t>
@@ -4019,13 +4247,23 @@
       <w:pPr>
         <w:jc w:val="left"/>
       </w:pPr>
-      <w:proofErr w:type="spellStart"/>
-      <w:r>
-        <w:t>Ordina</w:t>
-      </w:r>
-      <w:proofErr w:type="spellEnd"/>
-      <w:r>
-        <w:t xml:space="preserve"> kiest voor een regelgebaseerde aanpak, om:</w:t>
+      <w:r>
+        <w:t xml:space="preserve">Ordina </w:t>
+      </w:r>
+      <w:r>
+        <w:t>stelt</w:t>
+      </w:r>
+      <w:r>
+        <w:t xml:space="preserve"> een regelgebaseerde aanpak</w:t>
+      </w:r>
+      <w:r>
+        <w:t xml:space="preserve"> </w:t>
+      </w:r>
+      <w:r>
+        <w:t>voor</w:t>
+      </w:r>
+      <w:r>
+        <w:t>, om:</w:t>
       </w:r>
     </w:p>
     <w:p>
@@ -4112,13 +4350,8 @@
       <w:r>
         <w:t xml:space="preserve">stelt </w:t>
       </w:r>
-      <w:proofErr w:type="spellStart"/>
-      <w:r>
-        <w:t>Ordina</w:t>
-      </w:r>
-      <w:proofErr w:type="spellEnd"/>
-      <w:r>
-        <w:t xml:space="preserve"> </w:t>
+      <w:r>
+        <w:t xml:space="preserve">Ordina </w:t>
       </w:r>
       <w:r>
         <w:t xml:space="preserve">voor de opdrachtgever </w:t>
@@ -4171,15 +4404,7 @@
         <w:jc w:val="left"/>
       </w:pPr>
       <w:r>
-        <w:t xml:space="preserve">Dit voorstel is nog niet door de Inspectie getoetst of geaccordeerd. Het moet begrepen worden als een voorstel uitsluitend vanuit </w:t>
-      </w:r>
-      <w:proofErr w:type="spellStart"/>
-      <w:r>
-        <w:t>Ordina</w:t>
-      </w:r>
-      <w:proofErr w:type="spellEnd"/>
-      <w:r>
-        <w:t>.</w:t>
+        <w:t>Dit voorstel is nog niet door de Inspectie getoetst of geaccordeerd. Het moet begrepen worden als een voorstel uitsluitend vanuit Ordina.</w:t>
       </w:r>
     </w:p>
     <w:p>
@@ -4212,7 +4437,13 @@
         <w:jc w:val="left"/>
       </w:pPr>
       <w:r>
-        <w:t>Om de gewenste integratie van de twee processen in IBIS te realiseren volgens</w:t>
+        <w:t xml:space="preserve">Om de gewenste integratie van de twee processen in </w:t>
+      </w:r>
+      <w:r>
+        <w:t>IBIS</w:t>
+      </w:r>
+      <w:r>
+        <w:t xml:space="preserve"> te realiseren volgens</w:t>
       </w:r>
       <w:r>
         <w:t xml:space="preserve"> gestelde kaders</w:t>
@@ -4233,18 +4464,10 @@
         <w:t xml:space="preserve"> </w:t>
       </w:r>
       <w:r>
-        <w:t xml:space="preserve">regelgebaseerde aanpak van </w:t>
-      </w:r>
-      <w:proofErr w:type="spellStart"/>
-      <w:r>
-        <w:t>O</w:t>
-      </w:r>
-      <w:r>
-        <w:t>rdina</w:t>
-      </w:r>
-      <w:proofErr w:type="spellEnd"/>
-      <w:r>
-        <w:t xml:space="preserve"> zal de focus in eerste in</w:t>
+        <w:t>regelgebaseerde aanpak van O</w:t>
+      </w:r>
+      <w:r>
+        <w:t>rdina zal de focus in eerste in</w:t>
       </w:r>
       <w:r>
         <w:t xml:space="preserve">stantie liggen op het integreren van het </w:t>
@@ -4253,7 +4476,10 @@
         <w:t>sanctie</w:t>
       </w:r>
       <w:r>
-        <w:t>proces in IBIS</w:t>
+        <w:t xml:space="preserve">proces in </w:t>
+      </w:r>
+      <w:r>
+        <w:t>IBIS</w:t>
       </w:r>
       <w:r>
         <w:t>, waarbij</w:t>
@@ -4265,7 +4491,13 @@
         <w:t xml:space="preserve">zoveel mogelijk rekening wordt gehouden met de </w:t>
       </w:r>
       <w:r>
-        <w:t>bestaande IBIS architectuur</w:t>
+        <w:t xml:space="preserve">bestaande </w:t>
+      </w:r>
+      <w:r>
+        <w:t>IBIS</w:t>
+      </w:r>
+      <w:r>
+        <w:t xml:space="preserve"> architectuur</w:t>
       </w:r>
       <w:r>
         <w:t>/implementatie.</w:t>
@@ -4354,15 +4586,7 @@
       </w:r>
       <w:proofErr w:type="spellEnd"/>
       <w:r>
-        <w:t xml:space="preserve"> centraal: het bedrijfsproces is van de Inspectie, en </w:t>
-      </w:r>
-      <w:proofErr w:type="spellStart"/>
-      <w:r>
-        <w:t>Ordina</w:t>
-      </w:r>
-      <w:proofErr w:type="spellEnd"/>
-      <w:r>
-        <w:t xml:space="preserve"> zorgt voor de consistentie en bouwbaarheid van het resultaat.</w:t>
+        <w:t xml:space="preserve"> centraal: het bedrijfsproces is van de Inspectie, en Ordina zorgt voor de consistentie en bouwbaarheid van het resultaat.</w:t>
       </w:r>
     </w:p>
     <w:p>
@@ -4475,18 +4699,16 @@
     </w:p>
     <w:p>
       <w:r>
-        <w:t xml:space="preserve">In deze fase zal </w:t>
-      </w:r>
-      <w:proofErr w:type="spellStart"/>
-      <w:r>
-        <w:t>Ordina</w:t>
-      </w:r>
-      <w:proofErr w:type="spellEnd"/>
-      <w:r>
-        <w:t xml:space="preserve"> samen met de opdrachtgever </w:t>
-      </w:r>
-      <w:r>
-        <w:t>alles klaarzetten wat nodig is om het najaar de sanctietrajecten in Ibis op te nemen en voor het eind van het jaar live te zijn.</w:t>
+        <w:t xml:space="preserve">In deze fase zal Ordina samen met de opdrachtgever </w:t>
+      </w:r>
+      <w:r>
+        <w:t xml:space="preserve">alles klaarzetten wat nodig is om het najaar de sanctietrajecten in </w:t>
+      </w:r>
+      <w:r>
+        <w:t>Ibis</w:t>
+      </w:r>
+      <w:r>
+        <w:t xml:space="preserve"> op te nemen en voor het eind van het jaar live te zijn.</w:t>
       </w:r>
     </w:p>
     <w:p>
@@ -4514,15 +4736,7 @@
     </w:p>
     <w:p>
       <w:r>
-        <w:t xml:space="preserve">Voor de opdracht bij de Inspectie van het Onderwijs voorziet </w:t>
-      </w:r>
-      <w:proofErr w:type="spellStart"/>
-      <w:r>
-        <w:t>Ordina</w:t>
-      </w:r>
-      <w:proofErr w:type="spellEnd"/>
-      <w:r>
-        <w:t xml:space="preserve"> vanuit zijn aanp</w:t>
+        <w:t>Voor de opdracht bij de Inspectie van het Onderwijs voorziet Ordina vanuit zijn aanp</w:t>
       </w:r>
       <w:r>
         <w:t xml:space="preserve">ak de onderstaande </w:t>
@@ -4623,7 +4837,15 @@
         <w:t>Vocabulaire: Functionele a</w:t>
       </w:r>
       <w:r>
-        <w:t xml:space="preserve">nalyse. Resultaten PoC is </w:t>
+        <w:t xml:space="preserve">nalyse. Resultaten </w:t>
+      </w:r>
+      <w:proofErr w:type="spellStart"/>
+      <w:r>
+        <w:t>PoC</w:t>
+      </w:r>
+      <w:proofErr w:type="spellEnd"/>
+      <w:r>
+        <w:t xml:space="preserve"> is </w:t>
       </w:r>
       <w:r>
         <w:t>startpunt;</w:t>
@@ -5097,7 +5319,15 @@
               <w:cnfStyle w:val="000000000000"/>
             </w:pPr>
             <w:r>
-              <w:t xml:space="preserve">Het werk vanuit de PoC aan het functioneel ontwerp wordt voortgezet in </w:t>
+              <w:t xml:space="preserve">Het werk vanuit de </w:t>
+            </w:r>
+            <w:proofErr w:type="spellStart"/>
+            <w:r>
+              <w:t>PoC</w:t>
+            </w:r>
+            <w:proofErr w:type="spellEnd"/>
+            <w:r>
+              <w:t xml:space="preserve"> aan het functioneel ontwerp wordt voortgezet in </w:t>
             </w:r>
             <w:proofErr w:type="spellStart"/>
             <w:r>
@@ -5133,7 +5363,10 @@
               <w:t xml:space="preserve">volledige scope </w:t>
             </w:r>
             <w:r>
-              <w:t>van de uitbreiding, een uitgewerkte lijst van te bouwen schermen/services in Ibis</w:t>
+              <w:t xml:space="preserve">van de uitbreiding, een uitgewerkte lijst van te bouwen schermen/services in </w:t>
+            </w:r>
+            <w:r>
+              <w:t>Ibis</w:t>
             </w:r>
             <w:r>
               <w:t>;</w:t>
@@ -5209,7 +5442,13 @@
               <w:t>W</w:t>
             </w:r>
             <w:r>
-              <w:t xml:space="preserve">erkvoorbereiding. om de uitbreiding van Ibis uit te voeren worden werkpakketten gedefinieerd, die in het najaar worden </w:t>
+              <w:t xml:space="preserve">erkvoorbereiding. om de uitbreiding van </w:t>
+            </w:r>
+            <w:r>
+              <w:t>Ibis</w:t>
+            </w:r>
+            <w:r>
+              <w:t xml:space="preserve"> uit te voeren worden werkpakketten gedefinieerd, die in het najaar worden </w:t>
             </w:r>
             <w:r>
               <w:lastRenderedPageBreak/>
@@ -5491,7 +5730,19 @@
             </w:r>
             <w:proofErr w:type="spellEnd"/>
             <w:r>
-              <w:t xml:space="preserve"> zal de realisatie starten. Hiervoor zal een OTAP straat moeten worden ingericht.</w:t>
+              <w:t xml:space="preserve"> zal de realisatie starten. Hiervoor zal een OTAP straat </w:t>
+            </w:r>
+            <w:r>
+              <w:t xml:space="preserve">van </w:t>
+            </w:r>
+            <w:r>
+              <w:t>Ibis</w:t>
+            </w:r>
+            <w:r>
+              <w:t xml:space="preserve"> worden gebruikt</w:t>
+            </w:r>
+            <w:r>
+              <w:t>.</w:t>
             </w:r>
           </w:p>
         </w:tc>
@@ -5525,6 +5776,9 @@
       <w:r>
         <w:t>ollen</w:t>
       </w:r>
+      <w:r>
+        <w:t xml:space="preserve"> (kunnen in één persoon verenigd zijn)</w:t>
+      </w:r>
     </w:p>
     <w:p>
       <w:pPr>
@@ -5634,7 +5888,13 @@
         <w:jc w:val="left"/>
       </w:pPr>
       <w:r>
-        <w:t>Materiedeskundige IBIS implementatie</w:t>
+        <w:t xml:space="preserve">Materiedeskundige </w:t>
+      </w:r>
+      <w:r>
+        <w:t>IBIS</w:t>
+      </w:r>
+      <w:r>
+        <w:t xml:space="preserve"> implementatie</w:t>
       </w:r>
       <w:r>
         <w:t>;</w:t>
@@ -5724,7 +5984,13 @@
         <w:jc w:val="left"/>
       </w:pPr>
       <w:r>
-        <w:t>Onderstaande zaken zijn in dit voorstel nog niet belegd en worden op een nader tijdstip besproken;</w:t>
+        <w:t xml:space="preserve">Onderstaande zaken zijn in dit voorstel nog niet belegd en worden </w:t>
+      </w:r>
+      <w:r>
+        <w:t>gedurende de zomer</w:t>
+      </w:r>
+      <w:r>
+        <w:t xml:space="preserve"> besproken;</w:t>
       </w:r>
     </w:p>
     <w:p>
@@ -5736,8 +6002,21 @@
         </w:numPr>
         <w:jc w:val="left"/>
       </w:pPr>
-      <w:r>
-        <w:t>Projectlocaties vaststellen;</w:t>
+      <w:proofErr w:type="spellStart"/>
+      <w:r>
+        <w:t>Enterprise</w:t>
+      </w:r>
+      <w:proofErr w:type="spellEnd"/>
+      <w:r>
+        <w:t xml:space="preserve"> </w:t>
+      </w:r>
+      <w:proofErr w:type="spellStart"/>
+      <w:r>
+        <w:t>Rule</w:t>
+      </w:r>
+      <w:proofErr w:type="spellEnd"/>
+      <w:r>
+        <w:t xml:space="preserve"> architectuur (incl. Regelarchitectuur);</w:t>
       </w:r>
     </w:p>
     <w:p>
@@ -5750,18 +6029,7 @@
         <w:jc w:val="left"/>
       </w:pPr>
       <w:r>
-        <w:t>Projectorganisatie/</w:t>
-      </w:r>
-      <w:proofErr w:type="spellStart"/>
-      <w:r>
-        <w:t>Governance</w:t>
-      </w:r>
-      <w:proofErr w:type="spellEnd"/>
-      <w:r>
-        <w:t xml:space="preserve"> vaststellen</w:t>
-      </w:r>
-      <w:r>
-        <w:t>;</w:t>
+        <w:t>Procesmanagement Inspectie aansluiten;</w:t>
       </w:r>
     </w:p>
     <w:p>
@@ -5773,21 +6041,11 @@
         </w:numPr>
         <w:jc w:val="left"/>
       </w:pPr>
-      <w:proofErr w:type="spellStart"/>
-      <w:r>
-        <w:t>Enterprise</w:t>
-      </w:r>
-      <w:proofErr w:type="spellEnd"/>
-      <w:r>
-        <w:t xml:space="preserve"> </w:t>
-      </w:r>
-      <w:proofErr w:type="spellStart"/>
-      <w:r>
-        <w:t>Rule</w:t>
-      </w:r>
-      <w:proofErr w:type="spellEnd"/>
-      <w:r>
-        <w:t xml:space="preserve"> architectuur (incl. Regelarchitectuur);</w:t>
+      <w:r>
+        <w:t>Incidentmanagemen</w:t>
+      </w:r>
+      <w:r>
+        <w:t>t proces aansluiten op beheerproces;</w:t>
       </w:r>
     </w:p>
     <w:p>
@@ -5800,7 +6058,7 @@
         <w:jc w:val="left"/>
       </w:pPr>
       <w:r>
-        <w:t>Procesmanagement Inspectie aansluiten;</w:t>
+        <w:t>Beheers afhankelijkheden vastleggen en kortsluiten;</w:t>
       </w:r>
     </w:p>
     <w:p>
@@ -5813,10 +6071,7 @@
         <w:jc w:val="left"/>
       </w:pPr>
       <w:r>
-        <w:t>Incidentmanagemen</w:t>
-      </w:r>
-      <w:r>
-        <w:t>t proces aansluiten op beheerproces;</w:t>
+        <w:t>Impact op bestaande rapportages;</w:t>
       </w:r>
     </w:p>
     <w:p>
@@ -5829,7 +6084,10 @@
         <w:jc w:val="left"/>
       </w:pPr>
       <w:r>
-        <w:t>Beheers afhankelijkheden vastleggen en kortsluiten;</w:t>
+        <w:t>Impact bestaande architectuur van rapportages</w:t>
+      </w:r>
+      <w:r>
+        <w:t xml:space="preserve"> voor Sanctieproces;</w:t>
       </w:r>
     </w:p>
     <w:p>
@@ -5842,59 +6100,32 @@
         <w:jc w:val="left"/>
       </w:pPr>
       <w:r>
-        <w:t>Impact op bestaande rapportages;</w:t>
+        <w:t>aandacht aan w</w:t>
+      </w:r>
+      <w:r>
+        <w:t xml:space="preserve">ijzigingen op de </w:t>
+      </w:r>
+      <w:proofErr w:type="spellStart"/>
+      <w:r>
+        <w:t>technische-</w:t>
+      </w:r>
+      <w:proofErr w:type="spellEnd"/>
+      <w:r>
+        <w:t>, functionele- en gebruikersdocumentatie.</w:t>
       </w:r>
     </w:p>
     <w:p>
       <w:pPr>
-        <w:pStyle w:val="Lijstalinea"/>
-        <w:numPr>
-          <w:ilvl w:val="0"/>
-          <w:numId w:val="36"/>
-        </w:numPr>
         <w:jc w:val="left"/>
       </w:pPr>
-      <w:r>
-        <w:t>Impact bestaande architectuur van rapportages</w:t>
-      </w:r>
-      <w:r>
-        <w:t xml:space="preserve"> voor Sanctieproces;</w:t>
-      </w:r>
     </w:p>
     <w:p>
       <w:pPr>
-        <w:pStyle w:val="Lijstalinea"/>
-        <w:numPr>
-          <w:ilvl w:val="0"/>
-          <w:numId w:val="36"/>
-        </w:numPr>
-        <w:jc w:val="left"/>
-      </w:pPr>
-      <w:r>
-        <w:t xml:space="preserve">Wijzigingen op de </w:t>
-      </w:r>
-      <w:proofErr w:type="spellStart"/>
-      <w:r>
-        <w:t>technische-</w:t>
-      </w:r>
-      <w:proofErr w:type="spellEnd"/>
-      <w:r>
-        <w:t>, functionele- en gebruikersdocumentatie is in deze PoC buiten beschouwing gelaten. In de eerste fase, Zomer, zal hier aandacht aan worden besteed.</w:t>
-      </w:r>
-    </w:p>
-    <w:p>
-      <w:pPr>
-        <w:jc w:val="left"/>
-      </w:pPr>
-    </w:p>
-    <w:p>
-      <w:pPr>
         <w:pStyle w:val="Kop2"/>
         <w:jc w:val="left"/>
       </w:pPr>
       <w:bookmarkStart w:id="22" w:name="_Toc360034032"/>
       <w:r>
-        <w:lastRenderedPageBreak/>
         <w:t>Fase 2</w:t>
       </w:r>
       <w:r>
@@ -5940,10 +6171,19 @@
         <w:t>voor</w:t>
       </w:r>
       <w:r>
-        <w:t xml:space="preserve"> implementatie van het sanctietraject in IBIS. Allereerst worden de </w:t>
-      </w:r>
-      <w:r>
-        <w:t>sanctietrajecten in Ibis</w:t>
+        <w:t xml:space="preserve"> implementatie van het sanctietraject in </w:t>
+      </w:r>
+      <w:r>
+        <w:t>IBIS</w:t>
+      </w:r>
+      <w:r>
+        <w:t xml:space="preserve">. Allereerst worden de </w:t>
+      </w:r>
+      <w:r>
+        <w:t xml:space="preserve">sanctietrajecten in </w:t>
+      </w:r>
+      <w:r>
+        <w:t>Ibis</w:t>
       </w:r>
       <w:r>
         <w:t xml:space="preserve"> toegevoegd. In tweede instantie wordt deze voorzien van de </w:t>
@@ -5955,7 +6195,13 @@
         <w:t>sanctietraject</w:t>
       </w:r>
       <w:r>
-        <w:t xml:space="preserve">. De uiteindelijke uitwerking van deze fase is mede afhankelijk van de huidige transitie van IBIS. Deze zaken zullen </w:t>
+        <w:t xml:space="preserve">. De uiteindelijke uitwerking van deze fase is mede afhankelijk van de huidige transitie van </w:t>
+      </w:r>
+      <w:r>
+        <w:t>IBIS</w:t>
+      </w:r>
+      <w:r>
+        <w:t xml:space="preserve">. Deze zaken zullen </w:t>
       </w:r>
       <w:r>
         <w:t xml:space="preserve">in </w:t>
@@ -6086,15 +6332,7 @@
         <w:t xml:space="preserve">dan ook </w:t>
       </w:r>
       <w:r>
-        <w:t xml:space="preserve">geen personen. De specialisten die </w:t>
-      </w:r>
-      <w:proofErr w:type="spellStart"/>
-      <w:r>
-        <w:t>Ordina</w:t>
-      </w:r>
-      <w:proofErr w:type="spellEnd"/>
-      <w:r>
-        <w:t xml:space="preserve"> zal inbrengen zullen verschillende rollen bekleden. Hetzelfde wordt verwacht voor de benodigde inzet vanuit de Inspectie</w:t>
+        <w:t>geen personen. De specialisten die Ordina zal inbrengen zullen verschillende rollen bekleden. Hetzelfde wordt verwacht voor de benodigde inzet vanuit de Inspectie</w:t>
       </w:r>
       <w:r>
         <w:t>.</w:t>
@@ -6106,15 +6344,7 @@
         <w:t xml:space="preserve">Het beoogde team zal in ieder geval bestaan </w:t>
       </w:r>
       <w:r>
-        <w:t xml:space="preserve">uit een </w:t>
-      </w:r>
-      <w:proofErr w:type="spellStart"/>
-      <w:r>
-        <w:t>Ordina</w:t>
-      </w:r>
-      <w:proofErr w:type="spellEnd"/>
-      <w:r>
-        <w:t xml:space="preserve"> specialisten</w:t>
+        <w:t>uit een Ordina specialisten</w:t>
       </w:r>
       <w:r>
         <w:t xml:space="preserve">, een </w:t>
@@ -6150,7 +6380,13 @@
         <w:t>materiedeskundige</w:t>
       </w:r>
       <w:r>
-        <w:t xml:space="preserve"> Ibis;</w:t>
+        <w:t xml:space="preserve"> </w:t>
+      </w:r>
+      <w:r>
+        <w:t>Ibis</w:t>
+      </w:r>
+      <w:r>
+        <w:t>;</w:t>
       </w:r>
     </w:p>
     <w:p>
@@ -6380,15 +6616,7 @@
         <w:t xml:space="preserve">zal </w:t>
       </w:r>
       <w:r>
-        <w:t xml:space="preserve">vanuit </w:t>
-      </w:r>
-      <w:proofErr w:type="spellStart"/>
-      <w:r>
-        <w:t>Ordina</w:t>
-      </w:r>
-      <w:proofErr w:type="spellEnd"/>
-      <w:r>
-        <w:t xml:space="preserve"> </w:t>
+        <w:t xml:space="preserve">vanuit Ordina </w:t>
       </w:r>
       <w:r>
         <w:t>worden ingevuld;</w:t>
@@ -6469,7 +6697,6 @@
         <w:t>treffen. De stuurgroep verleent het projectmandaat aan de projectmanager.</w:t>
       </w:r>
     </w:p>
-    <w:p/>
     <w:p>
       <w:pPr>
         <w:pStyle w:val="Kop4"/>
@@ -6494,21 +6721,7 @@
         <w:rPr>
           <w:lang w:val="nl-NL"/>
         </w:rPr>
-        <w:t xml:space="preserve">De projectmanager wordt geleverd door </w:t>
-      </w:r>
-      <w:proofErr w:type="spellStart"/>
-      <w:r>
-        <w:rPr>
-          <w:lang w:val="nl-NL"/>
-        </w:rPr>
-        <w:t>Ordina</w:t>
-      </w:r>
-      <w:proofErr w:type="spellEnd"/>
-      <w:r>
-        <w:rPr>
-          <w:lang w:val="nl-NL"/>
-        </w:rPr>
-        <w:t xml:space="preserve">. In het belang van efficiëntie zal </w:t>
+        <w:t xml:space="preserve">De projectmanager wordt geleverd door Ordina. In het belang van efficiëntie zal </w:t>
       </w:r>
       <w:r>
         <w:rPr>
@@ -6650,21 +6863,7 @@
         <w:rPr>
           <w:lang w:val="nl-NL"/>
         </w:rPr>
-        <w:t xml:space="preserve">Domein Experts vanuit de Inspectie en regelspecialisten van </w:t>
-      </w:r>
-      <w:proofErr w:type="spellStart"/>
-      <w:r>
-        <w:rPr>
-          <w:lang w:val="nl-NL"/>
-        </w:rPr>
-        <w:t>Ordina</w:t>
-      </w:r>
-      <w:proofErr w:type="spellEnd"/>
-      <w:r>
-        <w:rPr>
-          <w:lang w:val="nl-NL"/>
-        </w:rPr>
-        <w:t>;</w:t>
+        <w:t>Domein Experts vanuit de Inspectie en regelspecialisten van Ordina;</w:t>
       </w:r>
     </w:p>
     <w:p>
@@ -6760,7 +6959,13 @@
     <w:p/>
     <w:p>
       <w:r>
-        <w:t>Onderstaande tabel geeft een samenvatting van de rollen en verwachtingen zoals deze binnen het project onderkent worden:</w:t>
+        <w:t>Onderstaande tabel geeft een samenvatting van de rollen en verwachtingen zoals deze binnen het project onderken</w:t>
+      </w:r>
+      <w:r>
+        <w:t>d</w:t>
+      </w:r>
+      <w:r>
+        <w:t xml:space="preserve"> worden:</w:t>
       </w:r>
     </w:p>
     <w:p/>
@@ -6854,13 +7059,8 @@
             <w:pPr>
               <w:jc w:val="left"/>
             </w:pPr>
-            <w:proofErr w:type="spellStart"/>
-            <w:r>
-              <w:t>Ordina</w:t>
-            </w:r>
-            <w:proofErr w:type="spellEnd"/>
-            <w:r>
-              <w:t xml:space="preserve"> Projectmanager</w:t>
+            <w:r>
+              <w:t>Ordina Projectmanager</w:t>
             </w:r>
           </w:p>
         </w:tc>
@@ -6874,7 +7074,7 @@
               <w:cnfStyle w:val="000000010000"/>
             </w:pPr>
             <w:r>
-              <w:t>Verantwoordelijk voor de dagelijkse aansturing van het project.\</w:t>
+              <w:t>Verantwoordelijk voor de dagelijkse aansturing van het project.</w:t>
             </w:r>
           </w:p>
         </w:tc>
@@ -6892,13 +7092,8 @@
             <w:pPr>
               <w:jc w:val="left"/>
             </w:pPr>
-            <w:proofErr w:type="spellStart"/>
-            <w:r>
-              <w:t>Ordina</w:t>
-            </w:r>
-            <w:proofErr w:type="spellEnd"/>
-            <w:r>
-              <w:t xml:space="preserve"> Scrum </w:t>
+            <w:r>
+              <w:t xml:space="preserve">Ordina Scrum </w:t>
             </w:r>
             <w:proofErr w:type="spellStart"/>
             <w:r>
@@ -6928,12 +7123,6 @@
               <w:rPr>
                 <w:lang w:val="nl-NL"/>
               </w:rPr>
-              <w:t xml:space="preserve"> </w:t>
-            </w:r>
-            <w:r>
-              <w:rPr>
-                <w:lang w:val="nl-NL"/>
-              </w:rPr>
               <w:t xml:space="preserve">De Scrum </w:t>
             </w:r>
             <w:proofErr w:type="spellStart"/>
@@ -6966,21 +7155,7 @@
               <w:rPr>
                 <w:lang w:val="nl-NL"/>
               </w:rPr>
-              <w:t xml:space="preserve"> Deze rol zal voor deze opdracht door de Projectmanager </w:t>
-            </w:r>
-            <w:proofErr w:type="spellStart"/>
-            <w:r>
-              <w:rPr>
-                <w:lang w:val="nl-NL"/>
-              </w:rPr>
-              <w:t>Ordina</w:t>
-            </w:r>
-            <w:proofErr w:type="spellEnd"/>
-            <w:r>
-              <w:rPr>
-                <w:lang w:val="nl-NL"/>
-              </w:rPr>
-              <w:t xml:space="preserve"> ingevuld worden.</w:t>
+              <w:t xml:space="preserve"> Deze rol zal voor deze opdracht door de Projectmanager Ordina ingevuld worden.</w:t>
             </w:r>
           </w:p>
         </w:tc>
@@ -6998,13 +7173,8 @@
             <w:pPr>
               <w:jc w:val="left"/>
             </w:pPr>
-            <w:proofErr w:type="spellStart"/>
-            <w:r>
-              <w:t>Ordina</w:t>
-            </w:r>
-            <w:proofErr w:type="spellEnd"/>
-            <w:r>
-              <w:t xml:space="preserve"> </w:t>
+            <w:r>
+              <w:t xml:space="preserve">Ordina </w:t>
             </w:r>
             <w:r>
               <w:t>specialisten</w:t>
@@ -7112,6 +7282,7 @@
         <w:jc w:val="left"/>
       </w:pPr>
       <w:r>
+        <w:lastRenderedPageBreak/>
         <w:t>Projectlocatie</w:t>
       </w:r>
       <w:bookmarkEnd w:id="24"/>
@@ -7121,18 +7292,34 @@
         <w:jc w:val="left"/>
       </w:pPr>
       <w:r>
-        <w:t xml:space="preserve">In de basis zal </w:t>
+        <w:t xml:space="preserve">Het project wordt uitgevoerd vanuit de locatie </w:t>
       </w:r>
       <w:proofErr w:type="spellStart"/>
       <w:r>
         <w:t>Ordina</w:t>
       </w:r>
+      <w:r>
+        <w:t>-Apeldoorn</w:t>
+      </w:r>
       <w:proofErr w:type="spellEnd"/>
       <w:r>
-        <w:t xml:space="preserve"> het project zoveel mogelijk uitvoeren op de eigen locaties. vanwege de cocreatie zullen de betrokkenen intensief contact hebben in de ontwerpfase (Zomer). Dit houd in dat ook de Inspectie rekening dient te houden met </w:t>
-      </w:r>
-      <w:r>
-        <w:t>het beschikbaar stellen van werkruimten wanneer aangeven. De Inspectie zal hier alle medewerking in verlenen.</w:t>
+        <w:t xml:space="preserve">. Vanwege de </w:t>
+      </w:r>
+      <w:proofErr w:type="spellStart"/>
+      <w:r>
+        <w:t>co-creatie</w:t>
+      </w:r>
+      <w:proofErr w:type="spellEnd"/>
+      <w:r>
+        <w:t xml:space="preserve"> zullen de betrokkenen intensief contact hebben met de Inspectie. Daarom is een pied-à-terre in de </w:t>
+      </w:r>
+      <w:proofErr w:type="spellStart"/>
+      <w:r>
+        <w:t>Meern</w:t>
+      </w:r>
+      <w:proofErr w:type="spellEnd"/>
+      <w:r>
+        <w:t xml:space="preserve"> nodig, waar het team een eigen plek heeft op Park Voorn.</w:t>
       </w:r>
     </w:p>
     <w:p>
@@ -7276,19 +7463,8 @@
                 <w:sz w:val="14"/>
                 <w:szCs w:val="18"/>
               </w:rPr>
-              <w:t xml:space="preserve">Aanwezig </w:t>
-            </w:r>
-            <w:proofErr w:type="spellStart"/>
-            <w:r>
-              <w:rPr>
-                <w:rFonts w:cs="Arial"/>
-                <w:color w:val="FFFFFF"/>
-                <w:sz w:val="14"/>
-                <w:szCs w:val="18"/>
-              </w:rPr>
-              <w:t>Ordina</w:t>
-            </w:r>
-            <w:proofErr w:type="spellEnd"/>
+              <w:t>Aanwezig Ordina</w:t>
+            </w:r>
           </w:p>
         </w:tc>
         <w:tc>
@@ -8244,13 +8420,8 @@
             <w:r>
               <w:t xml:space="preserve">Team </w:t>
             </w:r>
-            <w:proofErr w:type="spellStart"/>
-            <w:r>
-              <w:t>Ordina</w:t>
-            </w:r>
-            <w:proofErr w:type="spellEnd"/>
-            <w:r>
-              <w:t>:</w:t>
+            <w:r>
+              <w:t>Ordina:</w:t>
             </w:r>
           </w:p>
           <w:p>
@@ -8306,7 +8477,10 @@
               <w:cnfStyle w:val="000000000000"/>
             </w:pPr>
             <w:r>
-              <w:t>Team Ibis</w:t>
+              <w:t xml:space="preserve">Team </w:t>
+            </w:r>
+            <w:r>
+              <w:t>Ibis</w:t>
             </w:r>
             <w:r>
               <w:t>:</w:t>
@@ -8633,7 +8807,6 @@
               <w:cnfStyle w:val="000000000000"/>
             </w:pPr>
             <w:r>
-              <w:lastRenderedPageBreak/>
               <w:t xml:space="preserve">1 </w:t>
             </w:r>
             <w:proofErr w:type="spellStart"/>
@@ -8648,6 +8821,7 @@
               <w:cnfStyle w:val="000000000000"/>
             </w:pPr>
             <w:r>
+              <w:lastRenderedPageBreak/>
               <w:t xml:space="preserve">1 </w:t>
             </w:r>
             <w:proofErr w:type="spellStart"/>
@@ -8726,15 +8900,7 @@
         <w:jc w:val="left"/>
       </w:pPr>
       <w:r>
-        <w:t xml:space="preserve">Het voorstel van </w:t>
-      </w:r>
-      <w:proofErr w:type="spellStart"/>
-      <w:r>
-        <w:t>Ordina</w:t>
-      </w:r>
-      <w:proofErr w:type="spellEnd"/>
-      <w:r>
-        <w:t xml:space="preserve"> is gebaseerd op een aantal analyses dat he</w:t>
+        <w:t>Het voorstel van Ordina is gebaseerd op een aantal analyses dat he</w:t>
       </w:r>
       <w:r>
         <w:t>eft plaatsgevonden tussen 10 jun</w:t>
@@ -8870,8 +9036,13 @@
       </w:r>
       <w:proofErr w:type="spellEnd"/>
       <w:r>
-        <w:t>, Jos Verkroost</w:t>
-      </w:r>
+        <w:t xml:space="preserve">, Jos </w:t>
+      </w:r>
+      <w:proofErr w:type="spellStart"/>
+      <w:r>
+        <w:t>Verkroost</w:t>
+      </w:r>
+      <w:proofErr w:type="spellEnd"/>
     </w:p>
     <w:p>
       <w:pPr>
@@ -8879,7 +9050,15 @@
         <w:jc w:val="left"/>
       </w:pPr>
       <w:r>
-        <w:t>In de periode waarin de PoC plaatsvond is slechts beperkt met de Inspectie gesproken. Om draagvlak te verkrijgen is in de ontwerpfase verdere toetsing nodig met betrokkenen van de afdeling Rekenschap en Juridische Zaken.</w:t>
+        <w:t xml:space="preserve">In de periode waarin de </w:t>
+      </w:r>
+      <w:proofErr w:type="spellStart"/>
+      <w:r>
+        <w:t>PoC</w:t>
+      </w:r>
+      <w:proofErr w:type="spellEnd"/>
+      <w:r>
+        <w:t xml:space="preserve"> plaatsvond is slechts beperkt met de Inspectie gesproken. Om draagvlak te verkrijgen is in de ontwerpfase verdere toetsing nodig met betrokkenen van de afdeling Rekenschap en Juridische Zaken.</w:t>
       </w:r>
     </w:p>
     <w:p>
@@ -8892,7 +9071,13 @@
         <w:jc w:val="left"/>
       </w:pPr>
       <w:r>
-        <w:t>Informatie over Ibis, op basis van</w:t>
+        <w:t xml:space="preserve">Informatie over </w:t>
+      </w:r>
+      <w:r>
+        <w:t>Ibis</w:t>
+      </w:r>
+      <w:r>
+        <w:t>, op basis van</w:t>
       </w:r>
     </w:p>
     <w:p>
@@ -8905,7 +9090,13 @@
         <w:jc w:val="left"/>
       </w:pPr>
       <w:r>
-        <w:t xml:space="preserve">Documentatie over Ibis, die door het bouwteam gegenereerd is vanuit de ontwikkelstraat </w:t>
+        <w:t xml:space="preserve">Documentatie over </w:t>
+      </w:r>
+      <w:r>
+        <w:t>Ibis</w:t>
+      </w:r>
+      <w:r>
+        <w:t xml:space="preserve">, die door het bouwteam gegenereerd is vanuit de ontwikkelstraat </w:t>
       </w:r>
       <w:proofErr w:type="spellStart"/>
       <w:r>
@@ -8939,15 +9130,13 @@
         <w:jc w:val="left"/>
       </w:pPr>
       <w:r>
-        <w:t xml:space="preserve">Kennis over Ibis, voor zover beschikbaar binnen </w:t>
-      </w:r>
-      <w:proofErr w:type="spellStart"/>
-      <w:r>
-        <w:t>Ordina</w:t>
-      </w:r>
-      <w:proofErr w:type="spellEnd"/>
-      <w:r>
-        <w:t>.</w:t>
+        <w:t xml:space="preserve">Kennis over </w:t>
+      </w:r>
+      <w:r>
+        <w:t>Ibis</w:t>
+      </w:r>
+      <w:r>
+        <w:t>, voor zover beschikbaar binnen Ordina.</w:t>
       </w:r>
     </w:p>
     <w:p>
@@ -8987,7 +9176,13 @@
         <w:jc w:val="left"/>
       </w:pPr>
       <w:r>
-        <w:t>Een functionele specificatie, die als bijlage is toegevoegd. Op basis hiervan is gekeken of de gegevensmodellen van Ibis in voldoende mate geschikt zijn voor sanctietrajecten.</w:t>
+        <w:t xml:space="preserve">Een functionele specificatie, die als bijlage is toegevoegd. Op basis hiervan is gekeken of de gegevensmodellen van </w:t>
+      </w:r>
+      <w:r>
+        <w:t>Ibis</w:t>
+      </w:r>
+      <w:r>
+        <w:t xml:space="preserve"> in voldoende mate geschikt zijn voor sanctietrajecten.</w:t>
       </w:r>
     </w:p>
     <w:p>
@@ -9024,7 +9219,10 @@
       </w:pPr>
       <w:bookmarkStart w:id="112" w:name="_Toc360034035"/>
       <w:r>
-        <w:t>Gegevensanalyse Ibis</w:t>
+        <w:t xml:space="preserve">Gegevensanalyse </w:t>
+      </w:r>
+      <w:r>
+        <w:t>Ibis</w:t>
       </w:r>
       <w:bookmarkEnd w:id="112"/>
     </w:p>
@@ -9081,7 +9279,13 @@
         <w:t>opgeleverd</w:t>
       </w:r>
       <w:r>
-        <w:t>. Dit conceptuele model geeft de structuur weer van de informatie die bij deze processen een rol speelt. Dit conceptuele model is vervolgens op hoofdlijnen vergeleken met het gegevensmodel van IBIS.</w:t>
+        <w:t xml:space="preserve">. Dit conceptuele model geeft de structuur weer van de informatie die bij deze processen een rol speelt. Dit conceptuele model is vervolgens op hoofdlijnen vergeleken met het gegevensmodel van </w:t>
+      </w:r>
+      <w:r>
+        <w:t>IBIS</w:t>
+      </w:r>
+      <w:r>
+        <w:t>.</w:t>
       </w:r>
     </w:p>
     <w:p>
@@ -9094,15 +9298,27 @@
         <w:jc w:val="left"/>
       </w:pPr>
       <w:r>
-        <w:t xml:space="preserve">Parallel hieraan heeft </w:t>
+        <w:t xml:space="preserve">Parallel hieraan heeft Ordina binnen de doelstelling van de </w:t>
       </w:r>
       <w:proofErr w:type="spellStart"/>
       <w:r>
-        <w:t>Ordina</w:t>
+        <w:t>PoC</w:t>
       </w:r>
       <w:proofErr w:type="spellEnd"/>
       <w:r>
-        <w:t xml:space="preserve"> binnen de doelstelling van de PoC, informatie verzameld m.b.t. de huidige implementatie IBIS, ontwikkel- en beheersaspecten voor desbetreffende applicatiearchitectuur. Hiervoor is na aangeven van de Inspectie o.a. contact gezocht met de producent van de huidige IBIS implementatie en de partij die het toekomstig beheer op zich gaat nemen.</w:t>
+        <w:t xml:space="preserve">, informatie verzameld m.b.t. de huidige implementatie </w:t>
+      </w:r>
+      <w:r>
+        <w:t>IBIS</w:t>
+      </w:r>
+      <w:r>
+        <w:t xml:space="preserve">, ontwikkel- en beheersaspecten voor desbetreffende applicatiearchitectuur. Hiervoor is na aangeven van de Inspectie o.a. contact gezocht met de producent van de huidige </w:t>
+      </w:r>
+      <w:r>
+        <w:t>IBIS</w:t>
+      </w:r>
+      <w:r>
+        <w:t xml:space="preserve"> implementatie en de partij die het toekomstig beheer op zich gaat nemen.</w:t>
       </w:r>
     </w:p>
     <w:p/>
@@ -9225,7 +9441,13 @@
               <w:cnfStyle w:val="000000000000"/>
             </w:pPr>
             <w:r>
-              <w:t>Naar verwachting in IBIS aanwezig. Het gegeven wie de betrokken inspecteur(s) is of zijn is niet relevant voor het monitoren van het sanctietraject.</w:t>
+              <w:t xml:space="preserve">Naar verwachting in </w:t>
+            </w:r>
+            <w:r>
+              <w:t>IBIS</w:t>
+            </w:r>
+            <w:r>
+              <w:t xml:space="preserve"> aanwezig. Het gegeven wie de betrokken inspecteur(s) is of zijn is niet relevant voor het monitoren van het sanctietraject.</w:t>
             </w:r>
           </w:p>
         </w:tc>
@@ -9281,7 +9503,13 @@
               <w:cnfStyle w:val="000000000000"/>
             </w:pPr>
             <w:r>
-              <w:t>Naar verwachting in IBIS aanwezig.</w:t>
+              <w:t xml:space="preserve">Naar verwachting in </w:t>
+            </w:r>
+            <w:r>
+              <w:t>IBIS</w:t>
+            </w:r>
+            <w:r>
+              <w:t xml:space="preserve"> aanwezig.</w:t>
             </w:r>
           </w:p>
         </w:tc>
@@ -9325,7 +9553,13 @@
               <w:cnfStyle w:val="000000000000"/>
             </w:pPr>
             <w:r>
-              <w:t>Naar verwachting in IBIS aanwezig.</w:t>
+              <w:t xml:space="preserve">Naar verwachting in </w:t>
+            </w:r>
+            <w:r>
+              <w:t>IBIS</w:t>
+            </w:r>
+            <w:r>
+              <w:t xml:space="preserve"> aanwezig.</w:t>
             </w:r>
           </w:p>
         </w:tc>
@@ -9369,7 +9603,13 @@
               <w:cnfStyle w:val="000000000000"/>
             </w:pPr>
             <w:r>
-              <w:t>Naar verwachting in IBIS aanwezig.</w:t>
+              <w:t xml:space="preserve">Naar verwachting in </w:t>
+            </w:r>
+            <w:r>
+              <w:t>IBIS</w:t>
+            </w:r>
+            <w:r>
+              <w:t xml:space="preserve"> aanwezig.</w:t>
             </w:r>
           </w:p>
         </w:tc>
@@ -9530,7 +9770,13 @@
               <w:cnfStyle w:val="000000000000"/>
             </w:pPr>
             <w:r>
-              <w:t xml:space="preserve">Gedrag lijkt op die van het onderzoekstraject inclusief notificaties. Aanname is dan ook dat deze opzet hergebruikt kan worden in IBIS. </w:t>
+              <w:t xml:space="preserve">Gedrag lijkt op die van het onderzoekstraject inclusief notificaties. Aanname is dan ook dat deze opzet hergebruikt kan worden in </w:t>
+            </w:r>
+            <w:r>
+              <w:t>IBIS</w:t>
+            </w:r>
+            <w:r>
+              <w:t xml:space="preserve">. </w:t>
             </w:r>
           </w:p>
         </w:tc>
@@ -9708,15 +9954,13 @@
       </w:r>
       <w:proofErr w:type="spellEnd"/>
       <w:r>
-        <w:t xml:space="preserve"> leidt tot de conclusie dat </w:t>
-      </w:r>
-      <w:proofErr w:type="spellStart"/>
-      <w:r>
-        <w:t>Ordina</w:t>
-      </w:r>
-      <w:proofErr w:type="spellEnd"/>
-      <w:r>
-        <w:t xml:space="preserve"> verwacht om de sanctietrajecten binnen de bestaande entiteiten van IBIS kwijt te kunnen.</w:t>
+        <w:t xml:space="preserve"> leidt tot de conclusie dat Ordina verwacht om de sanctietrajecten binnen de bestaande entiteiten van </w:t>
+      </w:r>
+      <w:r>
+        <w:t>IBIS</w:t>
+      </w:r>
+      <w:r>
+        <w:t xml:space="preserve"> kwijt te kunnen.</w:t>
       </w:r>
     </w:p>
     <w:p>
@@ -9729,8 +9973,13 @@
         <w:jc w:val="left"/>
       </w:pPr>
       <w:r>
-        <w:t>Alle resultaten van de PoC</w:t>
-      </w:r>
+        <w:t xml:space="preserve">Alle resultaten van de </w:t>
+      </w:r>
+      <w:proofErr w:type="spellStart"/>
+      <w:r>
+        <w:t>PoC</w:t>
+      </w:r>
+      <w:proofErr w:type="spellEnd"/>
       <w:r>
         <w:t xml:space="preserve"> vormen daarmee </w:t>
       </w:r>
@@ -9765,7 +10014,13 @@
         <w:t>De doelstelling van de opdracht stelt : “</w:t>
       </w:r>
       <w:r>
-        <w:t>Theoretisch zou het mogelijk zijn in Ibis afzonderlijke onderzoeken voor juridische trajecten aan te maken. Dat is echter om meerdere redenen onwenselijk. Het is om te beginnen oneigenlijk waardoor vervuiling van de database optreedt met andersoortige activiteiten. Belangrijker is echter nog dat er opnieuw een “zaak” wordt gecreëerd met een nieuw dossiernummer waar eigenlijk het oude nummer gewoon verder gebruikt zou moeten worden</w:t>
+        <w:t xml:space="preserve">Theoretisch zou het mogelijk zijn in </w:t>
+      </w:r>
+      <w:r>
+        <w:t>Ibis</w:t>
+      </w:r>
+      <w:r>
+        <w:t xml:space="preserve"> afzonderlijke onderzoeken voor juridische trajecten aan te maken. Dat is echter om meerdere redenen onwenselijk. Het is om te beginnen oneigenlijk waardoor vervuiling van de database optreedt met andersoortige activiteiten. Belangrijker is echter nog dat er opnieuw een “zaak” wordt gecreëerd met een nieuw dossiernummer waar eigenlijk het oude nummer gewoon verder gebruikt zou moeten worden</w:t>
       </w:r>
       <w:r>
         <w:t>”</w:t>
@@ -9856,7 +10111,19 @@
         <w:jc w:val="left"/>
       </w:pPr>
       <w:r>
-        <w:t>Wanneer het sanctietraject wordt geïntegreerd in IBIS, kan dat gevolgen hebben voor bestaande managementrapportages, die door IBIS wordt gegenereerd. In de vervolgfase zal hier aandacht voor moeten zijn, o</w:t>
+        <w:t xml:space="preserve">Wanneer het sanctietraject wordt geïntegreerd in </w:t>
+      </w:r>
+      <w:r>
+        <w:t>IBIS</w:t>
+      </w:r>
+      <w:r>
+        <w:t xml:space="preserve">, kan dat gevolgen hebben voor bestaande managementrapportages, die door </w:t>
+      </w:r>
+      <w:r>
+        <w:t>IBIS</w:t>
+      </w:r>
+      <w:r>
+        <w:t xml:space="preserve"> wordt gegenereerd. In de vervolgfase zal hier aandacht voor moeten zijn, o</w:t>
       </w:r>
       <w:r>
         <w:t>m de impact hiervan te bepalen;</w:t>
@@ -9872,7 +10139,13 @@
         <w:jc w:val="left"/>
       </w:pPr>
       <w:r>
-        <w:t>Het ondersteunen door IBIS van</w:t>
+        <w:t xml:space="preserve">Het ondersteunen door </w:t>
+      </w:r>
+      <w:r>
+        <w:t>IBIS</w:t>
+      </w:r>
+      <w:r>
+        <w:t xml:space="preserve"> van</w:t>
       </w:r>
       <w:r>
         <w:t xml:space="preserve"> beslissingen</w:t>
@@ -9903,7 +10176,10 @@
         <w:jc w:val="left"/>
       </w:pPr>
       <w:r>
-        <w:t xml:space="preserve">IBIS </w:t>
+        <w:t>IBIS</w:t>
+      </w:r>
+      <w:r>
+        <w:t xml:space="preserve"> </w:t>
       </w:r>
       <w:r>
         <w:t>maakt gebruik</w:t>
@@ -9926,7 +10202,15 @@
         <w:t xml:space="preserve"> </w:t>
       </w:r>
       <w:r>
-        <w:t>In de PoC zijn de “echte” bedrijfsregels</w:t>
+        <w:t xml:space="preserve">In de </w:t>
+      </w:r>
+      <w:proofErr w:type="spellStart"/>
+      <w:r>
+        <w:t>PoC</w:t>
+      </w:r>
+      <w:proofErr w:type="spellEnd"/>
+      <w:r>
+        <w:t xml:space="preserve"> zijn de “echte” bedrijfsregels</w:t>
       </w:r>
       <w:r>
         <w:rPr>
@@ -9947,7 +10231,10 @@
         <w:t xml:space="preserve">aan het licht komen of en hoe bedrijfsregels in </w:t>
       </w:r>
       <w:r>
-        <w:t xml:space="preserve">IBIS </w:t>
+        <w:t>IBIS</w:t>
+      </w:r>
+      <w:r>
+        <w:t xml:space="preserve"> </w:t>
       </w:r>
       <w:r>
         <w:t>kunnen worden gebruikt voor zaken als</w:t>
@@ -9975,15 +10262,7 @@
         <w:t>apporten</w:t>
       </w:r>
       <w:r>
-        <w:t xml:space="preserve">, die door </w:t>
-      </w:r>
-      <w:proofErr w:type="spellStart"/>
-      <w:r>
-        <w:t>Ordina</w:t>
-      </w:r>
-      <w:proofErr w:type="spellEnd"/>
-      <w:r>
-        <w:t xml:space="preserve"> zijn bekeken, vertonen de structuur van de respectievelijke toetsingskaders, maar het uiterlijk van handmatig opgemaakte </w:t>
+        <w:t xml:space="preserve">, die door Ordina zijn bekeken, vertonen de structuur van de respectievelijke toetsingskaders, maar het uiterlijk van handmatig opgemaakte </w:t>
       </w:r>
       <w:proofErr w:type="spellStart"/>
       <w:r>
@@ -10019,16 +10298,63 @@
       <w:bookmarkEnd w:id="115"/>
     </w:p>
     <w:p>
+      <w:r>
+        <w:t>Onderdeel van dit voorstel is:</w:t>
+      </w:r>
+    </w:p>
+    <w:p>
+      <w:pPr>
+        <w:pStyle w:val="Lijstalinea"/>
+        <w:numPr>
+          <w:ilvl w:val="0"/>
+          <w:numId w:val="40"/>
+        </w:numPr>
+      </w:pPr>
+      <w:r>
+        <w:t>Een functionele specificatie van sanctietrajecten (separate bijlage). Op het moment van verschijnen moet deze nog worden getoetst met betrokkenen van de Inspectie en Juridische Zaken in het bijzonder. Dit zal in de zomer plaatsvinden.</w:t>
+      </w:r>
+    </w:p>
+    <w:p>
+      <w:pPr>
+        <w:pStyle w:val="Lijstalinea"/>
+        <w:numPr>
+          <w:ilvl w:val="0"/>
+          <w:numId w:val="40"/>
+        </w:numPr>
+      </w:pPr>
+      <w:r>
+        <w:t xml:space="preserve">De presentatie van de </w:t>
+      </w:r>
+      <w:proofErr w:type="spellStart"/>
+      <w:r>
+        <w:t>PoC</w:t>
+      </w:r>
+      <w:proofErr w:type="spellEnd"/>
+      <w:r>
+        <w:t xml:space="preserve"> op 1 juli.</w:t>
+      </w:r>
+    </w:p>
+    <w:p>
+      <w:pPr>
+        <w:pStyle w:val="Lijstalinea"/>
+        <w:numPr>
+          <w:ilvl w:val="0"/>
+          <w:numId w:val="40"/>
+        </w:numPr>
+      </w:pPr>
+    </w:p>
+    <w:p>
       <w:pPr>
         <w:jc w:val="left"/>
       </w:pPr>
-      <w:proofErr w:type="spellStart"/>
-      <w:r>
-        <w:t>Ordina</w:t>
-      </w:r>
-      <w:proofErr w:type="spellEnd"/>
-      <w:r>
-        <w:t xml:space="preserve"> concludeert dat de gevraagde aanpassing aan Ibis mogelijk is en stelt voor om:</w:t>
+      <w:r>
+        <w:t xml:space="preserve">Ordina concludeert dat de gevraagde aanpassing aan </w:t>
+      </w:r>
+      <w:r>
+        <w:t>Ibis</w:t>
+      </w:r>
+      <w:r>
+        <w:t xml:space="preserve"> mogelijk is en stelt voor om:</w:t>
       </w:r>
     </w:p>
     <w:p>
@@ -10041,7 +10367,13 @@
         <w:jc w:val="left"/>
       </w:pPr>
       <w:r>
-        <w:t>Gedurende de zomer 2013 de voorbereidingen te treffen die nodig zijn om sanctietrajecten in Ibis in te vlechten:</w:t>
+        <w:t xml:space="preserve">Gedurende de zomer 2013 de voorbereidingen te treffen die nodig zijn om sanctietrajecten in </w:t>
+      </w:r>
+      <w:r>
+        <w:t>Ibis</w:t>
+      </w:r>
+      <w:r>
+        <w:t xml:space="preserve"> in te vlechten:</w:t>
       </w:r>
     </w:p>
     <w:p>
@@ -10086,7 +10418,13 @@
         <w:jc w:val="left"/>
       </w:pPr>
       <w:r>
-        <w:t>Een voorstel hoe incidentele en periodieke aanpassingen van regels met korte doorlooptijden kunnen worden doorgevoerd in Ibis.</w:t>
+        <w:t xml:space="preserve">Een voorstel hoe incidentele en periodieke aanpassingen van regels met korte doorlooptijden kunnen worden doorgevoerd in </w:t>
+      </w:r>
+      <w:r>
+        <w:t>Ibis</w:t>
+      </w:r>
+      <w:r>
+        <w:t>.</w:t>
       </w:r>
     </w:p>
     <w:p>
@@ -10099,7 +10437,13 @@
         <w:jc w:val="left"/>
       </w:pPr>
       <w:r>
-        <w:t>In het najaar 2013 sanctietrajecten in Ibis operationeel te maken, en de nieuwe signaleringsfunctionaliteit te activeren.</w:t>
+        <w:t xml:space="preserve">In het najaar 2013 sanctietrajecten in </w:t>
+      </w:r>
+      <w:r>
+        <w:t>Ibis</w:t>
+      </w:r>
+      <w:r>
+        <w:t xml:space="preserve"> operationeel te maken, en de nieuwe signaleringsfunctionaliteit te activeren.</w:t>
       </w:r>
     </w:p>
     <w:p>
@@ -10471,7 +10815,13 @@
                         <w:rPr>
                           <w:rStyle w:val="OpmaakprofielWit"/>
                         </w:rPr>
-                        <w:t>27</w:t>
+                        <w:t>2</w:t>
+                      </w:r>
+                      <w:r>
+                        <w:rPr>
+                          <w:rStyle w:val="OpmaakprofielWit"/>
+                        </w:rPr>
+                        <w:t>8</w:t>
                       </w:r>
                       <w:r>
                         <w:rPr>
@@ -10515,7 +10865,19 @@
                         <w:rPr>
                           <w:rStyle w:val="OpmaakprofielWit"/>
                         </w:rPr>
-                        <w:t>0.9 Concept</w:t>
+                        <w:t>0.9</w:t>
+                      </w:r>
+                      <w:r>
+                        <w:rPr>
+                          <w:rStyle w:val="OpmaakprofielWit"/>
+                        </w:rPr>
+                        <w:t>.1</w:t>
+                      </w:r>
+                      <w:r>
+                        <w:rPr>
+                          <w:rStyle w:val="OpmaakprofielWit"/>
+                        </w:rPr>
+                        <w:t xml:space="preserve"> Concept</w:t>
                       </w:r>
                     </w:p>
                   </w:tc>
@@ -10553,7 +10915,33 @@
                         <w:rPr>
                           <w:rStyle w:val="OpmaakprofielWit"/>
                         </w:rPr>
-                        <w:t>Onderwijs Inspectie POC BRA</w:t>
+                        <w:t xml:space="preserve">Onderwijs Inspectie </w:t>
+                      </w:r>
+                      <w:proofErr w:type="spellStart"/>
+                      <w:r>
+                        <w:rPr>
+                          <w:rStyle w:val="OpmaakprofielWit"/>
+                        </w:rPr>
+                        <w:t>P</w:t>
+                      </w:r>
+                      <w:r>
+                        <w:rPr>
+                          <w:rStyle w:val="OpmaakprofielWit"/>
+                        </w:rPr>
+                        <w:t>o</w:t>
+                      </w:r>
+                      <w:r>
+                        <w:rPr>
+                          <w:rStyle w:val="OpmaakprofielWit"/>
+                        </w:rPr>
+                        <w:t>C</w:t>
+                      </w:r>
+                      <w:proofErr w:type="spellEnd"/>
+                      <w:r>
+                        <w:rPr>
+                          <w:rStyle w:val="OpmaakprofielWit"/>
+                        </w:rPr>
+                        <w:t xml:space="preserve"> BRA</w:t>
                       </w:r>
                     </w:p>
                   </w:tc>
@@ -10588,19 +10976,11 @@
                           <w:rStyle w:val="OpmaakprofielWit"/>
                         </w:rPr>
                       </w:pPr>
-                      <w:proofErr w:type="spellStart"/>
                       <w:r>
                         <w:rPr>
                           <w:rStyle w:val="OpmaakprofielWit"/>
                         </w:rPr>
-                        <w:t>Ordina</w:t>
-                      </w:r>
-                      <w:proofErr w:type="spellEnd"/>
-                      <w:r>
-                        <w:rPr>
-                          <w:rStyle w:val="OpmaakprofielWit"/>
-                        </w:rPr>
-                        <w:t xml:space="preserve"> AIM </w:t>
+                        <w:t xml:space="preserve">Ordina AIM </w:t>
                       </w:r>
                     </w:p>
                     <w:p>
@@ -10761,7 +11141,7 @@
               <w:rStyle w:val="Paginanummer"/>
               <w:noProof/>
             </w:rPr>
-            <w:t>12</w:t>
+            <w:t>2</w:t>
           </w:r>
           <w:r>
             <w:rPr>
@@ -10798,7 +11178,7 @@
               <w:rStyle w:val="Paginanummer"/>
               <w:noProof/>
             </w:rPr>
-            <w:t>19</w:t>
+            <w:t>20</w:t>
           </w:r>
           <w:r>
             <w:rPr>
@@ -10915,21 +11295,7 @@
         <w:rPr>
           <w:lang w:val="nl-NL"/>
         </w:rPr>
-        <w:t xml:space="preserve">Functionele Specificatie Sanctietrajecten, </w:t>
-      </w:r>
-      <w:proofErr w:type="spellStart"/>
-      <w:r>
-        <w:rPr>
-          <w:lang w:val="nl-NL"/>
-        </w:rPr>
-        <w:t>Ordina</w:t>
-      </w:r>
-      <w:proofErr w:type="spellEnd"/>
-      <w:r>
-        <w:rPr>
-          <w:lang w:val="nl-NL"/>
-        </w:rPr>
-        <w:t>, 1 juli 2013.</w:t>
+        <w:t>Functionele Specificatie Sanctietrajecten, Ordina, 1 juli 2013.</w:t>
       </w:r>
     </w:p>
   </w:footnote>
@@ -10957,7 +11323,21 @@
         <w:rPr>
           <w:lang w:val="nl-NL"/>
         </w:rPr>
-        <w:t>Deze verwachting is gebaseerd op de prototypes van “Sanctionering”, die tijdens de PoC zijn gemaakt.</w:t>
+        <w:t xml:space="preserve">Deze verwachting is gebaseerd op de prototypes van “Sanctionering”, die tijdens de </w:t>
+      </w:r>
+      <w:proofErr w:type="spellStart"/>
+      <w:r>
+        <w:rPr>
+          <w:lang w:val="nl-NL"/>
+        </w:rPr>
+        <w:t>PoC</w:t>
+      </w:r>
+      <w:proofErr w:type="spellEnd"/>
+      <w:r>
+        <w:rPr>
+          <w:lang w:val="nl-NL"/>
+        </w:rPr>
+        <w:t xml:space="preserve"> zijn gemaakt.</w:t>
       </w:r>
     </w:p>
   </w:footnote>
@@ -10981,19 +11361,11 @@
         </w:rPr>
         <w:t xml:space="preserve"> </w:t>
       </w:r>
-      <w:proofErr w:type="spellStart"/>
       <w:r>
         <w:rPr>
           <w:lang w:val="nl-NL"/>
         </w:rPr>
-        <w:t>Ampersand</w:t>
-      </w:r>
-      <w:proofErr w:type="spellEnd"/>
-      <w:r>
-        <w:rPr>
-          <w:lang w:val="nl-NL"/>
-        </w:rPr>
-        <w:t xml:space="preserve"> is een aanpak voor </w:t>
+        <w:t xml:space="preserve">Ampersand is een aanpak voor </w:t>
       </w:r>
       <w:proofErr w:type="spellStart"/>
       <w:r>
@@ -11007,21 +11379,7 @@
         <w:rPr>
           <w:lang w:val="nl-NL"/>
         </w:rPr>
-        <w:t xml:space="preserve"> ontwerpen, die </w:t>
-      </w:r>
-      <w:proofErr w:type="spellStart"/>
-      <w:r>
-        <w:rPr>
-          <w:lang w:val="nl-NL"/>
-        </w:rPr>
-        <w:t>Ordina</w:t>
-      </w:r>
-      <w:proofErr w:type="spellEnd"/>
-      <w:r>
-        <w:rPr>
-          <w:lang w:val="nl-NL"/>
-        </w:rPr>
-        <w:t xml:space="preserve"> in dit traject heeft gebruikt voor de onderbouwing van dit voorstel.</w:t>
+        <w:t xml:space="preserve"> ontwerpen, die Ordina in dit traject heeft gebruikt voor de onderbouwing van dit voorstel.</w:t>
       </w:r>
     </w:p>
   </w:footnote>
@@ -11049,7 +11407,21 @@
         <w:rPr>
           <w:lang w:val="nl-NL"/>
         </w:rPr>
-        <w:t xml:space="preserve">De werkwijze die de Inspectie gedurende de PoC heeft meegemaakt, is kenmerkend voor de manier waarop het team </w:t>
+        <w:t xml:space="preserve">De werkwijze die de Inspectie gedurende de </w:t>
+      </w:r>
+      <w:proofErr w:type="spellStart"/>
+      <w:r>
+        <w:rPr>
+          <w:lang w:val="nl-NL"/>
+        </w:rPr>
+        <w:t>PoC</w:t>
+      </w:r>
+      <w:proofErr w:type="spellEnd"/>
+      <w:r>
+        <w:rPr>
+          <w:lang w:val="nl-NL"/>
+        </w:rPr>
+        <w:t xml:space="preserve"> heeft meegemaakt, is kenmerkend voor de manier waarop het team </w:t>
       </w:r>
       <w:proofErr w:type="spellStart"/>
       <w:r>
@@ -12174,7 +12546,6 @@
         <w:u w:val="none"/>
         <w:vertAlign w:val="baseline"/>
         <w:em w:val="none"/>
-        <w:lang/>
       </w:rPr>
     </w:lvl>
     <w:lvl w:ilvl="2">
@@ -12212,7 +12583,6 @@
         <w:u w:val="none"/>
         <w:vertAlign w:val="baseline"/>
         <w:em w:val="none"/>
-        <w:lang/>
       </w:rPr>
     </w:lvl>
     <w:lvl w:ilvl="3">
@@ -14094,17 +14464,17 @@
   <w:abstractNum w:abstractNumId="27">
     <w:nsid w:val="2CAE4143"/>
     <w:multiLevelType w:val="hybridMultilevel"/>
-    <w:tmpl w:val="8872FBB8"/>
-    <w:lvl w:ilvl="0" w:tplc="0413000F">
-      <w:start w:val="1"/>
-      <w:numFmt w:val="decimal"/>
-      <w:lvlText w:val="%1."/>
+    <w:tmpl w:val="9C0ABBD8"/>
+    <w:lvl w:ilvl="0" w:tplc="04130001">
+      <w:start w:val="1"/>
+      <w:numFmt w:val="bullet"/>
+      <w:lvlText w:val=""/>
       <w:lvlJc w:val="left"/>
       <w:pPr>
         <w:ind w:left="720" w:hanging="360"/>
       </w:pPr>
       <w:rPr>
-        <w:rFonts w:hint="default"/>
+        <w:rFonts w:ascii="Symbol" w:hAnsi="Symbol" w:hint="default"/>
       </w:rPr>
     </w:lvl>
     <w:lvl w:ilvl="1" w:tplc="04130019">
@@ -14116,14 +14486,17 @@
         <w:ind w:left="1440" w:hanging="360"/>
       </w:pPr>
     </w:lvl>
-    <w:lvl w:ilvl="2" w:tplc="0413001B" w:tentative="1">
-      <w:start w:val="1"/>
-      <w:numFmt w:val="lowerRoman"/>
-      <w:lvlText w:val="%3."/>
-      <w:lvlJc w:val="right"/>
-      <w:pPr>
-        <w:ind w:left="2160" w:hanging="180"/>
-      </w:pPr>
+    <w:lvl w:ilvl="2" w:tplc="8132DED8">
+      <w:start w:val="1"/>
+      <w:numFmt w:val="bullet"/>
+      <w:lvlText w:val="-"/>
+      <w:lvlJc w:val="left"/>
+      <w:pPr>
+        <w:ind w:left="2340" w:hanging="360"/>
+      </w:pPr>
+      <w:rPr>
+        <w:rFonts w:ascii="Arial" w:eastAsia="Arial" w:hAnsi="Arial" w:cs="Arial" w:hint="default"/>
+      </w:rPr>
     </w:lvl>
     <w:lvl w:ilvl="3" w:tplc="0413000F" w:tentative="1">
       <w:start w:val="1"/>
@@ -22841,38 +23214,38 @@
     </dgm:pt>
   </dgm:ptLst>
   <dgm:cxnLst>
-    <dgm:cxn modelId="{3D1290AC-B25F-43FF-A9B8-8934BE3ADD6A}" type="presOf" srcId="{34CCF68B-1E49-4CD7-8C2C-9DB2A56B6D48}" destId="{C82B1E24-5F61-46E3-BF3A-15B3797CD386}" srcOrd="0" destOrd="0" presId="urn:microsoft.com/office/officeart/2005/8/layout/orgChart1"/>
-    <dgm:cxn modelId="{1601FBC5-F85F-4BBA-9105-EA6123D1A3CE}" type="presOf" srcId="{EEDADEDC-85BE-4158-A8F7-61AAD58AA2D1}" destId="{ECF1179B-D4FD-4A3E-8749-A1E0E1DEE6F7}" srcOrd="1" destOrd="0" presId="urn:microsoft.com/office/officeart/2005/8/layout/orgChart1"/>
-    <dgm:cxn modelId="{C9EDC49C-F146-4349-A326-EF237F643D97}" type="presOf" srcId="{EEDADEDC-85BE-4158-A8F7-61AAD58AA2D1}" destId="{299DC337-8CDC-4968-A38E-47A425AE5B37}" srcOrd="0" destOrd="0" presId="urn:microsoft.com/office/officeart/2005/8/layout/orgChart1"/>
-    <dgm:cxn modelId="{3C8D2D75-CF1A-449C-8C11-40A3A8811EEA}" type="presOf" srcId="{AF58648F-5CF3-4430-9A0E-841419FEAED1}" destId="{1D388DE5-8D05-4807-9618-A8E45DB4C6B2}" srcOrd="0" destOrd="0" presId="urn:microsoft.com/office/officeart/2005/8/layout/orgChart1"/>
-    <dgm:cxn modelId="{A1967BBE-0D2C-4647-98AD-28EEA2075A1C}" type="presOf" srcId="{0C4745A4-5EDF-4F82-94F9-8BF9E041D14D}" destId="{5F8AED89-5682-42A2-8623-EE1989A4908F}" srcOrd="1" destOrd="0" presId="urn:microsoft.com/office/officeart/2005/8/layout/orgChart1"/>
-    <dgm:cxn modelId="{DD1CD3DE-E97D-44D8-880A-FDB564646A8F}" type="presOf" srcId="{805914CC-7E24-48E7-B0DA-4B953CAD2847}" destId="{8A30C0D2-C54E-4CCB-B7B9-DE4A10300F09}" srcOrd="0" destOrd="0" presId="urn:microsoft.com/office/officeart/2005/8/layout/orgChart1"/>
+    <dgm:cxn modelId="{4E32E19D-4D4A-45DD-816E-3415D53D0325}" type="presOf" srcId="{34CCF68B-1E49-4CD7-8C2C-9DB2A56B6D48}" destId="{C82B1E24-5F61-46E3-BF3A-15B3797CD386}" srcOrd="0" destOrd="0" presId="urn:microsoft.com/office/officeart/2005/8/layout/orgChart1"/>
+    <dgm:cxn modelId="{5B8AE530-4672-4001-AD06-774AC47EB291}" type="presOf" srcId="{EEDADEDC-85BE-4158-A8F7-61AAD58AA2D1}" destId="{299DC337-8CDC-4968-A38E-47A425AE5B37}" srcOrd="0" destOrd="0" presId="urn:microsoft.com/office/officeart/2005/8/layout/orgChart1"/>
+    <dgm:cxn modelId="{40A21903-106D-41D4-9A11-5562C9FC0B61}" type="presOf" srcId="{805914CC-7E24-48E7-B0DA-4B953CAD2847}" destId="{8A30C0D2-C54E-4CCB-B7B9-DE4A10300F09}" srcOrd="0" destOrd="0" presId="urn:microsoft.com/office/officeart/2005/8/layout/orgChart1"/>
+    <dgm:cxn modelId="{5C818417-050A-4F7B-9F78-4A5F4A0F5CE0}" type="presOf" srcId="{EEDADEDC-85BE-4158-A8F7-61AAD58AA2D1}" destId="{ECF1179B-D4FD-4A3E-8749-A1E0E1DEE6F7}" srcOrd="1" destOrd="0" presId="urn:microsoft.com/office/officeart/2005/8/layout/orgChart1"/>
+    <dgm:cxn modelId="{7EB141E9-4958-4A83-86DA-B180DC39E8E3}" type="presOf" srcId="{AF58648F-5CF3-4430-9A0E-841419FEAED1}" destId="{1D388DE5-8D05-4807-9618-A8E45DB4C6B2}" srcOrd="0" destOrd="0" presId="urn:microsoft.com/office/officeart/2005/8/layout/orgChart1"/>
     <dgm:cxn modelId="{2F70E24D-93C6-4365-A91C-4593DB0460C6}" srcId="{EEDADEDC-85BE-4158-A8F7-61AAD58AA2D1}" destId="{0C4745A4-5EDF-4F82-94F9-8BF9E041D14D}" srcOrd="0" destOrd="0" parTransId="{E20A55D6-FB39-4ABC-B894-4DE41294CE65}" sibTransId="{40510AC8-8A87-4197-AE48-9CBF08C38F6A}"/>
-    <dgm:cxn modelId="{5038A8C3-EAB3-4E27-AE3C-39723222B458}" type="presOf" srcId="{E20A55D6-FB39-4ABC-B894-4DE41294CE65}" destId="{5A097FF7-8FEF-4C89-82F0-A7C5F7FC0C21}" srcOrd="0" destOrd="0" presId="urn:microsoft.com/office/officeart/2005/8/layout/orgChart1"/>
+    <dgm:cxn modelId="{871DA14B-BD9F-4B30-8534-B4252B545494}" type="presOf" srcId="{0C4745A4-5EDF-4F82-94F9-8BF9E041D14D}" destId="{5F8AED89-5682-42A2-8623-EE1989A4908F}" srcOrd="1" destOrd="0" presId="urn:microsoft.com/office/officeart/2005/8/layout/orgChart1"/>
+    <dgm:cxn modelId="{9A4B4801-01F2-4DFF-988D-D6655DA76EB9}" type="presOf" srcId="{0C4745A4-5EDF-4F82-94F9-8BF9E041D14D}" destId="{73387A56-A450-4F29-AE8F-4F3965386410}" srcOrd="0" destOrd="0" presId="urn:microsoft.com/office/officeart/2005/8/layout/orgChart1"/>
     <dgm:cxn modelId="{0015150C-72F5-4DF5-9E7F-BDA5EF8FCFF7}" srcId="{805914CC-7E24-48E7-B0DA-4B953CAD2847}" destId="{34CCF68B-1E49-4CD7-8C2C-9DB2A56B6D48}" srcOrd="0" destOrd="0" parTransId="{EE1C1750-7CF3-48C6-BE22-5DB2471A043A}" sibTransId="{1A72490E-E1F8-4E63-9D06-AA214E0BA4EE}"/>
-    <dgm:cxn modelId="{76852A28-A242-4080-9592-02227B9EFE5E}" type="presOf" srcId="{0C4745A4-5EDF-4F82-94F9-8BF9E041D14D}" destId="{73387A56-A450-4F29-AE8F-4F3965386410}" srcOrd="0" destOrd="0" presId="urn:microsoft.com/office/officeart/2005/8/layout/orgChart1"/>
-    <dgm:cxn modelId="{1158BD15-5BA8-4FCB-B6B7-B25EF01CE24E}" type="presOf" srcId="{34CCF68B-1E49-4CD7-8C2C-9DB2A56B6D48}" destId="{68EB463A-68D6-4B7E-9AB7-4EEFC960E528}" srcOrd="1" destOrd="0" presId="urn:microsoft.com/office/officeart/2005/8/layout/orgChart1"/>
+    <dgm:cxn modelId="{E3B6021C-9D34-4962-9F72-95CC1B99F621}" type="presOf" srcId="{34CCF68B-1E49-4CD7-8C2C-9DB2A56B6D48}" destId="{68EB463A-68D6-4B7E-9AB7-4EEFC960E528}" srcOrd="1" destOrd="0" presId="urn:microsoft.com/office/officeart/2005/8/layout/orgChart1"/>
+    <dgm:cxn modelId="{7CBFEB86-B8DE-44B6-9CEF-16C480B6A584}" type="presOf" srcId="{E20A55D6-FB39-4ABC-B894-4DE41294CE65}" destId="{5A097FF7-8FEF-4C89-82F0-A7C5F7FC0C21}" srcOrd="0" destOrd="0" presId="urn:microsoft.com/office/officeart/2005/8/layout/orgChart1"/>
     <dgm:cxn modelId="{D25B860E-733A-4A06-9277-C848AAFEED5A}" srcId="{34CCF68B-1E49-4CD7-8C2C-9DB2A56B6D48}" destId="{EEDADEDC-85BE-4158-A8F7-61AAD58AA2D1}" srcOrd="0" destOrd="0" parTransId="{AF58648F-5CF3-4430-9A0E-841419FEAED1}" sibTransId="{7E186435-C107-4A5A-9762-8B1422EF2295}"/>
-    <dgm:cxn modelId="{5BEE048B-F621-407C-B7DD-7624F6FC6B36}" type="presParOf" srcId="{8A30C0D2-C54E-4CCB-B7B9-DE4A10300F09}" destId="{28EFF91D-9D3C-4C42-8334-4E9ED2E414D3}" srcOrd="0" destOrd="0" presId="urn:microsoft.com/office/officeart/2005/8/layout/orgChart1"/>
-    <dgm:cxn modelId="{F403FF15-BC00-4477-B0D0-1067C015A377}" type="presParOf" srcId="{28EFF91D-9D3C-4C42-8334-4E9ED2E414D3}" destId="{9C8FD078-E7B9-49E1-B577-A1B73FEC93B2}" srcOrd="0" destOrd="0" presId="urn:microsoft.com/office/officeart/2005/8/layout/orgChart1"/>
-    <dgm:cxn modelId="{27809E8A-A03D-4C3C-BE7F-F26045E6FDB2}" type="presParOf" srcId="{9C8FD078-E7B9-49E1-B577-A1B73FEC93B2}" destId="{C82B1E24-5F61-46E3-BF3A-15B3797CD386}" srcOrd="0" destOrd="0" presId="urn:microsoft.com/office/officeart/2005/8/layout/orgChart1"/>
-    <dgm:cxn modelId="{069FE4DC-8E20-43CA-B0CD-BE6F8BAD15BB}" type="presParOf" srcId="{9C8FD078-E7B9-49E1-B577-A1B73FEC93B2}" destId="{68EB463A-68D6-4B7E-9AB7-4EEFC960E528}" srcOrd="1" destOrd="0" presId="urn:microsoft.com/office/officeart/2005/8/layout/orgChart1"/>
-    <dgm:cxn modelId="{2E7D16A0-051E-4379-9333-A0E2B758766C}" type="presParOf" srcId="{28EFF91D-9D3C-4C42-8334-4E9ED2E414D3}" destId="{52EB1CC8-E217-4D82-A40D-C6219406FDD1}" srcOrd="1" destOrd="0" presId="urn:microsoft.com/office/officeart/2005/8/layout/orgChart1"/>
-    <dgm:cxn modelId="{4459088C-AAF9-41FB-A2E3-5676BC8BCE3E}" type="presParOf" srcId="{52EB1CC8-E217-4D82-A40D-C6219406FDD1}" destId="{1D388DE5-8D05-4807-9618-A8E45DB4C6B2}" srcOrd="0" destOrd="0" presId="urn:microsoft.com/office/officeart/2005/8/layout/orgChart1"/>
-    <dgm:cxn modelId="{E7A6C808-435D-4B66-8837-9C7D57B8D038}" type="presParOf" srcId="{52EB1CC8-E217-4D82-A40D-C6219406FDD1}" destId="{1574FCB5-FEAF-421A-B268-8508E1BECB19}" srcOrd="1" destOrd="0" presId="urn:microsoft.com/office/officeart/2005/8/layout/orgChart1"/>
-    <dgm:cxn modelId="{E69E239C-EA8B-46DC-BFED-B1BDA58D5453}" type="presParOf" srcId="{1574FCB5-FEAF-421A-B268-8508E1BECB19}" destId="{D9153B1D-C411-4B22-AB90-B59B7F7F3B03}" srcOrd="0" destOrd="0" presId="urn:microsoft.com/office/officeart/2005/8/layout/orgChart1"/>
-    <dgm:cxn modelId="{90444D88-C343-4716-9DBF-C32965A2E7C8}" type="presParOf" srcId="{D9153B1D-C411-4B22-AB90-B59B7F7F3B03}" destId="{299DC337-8CDC-4968-A38E-47A425AE5B37}" srcOrd="0" destOrd="0" presId="urn:microsoft.com/office/officeart/2005/8/layout/orgChart1"/>
-    <dgm:cxn modelId="{3491269A-C635-40CF-B2E4-7670F9C25221}" type="presParOf" srcId="{D9153B1D-C411-4B22-AB90-B59B7F7F3B03}" destId="{ECF1179B-D4FD-4A3E-8749-A1E0E1DEE6F7}" srcOrd="1" destOrd="0" presId="urn:microsoft.com/office/officeart/2005/8/layout/orgChart1"/>
-    <dgm:cxn modelId="{B8BC24B0-CCAF-41B3-849F-921437F3F3D6}" type="presParOf" srcId="{1574FCB5-FEAF-421A-B268-8508E1BECB19}" destId="{A974A339-5221-457A-9034-85AC39BEBF02}" srcOrd="1" destOrd="0" presId="urn:microsoft.com/office/officeart/2005/8/layout/orgChart1"/>
-    <dgm:cxn modelId="{F8D9B5D7-D69C-4F2D-9411-5530F60F027F}" type="presParOf" srcId="{A974A339-5221-457A-9034-85AC39BEBF02}" destId="{5A097FF7-8FEF-4C89-82F0-A7C5F7FC0C21}" srcOrd="0" destOrd="0" presId="urn:microsoft.com/office/officeart/2005/8/layout/orgChart1"/>
-    <dgm:cxn modelId="{2BF6FC42-FDFF-4593-8A92-552D1C1FCA2F}" type="presParOf" srcId="{A974A339-5221-457A-9034-85AC39BEBF02}" destId="{51C6DC47-C8C9-42A7-82F2-89FEA13899AF}" srcOrd="1" destOrd="0" presId="urn:microsoft.com/office/officeart/2005/8/layout/orgChart1"/>
-    <dgm:cxn modelId="{BC4CAEC7-0BF4-4252-8086-FEB5ECC779B2}" type="presParOf" srcId="{51C6DC47-C8C9-42A7-82F2-89FEA13899AF}" destId="{A0F384BA-1716-4C73-A255-84E13C83B673}" srcOrd="0" destOrd="0" presId="urn:microsoft.com/office/officeart/2005/8/layout/orgChart1"/>
-    <dgm:cxn modelId="{BCF4DA27-421B-479F-9CA9-A336DD35BF08}" type="presParOf" srcId="{A0F384BA-1716-4C73-A255-84E13C83B673}" destId="{73387A56-A450-4F29-AE8F-4F3965386410}" srcOrd="0" destOrd="0" presId="urn:microsoft.com/office/officeart/2005/8/layout/orgChart1"/>
-    <dgm:cxn modelId="{F17C5411-63A9-43C5-B853-E9D159EAB7FB}" type="presParOf" srcId="{A0F384BA-1716-4C73-A255-84E13C83B673}" destId="{5F8AED89-5682-42A2-8623-EE1989A4908F}" srcOrd="1" destOrd="0" presId="urn:microsoft.com/office/officeart/2005/8/layout/orgChart1"/>
-    <dgm:cxn modelId="{9454270C-8589-4E02-93CE-6EA010DBE2DF}" type="presParOf" srcId="{51C6DC47-C8C9-42A7-82F2-89FEA13899AF}" destId="{C272C393-32AD-4296-94C1-9FC561D4A2FB}" srcOrd="1" destOrd="0" presId="urn:microsoft.com/office/officeart/2005/8/layout/orgChart1"/>
-    <dgm:cxn modelId="{DA5B10A4-4373-444F-9519-8C42A2C0D422}" type="presParOf" srcId="{51C6DC47-C8C9-42A7-82F2-89FEA13899AF}" destId="{549B0D44-150D-41DC-B389-601CC1473310}" srcOrd="2" destOrd="0" presId="urn:microsoft.com/office/officeart/2005/8/layout/orgChart1"/>
-    <dgm:cxn modelId="{63CBD424-92D2-4D2E-B424-A26C6624AFB0}" type="presParOf" srcId="{1574FCB5-FEAF-421A-B268-8508E1BECB19}" destId="{71623DAE-544F-4126-B0E2-8ED7FFC6D95D}" srcOrd="2" destOrd="0" presId="urn:microsoft.com/office/officeart/2005/8/layout/orgChart1"/>
-    <dgm:cxn modelId="{71C0185B-3AF4-4EB2-A9C6-2A3EFDE5D402}" type="presParOf" srcId="{28EFF91D-9D3C-4C42-8334-4E9ED2E414D3}" destId="{DF7A8B1E-BE6C-42B2-A84F-FBC80A8AD511}" srcOrd="2" destOrd="0" presId="urn:microsoft.com/office/officeart/2005/8/layout/orgChart1"/>
+    <dgm:cxn modelId="{2D22F1B5-37F1-4583-AC42-AD5897821A29}" type="presParOf" srcId="{8A30C0D2-C54E-4CCB-B7B9-DE4A10300F09}" destId="{28EFF91D-9D3C-4C42-8334-4E9ED2E414D3}" srcOrd="0" destOrd="0" presId="urn:microsoft.com/office/officeart/2005/8/layout/orgChart1"/>
+    <dgm:cxn modelId="{339A5887-8CD4-46B6-A45D-0574B935AC99}" type="presParOf" srcId="{28EFF91D-9D3C-4C42-8334-4E9ED2E414D3}" destId="{9C8FD078-E7B9-49E1-B577-A1B73FEC93B2}" srcOrd="0" destOrd="0" presId="urn:microsoft.com/office/officeart/2005/8/layout/orgChart1"/>
+    <dgm:cxn modelId="{A8C77099-C96A-454F-B80E-0400CF04039D}" type="presParOf" srcId="{9C8FD078-E7B9-49E1-B577-A1B73FEC93B2}" destId="{C82B1E24-5F61-46E3-BF3A-15B3797CD386}" srcOrd="0" destOrd="0" presId="urn:microsoft.com/office/officeart/2005/8/layout/orgChart1"/>
+    <dgm:cxn modelId="{398D9E47-0C77-451B-A23F-D383CF8D5FAC}" type="presParOf" srcId="{9C8FD078-E7B9-49E1-B577-A1B73FEC93B2}" destId="{68EB463A-68D6-4B7E-9AB7-4EEFC960E528}" srcOrd="1" destOrd="0" presId="urn:microsoft.com/office/officeart/2005/8/layout/orgChart1"/>
+    <dgm:cxn modelId="{FDE6DB53-B4BD-489D-890C-B41388586783}" type="presParOf" srcId="{28EFF91D-9D3C-4C42-8334-4E9ED2E414D3}" destId="{52EB1CC8-E217-4D82-A40D-C6219406FDD1}" srcOrd="1" destOrd="0" presId="urn:microsoft.com/office/officeart/2005/8/layout/orgChart1"/>
+    <dgm:cxn modelId="{E73F8F17-5BE3-406F-A0F0-79D09F25F8E8}" type="presParOf" srcId="{52EB1CC8-E217-4D82-A40D-C6219406FDD1}" destId="{1D388DE5-8D05-4807-9618-A8E45DB4C6B2}" srcOrd="0" destOrd="0" presId="urn:microsoft.com/office/officeart/2005/8/layout/orgChart1"/>
+    <dgm:cxn modelId="{3D7BBBA0-F9CF-47D4-BC7F-02BBC6C2F580}" type="presParOf" srcId="{52EB1CC8-E217-4D82-A40D-C6219406FDD1}" destId="{1574FCB5-FEAF-421A-B268-8508E1BECB19}" srcOrd="1" destOrd="0" presId="urn:microsoft.com/office/officeart/2005/8/layout/orgChart1"/>
+    <dgm:cxn modelId="{F632EEB0-C012-4B2A-9F40-A0F62827182A}" type="presParOf" srcId="{1574FCB5-FEAF-421A-B268-8508E1BECB19}" destId="{D9153B1D-C411-4B22-AB90-B59B7F7F3B03}" srcOrd="0" destOrd="0" presId="urn:microsoft.com/office/officeart/2005/8/layout/orgChart1"/>
+    <dgm:cxn modelId="{A1FEA9D0-B8A9-4236-B74E-D846F5A169E1}" type="presParOf" srcId="{D9153B1D-C411-4B22-AB90-B59B7F7F3B03}" destId="{299DC337-8CDC-4968-A38E-47A425AE5B37}" srcOrd="0" destOrd="0" presId="urn:microsoft.com/office/officeart/2005/8/layout/orgChart1"/>
+    <dgm:cxn modelId="{8A5C8BF3-4AA4-414E-9FD9-266F8B5D9DBE}" type="presParOf" srcId="{D9153B1D-C411-4B22-AB90-B59B7F7F3B03}" destId="{ECF1179B-D4FD-4A3E-8749-A1E0E1DEE6F7}" srcOrd="1" destOrd="0" presId="urn:microsoft.com/office/officeart/2005/8/layout/orgChart1"/>
+    <dgm:cxn modelId="{390F3A70-36CF-4917-88CF-27D140F3E429}" type="presParOf" srcId="{1574FCB5-FEAF-421A-B268-8508E1BECB19}" destId="{A974A339-5221-457A-9034-85AC39BEBF02}" srcOrd="1" destOrd="0" presId="urn:microsoft.com/office/officeart/2005/8/layout/orgChart1"/>
+    <dgm:cxn modelId="{554EC944-BC95-4F78-BF31-5DFB44418D4A}" type="presParOf" srcId="{A974A339-5221-457A-9034-85AC39BEBF02}" destId="{5A097FF7-8FEF-4C89-82F0-A7C5F7FC0C21}" srcOrd="0" destOrd="0" presId="urn:microsoft.com/office/officeart/2005/8/layout/orgChart1"/>
+    <dgm:cxn modelId="{E557DE80-3C0A-4184-87F5-6E16AC070B4F}" type="presParOf" srcId="{A974A339-5221-457A-9034-85AC39BEBF02}" destId="{51C6DC47-C8C9-42A7-82F2-89FEA13899AF}" srcOrd="1" destOrd="0" presId="urn:microsoft.com/office/officeart/2005/8/layout/orgChart1"/>
+    <dgm:cxn modelId="{EDF7FBE2-F7EB-441E-A9DB-98CE92644CD1}" type="presParOf" srcId="{51C6DC47-C8C9-42A7-82F2-89FEA13899AF}" destId="{A0F384BA-1716-4C73-A255-84E13C83B673}" srcOrd="0" destOrd="0" presId="urn:microsoft.com/office/officeart/2005/8/layout/orgChart1"/>
+    <dgm:cxn modelId="{673079F4-D693-40A8-B6D3-93B9DD685DB7}" type="presParOf" srcId="{A0F384BA-1716-4C73-A255-84E13C83B673}" destId="{73387A56-A450-4F29-AE8F-4F3965386410}" srcOrd="0" destOrd="0" presId="urn:microsoft.com/office/officeart/2005/8/layout/orgChart1"/>
+    <dgm:cxn modelId="{0BD42784-DF35-46D1-AB42-9702D259DB0F}" type="presParOf" srcId="{A0F384BA-1716-4C73-A255-84E13C83B673}" destId="{5F8AED89-5682-42A2-8623-EE1989A4908F}" srcOrd="1" destOrd="0" presId="urn:microsoft.com/office/officeart/2005/8/layout/orgChart1"/>
+    <dgm:cxn modelId="{E8A88A31-6AE9-4FA2-A683-A60F26FC2E7F}" type="presParOf" srcId="{51C6DC47-C8C9-42A7-82F2-89FEA13899AF}" destId="{C272C393-32AD-4296-94C1-9FC561D4A2FB}" srcOrd="1" destOrd="0" presId="urn:microsoft.com/office/officeart/2005/8/layout/orgChart1"/>
+    <dgm:cxn modelId="{F3529B53-140C-4A94-902D-A0DDC4B69AD1}" type="presParOf" srcId="{51C6DC47-C8C9-42A7-82F2-89FEA13899AF}" destId="{549B0D44-150D-41DC-B389-601CC1473310}" srcOrd="2" destOrd="0" presId="urn:microsoft.com/office/officeart/2005/8/layout/orgChart1"/>
+    <dgm:cxn modelId="{881E44FD-2670-415E-A6B3-9AF7714E3A34}" type="presParOf" srcId="{1574FCB5-FEAF-421A-B268-8508E1BECB19}" destId="{71623DAE-544F-4126-B0E2-8ED7FFC6D95D}" srcOrd="2" destOrd="0" presId="urn:microsoft.com/office/officeart/2005/8/layout/orgChart1"/>
+    <dgm:cxn modelId="{457CCD9A-EB0D-422C-BE8D-DE1C39801F51}" type="presParOf" srcId="{28EFF91D-9D3C-4C42-8334-4E9ED2E414D3}" destId="{DF7A8B1E-BE6C-42B2-A84F-FBC80A8AD511}" srcOrd="2" destOrd="0" presId="urn:microsoft.com/office/officeart/2005/8/layout/orgChart1"/>
   </dgm:cxnLst>
   <dgm:bg/>
   <dgm:whole/>
@@ -23200,38 +23573,38 @@
     </dgm:pt>
   </dgm:ptLst>
   <dgm:cxnLst>
-    <dgm:cxn modelId="{F19CAE03-4859-4EB2-97B8-6A8EECAC2DCC}" type="presOf" srcId="{066EC303-0EE7-4937-A5AA-923E9BB04F47}" destId="{7A9F8041-015A-4250-9B6F-05C3306A0346}" srcOrd="0" destOrd="0" presId="urn:microsoft.com/office/officeart/2005/8/layout/orgChart1"/>
-    <dgm:cxn modelId="{86DA4630-F98F-4F27-B393-5C2AC8127D24}" type="presOf" srcId="{83424053-1491-4C81-A420-F7C127C93196}" destId="{5BA75D8A-9669-40DE-B3E7-34491D7BFAA9}" srcOrd="0" destOrd="0" presId="urn:microsoft.com/office/officeart/2005/8/layout/orgChart1"/>
+    <dgm:cxn modelId="{2032DA10-A89B-4D29-8D07-9B32F69F5926}" type="presOf" srcId="{70380D82-4702-478F-99DE-98130F2C001C}" destId="{03ACB5EF-8260-402E-9067-90E06391B854}" srcOrd="0" destOrd="0" presId="urn:microsoft.com/office/officeart/2005/8/layout/orgChart1"/>
+    <dgm:cxn modelId="{C07D79EC-175A-4786-9000-C058006BAA73}" type="presOf" srcId="{8217FEB8-E4D3-47AE-A570-686294A63893}" destId="{3F5EA4F2-B7AF-4471-ACE4-81D11FC76F47}" srcOrd="0" destOrd="0" presId="urn:microsoft.com/office/officeart/2005/8/layout/orgChart1"/>
     <dgm:cxn modelId="{40439301-3CBF-49DE-8948-90566245C554}" srcId="{2F807778-DD85-4D14-A231-1787B61986FC}" destId="{066EC303-0EE7-4937-A5AA-923E9BB04F47}" srcOrd="1" destOrd="0" parTransId="{83424053-1491-4C81-A420-F7C127C93196}" sibTransId="{42F2CE5B-BEA9-424E-AD1D-B3344CBA57AE}"/>
-    <dgm:cxn modelId="{FB414BE2-21C7-416B-9CBE-C356B2EC6D6E}" type="presOf" srcId="{C0D374FD-4CD0-4D19-A645-0021D8430413}" destId="{07506447-FD7F-46EF-AB50-58D8E587F32D}" srcOrd="0" destOrd="0" presId="urn:microsoft.com/office/officeart/2005/8/layout/orgChart1"/>
-    <dgm:cxn modelId="{FA3B3764-BF49-4B42-B97D-A365244B04F9}" type="presOf" srcId="{2F807778-DD85-4D14-A231-1787B61986FC}" destId="{1051CB57-5004-49A4-BB69-2034CCA80ACE}" srcOrd="0" destOrd="0" presId="urn:microsoft.com/office/officeart/2005/8/layout/orgChart1"/>
-    <dgm:cxn modelId="{7A9AB246-2329-4E7C-BC97-79D7E5BD0F13}" type="presOf" srcId="{2F807778-DD85-4D14-A231-1787B61986FC}" destId="{8EF824A0-8F7D-4B3D-BDEF-1D061514C612}" srcOrd="1" destOrd="0" presId="urn:microsoft.com/office/officeart/2005/8/layout/orgChart1"/>
+    <dgm:cxn modelId="{CCB12432-6F3A-454E-AD12-4E6D095F9469}" type="presOf" srcId="{2F807778-DD85-4D14-A231-1787B61986FC}" destId="{1051CB57-5004-49A4-BB69-2034CCA80ACE}" srcOrd="0" destOrd="0" presId="urn:microsoft.com/office/officeart/2005/8/layout/orgChart1"/>
+    <dgm:cxn modelId="{14BF8934-8EF6-43A0-B6A3-B677048870D3}" type="presOf" srcId="{8217FEB8-E4D3-47AE-A570-686294A63893}" destId="{3AB7AF6D-9D73-40EF-8C27-522BA1871C80}" srcOrd="1" destOrd="0" presId="urn:microsoft.com/office/officeart/2005/8/layout/orgChart1"/>
     <dgm:cxn modelId="{02114491-A284-46A5-901A-B3645BC8803B}" srcId="{70380D82-4702-478F-99DE-98130F2C001C}" destId="{2F807778-DD85-4D14-A231-1787B61986FC}" srcOrd="0" destOrd="0" parTransId="{C4B2E1B1-539D-4496-BAE7-F665D3BCF980}" sibTransId="{CAD8B779-CFC2-40F9-BD63-95B74F752EBD}"/>
-    <dgm:cxn modelId="{2C6027E9-29DD-4AAE-8782-B67DC279A7FF}" type="presOf" srcId="{066EC303-0EE7-4937-A5AA-923E9BB04F47}" destId="{F3052836-F2A6-4E14-AD54-FEB751FC7FDF}" srcOrd="1" destOrd="0" presId="urn:microsoft.com/office/officeart/2005/8/layout/orgChart1"/>
+    <dgm:cxn modelId="{7EA29CD1-D008-4E7E-85D2-75D9C45D0670}" type="presOf" srcId="{066EC303-0EE7-4937-A5AA-923E9BB04F47}" destId="{7A9F8041-015A-4250-9B6F-05C3306A0346}" srcOrd="0" destOrd="0" presId="urn:microsoft.com/office/officeart/2005/8/layout/orgChart1"/>
+    <dgm:cxn modelId="{90E52829-0070-43DE-8C24-9F009A9898B6}" type="presOf" srcId="{066EC303-0EE7-4937-A5AA-923E9BB04F47}" destId="{F3052836-F2A6-4E14-AD54-FEB751FC7FDF}" srcOrd="1" destOrd="0" presId="urn:microsoft.com/office/officeart/2005/8/layout/orgChart1"/>
+    <dgm:cxn modelId="{63A75763-F1F9-47DF-B86B-CD32A78A7383}" type="presOf" srcId="{83424053-1491-4C81-A420-F7C127C93196}" destId="{5BA75D8A-9669-40DE-B3E7-34491D7BFAA9}" srcOrd="0" destOrd="0" presId="urn:microsoft.com/office/officeart/2005/8/layout/orgChart1"/>
+    <dgm:cxn modelId="{A6475711-919A-46C3-A5EF-BEB0B002C4FA}" type="presOf" srcId="{C0D374FD-4CD0-4D19-A645-0021D8430413}" destId="{07506447-FD7F-46EF-AB50-58D8E587F32D}" srcOrd="0" destOrd="0" presId="urn:microsoft.com/office/officeart/2005/8/layout/orgChart1"/>
     <dgm:cxn modelId="{97FBD6B2-9D60-49DC-85FA-958EFDD213DB}" srcId="{2F807778-DD85-4D14-A231-1787B61986FC}" destId="{8217FEB8-E4D3-47AE-A570-686294A63893}" srcOrd="0" destOrd="0" parTransId="{C0D374FD-4CD0-4D19-A645-0021D8430413}" sibTransId="{912B4D87-80E5-449C-9D9A-2076677A1628}"/>
-    <dgm:cxn modelId="{60D02458-0D5D-4DC3-ACA8-C84C804E93EC}" type="presOf" srcId="{8217FEB8-E4D3-47AE-A570-686294A63893}" destId="{3AB7AF6D-9D73-40EF-8C27-522BA1871C80}" srcOrd="1" destOrd="0" presId="urn:microsoft.com/office/officeart/2005/8/layout/orgChart1"/>
-    <dgm:cxn modelId="{23166B0E-6CF0-4CD7-A490-7483476A3137}" type="presOf" srcId="{8217FEB8-E4D3-47AE-A570-686294A63893}" destId="{3F5EA4F2-B7AF-4471-ACE4-81D11FC76F47}" srcOrd="0" destOrd="0" presId="urn:microsoft.com/office/officeart/2005/8/layout/orgChart1"/>
-    <dgm:cxn modelId="{E7D0444A-75A7-4E68-9734-353E9E0F2193}" type="presOf" srcId="{70380D82-4702-478F-99DE-98130F2C001C}" destId="{03ACB5EF-8260-402E-9067-90E06391B854}" srcOrd="0" destOrd="0" presId="urn:microsoft.com/office/officeart/2005/8/layout/orgChart1"/>
-    <dgm:cxn modelId="{679BA037-C4BB-4CFB-A4BD-B4A0C6B4B0BA}" type="presParOf" srcId="{03ACB5EF-8260-402E-9067-90E06391B854}" destId="{642701AF-853F-4CD2-9D31-F60C4F97BFAD}" srcOrd="0" destOrd="0" presId="urn:microsoft.com/office/officeart/2005/8/layout/orgChart1"/>
-    <dgm:cxn modelId="{115B15FC-741F-4D85-AD38-E59BEA41A6CE}" type="presParOf" srcId="{642701AF-853F-4CD2-9D31-F60C4F97BFAD}" destId="{D8B981C1-A1EC-4B90-9400-7D46ADE603F3}" srcOrd="0" destOrd="0" presId="urn:microsoft.com/office/officeart/2005/8/layout/orgChart1"/>
-    <dgm:cxn modelId="{8E7BD907-61CA-4354-B63A-5DBB8124D3A9}" type="presParOf" srcId="{D8B981C1-A1EC-4B90-9400-7D46ADE603F3}" destId="{1051CB57-5004-49A4-BB69-2034CCA80ACE}" srcOrd="0" destOrd="0" presId="urn:microsoft.com/office/officeart/2005/8/layout/orgChart1"/>
-    <dgm:cxn modelId="{4496FE48-CD31-47D8-81DF-399EF1B46476}" type="presParOf" srcId="{D8B981C1-A1EC-4B90-9400-7D46ADE603F3}" destId="{8EF824A0-8F7D-4B3D-BDEF-1D061514C612}" srcOrd="1" destOrd="0" presId="urn:microsoft.com/office/officeart/2005/8/layout/orgChart1"/>
-    <dgm:cxn modelId="{2E132157-B89F-4EA4-8DDA-F1BFDD228C4F}" type="presParOf" srcId="{642701AF-853F-4CD2-9D31-F60C4F97BFAD}" destId="{BC6422CB-A6A7-4FFE-B894-0D0E365E5A8B}" srcOrd="1" destOrd="0" presId="urn:microsoft.com/office/officeart/2005/8/layout/orgChart1"/>
-    <dgm:cxn modelId="{A33E8E06-DC06-4B60-9F53-5B733DE6F4A5}" type="presParOf" srcId="{BC6422CB-A6A7-4FFE-B894-0D0E365E5A8B}" destId="{07506447-FD7F-46EF-AB50-58D8E587F32D}" srcOrd="0" destOrd="0" presId="urn:microsoft.com/office/officeart/2005/8/layout/orgChart1"/>
-    <dgm:cxn modelId="{0250B120-A58A-43A9-A923-6FBCD4514679}" type="presParOf" srcId="{BC6422CB-A6A7-4FFE-B894-0D0E365E5A8B}" destId="{D37330B7-3169-4CB8-8722-C277E8E53A37}" srcOrd="1" destOrd="0" presId="urn:microsoft.com/office/officeart/2005/8/layout/orgChart1"/>
-    <dgm:cxn modelId="{DCC7020F-96EE-4FD5-A60F-DD5200C3FB79}" type="presParOf" srcId="{D37330B7-3169-4CB8-8722-C277E8E53A37}" destId="{94743B1C-B68E-479F-A241-2BA75F17CFB8}" srcOrd="0" destOrd="0" presId="urn:microsoft.com/office/officeart/2005/8/layout/orgChart1"/>
-    <dgm:cxn modelId="{6AA7431C-59E9-418B-A4EA-7A3355E55D00}" type="presParOf" srcId="{94743B1C-B68E-479F-A241-2BA75F17CFB8}" destId="{3F5EA4F2-B7AF-4471-ACE4-81D11FC76F47}" srcOrd="0" destOrd="0" presId="urn:microsoft.com/office/officeart/2005/8/layout/orgChart1"/>
-    <dgm:cxn modelId="{FF0EAEDB-8957-4772-8586-99306C77F95A}" type="presParOf" srcId="{94743B1C-B68E-479F-A241-2BA75F17CFB8}" destId="{3AB7AF6D-9D73-40EF-8C27-522BA1871C80}" srcOrd="1" destOrd="0" presId="urn:microsoft.com/office/officeart/2005/8/layout/orgChart1"/>
-    <dgm:cxn modelId="{7EEFD7CF-4D87-47C3-ADAF-8D016CCAFD9F}" type="presParOf" srcId="{D37330B7-3169-4CB8-8722-C277E8E53A37}" destId="{0FDEAC0C-3C42-4990-BA79-442FC763C366}" srcOrd="1" destOrd="0" presId="urn:microsoft.com/office/officeart/2005/8/layout/orgChart1"/>
-    <dgm:cxn modelId="{BB50A0CD-83E3-4C8B-9895-7F21E2ACE10F}" type="presParOf" srcId="{D37330B7-3169-4CB8-8722-C277E8E53A37}" destId="{C5DF64F7-4CF8-41C8-9787-A315DBEFB23D}" srcOrd="2" destOrd="0" presId="urn:microsoft.com/office/officeart/2005/8/layout/orgChart1"/>
-    <dgm:cxn modelId="{048B925E-FD77-4E18-8D14-69BD153A3E22}" type="presParOf" srcId="{BC6422CB-A6A7-4FFE-B894-0D0E365E5A8B}" destId="{5BA75D8A-9669-40DE-B3E7-34491D7BFAA9}" srcOrd="2" destOrd="0" presId="urn:microsoft.com/office/officeart/2005/8/layout/orgChart1"/>
-    <dgm:cxn modelId="{835ACAF7-B5EC-47E8-B5E9-3FA44D856B84}" type="presParOf" srcId="{BC6422CB-A6A7-4FFE-B894-0D0E365E5A8B}" destId="{B954D732-3973-481D-93AB-8B4B4BDAFF01}" srcOrd="3" destOrd="0" presId="urn:microsoft.com/office/officeart/2005/8/layout/orgChart1"/>
-    <dgm:cxn modelId="{F3B6937D-FAAD-4829-AB3D-3CD1B30D2430}" type="presParOf" srcId="{B954D732-3973-481D-93AB-8B4B4BDAFF01}" destId="{6BD34FA3-DF71-44D3-9BE3-9FBDA4DA9692}" srcOrd="0" destOrd="0" presId="urn:microsoft.com/office/officeart/2005/8/layout/orgChart1"/>
-    <dgm:cxn modelId="{F93249B0-290A-4A89-8843-11612A9F33BF}" type="presParOf" srcId="{6BD34FA3-DF71-44D3-9BE3-9FBDA4DA9692}" destId="{7A9F8041-015A-4250-9B6F-05C3306A0346}" srcOrd="0" destOrd="0" presId="urn:microsoft.com/office/officeart/2005/8/layout/orgChart1"/>
-    <dgm:cxn modelId="{EB5D5318-ADAB-4F3E-93D7-A9D02F9C9C46}" type="presParOf" srcId="{6BD34FA3-DF71-44D3-9BE3-9FBDA4DA9692}" destId="{F3052836-F2A6-4E14-AD54-FEB751FC7FDF}" srcOrd="1" destOrd="0" presId="urn:microsoft.com/office/officeart/2005/8/layout/orgChart1"/>
-    <dgm:cxn modelId="{F4ED91EA-17CC-4D88-A439-A70908DFD3E8}" type="presParOf" srcId="{B954D732-3973-481D-93AB-8B4B4BDAFF01}" destId="{84B27A81-3E9A-4CE1-B35D-6966818A659B}" srcOrd="1" destOrd="0" presId="urn:microsoft.com/office/officeart/2005/8/layout/orgChart1"/>
-    <dgm:cxn modelId="{B7BF0C10-3A1C-457C-8B6D-00660684E5A7}" type="presParOf" srcId="{B954D732-3973-481D-93AB-8B4B4BDAFF01}" destId="{C4E71051-6198-4B42-9A29-0B4ABA1BBB99}" srcOrd="2" destOrd="0" presId="urn:microsoft.com/office/officeart/2005/8/layout/orgChart1"/>
-    <dgm:cxn modelId="{0DFFF886-9E23-4B6D-8ABB-93ABBA3BF976}" type="presParOf" srcId="{642701AF-853F-4CD2-9D31-F60C4F97BFAD}" destId="{9C683DDF-F61A-4BE6-ABD7-6FA4B4B3126F}" srcOrd="2" destOrd="0" presId="urn:microsoft.com/office/officeart/2005/8/layout/orgChart1"/>
+    <dgm:cxn modelId="{38DC0B20-26DB-497A-BE9F-6008B8EAE7DC}" type="presOf" srcId="{2F807778-DD85-4D14-A231-1787B61986FC}" destId="{8EF824A0-8F7D-4B3D-BDEF-1D061514C612}" srcOrd="1" destOrd="0" presId="urn:microsoft.com/office/officeart/2005/8/layout/orgChart1"/>
+    <dgm:cxn modelId="{D9223925-8CF4-4CD6-871B-CCE181ECFE32}" type="presParOf" srcId="{03ACB5EF-8260-402E-9067-90E06391B854}" destId="{642701AF-853F-4CD2-9D31-F60C4F97BFAD}" srcOrd="0" destOrd="0" presId="urn:microsoft.com/office/officeart/2005/8/layout/orgChart1"/>
+    <dgm:cxn modelId="{96D4D3CF-C4A6-431F-A381-D1B957736144}" type="presParOf" srcId="{642701AF-853F-4CD2-9D31-F60C4F97BFAD}" destId="{D8B981C1-A1EC-4B90-9400-7D46ADE603F3}" srcOrd="0" destOrd="0" presId="urn:microsoft.com/office/officeart/2005/8/layout/orgChart1"/>
+    <dgm:cxn modelId="{4F1CA55F-04AA-4551-BFA2-276D36BE9123}" type="presParOf" srcId="{D8B981C1-A1EC-4B90-9400-7D46ADE603F3}" destId="{1051CB57-5004-49A4-BB69-2034CCA80ACE}" srcOrd="0" destOrd="0" presId="urn:microsoft.com/office/officeart/2005/8/layout/orgChart1"/>
+    <dgm:cxn modelId="{8A49504A-F83C-4AC4-AA4F-84C87012F0E6}" type="presParOf" srcId="{D8B981C1-A1EC-4B90-9400-7D46ADE603F3}" destId="{8EF824A0-8F7D-4B3D-BDEF-1D061514C612}" srcOrd="1" destOrd="0" presId="urn:microsoft.com/office/officeart/2005/8/layout/orgChart1"/>
+    <dgm:cxn modelId="{EB1AA2ED-C2EF-4296-ADEF-73CD6CBF9F88}" type="presParOf" srcId="{642701AF-853F-4CD2-9D31-F60C4F97BFAD}" destId="{BC6422CB-A6A7-4FFE-B894-0D0E365E5A8B}" srcOrd="1" destOrd="0" presId="urn:microsoft.com/office/officeart/2005/8/layout/orgChart1"/>
+    <dgm:cxn modelId="{28E7885E-0DBA-409A-8BE5-737DC1706A0D}" type="presParOf" srcId="{BC6422CB-A6A7-4FFE-B894-0D0E365E5A8B}" destId="{07506447-FD7F-46EF-AB50-58D8E587F32D}" srcOrd="0" destOrd="0" presId="urn:microsoft.com/office/officeart/2005/8/layout/orgChart1"/>
+    <dgm:cxn modelId="{0EFEC3AF-55EB-4A22-A1A1-7FBE9384945C}" type="presParOf" srcId="{BC6422CB-A6A7-4FFE-B894-0D0E365E5A8B}" destId="{D37330B7-3169-4CB8-8722-C277E8E53A37}" srcOrd="1" destOrd="0" presId="urn:microsoft.com/office/officeart/2005/8/layout/orgChart1"/>
+    <dgm:cxn modelId="{2C8DDE16-44E0-43B8-AC64-62615B13EE4A}" type="presParOf" srcId="{D37330B7-3169-4CB8-8722-C277E8E53A37}" destId="{94743B1C-B68E-479F-A241-2BA75F17CFB8}" srcOrd="0" destOrd="0" presId="urn:microsoft.com/office/officeart/2005/8/layout/orgChart1"/>
+    <dgm:cxn modelId="{CB9489EB-97AF-4501-A366-A167856A8A49}" type="presParOf" srcId="{94743B1C-B68E-479F-A241-2BA75F17CFB8}" destId="{3F5EA4F2-B7AF-4471-ACE4-81D11FC76F47}" srcOrd="0" destOrd="0" presId="urn:microsoft.com/office/officeart/2005/8/layout/orgChart1"/>
+    <dgm:cxn modelId="{FEEC5AB6-E6A3-4195-9C06-98285CA12897}" type="presParOf" srcId="{94743B1C-B68E-479F-A241-2BA75F17CFB8}" destId="{3AB7AF6D-9D73-40EF-8C27-522BA1871C80}" srcOrd="1" destOrd="0" presId="urn:microsoft.com/office/officeart/2005/8/layout/orgChart1"/>
+    <dgm:cxn modelId="{26695297-EC0D-43FF-9E56-D3E50CE58E35}" type="presParOf" srcId="{D37330B7-3169-4CB8-8722-C277E8E53A37}" destId="{0FDEAC0C-3C42-4990-BA79-442FC763C366}" srcOrd="1" destOrd="0" presId="urn:microsoft.com/office/officeart/2005/8/layout/orgChart1"/>
+    <dgm:cxn modelId="{454BBB7F-8CB6-4E66-AFC5-EE6A4157BD21}" type="presParOf" srcId="{D37330B7-3169-4CB8-8722-C277E8E53A37}" destId="{C5DF64F7-4CF8-41C8-9787-A315DBEFB23D}" srcOrd="2" destOrd="0" presId="urn:microsoft.com/office/officeart/2005/8/layout/orgChart1"/>
+    <dgm:cxn modelId="{F1087641-0181-460B-AC62-8F73DF6DEA25}" type="presParOf" srcId="{BC6422CB-A6A7-4FFE-B894-0D0E365E5A8B}" destId="{5BA75D8A-9669-40DE-B3E7-34491D7BFAA9}" srcOrd="2" destOrd="0" presId="urn:microsoft.com/office/officeart/2005/8/layout/orgChart1"/>
+    <dgm:cxn modelId="{ED690DD3-BF91-4636-B524-D72BD11BF159}" type="presParOf" srcId="{BC6422CB-A6A7-4FFE-B894-0D0E365E5A8B}" destId="{B954D732-3973-481D-93AB-8B4B4BDAFF01}" srcOrd="3" destOrd="0" presId="urn:microsoft.com/office/officeart/2005/8/layout/orgChart1"/>
+    <dgm:cxn modelId="{5A34981A-0546-4019-A78C-FB653EEC9475}" type="presParOf" srcId="{B954D732-3973-481D-93AB-8B4B4BDAFF01}" destId="{6BD34FA3-DF71-44D3-9BE3-9FBDA4DA9692}" srcOrd="0" destOrd="0" presId="urn:microsoft.com/office/officeart/2005/8/layout/orgChart1"/>
+    <dgm:cxn modelId="{B872072B-6679-4907-9D81-C933328FA0D2}" type="presParOf" srcId="{6BD34FA3-DF71-44D3-9BE3-9FBDA4DA9692}" destId="{7A9F8041-015A-4250-9B6F-05C3306A0346}" srcOrd="0" destOrd="0" presId="urn:microsoft.com/office/officeart/2005/8/layout/orgChart1"/>
+    <dgm:cxn modelId="{D970EBF3-D461-424B-A9B4-B7C7CB2C54F4}" type="presParOf" srcId="{6BD34FA3-DF71-44D3-9BE3-9FBDA4DA9692}" destId="{F3052836-F2A6-4E14-AD54-FEB751FC7FDF}" srcOrd="1" destOrd="0" presId="urn:microsoft.com/office/officeart/2005/8/layout/orgChart1"/>
+    <dgm:cxn modelId="{7557FEDB-642B-425A-A6EF-A9ADB61710DD}" type="presParOf" srcId="{B954D732-3973-481D-93AB-8B4B4BDAFF01}" destId="{84B27A81-3E9A-4CE1-B35D-6966818A659B}" srcOrd="1" destOrd="0" presId="urn:microsoft.com/office/officeart/2005/8/layout/orgChart1"/>
+    <dgm:cxn modelId="{D1DC8717-6538-4BBB-A029-E6D7BF73689D}" type="presParOf" srcId="{B954D732-3973-481D-93AB-8B4B4BDAFF01}" destId="{C4E71051-6198-4B42-9A29-0B4ABA1BBB99}" srcOrd="2" destOrd="0" presId="urn:microsoft.com/office/officeart/2005/8/layout/orgChart1"/>
+    <dgm:cxn modelId="{BD5A868C-7CEA-4005-985B-B5EB8B867F67}" type="presParOf" srcId="{642701AF-853F-4CD2-9D31-F60C4F97BFAD}" destId="{9C683DDF-F61A-4BE6-ABD7-6FA4B4B3126F}" srcOrd="2" destOrd="0" presId="urn:microsoft.com/office/officeart/2005/8/layout/orgChart1"/>
   </dgm:cxnLst>
   <dgm:bg/>
   <dgm:whole/>
@@ -23545,34 +23918,34 @@
     </dgm:pt>
   </dgm:ptLst>
   <dgm:cxnLst>
-    <dgm:cxn modelId="{9AA94E7E-B674-4E77-AAD5-0783FF20CA0F}" type="presOf" srcId="{E1BDD46F-42C3-4D6B-A4DF-C833F5394F64}" destId="{1829CE31-77AB-4BDE-B5A3-E30F0222689F}" srcOrd="1" destOrd="0" presId="urn:microsoft.com/office/officeart/2005/8/layout/orgChart1"/>
-    <dgm:cxn modelId="{1CD6F07D-A11B-4081-91AE-170675996422}" type="presOf" srcId="{E58D2462-1EC6-4BFC-AFC0-96E5BF4F7601}" destId="{7CDCDC47-5CFD-437F-B130-C7FCBFDA754A}" srcOrd="1" destOrd="0" presId="urn:microsoft.com/office/officeart/2005/8/layout/orgChart1"/>
-    <dgm:cxn modelId="{66BA5B4D-1B53-42BF-8AB2-010D676D476E}" type="presOf" srcId="{E1BDD46F-42C3-4D6B-A4DF-C833F5394F64}" destId="{372288AB-BCAC-4A2F-99DE-A0A60E947FAD}" srcOrd="0" destOrd="0" presId="urn:microsoft.com/office/officeart/2005/8/layout/orgChart1"/>
-    <dgm:cxn modelId="{B930F1E2-DB68-4D5C-833C-FF7C2271FB78}" type="presOf" srcId="{E58D2462-1EC6-4BFC-AFC0-96E5BF4F7601}" destId="{9E4FEA61-36A4-43C4-A7F4-40A8798C814A}" srcOrd="0" destOrd="0" presId="urn:microsoft.com/office/officeart/2005/8/layout/orgChart1"/>
-    <dgm:cxn modelId="{BEFD4D4A-B65F-44A7-A30F-8F9CC400A5AE}" type="presOf" srcId="{30F2DAFE-6EE5-40C0-A340-BE8A33F8B14E}" destId="{651C6E3C-B5B0-42BF-B50D-01D751348290}" srcOrd="0" destOrd="0" presId="urn:microsoft.com/office/officeart/2005/8/layout/orgChart1"/>
-    <dgm:cxn modelId="{5FD532F9-5705-4AAA-9BC9-8FD41E3FFDE4}" type="presOf" srcId="{D5B84A4C-FD58-480E-9B80-1719E8D52EBA}" destId="{A57EAA03-6A13-452A-A832-F1EDB58CAF18}" srcOrd="1" destOrd="0" presId="urn:microsoft.com/office/officeart/2005/8/layout/orgChart1"/>
-    <dgm:cxn modelId="{B5F1B722-E7B8-497F-A8B3-EA75687BB99E}" type="presOf" srcId="{D5B84A4C-FD58-480E-9B80-1719E8D52EBA}" destId="{E03B73F9-E149-4E5B-99B2-D778607E20E6}" srcOrd="0" destOrd="0" presId="urn:microsoft.com/office/officeart/2005/8/layout/orgChart1"/>
+    <dgm:cxn modelId="{75DB6426-D0CF-4F4B-918E-16EDA54448E4}" type="presOf" srcId="{30F2DAFE-6EE5-40C0-A340-BE8A33F8B14E}" destId="{651C6E3C-B5B0-42BF-B50D-01D751348290}" srcOrd="0" destOrd="0" presId="urn:microsoft.com/office/officeart/2005/8/layout/orgChart1"/>
+    <dgm:cxn modelId="{988999E2-B289-4A79-B514-9451E0BCA362}" type="presOf" srcId="{E58D2462-1EC6-4BFC-AFC0-96E5BF4F7601}" destId="{7CDCDC47-5CFD-437F-B130-C7FCBFDA754A}" srcOrd="1" destOrd="0" presId="urn:microsoft.com/office/officeart/2005/8/layout/orgChart1"/>
+    <dgm:cxn modelId="{6E8B6D9E-4899-47E2-A7DC-E444E5BF15AC}" type="presOf" srcId="{E1BDD46F-42C3-4D6B-A4DF-C833F5394F64}" destId="{1829CE31-77AB-4BDE-B5A3-E30F0222689F}" srcOrd="1" destOrd="0" presId="urn:microsoft.com/office/officeart/2005/8/layout/orgChart1"/>
+    <dgm:cxn modelId="{79954AC2-5221-4A57-B0BE-AF3B9EC6E0BD}" type="presOf" srcId="{E1BDD46F-42C3-4D6B-A4DF-C833F5394F64}" destId="{372288AB-BCAC-4A2F-99DE-A0A60E947FAD}" srcOrd="0" destOrd="0" presId="urn:microsoft.com/office/officeart/2005/8/layout/orgChart1"/>
+    <dgm:cxn modelId="{3ED56AF3-22CB-47E4-BDC5-12DF65E86183}" type="presOf" srcId="{E58D2462-1EC6-4BFC-AFC0-96E5BF4F7601}" destId="{9E4FEA61-36A4-43C4-A7F4-40A8798C814A}" srcOrd="0" destOrd="0" presId="urn:microsoft.com/office/officeart/2005/8/layout/orgChart1"/>
+    <dgm:cxn modelId="{7C95F1A5-1466-47CD-8160-74BB7ABD2945}" type="presOf" srcId="{D5B84A4C-FD58-480E-9B80-1719E8D52EBA}" destId="{E03B73F9-E149-4E5B-99B2-D778607E20E6}" srcOrd="0" destOrd="0" presId="urn:microsoft.com/office/officeart/2005/8/layout/orgChart1"/>
+    <dgm:cxn modelId="{29A069CE-9638-4556-AF6D-748C6AAEE363}" type="presOf" srcId="{D5B84A4C-FD58-480E-9B80-1719E8D52EBA}" destId="{A57EAA03-6A13-452A-A832-F1EDB58CAF18}" srcOrd="1" destOrd="0" presId="urn:microsoft.com/office/officeart/2005/8/layout/orgChart1"/>
     <dgm:cxn modelId="{F174F4B6-365F-45C4-AFD9-D4953A7F8B9C}" srcId="{30F2DAFE-6EE5-40C0-A340-BE8A33F8B14E}" destId="{E58D2462-1EC6-4BFC-AFC0-96E5BF4F7601}" srcOrd="0" destOrd="0" parTransId="{A621DDB5-495B-422E-A1FE-92D9FD3528E3}" sibTransId="{5B582D01-6770-462F-A291-2AB2282B3E1B}"/>
+    <dgm:cxn modelId="{7FE6EBFB-376D-48DE-85B5-0E0003B3FC05}" srcId="{30F2DAFE-6EE5-40C0-A340-BE8A33F8B14E}" destId="{E1BDD46F-42C3-4D6B-A4DF-C833F5394F64}" srcOrd="1" destOrd="0" parTransId="{64ED83F1-2336-412C-8189-6394160BDA4B}" sibTransId="{7E1B568B-BF56-4969-BC39-A6DF8EACF97A}"/>
     <dgm:cxn modelId="{5C2B6F57-0A40-48B0-BA95-ECF9AA136118}" srcId="{30F2DAFE-6EE5-40C0-A340-BE8A33F8B14E}" destId="{D5B84A4C-FD58-480E-9B80-1719E8D52EBA}" srcOrd="2" destOrd="0" parTransId="{BA6E5C16-0B1B-4E3A-B1D5-E50D29DE07A8}" sibTransId="{4608F594-28A8-4899-B652-10C3718E757A}"/>
-    <dgm:cxn modelId="{7FE6EBFB-376D-48DE-85B5-0E0003B3FC05}" srcId="{30F2DAFE-6EE5-40C0-A340-BE8A33F8B14E}" destId="{E1BDD46F-42C3-4D6B-A4DF-C833F5394F64}" srcOrd="1" destOrd="0" parTransId="{64ED83F1-2336-412C-8189-6394160BDA4B}" sibTransId="{7E1B568B-BF56-4969-BC39-A6DF8EACF97A}"/>
-    <dgm:cxn modelId="{7D6B369C-5476-4306-B11B-6C8E2DB4743B}" type="presParOf" srcId="{651C6E3C-B5B0-42BF-B50D-01D751348290}" destId="{170BA6D5-8919-4251-A370-8084077CDF0D}" srcOrd="0" destOrd="0" presId="urn:microsoft.com/office/officeart/2005/8/layout/orgChart1"/>
-    <dgm:cxn modelId="{A4C7A3A1-199A-49D8-83EC-25FA617A277F}" type="presParOf" srcId="{170BA6D5-8919-4251-A370-8084077CDF0D}" destId="{036D9662-39EB-4753-93B6-B7835ABBF007}" srcOrd="0" destOrd="0" presId="urn:microsoft.com/office/officeart/2005/8/layout/orgChart1"/>
-    <dgm:cxn modelId="{8E6F5E8C-65A1-499A-9646-C18F928705CD}" type="presParOf" srcId="{036D9662-39EB-4753-93B6-B7835ABBF007}" destId="{9E4FEA61-36A4-43C4-A7F4-40A8798C814A}" srcOrd="0" destOrd="0" presId="urn:microsoft.com/office/officeart/2005/8/layout/orgChart1"/>
-    <dgm:cxn modelId="{04938136-D84A-4BC1-B76A-0A3F40744FFD}" type="presParOf" srcId="{036D9662-39EB-4753-93B6-B7835ABBF007}" destId="{7CDCDC47-5CFD-437F-B130-C7FCBFDA754A}" srcOrd="1" destOrd="0" presId="urn:microsoft.com/office/officeart/2005/8/layout/orgChart1"/>
-    <dgm:cxn modelId="{D6E8EFB5-8675-4C10-BEA2-104F7DFFA89E}" type="presParOf" srcId="{170BA6D5-8919-4251-A370-8084077CDF0D}" destId="{D55703C3-B9D6-4B6C-BB93-7E3EED096F9E}" srcOrd="1" destOrd="0" presId="urn:microsoft.com/office/officeart/2005/8/layout/orgChart1"/>
-    <dgm:cxn modelId="{FD5AF3A5-CC5B-4F8D-A215-27B8B141F536}" type="presParOf" srcId="{170BA6D5-8919-4251-A370-8084077CDF0D}" destId="{77FD2B49-B2D7-43F4-8D64-2B1EC64DB77D}" srcOrd="2" destOrd="0" presId="urn:microsoft.com/office/officeart/2005/8/layout/orgChart1"/>
-    <dgm:cxn modelId="{B3950029-EE6B-4734-9257-CD50C4C64D63}" type="presParOf" srcId="{651C6E3C-B5B0-42BF-B50D-01D751348290}" destId="{208D0365-449E-418F-9965-E18BC641DB14}" srcOrd="1" destOrd="0" presId="urn:microsoft.com/office/officeart/2005/8/layout/orgChart1"/>
-    <dgm:cxn modelId="{7C2A792D-1895-46EF-86CA-90BA883C52EE}" type="presParOf" srcId="{208D0365-449E-418F-9965-E18BC641DB14}" destId="{C47CFBE7-3AE8-42B5-8D2A-5EE153564144}" srcOrd="0" destOrd="0" presId="urn:microsoft.com/office/officeart/2005/8/layout/orgChart1"/>
-    <dgm:cxn modelId="{7C242354-E7E6-406F-A888-8732E5874DF2}" type="presParOf" srcId="{C47CFBE7-3AE8-42B5-8D2A-5EE153564144}" destId="{372288AB-BCAC-4A2F-99DE-A0A60E947FAD}" srcOrd="0" destOrd="0" presId="urn:microsoft.com/office/officeart/2005/8/layout/orgChart1"/>
-    <dgm:cxn modelId="{A1052212-5158-4491-B48B-C5F05F40B2B9}" type="presParOf" srcId="{C47CFBE7-3AE8-42B5-8D2A-5EE153564144}" destId="{1829CE31-77AB-4BDE-B5A3-E30F0222689F}" srcOrd="1" destOrd="0" presId="urn:microsoft.com/office/officeart/2005/8/layout/orgChart1"/>
-    <dgm:cxn modelId="{BBE28ACD-9427-4CFC-8E3B-2E0F43F8DE52}" type="presParOf" srcId="{208D0365-449E-418F-9965-E18BC641DB14}" destId="{33C4B16C-8326-4AD9-AD1C-5891804513B3}" srcOrd="1" destOrd="0" presId="urn:microsoft.com/office/officeart/2005/8/layout/orgChart1"/>
-    <dgm:cxn modelId="{ECFAE57F-2A6C-484A-AFAF-DBAC41A62717}" type="presParOf" srcId="{208D0365-449E-418F-9965-E18BC641DB14}" destId="{9051CC89-DF4B-4419-B542-BDFCC2835773}" srcOrd="2" destOrd="0" presId="urn:microsoft.com/office/officeart/2005/8/layout/orgChart1"/>
-    <dgm:cxn modelId="{5AC0210C-D616-4591-ACB9-4F4D8E9B761E}" type="presParOf" srcId="{651C6E3C-B5B0-42BF-B50D-01D751348290}" destId="{C52310A3-A682-4AED-A63E-9DF18308F67D}" srcOrd="2" destOrd="0" presId="urn:microsoft.com/office/officeart/2005/8/layout/orgChart1"/>
-    <dgm:cxn modelId="{69ACDF91-513E-4062-A4BA-681C10AC209A}" type="presParOf" srcId="{C52310A3-A682-4AED-A63E-9DF18308F67D}" destId="{5155155D-F044-48EE-8249-0F7A4C82567F}" srcOrd="0" destOrd="0" presId="urn:microsoft.com/office/officeart/2005/8/layout/orgChart1"/>
-    <dgm:cxn modelId="{41E6125A-4691-44E7-AEE7-B19EE0E08128}" type="presParOf" srcId="{5155155D-F044-48EE-8249-0F7A4C82567F}" destId="{E03B73F9-E149-4E5B-99B2-D778607E20E6}" srcOrd="0" destOrd="0" presId="urn:microsoft.com/office/officeart/2005/8/layout/orgChart1"/>
-    <dgm:cxn modelId="{A3873B3B-C9DA-46BC-83EF-731BC2A9E6F2}" type="presParOf" srcId="{5155155D-F044-48EE-8249-0F7A4C82567F}" destId="{A57EAA03-6A13-452A-A832-F1EDB58CAF18}" srcOrd="1" destOrd="0" presId="urn:microsoft.com/office/officeart/2005/8/layout/orgChart1"/>
-    <dgm:cxn modelId="{8525A5AD-D510-4826-B57A-72F95F56A473}" type="presParOf" srcId="{C52310A3-A682-4AED-A63E-9DF18308F67D}" destId="{3B579F48-CE08-4F04-BA45-5DD87A65BDB1}" srcOrd="1" destOrd="0" presId="urn:microsoft.com/office/officeart/2005/8/layout/orgChart1"/>
-    <dgm:cxn modelId="{42C3A829-39F9-4840-8893-8E8D9325F294}" type="presParOf" srcId="{C52310A3-A682-4AED-A63E-9DF18308F67D}" destId="{A91807D0-86FE-4219-95BD-F4D73927F139}" srcOrd="2" destOrd="0" presId="urn:microsoft.com/office/officeart/2005/8/layout/orgChart1"/>
+    <dgm:cxn modelId="{136697FE-CA7C-4829-9841-B9CA900E74F0}" type="presParOf" srcId="{651C6E3C-B5B0-42BF-B50D-01D751348290}" destId="{170BA6D5-8919-4251-A370-8084077CDF0D}" srcOrd="0" destOrd="0" presId="urn:microsoft.com/office/officeart/2005/8/layout/orgChart1"/>
+    <dgm:cxn modelId="{433E65B6-9943-486B-98EA-E780DE8419E4}" type="presParOf" srcId="{170BA6D5-8919-4251-A370-8084077CDF0D}" destId="{036D9662-39EB-4753-93B6-B7835ABBF007}" srcOrd="0" destOrd="0" presId="urn:microsoft.com/office/officeart/2005/8/layout/orgChart1"/>
+    <dgm:cxn modelId="{13AA9A6F-620B-4340-927D-0247D7DD868C}" type="presParOf" srcId="{036D9662-39EB-4753-93B6-B7835ABBF007}" destId="{9E4FEA61-36A4-43C4-A7F4-40A8798C814A}" srcOrd="0" destOrd="0" presId="urn:microsoft.com/office/officeart/2005/8/layout/orgChart1"/>
+    <dgm:cxn modelId="{13A8D5B1-D559-4BC5-AA41-9B09F3302A57}" type="presParOf" srcId="{036D9662-39EB-4753-93B6-B7835ABBF007}" destId="{7CDCDC47-5CFD-437F-B130-C7FCBFDA754A}" srcOrd="1" destOrd="0" presId="urn:microsoft.com/office/officeart/2005/8/layout/orgChart1"/>
+    <dgm:cxn modelId="{88C4248C-3CD5-4D26-8513-C30AD250935F}" type="presParOf" srcId="{170BA6D5-8919-4251-A370-8084077CDF0D}" destId="{D55703C3-B9D6-4B6C-BB93-7E3EED096F9E}" srcOrd="1" destOrd="0" presId="urn:microsoft.com/office/officeart/2005/8/layout/orgChart1"/>
+    <dgm:cxn modelId="{D7126706-9358-43FD-90A0-C9EA837D8C36}" type="presParOf" srcId="{170BA6D5-8919-4251-A370-8084077CDF0D}" destId="{77FD2B49-B2D7-43F4-8D64-2B1EC64DB77D}" srcOrd="2" destOrd="0" presId="urn:microsoft.com/office/officeart/2005/8/layout/orgChart1"/>
+    <dgm:cxn modelId="{00B0EFE9-3AC9-440E-ACCB-532C4BC307E6}" type="presParOf" srcId="{651C6E3C-B5B0-42BF-B50D-01D751348290}" destId="{208D0365-449E-418F-9965-E18BC641DB14}" srcOrd="1" destOrd="0" presId="urn:microsoft.com/office/officeart/2005/8/layout/orgChart1"/>
+    <dgm:cxn modelId="{3240720D-DFA7-40FE-BEAD-5049A23971B4}" type="presParOf" srcId="{208D0365-449E-418F-9965-E18BC641DB14}" destId="{C47CFBE7-3AE8-42B5-8D2A-5EE153564144}" srcOrd="0" destOrd="0" presId="urn:microsoft.com/office/officeart/2005/8/layout/orgChart1"/>
+    <dgm:cxn modelId="{CF3A60AA-4C7F-4588-9F07-06C8121169E4}" type="presParOf" srcId="{C47CFBE7-3AE8-42B5-8D2A-5EE153564144}" destId="{372288AB-BCAC-4A2F-99DE-A0A60E947FAD}" srcOrd="0" destOrd="0" presId="urn:microsoft.com/office/officeart/2005/8/layout/orgChart1"/>
+    <dgm:cxn modelId="{D9EAFB89-5B37-41D2-9C79-4FCECEF6FFE2}" type="presParOf" srcId="{C47CFBE7-3AE8-42B5-8D2A-5EE153564144}" destId="{1829CE31-77AB-4BDE-B5A3-E30F0222689F}" srcOrd="1" destOrd="0" presId="urn:microsoft.com/office/officeart/2005/8/layout/orgChart1"/>
+    <dgm:cxn modelId="{DF6D2588-AFFE-4242-9101-3C77C8246E34}" type="presParOf" srcId="{208D0365-449E-418F-9965-E18BC641DB14}" destId="{33C4B16C-8326-4AD9-AD1C-5891804513B3}" srcOrd="1" destOrd="0" presId="urn:microsoft.com/office/officeart/2005/8/layout/orgChart1"/>
+    <dgm:cxn modelId="{9884D8C1-C38D-4F63-9D3A-EABB7C281B19}" type="presParOf" srcId="{208D0365-449E-418F-9965-E18BC641DB14}" destId="{9051CC89-DF4B-4419-B542-BDFCC2835773}" srcOrd="2" destOrd="0" presId="urn:microsoft.com/office/officeart/2005/8/layout/orgChart1"/>
+    <dgm:cxn modelId="{7AB7AD20-4B10-4B06-B828-19DDD3817E6C}" type="presParOf" srcId="{651C6E3C-B5B0-42BF-B50D-01D751348290}" destId="{C52310A3-A682-4AED-A63E-9DF18308F67D}" srcOrd="2" destOrd="0" presId="urn:microsoft.com/office/officeart/2005/8/layout/orgChart1"/>
+    <dgm:cxn modelId="{C050BBCF-A403-4204-A58C-1D6F6DA48BB0}" type="presParOf" srcId="{C52310A3-A682-4AED-A63E-9DF18308F67D}" destId="{5155155D-F044-48EE-8249-0F7A4C82567F}" srcOrd="0" destOrd="0" presId="urn:microsoft.com/office/officeart/2005/8/layout/orgChart1"/>
+    <dgm:cxn modelId="{BD94066A-0D6E-4233-8FD9-A501EF678AC0}" type="presParOf" srcId="{5155155D-F044-48EE-8249-0F7A4C82567F}" destId="{E03B73F9-E149-4E5B-99B2-D778607E20E6}" srcOrd="0" destOrd="0" presId="urn:microsoft.com/office/officeart/2005/8/layout/orgChart1"/>
+    <dgm:cxn modelId="{AC6D41B5-38E4-451D-9578-167338137D0B}" type="presParOf" srcId="{5155155D-F044-48EE-8249-0F7A4C82567F}" destId="{A57EAA03-6A13-452A-A832-F1EDB58CAF18}" srcOrd="1" destOrd="0" presId="urn:microsoft.com/office/officeart/2005/8/layout/orgChart1"/>
+    <dgm:cxn modelId="{6B5D599C-099D-44CC-A505-F12912F56542}" type="presParOf" srcId="{C52310A3-A682-4AED-A63E-9DF18308F67D}" destId="{3B579F48-CE08-4F04-BA45-5DD87A65BDB1}" srcOrd="1" destOrd="0" presId="urn:microsoft.com/office/officeart/2005/8/layout/orgChart1"/>
+    <dgm:cxn modelId="{E7E54F9B-B940-48E8-B1E1-34E223545CD4}" type="presParOf" srcId="{C52310A3-A682-4AED-A63E-9DF18308F67D}" destId="{A91807D0-86FE-4219-95BD-F4D73927F139}" srcOrd="2" destOrd="0" presId="urn:microsoft.com/office/officeart/2005/8/layout/orgChart1"/>
   </dgm:cxnLst>
   <dgm:bg/>
   <dgm:whole/>
@@ -31946,21 +32319,6 @@
 </file>
 
 <file path=customXml/item1.xml><?xml version="1.0" encoding="utf-8"?>
-<?mso-contentType ?>
-<FormTemplates xmlns="http://schemas.microsoft.com/sharepoint/v3/contenttype/forms">
-  <Display>DocumentLibraryForm</Display>
-  <Edit>DocumentLibraryForm</Edit>
-  <New>DocumentLibraryForm</New>
-</FormTemplates>
-</file>
-
-<file path=customXml/item2.xml><?xml version="1.0" encoding="utf-8"?>
-<p:properties xmlns:p="http://schemas.microsoft.com/office/2006/metadata/properties" xmlns:xsi="http://www.w3.org/2001/XMLSchema-instance">
-  <documentManagement/>
-</p:properties>
-</file>
-
-<file path=customXml/item3.xml><?xml version="1.0" encoding="utf-8"?>
 <ct:contentTypeSchema xmlns:ct="http://schemas.microsoft.com/office/2006/metadata/contentType" xmlns:ma="http://schemas.microsoft.com/office/2006/metadata/properties/metaAttributes" ct:_="" ma:_="" ma:contentTypeName="Document" ma:contentTypeID="0x0101005656693BAA39FD4CBD7934CBA6A439A1" ma:contentTypeVersion="0" ma:contentTypeDescription="Create a new document." ma:contentTypeScope="" ma:versionID="b862c9977fdc094b990d9026ec03e40a">
   <xsd:schema xmlns:xsd="http://www.w3.org/2001/XMLSchema" xmlns:xs="http://www.w3.org/2001/XMLSchema" xmlns:p="http://schemas.microsoft.com/office/2006/metadata/properties" targetNamespace="http://schemas.microsoft.com/office/2006/metadata/properties" ma:root="true" ma:fieldsID="c64490b4aec6201516c3a874156f37b2">
     <xsd:element name="properties">
@@ -32074,6 +32432,21 @@
 </ct:contentTypeSchema>
 </file>
 
+<file path=customXml/item2.xml><?xml version="1.0" encoding="utf-8"?>
+<p:properties xmlns:p="http://schemas.microsoft.com/office/2006/metadata/properties" xmlns:xsi="http://www.w3.org/2001/XMLSchema-instance">
+  <documentManagement/>
+</p:properties>
+</file>
+
+<file path=customXml/item3.xml><?xml version="1.0" encoding="utf-8"?>
+<?mso-contentType ?>
+<FormTemplates xmlns="http://schemas.microsoft.com/sharepoint/v3/contenttype/forms">
+  <Display>DocumentLibraryForm</Display>
+  <Edit>DocumentLibraryForm</Edit>
+  <New>DocumentLibraryForm</New>
+</FormTemplates>
+</file>
+
 <file path=customXml/item4.xml><?xml version="1.0" encoding="utf-8"?>
 <b:Sources xmlns:b="http://schemas.openxmlformats.org/officeDocument/2006/bibliography" xmlns="http://schemas.openxmlformats.org/officeDocument/2006/bibliography" SelectedStyle="\APA.XSL" StyleName="APA"/>
 </file>
@@ -32083,22 +32456,6 @@
 </file>
 
 <file path=customXml/itemProps1.xml><?xml version="1.0" encoding="utf-8"?>
-<ds:datastoreItem xmlns:ds="http://schemas.openxmlformats.org/officeDocument/2006/customXml" ds:itemID="{D61DCADC-7114-42BA-B891-318C51FDF7CA}">
-  <ds:schemaRefs>
-    <ds:schemaRef ds:uri="http://schemas.microsoft.com/sharepoint/v3/contenttype/forms"/>
-  </ds:schemaRefs>
-</ds:datastoreItem>
-</file>
-
-<file path=customXml/itemProps2.xml><?xml version="1.0" encoding="utf-8"?>
-<ds:datastoreItem xmlns:ds="http://schemas.openxmlformats.org/officeDocument/2006/customXml" ds:itemID="{96947FAD-45CA-4133-B184-239BDED5451D}">
-  <ds:schemaRefs>
-    <ds:schemaRef ds:uri="http://schemas.microsoft.com/office/2006/metadata/properties"/>
-  </ds:schemaRefs>
-</ds:datastoreItem>
-</file>
-
-<file path=customXml/itemProps3.xml><?xml version="1.0" encoding="utf-8"?>
 <ds:datastoreItem xmlns:ds="http://schemas.openxmlformats.org/officeDocument/2006/customXml" ds:itemID="{643A6359-1DC6-43D2-B732-751EBA690193}">
   <ds:schemaRefs>
     <ds:schemaRef ds:uri="http://schemas.microsoft.com/office/2006/metadata/contentType"/>
@@ -32114,8 +32471,24 @@
 </ds:datastoreItem>
 </file>
 
+<file path=customXml/itemProps2.xml><?xml version="1.0" encoding="utf-8"?>
+<ds:datastoreItem xmlns:ds="http://schemas.openxmlformats.org/officeDocument/2006/customXml" ds:itemID="{96947FAD-45CA-4133-B184-239BDED5451D}">
+  <ds:schemaRefs>
+    <ds:schemaRef ds:uri="http://schemas.microsoft.com/office/2006/metadata/properties"/>
+  </ds:schemaRefs>
+</ds:datastoreItem>
+</file>
+
+<file path=customXml/itemProps3.xml><?xml version="1.0" encoding="utf-8"?>
+<ds:datastoreItem xmlns:ds="http://schemas.openxmlformats.org/officeDocument/2006/customXml" ds:itemID="{D61DCADC-7114-42BA-B891-318C51FDF7CA}">
+  <ds:schemaRefs>
+    <ds:schemaRef ds:uri="http://schemas.microsoft.com/sharepoint/v3/contenttype/forms"/>
+  </ds:schemaRefs>
+</ds:datastoreItem>
+</file>
+
 <file path=customXml/itemProps4.xml><?xml version="1.0" encoding="utf-8"?>
-<ds:datastoreItem xmlns:ds="http://schemas.openxmlformats.org/officeDocument/2006/customXml" ds:itemID="{0DBDEF57-16DE-4B60-87F7-0ABB226A08AF}">
+<ds:datastoreItem xmlns:ds="http://schemas.openxmlformats.org/officeDocument/2006/customXml" ds:itemID="{BC2A7C7D-42D5-4F98-BFF8-7ADEBF28A52A}">
   <ds:schemaRefs>
     <ds:schemaRef ds:uri="http://schemas.openxmlformats.org/officeDocument/2006/bibliography"/>
   </ds:schemaRefs>
@@ -32123,7 +32496,7 @@
 </file>
 
 <file path=customXml/itemProps5.xml><?xml version="1.0" encoding="utf-8"?>
-<ds:datastoreItem xmlns:ds="http://schemas.openxmlformats.org/officeDocument/2006/customXml" ds:itemID="{90828734-C51C-47A0-B85F-5C43D1262733}">
+<ds:datastoreItem xmlns:ds="http://schemas.openxmlformats.org/officeDocument/2006/customXml" ds:itemID="{BD7021E7-9877-46DF-B481-61C28AD751A5}">
   <ds:schemaRefs>
     <ds:schemaRef ds:uri="http://schemas.openxmlformats.org/officeDocument/2006/bibliography"/>
   </ds:schemaRefs>

</xml_diff>

<commit_message>
Appendix A verwijderd. Plaat wordt separaat afgedrukt op A3
git-svn-id: http://svnint.ou.nl:8080/svn/ADL/trunk@2648 80d59baa-9aef-c140-ba76-e18f3b6eea4d
</commit_message>
<xml_diff>
--- a/Inspectie OCW/Het Voorstel/Voorstel IvhO_Draft.docx
+++ b/Inspectie OCW/Het Voorstel/Voorstel IvhO_Draft.docx
@@ -2635,55 +2635,55 @@
       </w:pPr>
       <w:bookmarkStart w:id="4" w:name="_Toc359739061"/>
       <w:r>
-        <w:t xml:space="preserve">De Inspectie van het Onderwijs heeft Ordina uitgedaagd om een voorstel te doen voor het integreren sanctietrajecten in het informatiesysteem </w:t>
+        <w:t xml:space="preserve">De Inspectie van het Onderwijs heeft Ordina uitgedaagd om een voorstel te doen voor het integreren </w:t>
+      </w:r>
+      <w:r>
+        <w:t xml:space="preserve">van </w:t>
+      </w:r>
+      <w:r>
+        <w:t xml:space="preserve">sanctietrajecten in het informatiesysteem </w:t>
       </w:r>
       <w:r>
         <w:t>Ibis</w:t>
       </w:r>
       <w:r>
-        <w:t xml:space="preserve">. Ordina heeft de handschoen opgenomen, omdat zij wil laten zien wat </w:t>
+        <w:t xml:space="preserve">. Ordina heeft de handschoen opgenomen, omdat zij wil laten zien wat Ordina bedoelt met </w:t>
       </w:r>
       <w:proofErr w:type="spellStart"/>
       <w:r>
-        <w:t>Ordina</w:t>
+        <w:t>regelgebaseerd</w:t>
       </w:r>
       <w:proofErr w:type="spellEnd"/>
       <w:r>
-        <w:t xml:space="preserve"> bedoelt met </w:t>
+        <w:t xml:space="preserve"> ontwerpen en ingebouwde </w:t>
       </w:r>
       <w:proofErr w:type="spellStart"/>
       <w:r>
-        <w:t>regelgebaseerd</w:t>
+        <w:t>compliance</w:t>
       </w:r>
       <w:proofErr w:type="spellEnd"/>
       <w:r>
-        <w:t xml:space="preserve"> ontwerpen en ingebouwde </w:t>
+        <w:t>. Hiertoe  heeft een team van drie specialisten in regelbeheersing (Stefan Hersbach, Han Joosten en Richard ter Mors) in de periode van 7</w:t>
+      </w:r>
+      <w:r>
+        <w:t xml:space="preserve"> juni 2013 tot 1 juli 2013 een </w:t>
       </w:r>
       <w:proofErr w:type="spellStart"/>
       <w:r>
-        <w:t>compliance</w:t>
+        <w:t>Proof</w:t>
       </w:r>
       <w:proofErr w:type="spellEnd"/>
       <w:r>
-        <w:t>. Hiertoe  heeft een team van drie specialisten in regelbeheersing (Stefan Hersbach, Han Joosten en Richard ter Mors) in de periode van 7</w:t>
-      </w:r>
-      <w:r>
-        <w:t xml:space="preserve"> juni 2013 tot 1 juli 2013 een </w:t>
+        <w:t xml:space="preserve"> of Concept</w:t>
+      </w:r>
+      <w:r>
+        <w:t xml:space="preserve"> (</w:t>
       </w:r>
       <w:proofErr w:type="spellStart"/>
       <w:r>
-        <w:t>Proof</w:t>
+        <w:t>PoC</w:t>
       </w:r>
       <w:proofErr w:type="spellEnd"/>
-      <w:r>
-        <w:t xml:space="preserve"> of Concept</w:t>
-      </w:r>
-      <w:r>
-        <w:t xml:space="preserve"> (</w:t>
-      </w:r>
-      <w:r>
-        <w:t>PoC</w:t>
-      </w:r>
       <w:r>
         <w:t xml:space="preserve">) uitgevoerd. Dit voorstel is het resultaat. </w:t>
       </w:r>
@@ -2769,6 +2769,9 @@
       <w:r>
         <w:t>, die bewijst dat de voorgestelde integratie bouwbaar is.</w:t>
       </w:r>
+      <w:r>
+        <w:t xml:space="preserve"> Het prototype kan alle kennis registreren, die momenteel ook in het spreadsheet van Juridische Zaken wordt geregistreerd.</w:t>
+      </w:r>
     </w:p>
     <w:p>
       <w:pPr>
@@ -2812,21 +2815,16 @@
         <w:jc w:val="left"/>
       </w:pPr>
       <w:r>
-        <w:t xml:space="preserve">Een vooronderzoek naar de gewenste integratie van sanctietrajecten in </w:t>
-      </w:r>
-      <w:r>
-        <w:t>Ibis</w:t>
-      </w:r>
-      <w:r>
-        <w:t xml:space="preserve">, waarin een conceptuele analyse en een gegevensanalyse zijn verwerkt in de </w:t>
-      </w:r>
-      <w:proofErr w:type="spellStart"/>
-      <w:r>
-        <w:t>deliverable</w:t>
-      </w:r>
-      <w:proofErr w:type="spellEnd"/>
-      <w:r>
-        <w:t xml:space="preserve"> “functionele specificatie”. Het afstemmen van deze integratie met de lopende transitie van </w:t>
+        <w:t>Dit</w:t>
+      </w:r>
+      <w:r>
+        <w:t xml:space="preserve"> vooronderzoek</w:t>
+      </w:r>
+      <w:r>
+        <w:t>, plus</w:t>
+      </w:r>
+      <w:r>
+        <w:t xml:space="preserve"> functionele specificatie. Het afstemmen van deze integratie met de lopende transitie van </w:t>
       </w:r>
       <w:r>
         <w:t>Ibis</w:t>
@@ -2848,7 +2846,21 @@
         <w:jc w:val="left"/>
       </w:pPr>
       <w:r>
-        <w:t>Inzicht in een werkwijze van Ordina, die vanuit de juridische werkelijkheid informatievoorziening aanpakt. Hierdoor krijgt de Inspectie meer zekerheid dat gerealiseerde functionaliteit aansluit bij de wensen van gebruikers en voldoet aan de geldende regelgeving</w:t>
+        <w:t>Inzicht in een werkwijze van Ordina</w:t>
+      </w:r>
+      <w:r>
+        <w:t xml:space="preserve"> om gebruikers mee te nemen in het proces van </w:t>
+      </w:r>
+      <w:proofErr w:type="spellStart"/>
+      <w:r>
+        <w:t>co-creatie</w:t>
+      </w:r>
+      <w:proofErr w:type="spellEnd"/>
+      <w:r>
+        <w:t xml:space="preserve">. Door deze werkwijze </w:t>
+      </w:r>
+      <w:r>
+        <w:t>krijgt de Inspectie meer zekerheid dat gerealiseerde functionaliteit aansluit bij de wensen van gebruikers en voldoet aan de geldende regelgeving</w:t>
       </w:r>
       <w:r>
         <w:t>;</w:t>
@@ -3012,7 +3024,13 @@
       </w:pPr>
       <w:bookmarkStart w:id="5" w:name="_Toc359739062"/>
       <w:r>
-        <w:t xml:space="preserve">Dit voorstel is gemaakt in opdracht van de Inspectie van het Onderwijs te Utrecht. De opdracht is verleend door Dion Kotteman, directeur van de Inspectie, op 6 juni 2013.  Contactpersoon vanuit opdrachtgever is Annemiek  Vermeer, tel. 06-27743569, mail: </w:t>
+        <w:t>Dit voorstel is gemaakt in opdracht van de Inspectie van het Onderwijs te Utrecht. De opdracht</w:t>
+      </w:r>
+      <w:r>
+        <w:t xml:space="preserve"> daartoe</w:t>
+      </w:r>
+      <w:r>
+        <w:t xml:space="preserve"> is verleend door Dion Kotteman, directeur van de Inspectie, op 6 juni 2013.  Contactpersoon vanuit opdrachtgever is Annemiek  Vermeer, tel. 06-27743569, mail: </w:t>
       </w:r>
       <w:proofErr w:type="spellStart"/>
       <w:r>
@@ -3115,18 +3133,14 @@
       </w:r>
     </w:p>
     <w:p>
-      <w:pPr>
-        <w:jc w:val="left"/>
-      </w:pPr>
-      <w:r>
-        <w:t xml:space="preserve">In de bijlagen worden zaken opgenomen die niet als los document bij dit voorstel </w:t>
-      </w:r>
-      <w:r>
-        <w:t>word geleverd</w:t>
-      </w:r>
-      <w:r>
-        <w:t>.</w:t>
-      </w:r>
+      <w:proofErr w:type="spellStart"/>
+      <w:r>
+        <w:rPr>
+          <w:b/>
+        </w:rPr>
+        <w:t>Disclaimer</w:t>
+      </w:r>
+      <w:proofErr w:type="spellEnd"/>
     </w:p>
     <w:p>
       <w:pPr>
@@ -3138,6 +3152,17 @@
         </w:rPr>
       </w:pPr>
       <w:r>
+        <w:t xml:space="preserve">Dit voorstel ontbeert nog draagvlak bij de Inspectie, vanwege de korte doorlooptijd en (daardoor) weinig interactie met medewerkers. Om draagvlak te krijgen moet de volgende fase in </w:t>
+      </w:r>
+      <w:proofErr w:type="spellStart"/>
+      <w:r>
+        <w:t>co-creatie</w:t>
+      </w:r>
+      <w:proofErr w:type="spellEnd"/>
+      <w:r>
+        <w:t xml:space="preserve"> met de juiste belanghebbenden worden uitgevoerd. </w:t>
+      </w:r>
+      <w:r>
         <w:br w:type="page"/>
       </w:r>
     </w:p>
@@ -3389,7 +3414,13 @@
         <w:jc w:val="left"/>
       </w:pPr>
       <w:r>
-        <w:t>Vanuit de opdrachtgever worden de volgende randvoorwaarden gesteld aan de uitwerking van de opdracht:</w:t>
+        <w:t xml:space="preserve">Vanuit de opdrachtgever </w:t>
+      </w:r>
+      <w:r>
+        <w:t>zijn</w:t>
+      </w:r>
+      <w:r>
+        <w:t xml:space="preserve"> de volgende randvoorwaarden gesteld aan de uitwerking van de opdracht:</w:t>
       </w:r>
     </w:p>
     <w:p>
@@ -4690,8 +4721,13 @@
       </w:r>
       <w:proofErr w:type="spellEnd"/>
       <w:r>
-        <w:t>, Jos Verkroost</w:t>
-      </w:r>
+        <w:t xml:space="preserve">, Jos </w:t>
+      </w:r>
+      <w:proofErr w:type="spellStart"/>
+      <w:r>
+        <w:t>Verkroost</w:t>
+      </w:r>
+      <w:proofErr w:type="spellEnd"/>
       <w:r>
         <w:t xml:space="preserve"> en Jurrie Zaat.</w:t>
       </w:r>
@@ -5667,11 +5703,6 @@
     </w:p>
     <w:p>
       <w:pPr>
-        <w:jc w:val="left"/>
-      </w:pPr>
-    </w:p>
-    <w:p>
-      <w:pPr>
         <w:pStyle w:val="Kop2"/>
         <w:jc w:val="left"/>
       </w:pPr>
@@ -5805,10 +5836,16 @@
     </w:p>
     <w:p>
       <w:pPr>
-        <w:rPr>
-          <w:highlight w:val="yellow"/>
-        </w:rPr>
-      </w:pPr>
+        <w:pStyle w:val="Lijstalinea"/>
+        <w:numPr>
+          <w:ilvl w:val="0"/>
+          <w:numId w:val="30"/>
+        </w:numPr>
+        <w:jc w:val="left"/>
+      </w:pPr>
+      <w:r>
+        <w:t>De samenhang tussen documenten in het dossier en gestructureerde informatie in Ibis is voor ons nog niet helder.</w:t>
+      </w:r>
     </w:p>
     <w:p>
       <w:pPr>
@@ -6140,20 +6177,6 @@
       <w:r>
         <w:t>van de opdracht.</w:t>
       </w:r>
-    </w:p>
-    <w:p>
-      <w:pPr>
-        <w:spacing w:after="0"/>
-        <w:jc w:val="left"/>
-        <w:rPr>
-          <w:rFonts w:ascii="Arial Vet" w:hAnsi="Arial Vet" w:cs="Arial"/>
-          <w:b/>
-          <w:iCs/>
-          <w:color w:val="565A5C"/>
-          <w:sz w:val="22"/>
-          <w:szCs w:val="32"/>
-        </w:rPr>
-      </w:pPr>
       <w:bookmarkStart w:id="23" w:name="_Ref323719683"/>
     </w:p>
     <w:p>
@@ -6198,9 +6221,9 @@
         </w:rPr>
         <w:drawing>
           <wp:inline distT="0" distB="0" distL="0" distR="0">
-            <wp:extent cx="4042587" cy="2715410"/>
+            <wp:extent cx="4044950" cy="2718956"/>
             <wp:effectExtent l="19050" t="0" r="0" b="0"/>
-            <wp:docPr id="10" name="Afbeelding 9" descr="Ontwerpafspraken Ordina IvhO.png"/>
+            <wp:docPr id="2" name="Afbeelding 1" descr="D:\data\sjo00577\Documents\ADL\source\proto\apps\Inspectie OCW\Ontwerpafspraken Ordina IvhO.png"/>
             <wp:cNvGraphicFramePr>
               <a:graphicFrameLocks xmlns:a="http://schemas.openxmlformats.org/drawingml/2006/main" noChangeAspect="1"/>
             </wp:cNvGraphicFramePr>
@@ -6208,23 +6231,33 @@
               <a:graphicData uri="http://schemas.openxmlformats.org/drawingml/2006/picture">
                 <pic:pic xmlns:pic="http://schemas.openxmlformats.org/drawingml/2006/picture">
                   <pic:nvPicPr>
-                    <pic:cNvPr id="0" name="Ontwerpafspraken Ordina IvhO.png"/>
-                    <pic:cNvPicPr/>
+                    <pic:cNvPr id="0" name="Picture 1" descr="D:\data\sjo00577\Documents\ADL\source\proto\apps\Inspectie OCW\Ontwerpafspraken Ordina IvhO.png"/>
+                    <pic:cNvPicPr>
+                      <a:picLocks noChangeAspect="1" noChangeArrowheads="1"/>
+                    </pic:cNvPicPr>
                   </pic:nvPicPr>
                   <pic:blipFill>
                     <a:blip r:embed="rId17" cstate="print"/>
+                    <a:srcRect/>
                     <a:stretch>
                       <a:fillRect/>
                     </a:stretch>
                   </pic:blipFill>
-                  <pic:spPr>
+                  <pic:spPr bwMode="auto">
                     <a:xfrm>
                       <a:off x="0" y="0"/>
-                      <a:ext cx="4041338" cy="2714571"/>
+                      <a:ext cx="4044950" cy="2718956"/>
                     </a:xfrm>
                     <a:prstGeom prst="rect">
                       <a:avLst/>
                     </a:prstGeom>
+                    <a:noFill/>
+                    <a:ln w="9525">
+                      <a:noFill/>
+                      <a:miter lim="800000"/>
+                      <a:headEnd/>
+                      <a:tailEnd/>
+                    </a:ln>
                   </pic:spPr>
                 </pic:pic>
               </a:graphicData>
@@ -6235,7 +6268,19 @@
     </w:p>
     <w:p>
       <w:r>
-        <w:t>Voor betere leesbaarheid is in Bijlage A een groter formaat afbeelding toegevoegd.</w:t>
+        <w:t xml:space="preserve">Voor betere leesbaarheid is </w:t>
+      </w:r>
+      <w:r>
+        <w:t>deze plaat in</w:t>
+      </w:r>
+      <w:r>
+        <w:t xml:space="preserve"> een groter formaat </w:t>
+      </w:r>
+      <w:r>
+        <w:t>separaat</w:t>
+      </w:r>
+      <w:r>
+        <w:t xml:space="preserve"> toegevoegd.</w:t>
       </w:r>
     </w:p>
     <w:p>
@@ -6243,15 +6288,15 @@
         <w:jc w:val="left"/>
       </w:pPr>
       <w:r>
-        <w:t xml:space="preserve">Centraal staat de dialoog met de gebruikersgemeenschap. Dit betreft de afdeling Juridische Zaken. Vanwege de omvang van deze afdeling kan volstaan worden met een beperkt beslag op de tijd en inspanning van deze medewerkers. Naar verwachting zijn 9 gesprekken met in totaal 3 verschillende medewerkers voldoende. Om </w:t>
+        <w:t xml:space="preserve">Centraal staat de dialoog met de gebruikersgemeenschap. Dit betreft de afdeling Juridische Zaken. Vanwege de omvang van deze afdeling kan volstaan worden met een beperkt beslag op de tijd en inspanning van deze medewerkers. Naar verwachting zijn 9 gesprekken met in totaal 3 verschillende medewerkers voldoende. Om breder draagvlak te creëren is een tweetal workshops voorzien met meerdere deelnemers. De aanpak stelt </w:t>
+      </w:r>
+      <w:proofErr w:type="spellStart"/>
+      <w:r>
+        <w:t>co-</w:t>
       </w:r>
       <w:r>
         <w:lastRenderedPageBreak/>
-        <w:t xml:space="preserve">breder draagvlak te creëren is een tweetal workshops voorzien met meerdere deelnemers. De aanpak stelt </w:t>
-      </w:r>
-      <w:proofErr w:type="spellStart"/>
-      <w:r>
-        <w:t>co-creatie</w:t>
+        <w:t>creatie</w:t>
       </w:r>
       <w:proofErr w:type="spellEnd"/>
       <w:r>
@@ -6380,15 +6425,7 @@
         <w:t xml:space="preserve"> wordt nader beschreven </w:t>
       </w:r>
       <w:r>
-        <w:t xml:space="preserve">welke invulling </w:t>
-      </w:r>
-      <w:proofErr w:type="spellStart"/>
-      <w:r>
-        <w:t>Ordina</w:t>
-      </w:r>
-      <w:proofErr w:type="spellEnd"/>
-      <w:r>
-        <w:t xml:space="preserve"> </w:t>
+        <w:t xml:space="preserve">welke invulling Ordina </w:t>
       </w:r>
       <w:r>
         <w:t>adviseert.</w:t>
@@ -6606,15 +6643,7 @@
     <w:p/>
     <w:p>
       <w:r>
-        <w:t xml:space="preserve">Onderstaande zijn geen deliverables van de aanpak van </w:t>
-      </w:r>
-      <w:proofErr w:type="spellStart"/>
-      <w:r>
-        <w:t>Ordina</w:t>
-      </w:r>
-      <w:proofErr w:type="spellEnd"/>
-      <w:r>
-        <w:t>, maar zijn vereist voor</w:t>
+        <w:t>Onderstaande zijn geen deliverables van de aanpak van Ordina, maar zijn vereist voor</w:t>
       </w:r>
       <w:r>
         <w:t xml:space="preserve"> </w:t>
@@ -7660,15 +7689,7 @@
         <w:jc w:val="left"/>
       </w:pPr>
       <w:r>
-        <w:t xml:space="preserve">De projectmanager zal de juiste invulling van deze rollen verzorgen. Hierbij zal hij gebruik maken van de beschikbaar gestelde resources van </w:t>
-      </w:r>
-      <w:proofErr w:type="spellStart"/>
-      <w:r>
-        <w:t>Ordina</w:t>
-      </w:r>
-      <w:proofErr w:type="spellEnd"/>
-      <w:r>
-        <w:t xml:space="preserve"> en/of de Inspectie.</w:t>
+        <w:t>De projectmanager zal de juiste invulling van deze rollen verzorgen. Hierbij zal hij gebruik maken van de beschikbaar gestelde resources van Ordina en/of de Inspectie.</w:t>
       </w:r>
     </w:p>
     <w:p>
@@ -8336,15 +8357,7 @@
         <w:t>Het Scrum team</w:t>
       </w:r>
       <w:r>
-        <w:t xml:space="preserve"> (</w:t>
-      </w:r>
-      <w:proofErr w:type="spellStart"/>
-      <w:r>
-        <w:t>Ordina</w:t>
-      </w:r>
-      <w:proofErr w:type="spellEnd"/>
-      <w:r>
-        <w:t xml:space="preserve"> en Inspectie v</w:t>
+        <w:t xml:space="preserve"> (Ordina en Inspectie v</w:t>
       </w:r>
       <w:r>
         <w:t xml:space="preserve">an </w:t>
@@ -8466,13 +8479,8 @@
       <w:r>
         <w:t xml:space="preserve">zal </w:t>
       </w:r>
-      <w:proofErr w:type="spellStart"/>
-      <w:r>
-        <w:t>Ordina</w:t>
-      </w:r>
-      <w:proofErr w:type="spellEnd"/>
-      <w:r>
-        <w:t xml:space="preserve"> </w:t>
+      <w:r>
+        <w:t xml:space="preserve">Ordina </w:t>
       </w:r>
       <w:r>
         <w:t>in</w:t>
@@ -8569,13 +8577,8 @@
     </w:p>
     <w:p/>
     <w:p>
-      <w:proofErr w:type="spellStart"/>
-      <w:r>
-        <w:t>Ordina</w:t>
-      </w:r>
-      <w:proofErr w:type="spellEnd"/>
-      <w:r>
-        <w:t xml:space="preserve"> stelt de volgende invulling voor:</w:t>
+      <w:r>
+        <w:t>Ordina stelt de volgende invulling voor:</w:t>
       </w:r>
     </w:p>
     <w:tbl>
@@ -8761,11 +8764,9 @@
               <w:jc w:val="left"/>
               <w:cnfStyle w:val="000000010000"/>
             </w:pPr>
-            <w:proofErr w:type="spellStart"/>
             <w:r>
               <w:t>Ordina</w:t>
             </w:r>
-            <w:proofErr w:type="spellEnd"/>
           </w:p>
         </w:tc>
       </w:tr>
@@ -8845,15 +8846,7 @@
         <w:t>e stuurgroep zal op inhoud</w:t>
       </w:r>
       <w:r>
-        <w:t xml:space="preserve"> van informatie worden voorzien door Stef Joosten van </w:t>
-      </w:r>
-      <w:proofErr w:type="spellStart"/>
-      <w:r>
-        <w:t>Ordina</w:t>
-      </w:r>
-      <w:proofErr w:type="spellEnd"/>
-      <w:r>
-        <w:t>.</w:t>
+        <w:t xml:space="preserve"> van informatie worden voorzien door Stef Joosten van Ordina.</w:t>
       </w:r>
       <w:r>
         <w:t xml:space="preserve"> Waarmee deze een vast onderdeel uitmaakt van de stuurgroep</w:t>
@@ -9259,13 +9252,8 @@
             <w:pPr>
               <w:jc w:val="left"/>
             </w:pPr>
-            <w:proofErr w:type="spellStart"/>
-            <w:r>
-              <w:t>Ordina</w:t>
-            </w:r>
-            <w:proofErr w:type="spellEnd"/>
-            <w:r>
-              <w:t xml:space="preserve"> Scrum </w:t>
+            <w:r>
+              <w:t xml:space="preserve">Ordina Scrum </w:t>
             </w:r>
             <w:proofErr w:type="spellStart"/>
             <w:r>
@@ -11103,15 +11091,7 @@
         <w:t xml:space="preserve"> op 1 juli.</w:t>
       </w:r>
     </w:p>
-    <w:p>
-      <w:pPr>
-        <w:pStyle w:val="Lijstalinea"/>
-        <w:numPr>
-          <w:ilvl w:val="0"/>
-          <w:numId w:val="39"/>
-        </w:numPr>
-      </w:pPr>
-    </w:p>
+    <w:p/>
     <w:p>
       <w:pPr>
         <w:jc w:val="left"/>
@@ -11230,114 +11210,11 @@
         <w:spacing w:after="0"/>
         <w:jc w:val="left"/>
       </w:pPr>
-      <w:r>
-        <w:br w:type="page"/>
-      </w:r>
-    </w:p>
-    <w:p>
-      <w:pPr>
-        <w:pStyle w:val="Kop1"/>
-        <w:numPr>
-          <w:ilvl w:val="0"/>
-          <w:numId w:val="0"/>
-        </w:numPr>
-      </w:pPr>
-      <w:bookmarkStart w:id="119" w:name="_Toc360204584"/>
-      <w:r>
-        <w:lastRenderedPageBreak/>
-        <w:t xml:space="preserve">Bijlage A: </w:t>
-      </w:r>
-      <w:proofErr w:type="spellStart"/>
-      <w:r>
-        <w:t>R</w:t>
-      </w:r>
-      <w:r>
-        <w:t>egel</w:t>
-      </w:r>
-      <w:r>
-        <w:t>gebasseerd</w:t>
-      </w:r>
-      <w:proofErr w:type="spellEnd"/>
-      <w:r>
-        <w:t xml:space="preserve"> Ontwerpen</w:t>
-      </w:r>
-      <w:bookmarkEnd w:id="119"/>
-    </w:p>
-    <w:p>
-      <w:pPr>
-        <w:spacing w:after="0"/>
-        <w:jc w:val="left"/>
-      </w:pPr>
-    </w:p>
-    <w:p>
-      <w:pPr>
-        <w:tabs>
-          <w:tab w:val="left" w:pos="567"/>
-        </w:tabs>
-        <w:spacing w:after="0"/>
-        <w:jc w:val="center"/>
-      </w:pPr>
-      <w:r>
-        <w:rPr>
-          <w:noProof/>
-        </w:rPr>
-        <w:drawing>
-          <wp:anchor distT="0" distB="0" distL="114300" distR="114300" simplePos="0" relativeHeight="251662335" behindDoc="0" locked="0" layoutInCell="1" allowOverlap="1">
-            <wp:simplePos x="0" y="0"/>
-            <wp:positionH relativeFrom="column">
-              <wp:posOffset>-984885</wp:posOffset>
-            </wp:positionH>
-            <wp:positionV relativeFrom="paragraph">
-              <wp:posOffset>1356995</wp:posOffset>
-            </wp:positionV>
-            <wp:extent cx="8192770" cy="5497830"/>
-            <wp:effectExtent l="0" t="1352550" r="0" b="1322070"/>
-            <wp:wrapThrough wrapText="bothSides">
-              <wp:wrapPolygon edited="0">
-                <wp:start x="21613" y="-55"/>
-                <wp:lineTo x="67" y="-55"/>
-                <wp:lineTo x="67" y="21575"/>
-                <wp:lineTo x="21613" y="21575"/>
-                <wp:lineTo x="21613" y="-55"/>
-              </wp:wrapPolygon>
-            </wp:wrapThrough>
-            <wp:docPr id="9" name="Afbeelding 8" descr="Ontwerpafspraken Ordina IvhO.png"/>
-            <wp:cNvGraphicFramePr>
-              <a:graphicFrameLocks xmlns:a="http://schemas.openxmlformats.org/drawingml/2006/main" noChangeAspect="1"/>
-            </wp:cNvGraphicFramePr>
-            <a:graphic xmlns:a="http://schemas.openxmlformats.org/drawingml/2006/main">
-              <a:graphicData uri="http://schemas.openxmlformats.org/drawingml/2006/picture">
-                <pic:pic xmlns:pic="http://schemas.openxmlformats.org/drawingml/2006/picture">
-                  <pic:nvPicPr>
-                    <pic:cNvPr id="0" name="Ontwerpafspraken Ordina IvhO.png"/>
-                    <pic:cNvPicPr/>
-                  </pic:nvPicPr>
-                  <pic:blipFill>
-                    <a:blip r:embed="rId33" cstate="print"/>
-                    <a:stretch>
-                      <a:fillRect/>
-                    </a:stretch>
-                  </pic:blipFill>
-                  <pic:spPr>
-                    <a:xfrm rot="16200000">
-                      <a:off x="0" y="0"/>
-                      <a:ext cx="8192770" cy="5497830"/>
-                    </a:xfrm>
-                    <a:prstGeom prst="rect">
-                      <a:avLst/>
-                    </a:prstGeom>
-                  </pic:spPr>
-                </pic:pic>
-              </a:graphicData>
-            </a:graphic>
-          </wp:anchor>
-        </w:drawing>
-      </w:r>
     </w:p>
     <w:sectPr>
-      <w:headerReference w:type="even" r:id="rId34"/>
-      <w:headerReference w:type="default" r:id="rId35"/>
-      <w:footerReference w:type="default" r:id="rId36"/>
+      <w:headerReference w:type="even" r:id="rId33"/>
+      <w:headerReference w:type="default" r:id="rId34"/>
+      <w:footerReference w:type="default" r:id="rId35"/>
       <w:pgSz w:w="11906" w:h="16838"/>
       <w:pgMar w:top="1922" w:right="1134" w:bottom="1701" w:left="1701" w:header="709" w:footer="709" w:gutter="0"/>
       <w:cols w:space="708"/>
@@ -11964,7 +11841,7 @@
               <w:rStyle w:val="Paginanummer"/>
               <w:noProof/>
             </w:rPr>
-            <w:t>15</w:t>
+            <w:t>19</w:t>
           </w:r>
           <w:r>
             <w:rPr>
@@ -12001,7 +11878,7 @@
               <w:rStyle w:val="Paginanummer"/>
               <w:noProof/>
             </w:rPr>
-            <w:t>20</w:t>
+            <w:t>19</w:t>
           </w:r>
           <w:r>
             <w:rPr>
@@ -12188,21 +12065,7 @@
         <w:rPr>
           <w:lang w:val="nl-NL"/>
         </w:rPr>
-        <w:t xml:space="preserve"> ontwerpen, die </w:t>
-      </w:r>
-      <w:proofErr w:type="spellStart"/>
-      <w:r>
-        <w:rPr>
-          <w:lang w:val="nl-NL"/>
-        </w:rPr>
-        <w:t>Ordina</w:t>
-      </w:r>
-      <w:proofErr w:type="spellEnd"/>
-      <w:r>
-        <w:rPr>
-          <w:lang w:val="nl-NL"/>
-        </w:rPr>
-        <w:t xml:space="preserve"> in dit traject heeft gebruikt voor de onderbouwing van dit voorstel.</w:t>
+        <w:t xml:space="preserve"> ontwerpen, die Ordina in dit traject heeft gebruikt voor de onderbouwing van dit voorstel.</w:t>
       </w:r>
     </w:p>
   </w:footnote>
@@ -12302,15 +12165,28 @@
         </w:rPr>
         <w:t xml:space="preserve"> (</w:t>
       </w:r>
-      <w:hyperlink r:id="rId1" w:history="1">
-        <w:r>
-          <w:rPr>
-            <w:rStyle w:val="Hyperlink"/>
-            <w:lang w:val="nl-NL"/>
-          </w:rPr>
-          <w:t>http://www.businessrulesgroup.org/brmanifesto.htm</w:t>
-        </w:r>
-      </w:hyperlink>
+      <w:r>
+        <w:fldChar w:fldCharType="begin"/>
+      </w:r>
+      <w:r>
+        <w:rPr>
+          <w:lang w:val="nl-NL"/>
+        </w:rPr>
+        <w:instrText>HYPERLINK "http://www.businessrulesgroup.org/brmanifesto.htm"</w:instrText>
+      </w:r>
+      <w:r>
+        <w:fldChar w:fldCharType="separate"/>
+      </w:r>
+      <w:r>
+        <w:rPr>
+          <w:rStyle w:val="Hyperlink"/>
+          <w:lang w:val="nl-NL"/>
+        </w:rPr>
+        <w:t>http://www.businessrulesgroup.org/brmanifesto.htm</w:t>
+      </w:r>
+      <w:r>
+        <w:fldChar w:fldCharType="end"/>
+      </w:r>
       <w:r>
         <w:rPr>
           <w:lang w:val="nl-NL"/>
@@ -23084,38 +22960,38 @@
     </dgm:pt>
   </dgm:ptLst>
   <dgm:cxnLst>
-    <dgm:cxn modelId="{F7C1B75D-B726-4088-81A3-4E67AC071560}" type="presOf" srcId="{E20A55D6-FB39-4ABC-B894-4DE41294CE65}" destId="{5A097FF7-8FEF-4C89-82F0-A7C5F7FC0C21}" srcOrd="0" destOrd="0" presId="urn:microsoft.com/office/officeart/2005/8/layout/orgChart1"/>
-    <dgm:cxn modelId="{55E41079-DAEA-4A80-9378-E19D3F5E75F6}" type="presOf" srcId="{34CCF68B-1E49-4CD7-8C2C-9DB2A56B6D48}" destId="{C82B1E24-5F61-46E3-BF3A-15B3797CD386}" srcOrd="0" destOrd="0" presId="urn:microsoft.com/office/officeart/2005/8/layout/orgChart1"/>
-    <dgm:cxn modelId="{6059DB5D-ADDE-4A0A-AF86-DB3B09544C6B}" type="presOf" srcId="{EEDADEDC-85BE-4158-A8F7-61AAD58AA2D1}" destId="{ECF1179B-D4FD-4A3E-8749-A1E0E1DEE6F7}" srcOrd="1" destOrd="0" presId="urn:microsoft.com/office/officeart/2005/8/layout/orgChart1"/>
-    <dgm:cxn modelId="{E21D1A06-E33B-42B6-AB21-243E0E084965}" type="presOf" srcId="{34CCF68B-1E49-4CD7-8C2C-9DB2A56B6D48}" destId="{68EB463A-68D6-4B7E-9AB7-4EEFC960E528}" srcOrd="1" destOrd="0" presId="urn:microsoft.com/office/officeart/2005/8/layout/orgChart1"/>
-    <dgm:cxn modelId="{F7DE9A04-2121-4F9E-A6AF-02B7136A9DB6}" type="presOf" srcId="{0C4745A4-5EDF-4F82-94F9-8BF9E041D14D}" destId="{5F8AED89-5682-42A2-8623-EE1989A4908F}" srcOrd="1" destOrd="0" presId="urn:microsoft.com/office/officeart/2005/8/layout/orgChart1"/>
+    <dgm:cxn modelId="{C0B1EA0E-757C-4E3D-984C-B99F3F00E657}" type="presOf" srcId="{EEDADEDC-85BE-4158-A8F7-61AAD58AA2D1}" destId="{ECF1179B-D4FD-4A3E-8749-A1E0E1DEE6F7}" srcOrd="1" destOrd="0" presId="urn:microsoft.com/office/officeart/2005/8/layout/orgChart1"/>
+    <dgm:cxn modelId="{9AB52519-C4DA-4B06-B275-7502D88CDA7B}" type="presOf" srcId="{0C4745A4-5EDF-4F82-94F9-8BF9E041D14D}" destId="{5F8AED89-5682-42A2-8623-EE1989A4908F}" srcOrd="1" destOrd="0" presId="urn:microsoft.com/office/officeart/2005/8/layout/orgChart1"/>
+    <dgm:cxn modelId="{523778F6-E01D-4791-A0D4-B6291C260DD3}" type="presOf" srcId="{0C4745A4-5EDF-4F82-94F9-8BF9E041D14D}" destId="{73387A56-A450-4F29-AE8F-4F3965386410}" srcOrd="0" destOrd="0" presId="urn:microsoft.com/office/officeart/2005/8/layout/orgChart1"/>
     <dgm:cxn modelId="{2F70E24D-93C6-4365-A91C-4593DB0460C6}" srcId="{EEDADEDC-85BE-4158-A8F7-61AAD58AA2D1}" destId="{0C4745A4-5EDF-4F82-94F9-8BF9E041D14D}" srcOrd="0" destOrd="0" parTransId="{E20A55D6-FB39-4ABC-B894-4DE41294CE65}" sibTransId="{40510AC8-8A87-4197-AE48-9CBF08C38F6A}"/>
-    <dgm:cxn modelId="{D5D78D97-D5AB-4B07-AD15-FEE0CCFE0E08}" type="presOf" srcId="{EEDADEDC-85BE-4158-A8F7-61AAD58AA2D1}" destId="{299DC337-8CDC-4968-A38E-47A425AE5B37}" srcOrd="0" destOrd="0" presId="urn:microsoft.com/office/officeart/2005/8/layout/orgChart1"/>
+    <dgm:cxn modelId="{2FBEAF2D-B711-45A1-A247-B328EDB8990C}" type="presOf" srcId="{EEDADEDC-85BE-4158-A8F7-61AAD58AA2D1}" destId="{299DC337-8CDC-4968-A38E-47A425AE5B37}" srcOrd="0" destOrd="0" presId="urn:microsoft.com/office/officeart/2005/8/layout/orgChart1"/>
+    <dgm:cxn modelId="{AF9D2FC9-E8E4-4917-8B15-EF0B9C3EE285}" type="presOf" srcId="{AF58648F-5CF3-4430-9A0E-841419FEAED1}" destId="{1D388DE5-8D05-4807-9618-A8E45DB4C6B2}" srcOrd="0" destOrd="0" presId="urn:microsoft.com/office/officeart/2005/8/layout/orgChart1"/>
+    <dgm:cxn modelId="{C7AC015B-7919-4D5F-941B-164636969E43}" type="presOf" srcId="{34CCF68B-1E49-4CD7-8C2C-9DB2A56B6D48}" destId="{68EB463A-68D6-4B7E-9AB7-4EEFC960E528}" srcOrd="1" destOrd="0" presId="urn:microsoft.com/office/officeart/2005/8/layout/orgChart1"/>
     <dgm:cxn modelId="{0015150C-72F5-4DF5-9E7F-BDA5EF8FCFF7}" srcId="{805914CC-7E24-48E7-B0DA-4B953CAD2847}" destId="{34CCF68B-1E49-4CD7-8C2C-9DB2A56B6D48}" srcOrd="0" destOrd="0" parTransId="{EE1C1750-7CF3-48C6-BE22-5DB2471A043A}" sibTransId="{1A72490E-E1F8-4E63-9D06-AA214E0BA4EE}"/>
-    <dgm:cxn modelId="{3717ED89-CFBD-434A-B091-4B6F8A161818}" type="presOf" srcId="{0C4745A4-5EDF-4F82-94F9-8BF9E041D14D}" destId="{73387A56-A450-4F29-AE8F-4F3965386410}" srcOrd="0" destOrd="0" presId="urn:microsoft.com/office/officeart/2005/8/layout/orgChart1"/>
-    <dgm:cxn modelId="{F0469AEC-CF7F-473C-9AD5-C9E05DF7DA37}" type="presOf" srcId="{805914CC-7E24-48E7-B0DA-4B953CAD2847}" destId="{8A30C0D2-C54E-4CCB-B7B9-DE4A10300F09}" srcOrd="0" destOrd="0" presId="urn:microsoft.com/office/officeart/2005/8/layout/orgChart1"/>
-    <dgm:cxn modelId="{EF390A51-4E53-4075-B87C-14B80E769142}" type="presOf" srcId="{AF58648F-5CF3-4430-9A0E-841419FEAED1}" destId="{1D388DE5-8D05-4807-9618-A8E45DB4C6B2}" srcOrd="0" destOrd="0" presId="urn:microsoft.com/office/officeart/2005/8/layout/orgChart1"/>
+    <dgm:cxn modelId="{A93EBC6C-3460-4D58-90E6-969C393CCE20}" type="presOf" srcId="{E20A55D6-FB39-4ABC-B894-4DE41294CE65}" destId="{5A097FF7-8FEF-4C89-82F0-A7C5F7FC0C21}" srcOrd="0" destOrd="0" presId="urn:microsoft.com/office/officeart/2005/8/layout/orgChart1"/>
+    <dgm:cxn modelId="{23547CA7-F89D-4681-AEE0-6C94581AC78B}" type="presOf" srcId="{805914CC-7E24-48E7-B0DA-4B953CAD2847}" destId="{8A30C0D2-C54E-4CCB-B7B9-DE4A10300F09}" srcOrd="0" destOrd="0" presId="urn:microsoft.com/office/officeart/2005/8/layout/orgChart1"/>
     <dgm:cxn modelId="{D25B860E-733A-4A06-9277-C848AAFEED5A}" srcId="{34CCF68B-1E49-4CD7-8C2C-9DB2A56B6D48}" destId="{EEDADEDC-85BE-4158-A8F7-61AAD58AA2D1}" srcOrd="0" destOrd="0" parTransId="{AF58648F-5CF3-4430-9A0E-841419FEAED1}" sibTransId="{7E186435-C107-4A5A-9762-8B1422EF2295}"/>
-    <dgm:cxn modelId="{4612D092-7B10-44CD-A61E-25ED5EEC3022}" type="presParOf" srcId="{8A30C0D2-C54E-4CCB-B7B9-DE4A10300F09}" destId="{28EFF91D-9D3C-4C42-8334-4E9ED2E414D3}" srcOrd="0" destOrd="0" presId="urn:microsoft.com/office/officeart/2005/8/layout/orgChart1"/>
-    <dgm:cxn modelId="{B11BB199-347A-465F-A99C-AE032CF34D36}" type="presParOf" srcId="{28EFF91D-9D3C-4C42-8334-4E9ED2E414D3}" destId="{9C8FD078-E7B9-49E1-B577-A1B73FEC93B2}" srcOrd="0" destOrd="0" presId="urn:microsoft.com/office/officeart/2005/8/layout/orgChart1"/>
-    <dgm:cxn modelId="{46EB5591-3A2B-4A65-A675-97EA1CC73415}" type="presParOf" srcId="{9C8FD078-E7B9-49E1-B577-A1B73FEC93B2}" destId="{C82B1E24-5F61-46E3-BF3A-15B3797CD386}" srcOrd="0" destOrd="0" presId="urn:microsoft.com/office/officeart/2005/8/layout/orgChart1"/>
-    <dgm:cxn modelId="{2C8CAA83-2D96-466F-961F-4E2724B484D9}" type="presParOf" srcId="{9C8FD078-E7B9-49E1-B577-A1B73FEC93B2}" destId="{68EB463A-68D6-4B7E-9AB7-4EEFC960E528}" srcOrd="1" destOrd="0" presId="urn:microsoft.com/office/officeart/2005/8/layout/orgChart1"/>
-    <dgm:cxn modelId="{04063FA9-4981-422E-810D-90AF82698006}" type="presParOf" srcId="{28EFF91D-9D3C-4C42-8334-4E9ED2E414D3}" destId="{52EB1CC8-E217-4D82-A40D-C6219406FDD1}" srcOrd="1" destOrd="0" presId="urn:microsoft.com/office/officeart/2005/8/layout/orgChart1"/>
-    <dgm:cxn modelId="{A1A35180-42B5-4BE2-A338-EC9F51CDA348}" type="presParOf" srcId="{52EB1CC8-E217-4D82-A40D-C6219406FDD1}" destId="{1D388DE5-8D05-4807-9618-A8E45DB4C6B2}" srcOrd="0" destOrd="0" presId="urn:microsoft.com/office/officeart/2005/8/layout/orgChart1"/>
-    <dgm:cxn modelId="{39F14EC7-DBEC-4A67-82D9-430F32726515}" type="presParOf" srcId="{52EB1CC8-E217-4D82-A40D-C6219406FDD1}" destId="{1574FCB5-FEAF-421A-B268-8508E1BECB19}" srcOrd="1" destOrd="0" presId="urn:microsoft.com/office/officeart/2005/8/layout/orgChart1"/>
-    <dgm:cxn modelId="{D291F6AD-9242-4FEF-8788-7941FF7D40E7}" type="presParOf" srcId="{1574FCB5-FEAF-421A-B268-8508E1BECB19}" destId="{D9153B1D-C411-4B22-AB90-B59B7F7F3B03}" srcOrd="0" destOrd="0" presId="urn:microsoft.com/office/officeart/2005/8/layout/orgChart1"/>
-    <dgm:cxn modelId="{8D4C459C-9A9F-44C1-BF1C-DF267D7F84C8}" type="presParOf" srcId="{D9153B1D-C411-4B22-AB90-B59B7F7F3B03}" destId="{299DC337-8CDC-4968-A38E-47A425AE5B37}" srcOrd="0" destOrd="0" presId="urn:microsoft.com/office/officeart/2005/8/layout/orgChart1"/>
-    <dgm:cxn modelId="{9C2B47C0-1AC7-4022-BE95-40CD198E0ADA}" type="presParOf" srcId="{D9153B1D-C411-4B22-AB90-B59B7F7F3B03}" destId="{ECF1179B-D4FD-4A3E-8749-A1E0E1DEE6F7}" srcOrd="1" destOrd="0" presId="urn:microsoft.com/office/officeart/2005/8/layout/orgChart1"/>
-    <dgm:cxn modelId="{B2FAAE3C-6A0B-4592-B112-35C2D96899C5}" type="presParOf" srcId="{1574FCB5-FEAF-421A-B268-8508E1BECB19}" destId="{A974A339-5221-457A-9034-85AC39BEBF02}" srcOrd="1" destOrd="0" presId="urn:microsoft.com/office/officeart/2005/8/layout/orgChart1"/>
-    <dgm:cxn modelId="{8F196B36-0112-4C1B-A266-6B48354703F6}" type="presParOf" srcId="{A974A339-5221-457A-9034-85AC39BEBF02}" destId="{5A097FF7-8FEF-4C89-82F0-A7C5F7FC0C21}" srcOrd="0" destOrd="0" presId="urn:microsoft.com/office/officeart/2005/8/layout/orgChart1"/>
-    <dgm:cxn modelId="{FD51695C-238C-46FD-A8DE-EA8AFA7E9015}" type="presParOf" srcId="{A974A339-5221-457A-9034-85AC39BEBF02}" destId="{51C6DC47-C8C9-42A7-82F2-89FEA13899AF}" srcOrd="1" destOrd="0" presId="urn:microsoft.com/office/officeart/2005/8/layout/orgChart1"/>
-    <dgm:cxn modelId="{ABE43A1A-0CC8-4076-B588-A54ED90CA892}" type="presParOf" srcId="{51C6DC47-C8C9-42A7-82F2-89FEA13899AF}" destId="{A0F384BA-1716-4C73-A255-84E13C83B673}" srcOrd="0" destOrd="0" presId="urn:microsoft.com/office/officeart/2005/8/layout/orgChart1"/>
-    <dgm:cxn modelId="{0061778B-B066-47B5-A606-D5CF6AF6B4A0}" type="presParOf" srcId="{A0F384BA-1716-4C73-A255-84E13C83B673}" destId="{73387A56-A450-4F29-AE8F-4F3965386410}" srcOrd="0" destOrd="0" presId="urn:microsoft.com/office/officeart/2005/8/layout/orgChart1"/>
-    <dgm:cxn modelId="{CBA51A74-1A0E-4AF8-8BDB-C2AB352AF9DA}" type="presParOf" srcId="{A0F384BA-1716-4C73-A255-84E13C83B673}" destId="{5F8AED89-5682-42A2-8623-EE1989A4908F}" srcOrd="1" destOrd="0" presId="urn:microsoft.com/office/officeart/2005/8/layout/orgChart1"/>
-    <dgm:cxn modelId="{5274CCAE-6DFA-48E0-9221-947EEF2A8651}" type="presParOf" srcId="{51C6DC47-C8C9-42A7-82F2-89FEA13899AF}" destId="{C272C393-32AD-4296-94C1-9FC561D4A2FB}" srcOrd="1" destOrd="0" presId="urn:microsoft.com/office/officeart/2005/8/layout/orgChart1"/>
-    <dgm:cxn modelId="{386ED13D-DF65-433D-AF2E-CC5D523181C0}" type="presParOf" srcId="{51C6DC47-C8C9-42A7-82F2-89FEA13899AF}" destId="{549B0D44-150D-41DC-B389-601CC1473310}" srcOrd="2" destOrd="0" presId="urn:microsoft.com/office/officeart/2005/8/layout/orgChart1"/>
-    <dgm:cxn modelId="{CA65C97D-8C5F-4C53-9A1E-FC055BE953B0}" type="presParOf" srcId="{1574FCB5-FEAF-421A-B268-8508E1BECB19}" destId="{71623DAE-544F-4126-B0E2-8ED7FFC6D95D}" srcOrd="2" destOrd="0" presId="urn:microsoft.com/office/officeart/2005/8/layout/orgChart1"/>
-    <dgm:cxn modelId="{7EFD464E-029C-4A06-ACE7-71770A45585B}" type="presParOf" srcId="{28EFF91D-9D3C-4C42-8334-4E9ED2E414D3}" destId="{DF7A8B1E-BE6C-42B2-A84F-FBC80A8AD511}" srcOrd="2" destOrd="0" presId="urn:microsoft.com/office/officeart/2005/8/layout/orgChart1"/>
+    <dgm:cxn modelId="{9450D676-15CA-41CD-8CD3-F8BCDE1B4A23}" type="presOf" srcId="{34CCF68B-1E49-4CD7-8C2C-9DB2A56B6D48}" destId="{C82B1E24-5F61-46E3-BF3A-15B3797CD386}" srcOrd="0" destOrd="0" presId="urn:microsoft.com/office/officeart/2005/8/layout/orgChart1"/>
+    <dgm:cxn modelId="{C5F0387F-ADE1-4FA0-AB3C-3E5A992EDC14}" type="presParOf" srcId="{8A30C0D2-C54E-4CCB-B7B9-DE4A10300F09}" destId="{28EFF91D-9D3C-4C42-8334-4E9ED2E414D3}" srcOrd="0" destOrd="0" presId="urn:microsoft.com/office/officeart/2005/8/layout/orgChart1"/>
+    <dgm:cxn modelId="{FDF0374D-CCD4-4C9C-BE26-58DC1C930B60}" type="presParOf" srcId="{28EFF91D-9D3C-4C42-8334-4E9ED2E414D3}" destId="{9C8FD078-E7B9-49E1-B577-A1B73FEC93B2}" srcOrd="0" destOrd="0" presId="urn:microsoft.com/office/officeart/2005/8/layout/orgChart1"/>
+    <dgm:cxn modelId="{6936DF32-CE92-44C4-91FA-32996DF0760E}" type="presParOf" srcId="{9C8FD078-E7B9-49E1-B577-A1B73FEC93B2}" destId="{C82B1E24-5F61-46E3-BF3A-15B3797CD386}" srcOrd="0" destOrd="0" presId="urn:microsoft.com/office/officeart/2005/8/layout/orgChart1"/>
+    <dgm:cxn modelId="{F548A460-9C8B-4261-A330-D3B56BDD7867}" type="presParOf" srcId="{9C8FD078-E7B9-49E1-B577-A1B73FEC93B2}" destId="{68EB463A-68D6-4B7E-9AB7-4EEFC960E528}" srcOrd="1" destOrd="0" presId="urn:microsoft.com/office/officeart/2005/8/layout/orgChart1"/>
+    <dgm:cxn modelId="{C9346C95-804B-403D-AD1D-27B1DFA36346}" type="presParOf" srcId="{28EFF91D-9D3C-4C42-8334-4E9ED2E414D3}" destId="{52EB1CC8-E217-4D82-A40D-C6219406FDD1}" srcOrd="1" destOrd="0" presId="urn:microsoft.com/office/officeart/2005/8/layout/orgChart1"/>
+    <dgm:cxn modelId="{12B1D83F-29B5-4DBA-838D-A3826B2D8CF9}" type="presParOf" srcId="{52EB1CC8-E217-4D82-A40D-C6219406FDD1}" destId="{1D388DE5-8D05-4807-9618-A8E45DB4C6B2}" srcOrd="0" destOrd="0" presId="urn:microsoft.com/office/officeart/2005/8/layout/orgChart1"/>
+    <dgm:cxn modelId="{0D152C4E-6A58-4F16-9370-E231142B1E17}" type="presParOf" srcId="{52EB1CC8-E217-4D82-A40D-C6219406FDD1}" destId="{1574FCB5-FEAF-421A-B268-8508E1BECB19}" srcOrd="1" destOrd="0" presId="urn:microsoft.com/office/officeart/2005/8/layout/orgChart1"/>
+    <dgm:cxn modelId="{65168FD4-DF6D-4DD8-9C13-178FECF87475}" type="presParOf" srcId="{1574FCB5-FEAF-421A-B268-8508E1BECB19}" destId="{D9153B1D-C411-4B22-AB90-B59B7F7F3B03}" srcOrd="0" destOrd="0" presId="urn:microsoft.com/office/officeart/2005/8/layout/orgChart1"/>
+    <dgm:cxn modelId="{2F140C30-EBC8-474E-BB7B-6FC6537C92C1}" type="presParOf" srcId="{D9153B1D-C411-4B22-AB90-B59B7F7F3B03}" destId="{299DC337-8CDC-4968-A38E-47A425AE5B37}" srcOrd="0" destOrd="0" presId="urn:microsoft.com/office/officeart/2005/8/layout/orgChart1"/>
+    <dgm:cxn modelId="{CAA98AF9-F694-49EE-B188-B5732528622B}" type="presParOf" srcId="{D9153B1D-C411-4B22-AB90-B59B7F7F3B03}" destId="{ECF1179B-D4FD-4A3E-8749-A1E0E1DEE6F7}" srcOrd="1" destOrd="0" presId="urn:microsoft.com/office/officeart/2005/8/layout/orgChart1"/>
+    <dgm:cxn modelId="{DDA93249-419A-42BB-B32C-1384A0E8BAE4}" type="presParOf" srcId="{1574FCB5-FEAF-421A-B268-8508E1BECB19}" destId="{A974A339-5221-457A-9034-85AC39BEBF02}" srcOrd="1" destOrd="0" presId="urn:microsoft.com/office/officeart/2005/8/layout/orgChart1"/>
+    <dgm:cxn modelId="{DB0DE56B-1A6D-414E-AC44-E5FEDEF85A95}" type="presParOf" srcId="{A974A339-5221-457A-9034-85AC39BEBF02}" destId="{5A097FF7-8FEF-4C89-82F0-A7C5F7FC0C21}" srcOrd="0" destOrd="0" presId="urn:microsoft.com/office/officeart/2005/8/layout/orgChart1"/>
+    <dgm:cxn modelId="{AB97722D-F5CF-41A7-99D7-141E3B2C8F37}" type="presParOf" srcId="{A974A339-5221-457A-9034-85AC39BEBF02}" destId="{51C6DC47-C8C9-42A7-82F2-89FEA13899AF}" srcOrd="1" destOrd="0" presId="urn:microsoft.com/office/officeart/2005/8/layout/orgChart1"/>
+    <dgm:cxn modelId="{A4CDE815-805F-4773-AFCD-427ACE2E3D5E}" type="presParOf" srcId="{51C6DC47-C8C9-42A7-82F2-89FEA13899AF}" destId="{A0F384BA-1716-4C73-A255-84E13C83B673}" srcOrd="0" destOrd="0" presId="urn:microsoft.com/office/officeart/2005/8/layout/orgChart1"/>
+    <dgm:cxn modelId="{28589B0A-296D-4ED9-8B7B-6A73A03AA2F0}" type="presParOf" srcId="{A0F384BA-1716-4C73-A255-84E13C83B673}" destId="{73387A56-A450-4F29-AE8F-4F3965386410}" srcOrd="0" destOrd="0" presId="urn:microsoft.com/office/officeart/2005/8/layout/orgChart1"/>
+    <dgm:cxn modelId="{3FD3738C-F031-46D3-9890-E98B2570D2F2}" type="presParOf" srcId="{A0F384BA-1716-4C73-A255-84E13C83B673}" destId="{5F8AED89-5682-42A2-8623-EE1989A4908F}" srcOrd="1" destOrd="0" presId="urn:microsoft.com/office/officeart/2005/8/layout/orgChart1"/>
+    <dgm:cxn modelId="{C7B588F3-B424-44B8-A507-7E256ED87907}" type="presParOf" srcId="{51C6DC47-C8C9-42A7-82F2-89FEA13899AF}" destId="{C272C393-32AD-4296-94C1-9FC561D4A2FB}" srcOrd="1" destOrd="0" presId="urn:microsoft.com/office/officeart/2005/8/layout/orgChart1"/>
+    <dgm:cxn modelId="{9DF70012-9215-43C7-9767-271C94A04F1B}" type="presParOf" srcId="{51C6DC47-C8C9-42A7-82F2-89FEA13899AF}" destId="{549B0D44-150D-41DC-B389-601CC1473310}" srcOrd="2" destOrd="0" presId="urn:microsoft.com/office/officeart/2005/8/layout/orgChart1"/>
+    <dgm:cxn modelId="{6FA1ED03-6BD3-434C-9BE6-B2AFB4B447D8}" type="presParOf" srcId="{1574FCB5-FEAF-421A-B268-8508E1BECB19}" destId="{71623DAE-544F-4126-B0E2-8ED7FFC6D95D}" srcOrd="2" destOrd="0" presId="urn:microsoft.com/office/officeart/2005/8/layout/orgChart1"/>
+    <dgm:cxn modelId="{B750D9A0-CDA1-436C-B381-478A85D38CC2}" type="presParOf" srcId="{28EFF91D-9D3C-4C42-8334-4E9ED2E414D3}" destId="{DF7A8B1E-BE6C-42B2-A84F-FBC80A8AD511}" srcOrd="2" destOrd="0" presId="urn:microsoft.com/office/officeart/2005/8/layout/orgChart1"/>
   </dgm:cxnLst>
   <dgm:bg/>
   <dgm:whole/>
@@ -23443,38 +23319,38 @@
     </dgm:pt>
   </dgm:ptLst>
   <dgm:cxnLst>
-    <dgm:cxn modelId="{AFFA7112-BA6F-4D4E-81E4-F39D7FDAC911}" type="presOf" srcId="{8217FEB8-E4D3-47AE-A570-686294A63893}" destId="{3F5EA4F2-B7AF-4471-ACE4-81D11FC76F47}" srcOrd="0" destOrd="0" presId="urn:microsoft.com/office/officeart/2005/8/layout/orgChart1"/>
-    <dgm:cxn modelId="{2A1E721D-65DB-4C07-B083-329D68A5E230}" type="presOf" srcId="{2F807778-DD85-4D14-A231-1787B61986FC}" destId="{1051CB57-5004-49A4-BB69-2034CCA80ACE}" srcOrd="0" destOrd="0" presId="urn:microsoft.com/office/officeart/2005/8/layout/orgChart1"/>
-    <dgm:cxn modelId="{591812DE-D183-41A0-841F-170BF7D94DA0}" type="presOf" srcId="{066EC303-0EE7-4937-A5AA-923E9BB04F47}" destId="{F3052836-F2A6-4E14-AD54-FEB751FC7FDF}" srcOrd="1" destOrd="0" presId="urn:microsoft.com/office/officeart/2005/8/layout/orgChart1"/>
-    <dgm:cxn modelId="{C34DCAF2-F6F6-4D6C-B212-D34768249D46}" type="presOf" srcId="{C0D374FD-4CD0-4D19-A645-0021D8430413}" destId="{07506447-FD7F-46EF-AB50-58D8E587F32D}" srcOrd="0" destOrd="0" presId="urn:microsoft.com/office/officeart/2005/8/layout/orgChart1"/>
-    <dgm:cxn modelId="{9584FFC7-59B4-4973-9227-2B91F069DD9F}" type="presOf" srcId="{70380D82-4702-478F-99DE-98130F2C001C}" destId="{03ACB5EF-8260-402E-9067-90E06391B854}" srcOrd="0" destOrd="0" presId="urn:microsoft.com/office/officeart/2005/8/layout/orgChart1"/>
+    <dgm:cxn modelId="{971DA7F0-1E1D-4622-A8D7-2CFFCD13529B}" type="presOf" srcId="{2F807778-DD85-4D14-A231-1787B61986FC}" destId="{8EF824A0-8F7D-4B3D-BDEF-1D061514C612}" srcOrd="1" destOrd="0" presId="urn:microsoft.com/office/officeart/2005/8/layout/orgChart1"/>
     <dgm:cxn modelId="{40439301-3CBF-49DE-8948-90566245C554}" srcId="{2F807778-DD85-4D14-A231-1787B61986FC}" destId="{066EC303-0EE7-4937-A5AA-923E9BB04F47}" srcOrd="1" destOrd="0" parTransId="{83424053-1491-4C81-A420-F7C127C93196}" sibTransId="{42F2CE5B-BEA9-424E-AD1D-B3344CBA57AE}"/>
-    <dgm:cxn modelId="{72972BA5-E561-44CC-9CBA-5ED9E0B19AE9}" type="presOf" srcId="{8217FEB8-E4D3-47AE-A570-686294A63893}" destId="{3AB7AF6D-9D73-40EF-8C27-522BA1871C80}" srcOrd="1" destOrd="0" presId="urn:microsoft.com/office/officeart/2005/8/layout/orgChart1"/>
     <dgm:cxn modelId="{02114491-A284-46A5-901A-B3645BC8803B}" srcId="{70380D82-4702-478F-99DE-98130F2C001C}" destId="{2F807778-DD85-4D14-A231-1787B61986FC}" srcOrd="0" destOrd="0" parTransId="{C4B2E1B1-539D-4496-BAE7-F665D3BCF980}" sibTransId="{CAD8B779-CFC2-40F9-BD63-95B74F752EBD}"/>
-    <dgm:cxn modelId="{CA8CE0E9-9AE1-45AE-9E63-70EB2F696FD3}" type="presOf" srcId="{066EC303-0EE7-4937-A5AA-923E9BB04F47}" destId="{7A9F8041-015A-4250-9B6F-05C3306A0346}" srcOrd="0" destOrd="0" presId="urn:microsoft.com/office/officeart/2005/8/layout/orgChart1"/>
-    <dgm:cxn modelId="{61BE1934-9915-43C6-9544-1A7A579C2F11}" type="presOf" srcId="{2F807778-DD85-4D14-A231-1787B61986FC}" destId="{8EF824A0-8F7D-4B3D-BDEF-1D061514C612}" srcOrd="1" destOrd="0" presId="urn:microsoft.com/office/officeart/2005/8/layout/orgChart1"/>
+    <dgm:cxn modelId="{A3FC7385-60D6-4CB1-8806-B1B0BDAD37A8}" type="presOf" srcId="{8217FEB8-E4D3-47AE-A570-686294A63893}" destId="{3F5EA4F2-B7AF-4471-ACE4-81D11FC76F47}" srcOrd="0" destOrd="0" presId="urn:microsoft.com/office/officeart/2005/8/layout/orgChart1"/>
+    <dgm:cxn modelId="{DC6EB10A-A036-44FB-84BC-522A9E06C9FE}" type="presOf" srcId="{C0D374FD-4CD0-4D19-A645-0021D8430413}" destId="{07506447-FD7F-46EF-AB50-58D8E587F32D}" srcOrd="0" destOrd="0" presId="urn:microsoft.com/office/officeart/2005/8/layout/orgChart1"/>
+    <dgm:cxn modelId="{698B1C9A-655A-4103-A2F1-E3838C4CBCB0}" type="presOf" srcId="{2F807778-DD85-4D14-A231-1787B61986FC}" destId="{1051CB57-5004-49A4-BB69-2034CCA80ACE}" srcOrd="0" destOrd="0" presId="urn:microsoft.com/office/officeart/2005/8/layout/orgChart1"/>
+    <dgm:cxn modelId="{F0EC9A21-01C9-46D5-BDAE-BD3A8BAD3C55}" type="presOf" srcId="{70380D82-4702-478F-99DE-98130F2C001C}" destId="{03ACB5EF-8260-402E-9067-90E06391B854}" srcOrd="0" destOrd="0" presId="urn:microsoft.com/office/officeart/2005/8/layout/orgChart1"/>
     <dgm:cxn modelId="{97FBD6B2-9D60-49DC-85FA-958EFDD213DB}" srcId="{2F807778-DD85-4D14-A231-1787B61986FC}" destId="{8217FEB8-E4D3-47AE-A570-686294A63893}" srcOrd="0" destOrd="0" parTransId="{C0D374FD-4CD0-4D19-A645-0021D8430413}" sibTransId="{912B4D87-80E5-449C-9D9A-2076677A1628}"/>
-    <dgm:cxn modelId="{758C4710-9311-4625-8A2E-D796F99281B7}" type="presOf" srcId="{83424053-1491-4C81-A420-F7C127C93196}" destId="{5BA75D8A-9669-40DE-B3E7-34491D7BFAA9}" srcOrd="0" destOrd="0" presId="urn:microsoft.com/office/officeart/2005/8/layout/orgChart1"/>
-    <dgm:cxn modelId="{FA438E84-3D73-494B-9081-5162C3B0C78A}" type="presParOf" srcId="{03ACB5EF-8260-402E-9067-90E06391B854}" destId="{642701AF-853F-4CD2-9D31-F60C4F97BFAD}" srcOrd="0" destOrd="0" presId="urn:microsoft.com/office/officeart/2005/8/layout/orgChart1"/>
-    <dgm:cxn modelId="{F24F54DA-CB88-4F81-BBD1-8A41CC751A19}" type="presParOf" srcId="{642701AF-853F-4CD2-9D31-F60C4F97BFAD}" destId="{D8B981C1-A1EC-4B90-9400-7D46ADE603F3}" srcOrd="0" destOrd="0" presId="urn:microsoft.com/office/officeart/2005/8/layout/orgChart1"/>
-    <dgm:cxn modelId="{93692761-70F9-4533-9FA1-B7FC58E00440}" type="presParOf" srcId="{D8B981C1-A1EC-4B90-9400-7D46ADE603F3}" destId="{1051CB57-5004-49A4-BB69-2034CCA80ACE}" srcOrd="0" destOrd="0" presId="urn:microsoft.com/office/officeart/2005/8/layout/orgChart1"/>
-    <dgm:cxn modelId="{B97E1C42-0CA9-47A4-9E6D-0BDC15141386}" type="presParOf" srcId="{D8B981C1-A1EC-4B90-9400-7D46ADE603F3}" destId="{8EF824A0-8F7D-4B3D-BDEF-1D061514C612}" srcOrd="1" destOrd="0" presId="urn:microsoft.com/office/officeart/2005/8/layout/orgChart1"/>
-    <dgm:cxn modelId="{364DB442-3CCE-455C-90FA-BFE74A5D971B}" type="presParOf" srcId="{642701AF-853F-4CD2-9D31-F60C4F97BFAD}" destId="{BC6422CB-A6A7-4FFE-B894-0D0E365E5A8B}" srcOrd="1" destOrd="0" presId="urn:microsoft.com/office/officeart/2005/8/layout/orgChart1"/>
-    <dgm:cxn modelId="{8C4419DB-B35E-410B-9578-F548F5691A68}" type="presParOf" srcId="{BC6422CB-A6A7-4FFE-B894-0D0E365E5A8B}" destId="{07506447-FD7F-46EF-AB50-58D8E587F32D}" srcOrd="0" destOrd="0" presId="urn:microsoft.com/office/officeart/2005/8/layout/orgChart1"/>
-    <dgm:cxn modelId="{0BDB0F32-CAE4-400C-ADF9-16832C389A0C}" type="presParOf" srcId="{BC6422CB-A6A7-4FFE-B894-0D0E365E5A8B}" destId="{D37330B7-3169-4CB8-8722-C277E8E53A37}" srcOrd="1" destOrd="0" presId="urn:microsoft.com/office/officeart/2005/8/layout/orgChart1"/>
-    <dgm:cxn modelId="{9D1FFE94-D049-465C-8DDA-A8CABA20ED98}" type="presParOf" srcId="{D37330B7-3169-4CB8-8722-C277E8E53A37}" destId="{94743B1C-B68E-479F-A241-2BA75F17CFB8}" srcOrd="0" destOrd="0" presId="urn:microsoft.com/office/officeart/2005/8/layout/orgChart1"/>
-    <dgm:cxn modelId="{6884F40B-45F9-40DB-B3C7-F2C746B9EEEE}" type="presParOf" srcId="{94743B1C-B68E-479F-A241-2BA75F17CFB8}" destId="{3F5EA4F2-B7AF-4471-ACE4-81D11FC76F47}" srcOrd="0" destOrd="0" presId="urn:microsoft.com/office/officeart/2005/8/layout/orgChart1"/>
-    <dgm:cxn modelId="{A3E4A092-D702-4712-A086-6B9F1BD45D91}" type="presParOf" srcId="{94743B1C-B68E-479F-A241-2BA75F17CFB8}" destId="{3AB7AF6D-9D73-40EF-8C27-522BA1871C80}" srcOrd="1" destOrd="0" presId="urn:microsoft.com/office/officeart/2005/8/layout/orgChart1"/>
-    <dgm:cxn modelId="{7A6E51AB-56BF-45CC-813C-C2AA401FE971}" type="presParOf" srcId="{D37330B7-3169-4CB8-8722-C277E8E53A37}" destId="{0FDEAC0C-3C42-4990-BA79-442FC763C366}" srcOrd="1" destOrd="0" presId="urn:microsoft.com/office/officeart/2005/8/layout/orgChart1"/>
-    <dgm:cxn modelId="{577A9BF9-7ACF-4BC6-87BE-F865D84148CF}" type="presParOf" srcId="{D37330B7-3169-4CB8-8722-C277E8E53A37}" destId="{C5DF64F7-4CF8-41C8-9787-A315DBEFB23D}" srcOrd="2" destOrd="0" presId="urn:microsoft.com/office/officeart/2005/8/layout/orgChart1"/>
-    <dgm:cxn modelId="{06A1CE96-2C61-4516-8D35-5F1840A5A6BE}" type="presParOf" srcId="{BC6422CB-A6A7-4FFE-B894-0D0E365E5A8B}" destId="{5BA75D8A-9669-40DE-B3E7-34491D7BFAA9}" srcOrd="2" destOrd="0" presId="urn:microsoft.com/office/officeart/2005/8/layout/orgChart1"/>
-    <dgm:cxn modelId="{729C1B11-D660-4D7B-9DFC-76E192220EB1}" type="presParOf" srcId="{BC6422CB-A6A7-4FFE-B894-0D0E365E5A8B}" destId="{B954D732-3973-481D-93AB-8B4B4BDAFF01}" srcOrd="3" destOrd="0" presId="urn:microsoft.com/office/officeart/2005/8/layout/orgChart1"/>
-    <dgm:cxn modelId="{78B84B01-AA38-407D-9588-6E1E29B8D1BF}" type="presParOf" srcId="{B954D732-3973-481D-93AB-8B4B4BDAFF01}" destId="{6BD34FA3-DF71-44D3-9BE3-9FBDA4DA9692}" srcOrd="0" destOrd="0" presId="urn:microsoft.com/office/officeart/2005/8/layout/orgChart1"/>
-    <dgm:cxn modelId="{6E268418-EAA7-4450-9C2E-D0C87E6CFBDD}" type="presParOf" srcId="{6BD34FA3-DF71-44D3-9BE3-9FBDA4DA9692}" destId="{7A9F8041-015A-4250-9B6F-05C3306A0346}" srcOrd="0" destOrd="0" presId="urn:microsoft.com/office/officeart/2005/8/layout/orgChart1"/>
-    <dgm:cxn modelId="{2143C90A-2BEE-4138-B4DC-19DFBC23ECDA}" type="presParOf" srcId="{6BD34FA3-DF71-44D3-9BE3-9FBDA4DA9692}" destId="{F3052836-F2A6-4E14-AD54-FEB751FC7FDF}" srcOrd="1" destOrd="0" presId="urn:microsoft.com/office/officeart/2005/8/layout/orgChart1"/>
-    <dgm:cxn modelId="{E5E1677C-D9BD-4280-A2A8-DAF23C316789}" type="presParOf" srcId="{B954D732-3973-481D-93AB-8B4B4BDAFF01}" destId="{84B27A81-3E9A-4CE1-B35D-6966818A659B}" srcOrd="1" destOrd="0" presId="urn:microsoft.com/office/officeart/2005/8/layout/orgChart1"/>
-    <dgm:cxn modelId="{A709A35C-9CD2-4CF7-8E07-12FAB70FEA9F}" type="presParOf" srcId="{B954D732-3973-481D-93AB-8B4B4BDAFF01}" destId="{C4E71051-6198-4B42-9A29-0B4ABA1BBB99}" srcOrd="2" destOrd="0" presId="urn:microsoft.com/office/officeart/2005/8/layout/orgChart1"/>
-    <dgm:cxn modelId="{772811C9-DC15-43EB-9DFD-764E1EA2BB38}" type="presParOf" srcId="{642701AF-853F-4CD2-9D31-F60C4F97BFAD}" destId="{9C683DDF-F61A-4BE6-ABD7-6FA4B4B3126F}" srcOrd="2" destOrd="0" presId="urn:microsoft.com/office/officeart/2005/8/layout/orgChart1"/>
+    <dgm:cxn modelId="{9353EEA1-6140-4354-A0E2-16F6F6610A34}" type="presOf" srcId="{066EC303-0EE7-4937-A5AA-923E9BB04F47}" destId="{F3052836-F2A6-4E14-AD54-FEB751FC7FDF}" srcOrd="1" destOrd="0" presId="urn:microsoft.com/office/officeart/2005/8/layout/orgChart1"/>
+    <dgm:cxn modelId="{6BF472FF-B5BF-4792-AE7A-7633CDC6DCE1}" type="presOf" srcId="{83424053-1491-4C81-A420-F7C127C93196}" destId="{5BA75D8A-9669-40DE-B3E7-34491D7BFAA9}" srcOrd="0" destOrd="0" presId="urn:microsoft.com/office/officeart/2005/8/layout/orgChart1"/>
+    <dgm:cxn modelId="{5F8A9AEB-4811-4879-85C0-7F485E7CA84A}" type="presOf" srcId="{066EC303-0EE7-4937-A5AA-923E9BB04F47}" destId="{7A9F8041-015A-4250-9B6F-05C3306A0346}" srcOrd="0" destOrd="0" presId="urn:microsoft.com/office/officeart/2005/8/layout/orgChart1"/>
+    <dgm:cxn modelId="{C4B995F3-9EFD-4100-A21E-649DC4C170FD}" type="presOf" srcId="{8217FEB8-E4D3-47AE-A570-686294A63893}" destId="{3AB7AF6D-9D73-40EF-8C27-522BA1871C80}" srcOrd="1" destOrd="0" presId="urn:microsoft.com/office/officeart/2005/8/layout/orgChart1"/>
+    <dgm:cxn modelId="{898075D9-7F7C-4BF1-B489-62F8876EE9F3}" type="presParOf" srcId="{03ACB5EF-8260-402E-9067-90E06391B854}" destId="{642701AF-853F-4CD2-9D31-F60C4F97BFAD}" srcOrd="0" destOrd="0" presId="urn:microsoft.com/office/officeart/2005/8/layout/orgChart1"/>
+    <dgm:cxn modelId="{78D7A653-8A5A-4DC4-B633-82D148502DD1}" type="presParOf" srcId="{642701AF-853F-4CD2-9D31-F60C4F97BFAD}" destId="{D8B981C1-A1EC-4B90-9400-7D46ADE603F3}" srcOrd="0" destOrd="0" presId="urn:microsoft.com/office/officeart/2005/8/layout/orgChart1"/>
+    <dgm:cxn modelId="{DF12DE7D-5857-4720-8B3B-53DDFFC2400D}" type="presParOf" srcId="{D8B981C1-A1EC-4B90-9400-7D46ADE603F3}" destId="{1051CB57-5004-49A4-BB69-2034CCA80ACE}" srcOrd="0" destOrd="0" presId="urn:microsoft.com/office/officeart/2005/8/layout/orgChart1"/>
+    <dgm:cxn modelId="{F62BA542-6F94-4879-9242-2191583563DA}" type="presParOf" srcId="{D8B981C1-A1EC-4B90-9400-7D46ADE603F3}" destId="{8EF824A0-8F7D-4B3D-BDEF-1D061514C612}" srcOrd="1" destOrd="0" presId="urn:microsoft.com/office/officeart/2005/8/layout/orgChart1"/>
+    <dgm:cxn modelId="{1B757A9F-B595-436E-99B1-4DCD472C36AE}" type="presParOf" srcId="{642701AF-853F-4CD2-9D31-F60C4F97BFAD}" destId="{BC6422CB-A6A7-4FFE-B894-0D0E365E5A8B}" srcOrd="1" destOrd="0" presId="urn:microsoft.com/office/officeart/2005/8/layout/orgChart1"/>
+    <dgm:cxn modelId="{17A6349D-C7BC-446C-9BC8-859D079E150E}" type="presParOf" srcId="{BC6422CB-A6A7-4FFE-B894-0D0E365E5A8B}" destId="{07506447-FD7F-46EF-AB50-58D8E587F32D}" srcOrd="0" destOrd="0" presId="urn:microsoft.com/office/officeart/2005/8/layout/orgChart1"/>
+    <dgm:cxn modelId="{5F2B7938-0A22-43C4-9649-4AD3F962F860}" type="presParOf" srcId="{BC6422CB-A6A7-4FFE-B894-0D0E365E5A8B}" destId="{D37330B7-3169-4CB8-8722-C277E8E53A37}" srcOrd="1" destOrd="0" presId="urn:microsoft.com/office/officeart/2005/8/layout/orgChart1"/>
+    <dgm:cxn modelId="{5E7E63F4-C816-4D3A-B124-99B5F19350A6}" type="presParOf" srcId="{D37330B7-3169-4CB8-8722-C277E8E53A37}" destId="{94743B1C-B68E-479F-A241-2BA75F17CFB8}" srcOrd="0" destOrd="0" presId="urn:microsoft.com/office/officeart/2005/8/layout/orgChart1"/>
+    <dgm:cxn modelId="{DB593700-28EB-4A21-8EBD-5D516B06D981}" type="presParOf" srcId="{94743B1C-B68E-479F-A241-2BA75F17CFB8}" destId="{3F5EA4F2-B7AF-4471-ACE4-81D11FC76F47}" srcOrd="0" destOrd="0" presId="urn:microsoft.com/office/officeart/2005/8/layout/orgChart1"/>
+    <dgm:cxn modelId="{A8433E93-7AD9-47AF-8657-4EAFABCF8181}" type="presParOf" srcId="{94743B1C-B68E-479F-A241-2BA75F17CFB8}" destId="{3AB7AF6D-9D73-40EF-8C27-522BA1871C80}" srcOrd="1" destOrd="0" presId="urn:microsoft.com/office/officeart/2005/8/layout/orgChart1"/>
+    <dgm:cxn modelId="{4DE432FF-F3E7-46E7-8AAF-5CA769512B39}" type="presParOf" srcId="{D37330B7-3169-4CB8-8722-C277E8E53A37}" destId="{0FDEAC0C-3C42-4990-BA79-442FC763C366}" srcOrd="1" destOrd="0" presId="urn:microsoft.com/office/officeart/2005/8/layout/orgChart1"/>
+    <dgm:cxn modelId="{E777CA7D-2511-4439-848E-A06FFCEFA7B9}" type="presParOf" srcId="{D37330B7-3169-4CB8-8722-C277E8E53A37}" destId="{C5DF64F7-4CF8-41C8-9787-A315DBEFB23D}" srcOrd="2" destOrd="0" presId="urn:microsoft.com/office/officeart/2005/8/layout/orgChart1"/>
+    <dgm:cxn modelId="{F9A1B920-BE6E-4891-B78D-23363BFEF976}" type="presParOf" srcId="{BC6422CB-A6A7-4FFE-B894-0D0E365E5A8B}" destId="{5BA75D8A-9669-40DE-B3E7-34491D7BFAA9}" srcOrd="2" destOrd="0" presId="urn:microsoft.com/office/officeart/2005/8/layout/orgChart1"/>
+    <dgm:cxn modelId="{25542F2A-17E2-442D-A5EB-B3086CC77D78}" type="presParOf" srcId="{BC6422CB-A6A7-4FFE-B894-0D0E365E5A8B}" destId="{B954D732-3973-481D-93AB-8B4B4BDAFF01}" srcOrd="3" destOrd="0" presId="urn:microsoft.com/office/officeart/2005/8/layout/orgChart1"/>
+    <dgm:cxn modelId="{6BDD83DA-C1A2-41DA-8B54-460C9408686F}" type="presParOf" srcId="{B954D732-3973-481D-93AB-8B4B4BDAFF01}" destId="{6BD34FA3-DF71-44D3-9BE3-9FBDA4DA9692}" srcOrd="0" destOrd="0" presId="urn:microsoft.com/office/officeart/2005/8/layout/orgChart1"/>
+    <dgm:cxn modelId="{241F9C0B-FBC6-4B27-8A23-D9DD45033629}" type="presParOf" srcId="{6BD34FA3-DF71-44D3-9BE3-9FBDA4DA9692}" destId="{7A9F8041-015A-4250-9B6F-05C3306A0346}" srcOrd="0" destOrd="0" presId="urn:microsoft.com/office/officeart/2005/8/layout/orgChart1"/>
+    <dgm:cxn modelId="{80268836-7951-4085-BB13-34E10DA2438B}" type="presParOf" srcId="{6BD34FA3-DF71-44D3-9BE3-9FBDA4DA9692}" destId="{F3052836-F2A6-4E14-AD54-FEB751FC7FDF}" srcOrd="1" destOrd="0" presId="urn:microsoft.com/office/officeart/2005/8/layout/orgChart1"/>
+    <dgm:cxn modelId="{D48F5EAE-404E-48FE-AAEE-9C750676970A}" type="presParOf" srcId="{B954D732-3973-481D-93AB-8B4B4BDAFF01}" destId="{84B27A81-3E9A-4CE1-B35D-6966818A659B}" srcOrd="1" destOrd="0" presId="urn:microsoft.com/office/officeart/2005/8/layout/orgChart1"/>
+    <dgm:cxn modelId="{F806BAA0-6A1E-44BF-80DA-F77C6FA2D7CE}" type="presParOf" srcId="{B954D732-3973-481D-93AB-8B4B4BDAFF01}" destId="{C4E71051-6198-4B42-9A29-0B4ABA1BBB99}" srcOrd="2" destOrd="0" presId="urn:microsoft.com/office/officeart/2005/8/layout/orgChart1"/>
+    <dgm:cxn modelId="{1574AA47-08BF-4D6A-9780-44B1A20ECB21}" type="presParOf" srcId="{642701AF-853F-4CD2-9D31-F60C4F97BFAD}" destId="{9C683DDF-F61A-4BE6-ABD7-6FA4B4B3126F}" srcOrd="2" destOrd="0" presId="urn:microsoft.com/office/officeart/2005/8/layout/orgChart1"/>
   </dgm:cxnLst>
   <dgm:bg/>
   <dgm:whole/>
@@ -23788,34 +23664,34 @@
     </dgm:pt>
   </dgm:ptLst>
   <dgm:cxnLst>
-    <dgm:cxn modelId="{945004AF-C3FB-4E01-9B8B-40453D46DD89}" type="presOf" srcId="{D5B84A4C-FD58-480E-9B80-1719E8D52EBA}" destId="{A57EAA03-6A13-452A-A832-F1EDB58CAF18}" srcOrd="1" destOrd="0" presId="urn:microsoft.com/office/officeart/2005/8/layout/orgChart1"/>
-    <dgm:cxn modelId="{2DE9B441-E322-4185-86C3-0D74D0DCAC44}" type="presOf" srcId="{E58D2462-1EC6-4BFC-AFC0-96E5BF4F7601}" destId="{9E4FEA61-36A4-43C4-A7F4-40A8798C814A}" srcOrd="0" destOrd="0" presId="urn:microsoft.com/office/officeart/2005/8/layout/orgChart1"/>
-    <dgm:cxn modelId="{4281CD55-2930-45B6-973F-5BB1DE84593C}" type="presOf" srcId="{30F2DAFE-6EE5-40C0-A340-BE8A33F8B14E}" destId="{651C6E3C-B5B0-42BF-B50D-01D751348290}" srcOrd="0" destOrd="0" presId="urn:microsoft.com/office/officeart/2005/8/layout/orgChart1"/>
-    <dgm:cxn modelId="{EDEEC2D5-5116-45D8-96F5-081F97709F7A}" type="presOf" srcId="{E58D2462-1EC6-4BFC-AFC0-96E5BF4F7601}" destId="{7CDCDC47-5CFD-437F-B130-C7FCBFDA754A}" srcOrd="1" destOrd="0" presId="urn:microsoft.com/office/officeart/2005/8/layout/orgChart1"/>
-    <dgm:cxn modelId="{E29EF3C9-62FC-4A1D-A7CB-09E1FE7DDE71}" type="presOf" srcId="{D5B84A4C-FD58-480E-9B80-1719E8D52EBA}" destId="{E03B73F9-E149-4E5B-99B2-D778607E20E6}" srcOrd="0" destOrd="0" presId="urn:microsoft.com/office/officeart/2005/8/layout/orgChart1"/>
-    <dgm:cxn modelId="{722885DA-5E2B-43DE-8FEA-4E33FCFD06BF}" type="presOf" srcId="{E1BDD46F-42C3-4D6B-A4DF-C833F5394F64}" destId="{1829CE31-77AB-4BDE-B5A3-E30F0222689F}" srcOrd="1" destOrd="0" presId="urn:microsoft.com/office/officeart/2005/8/layout/orgChart1"/>
-    <dgm:cxn modelId="{BBE5A1F7-682E-44E2-BE2D-526827BBE68E}" type="presOf" srcId="{E1BDD46F-42C3-4D6B-A4DF-C833F5394F64}" destId="{372288AB-BCAC-4A2F-99DE-A0A60E947FAD}" srcOrd="0" destOrd="0" presId="urn:microsoft.com/office/officeart/2005/8/layout/orgChart1"/>
+    <dgm:cxn modelId="{43CC432B-1AE0-4F34-9AA1-3F0649BA8391}" type="presOf" srcId="{E58D2462-1EC6-4BFC-AFC0-96E5BF4F7601}" destId="{9E4FEA61-36A4-43C4-A7F4-40A8798C814A}" srcOrd="0" destOrd="0" presId="urn:microsoft.com/office/officeart/2005/8/layout/orgChart1"/>
+    <dgm:cxn modelId="{46A52285-186E-474D-BAC5-ED7828C953C1}" type="presOf" srcId="{E1BDD46F-42C3-4D6B-A4DF-C833F5394F64}" destId="{1829CE31-77AB-4BDE-B5A3-E30F0222689F}" srcOrd="1" destOrd="0" presId="urn:microsoft.com/office/officeart/2005/8/layout/orgChart1"/>
+    <dgm:cxn modelId="{D707484D-584C-423E-AB5E-38CB81D0DE08}" type="presOf" srcId="{E1BDD46F-42C3-4D6B-A4DF-C833F5394F64}" destId="{372288AB-BCAC-4A2F-99DE-A0A60E947FAD}" srcOrd="0" destOrd="0" presId="urn:microsoft.com/office/officeart/2005/8/layout/orgChart1"/>
+    <dgm:cxn modelId="{D1F8CE75-AA69-4B4E-9CF0-83507DB9D635}" type="presOf" srcId="{D5B84A4C-FD58-480E-9B80-1719E8D52EBA}" destId="{E03B73F9-E149-4E5B-99B2-D778607E20E6}" srcOrd="0" destOrd="0" presId="urn:microsoft.com/office/officeart/2005/8/layout/orgChart1"/>
+    <dgm:cxn modelId="{931332C9-D6A3-4952-8545-DC6F960A0812}" type="presOf" srcId="{E58D2462-1EC6-4BFC-AFC0-96E5BF4F7601}" destId="{7CDCDC47-5CFD-437F-B130-C7FCBFDA754A}" srcOrd="1" destOrd="0" presId="urn:microsoft.com/office/officeart/2005/8/layout/orgChart1"/>
     <dgm:cxn modelId="{F174F4B6-365F-45C4-AFD9-D4953A7F8B9C}" srcId="{30F2DAFE-6EE5-40C0-A340-BE8A33F8B14E}" destId="{E58D2462-1EC6-4BFC-AFC0-96E5BF4F7601}" srcOrd="0" destOrd="0" parTransId="{A621DDB5-495B-422E-A1FE-92D9FD3528E3}" sibTransId="{5B582D01-6770-462F-A291-2AB2282B3E1B}"/>
+    <dgm:cxn modelId="{98391A0A-82A7-4A94-93F1-FB1A7B28D20F}" type="presOf" srcId="{30F2DAFE-6EE5-40C0-A340-BE8A33F8B14E}" destId="{651C6E3C-B5B0-42BF-B50D-01D751348290}" srcOrd="0" destOrd="0" presId="urn:microsoft.com/office/officeart/2005/8/layout/orgChart1"/>
     <dgm:cxn modelId="{5C2B6F57-0A40-48B0-BA95-ECF9AA136118}" srcId="{30F2DAFE-6EE5-40C0-A340-BE8A33F8B14E}" destId="{D5B84A4C-FD58-480E-9B80-1719E8D52EBA}" srcOrd="2" destOrd="0" parTransId="{BA6E5C16-0B1B-4E3A-B1D5-E50D29DE07A8}" sibTransId="{4608F594-28A8-4899-B652-10C3718E757A}"/>
     <dgm:cxn modelId="{7FE6EBFB-376D-48DE-85B5-0E0003B3FC05}" srcId="{30F2DAFE-6EE5-40C0-A340-BE8A33F8B14E}" destId="{E1BDD46F-42C3-4D6B-A4DF-C833F5394F64}" srcOrd="1" destOrd="0" parTransId="{64ED83F1-2336-412C-8189-6394160BDA4B}" sibTransId="{7E1B568B-BF56-4969-BC39-A6DF8EACF97A}"/>
-    <dgm:cxn modelId="{4FDFD507-2462-4E1D-A6A5-1356BAE43F44}" type="presParOf" srcId="{651C6E3C-B5B0-42BF-B50D-01D751348290}" destId="{170BA6D5-8919-4251-A370-8084077CDF0D}" srcOrd="0" destOrd="0" presId="urn:microsoft.com/office/officeart/2005/8/layout/orgChart1"/>
-    <dgm:cxn modelId="{2983357C-764B-425C-BAD9-40915A97CB3D}" type="presParOf" srcId="{170BA6D5-8919-4251-A370-8084077CDF0D}" destId="{036D9662-39EB-4753-93B6-B7835ABBF007}" srcOrd="0" destOrd="0" presId="urn:microsoft.com/office/officeart/2005/8/layout/orgChart1"/>
-    <dgm:cxn modelId="{42C55EC5-DE98-4F26-B899-9BA5065AD69E}" type="presParOf" srcId="{036D9662-39EB-4753-93B6-B7835ABBF007}" destId="{9E4FEA61-36A4-43C4-A7F4-40A8798C814A}" srcOrd="0" destOrd="0" presId="urn:microsoft.com/office/officeart/2005/8/layout/orgChart1"/>
-    <dgm:cxn modelId="{97F2CC34-B2FC-4E09-ADC3-F329A06A10C9}" type="presParOf" srcId="{036D9662-39EB-4753-93B6-B7835ABBF007}" destId="{7CDCDC47-5CFD-437F-B130-C7FCBFDA754A}" srcOrd="1" destOrd="0" presId="urn:microsoft.com/office/officeart/2005/8/layout/orgChart1"/>
-    <dgm:cxn modelId="{64C7D2DC-FDFC-4F74-8521-ABA5D86E19CF}" type="presParOf" srcId="{170BA6D5-8919-4251-A370-8084077CDF0D}" destId="{D55703C3-B9D6-4B6C-BB93-7E3EED096F9E}" srcOrd="1" destOrd="0" presId="urn:microsoft.com/office/officeart/2005/8/layout/orgChart1"/>
-    <dgm:cxn modelId="{AF932823-3E3B-4CE3-9CDE-397E9C84D4D7}" type="presParOf" srcId="{170BA6D5-8919-4251-A370-8084077CDF0D}" destId="{77FD2B49-B2D7-43F4-8D64-2B1EC64DB77D}" srcOrd="2" destOrd="0" presId="urn:microsoft.com/office/officeart/2005/8/layout/orgChart1"/>
-    <dgm:cxn modelId="{7FE6C300-8B5E-4A1B-8087-309ABD230015}" type="presParOf" srcId="{651C6E3C-B5B0-42BF-B50D-01D751348290}" destId="{208D0365-449E-418F-9965-E18BC641DB14}" srcOrd="1" destOrd="0" presId="urn:microsoft.com/office/officeart/2005/8/layout/orgChart1"/>
-    <dgm:cxn modelId="{AAE53DE0-DD25-45F9-A69F-BD5CB7E70BEF}" type="presParOf" srcId="{208D0365-449E-418F-9965-E18BC641DB14}" destId="{C47CFBE7-3AE8-42B5-8D2A-5EE153564144}" srcOrd="0" destOrd="0" presId="urn:microsoft.com/office/officeart/2005/8/layout/orgChart1"/>
-    <dgm:cxn modelId="{5C4D5550-B2A2-4294-9704-9774EB169402}" type="presParOf" srcId="{C47CFBE7-3AE8-42B5-8D2A-5EE153564144}" destId="{372288AB-BCAC-4A2F-99DE-A0A60E947FAD}" srcOrd="0" destOrd="0" presId="urn:microsoft.com/office/officeart/2005/8/layout/orgChart1"/>
-    <dgm:cxn modelId="{BA4A275E-0B4E-4177-AE9A-ACDFC1FA798F}" type="presParOf" srcId="{C47CFBE7-3AE8-42B5-8D2A-5EE153564144}" destId="{1829CE31-77AB-4BDE-B5A3-E30F0222689F}" srcOrd="1" destOrd="0" presId="urn:microsoft.com/office/officeart/2005/8/layout/orgChart1"/>
-    <dgm:cxn modelId="{FF1AD488-D559-4A2F-9FE0-AE8514371B00}" type="presParOf" srcId="{208D0365-449E-418F-9965-E18BC641DB14}" destId="{33C4B16C-8326-4AD9-AD1C-5891804513B3}" srcOrd="1" destOrd="0" presId="urn:microsoft.com/office/officeart/2005/8/layout/orgChart1"/>
-    <dgm:cxn modelId="{DD26D2D8-C96F-42B4-A8F5-5293F8C636B3}" type="presParOf" srcId="{208D0365-449E-418F-9965-E18BC641DB14}" destId="{9051CC89-DF4B-4419-B542-BDFCC2835773}" srcOrd="2" destOrd="0" presId="urn:microsoft.com/office/officeart/2005/8/layout/orgChart1"/>
-    <dgm:cxn modelId="{CC55A294-3535-4CC1-8BB8-C809A6941295}" type="presParOf" srcId="{651C6E3C-B5B0-42BF-B50D-01D751348290}" destId="{C52310A3-A682-4AED-A63E-9DF18308F67D}" srcOrd="2" destOrd="0" presId="urn:microsoft.com/office/officeart/2005/8/layout/orgChart1"/>
-    <dgm:cxn modelId="{E46CA290-1F80-414A-B703-5BA84409EE0C}" type="presParOf" srcId="{C52310A3-A682-4AED-A63E-9DF18308F67D}" destId="{5155155D-F044-48EE-8249-0F7A4C82567F}" srcOrd="0" destOrd="0" presId="urn:microsoft.com/office/officeart/2005/8/layout/orgChart1"/>
-    <dgm:cxn modelId="{099C3DB3-051A-4B46-AA22-AD05B1204DE1}" type="presParOf" srcId="{5155155D-F044-48EE-8249-0F7A4C82567F}" destId="{E03B73F9-E149-4E5B-99B2-D778607E20E6}" srcOrd="0" destOrd="0" presId="urn:microsoft.com/office/officeart/2005/8/layout/orgChart1"/>
-    <dgm:cxn modelId="{2F724D2F-E22C-4F14-B7BC-951D716AD396}" type="presParOf" srcId="{5155155D-F044-48EE-8249-0F7A4C82567F}" destId="{A57EAA03-6A13-452A-A832-F1EDB58CAF18}" srcOrd="1" destOrd="0" presId="urn:microsoft.com/office/officeart/2005/8/layout/orgChart1"/>
-    <dgm:cxn modelId="{89600313-6161-4C7A-88C7-07A19D59C529}" type="presParOf" srcId="{C52310A3-A682-4AED-A63E-9DF18308F67D}" destId="{3B579F48-CE08-4F04-BA45-5DD87A65BDB1}" srcOrd="1" destOrd="0" presId="urn:microsoft.com/office/officeart/2005/8/layout/orgChart1"/>
-    <dgm:cxn modelId="{F26AB4BF-F49E-487C-93A2-A91F8936BB9C}" type="presParOf" srcId="{C52310A3-A682-4AED-A63E-9DF18308F67D}" destId="{A91807D0-86FE-4219-95BD-F4D73927F139}" srcOrd="2" destOrd="0" presId="urn:microsoft.com/office/officeart/2005/8/layout/orgChart1"/>
+    <dgm:cxn modelId="{6AD473E1-1233-48DF-B9C1-AFCC6E62D641}" type="presOf" srcId="{D5B84A4C-FD58-480E-9B80-1719E8D52EBA}" destId="{A57EAA03-6A13-452A-A832-F1EDB58CAF18}" srcOrd="1" destOrd="0" presId="urn:microsoft.com/office/officeart/2005/8/layout/orgChart1"/>
+    <dgm:cxn modelId="{FD253C14-54B3-46F2-AE1C-6A57A25A7CAB}" type="presParOf" srcId="{651C6E3C-B5B0-42BF-B50D-01D751348290}" destId="{170BA6D5-8919-4251-A370-8084077CDF0D}" srcOrd="0" destOrd="0" presId="urn:microsoft.com/office/officeart/2005/8/layout/orgChart1"/>
+    <dgm:cxn modelId="{CD93F0F9-E39B-4C80-98BE-C7E686520835}" type="presParOf" srcId="{170BA6D5-8919-4251-A370-8084077CDF0D}" destId="{036D9662-39EB-4753-93B6-B7835ABBF007}" srcOrd="0" destOrd="0" presId="urn:microsoft.com/office/officeart/2005/8/layout/orgChart1"/>
+    <dgm:cxn modelId="{56C0E810-A6AA-4CBF-8084-029268D4173E}" type="presParOf" srcId="{036D9662-39EB-4753-93B6-B7835ABBF007}" destId="{9E4FEA61-36A4-43C4-A7F4-40A8798C814A}" srcOrd="0" destOrd="0" presId="urn:microsoft.com/office/officeart/2005/8/layout/orgChart1"/>
+    <dgm:cxn modelId="{574E70D6-67DF-4D6A-BCC1-AA96B4C4B99B}" type="presParOf" srcId="{036D9662-39EB-4753-93B6-B7835ABBF007}" destId="{7CDCDC47-5CFD-437F-B130-C7FCBFDA754A}" srcOrd="1" destOrd="0" presId="urn:microsoft.com/office/officeart/2005/8/layout/orgChart1"/>
+    <dgm:cxn modelId="{084E2CA1-3B3E-4E04-A068-F769040DD846}" type="presParOf" srcId="{170BA6D5-8919-4251-A370-8084077CDF0D}" destId="{D55703C3-B9D6-4B6C-BB93-7E3EED096F9E}" srcOrd="1" destOrd="0" presId="urn:microsoft.com/office/officeart/2005/8/layout/orgChart1"/>
+    <dgm:cxn modelId="{AB4E50D9-3920-425E-BCF9-F4774D96ECCC}" type="presParOf" srcId="{170BA6D5-8919-4251-A370-8084077CDF0D}" destId="{77FD2B49-B2D7-43F4-8D64-2B1EC64DB77D}" srcOrd="2" destOrd="0" presId="urn:microsoft.com/office/officeart/2005/8/layout/orgChart1"/>
+    <dgm:cxn modelId="{4C8E78AB-C679-4B41-8DDC-A27EECB75047}" type="presParOf" srcId="{651C6E3C-B5B0-42BF-B50D-01D751348290}" destId="{208D0365-449E-418F-9965-E18BC641DB14}" srcOrd="1" destOrd="0" presId="urn:microsoft.com/office/officeart/2005/8/layout/orgChart1"/>
+    <dgm:cxn modelId="{36724285-644C-4D7C-B65B-03B3C91AF181}" type="presParOf" srcId="{208D0365-449E-418F-9965-E18BC641DB14}" destId="{C47CFBE7-3AE8-42B5-8D2A-5EE153564144}" srcOrd="0" destOrd="0" presId="urn:microsoft.com/office/officeart/2005/8/layout/orgChart1"/>
+    <dgm:cxn modelId="{BA4DEBB0-A483-45F7-A10C-3252BF6A3B72}" type="presParOf" srcId="{C47CFBE7-3AE8-42B5-8D2A-5EE153564144}" destId="{372288AB-BCAC-4A2F-99DE-A0A60E947FAD}" srcOrd="0" destOrd="0" presId="urn:microsoft.com/office/officeart/2005/8/layout/orgChart1"/>
+    <dgm:cxn modelId="{5041472B-4039-4A43-BA3F-227053AE8B1B}" type="presParOf" srcId="{C47CFBE7-3AE8-42B5-8D2A-5EE153564144}" destId="{1829CE31-77AB-4BDE-B5A3-E30F0222689F}" srcOrd="1" destOrd="0" presId="urn:microsoft.com/office/officeart/2005/8/layout/orgChart1"/>
+    <dgm:cxn modelId="{AB7DA8B4-891F-4F5B-8D1E-A10C150D053D}" type="presParOf" srcId="{208D0365-449E-418F-9965-E18BC641DB14}" destId="{33C4B16C-8326-4AD9-AD1C-5891804513B3}" srcOrd="1" destOrd="0" presId="urn:microsoft.com/office/officeart/2005/8/layout/orgChart1"/>
+    <dgm:cxn modelId="{3B067D2B-D6B4-4980-A1BB-E7BF0902042F}" type="presParOf" srcId="{208D0365-449E-418F-9965-E18BC641DB14}" destId="{9051CC89-DF4B-4419-B542-BDFCC2835773}" srcOrd="2" destOrd="0" presId="urn:microsoft.com/office/officeart/2005/8/layout/orgChart1"/>
+    <dgm:cxn modelId="{7854C5C3-08AC-473A-9154-E1D4652F18FA}" type="presParOf" srcId="{651C6E3C-B5B0-42BF-B50D-01D751348290}" destId="{C52310A3-A682-4AED-A63E-9DF18308F67D}" srcOrd="2" destOrd="0" presId="urn:microsoft.com/office/officeart/2005/8/layout/orgChart1"/>
+    <dgm:cxn modelId="{F4D8236F-185B-4F28-99B8-EC0F7C109ED3}" type="presParOf" srcId="{C52310A3-A682-4AED-A63E-9DF18308F67D}" destId="{5155155D-F044-48EE-8249-0F7A4C82567F}" srcOrd="0" destOrd="0" presId="urn:microsoft.com/office/officeart/2005/8/layout/orgChart1"/>
+    <dgm:cxn modelId="{8DF15E30-DD8D-45BD-A709-5F1008BEAF0A}" type="presParOf" srcId="{5155155D-F044-48EE-8249-0F7A4C82567F}" destId="{E03B73F9-E149-4E5B-99B2-D778607E20E6}" srcOrd="0" destOrd="0" presId="urn:microsoft.com/office/officeart/2005/8/layout/orgChart1"/>
+    <dgm:cxn modelId="{B2706476-22D5-414D-A9AE-B502C0774C90}" type="presParOf" srcId="{5155155D-F044-48EE-8249-0F7A4C82567F}" destId="{A57EAA03-6A13-452A-A832-F1EDB58CAF18}" srcOrd="1" destOrd="0" presId="urn:microsoft.com/office/officeart/2005/8/layout/orgChart1"/>
+    <dgm:cxn modelId="{841F44DD-16BC-49BC-BA9D-425D2F699C91}" type="presParOf" srcId="{C52310A3-A682-4AED-A63E-9DF18308F67D}" destId="{3B579F48-CE08-4F04-BA45-5DD87A65BDB1}" srcOrd="1" destOrd="0" presId="urn:microsoft.com/office/officeart/2005/8/layout/orgChart1"/>
+    <dgm:cxn modelId="{6D87F234-CD33-4C1F-9B06-1B488D7A2771}" type="presParOf" srcId="{C52310A3-A682-4AED-A63E-9DF18308F67D}" destId="{A91807D0-86FE-4219-95BD-F4D73927F139}" srcOrd="2" destOrd="0" presId="urn:microsoft.com/office/officeart/2005/8/layout/orgChart1"/>
   </dgm:cxnLst>
   <dgm:bg/>
   <dgm:whole/>
@@ -32189,6 +32065,21 @@
 </file>
 
 <file path=customXml/item1.xml><?xml version="1.0" encoding="utf-8"?>
+<?mso-contentType ?>
+<FormTemplates xmlns="http://schemas.microsoft.com/sharepoint/v3/contenttype/forms">
+  <Display>DocumentLibraryForm</Display>
+  <Edit>DocumentLibraryForm</Edit>
+  <New>DocumentLibraryForm</New>
+</FormTemplates>
+</file>
+
+<file path=customXml/item2.xml><?xml version="1.0" encoding="utf-8"?>
+<p:properties xmlns:p="http://schemas.microsoft.com/office/2006/metadata/properties" xmlns:xsi="http://www.w3.org/2001/XMLSchema-instance">
+  <documentManagement/>
+</p:properties>
+</file>
+
+<file path=customXml/item3.xml><?xml version="1.0" encoding="utf-8"?>
 <ct:contentTypeSchema xmlns:ct="http://schemas.microsoft.com/office/2006/metadata/contentType" xmlns:ma="http://schemas.microsoft.com/office/2006/metadata/properties/metaAttributes" ct:_="" ma:_="" ma:contentTypeName="Document" ma:contentTypeID="0x0101005656693BAA39FD4CBD7934CBA6A439A1" ma:contentTypeVersion="0" ma:contentTypeDescription="Create a new document." ma:contentTypeScope="" ma:versionID="b862c9977fdc094b990d9026ec03e40a">
   <xsd:schema xmlns:xsd="http://www.w3.org/2001/XMLSchema" xmlns:xs="http://www.w3.org/2001/XMLSchema" xmlns:p="http://schemas.microsoft.com/office/2006/metadata/properties" targetNamespace="http://schemas.microsoft.com/office/2006/metadata/properties" ma:root="true" ma:fieldsID="c64490b4aec6201516c3a874156f37b2">
     <xsd:element name="properties">
@@ -32302,21 +32193,6 @@
 </ct:contentTypeSchema>
 </file>
 
-<file path=customXml/item2.xml><?xml version="1.0" encoding="utf-8"?>
-<p:properties xmlns:p="http://schemas.microsoft.com/office/2006/metadata/properties" xmlns:xsi="http://www.w3.org/2001/XMLSchema-instance">
-  <documentManagement/>
-</p:properties>
-</file>
-
-<file path=customXml/item3.xml><?xml version="1.0" encoding="utf-8"?>
-<?mso-contentType ?>
-<FormTemplates xmlns="http://schemas.microsoft.com/sharepoint/v3/contenttype/forms">
-  <Display>DocumentLibraryForm</Display>
-  <Edit>DocumentLibraryForm</Edit>
-  <New>DocumentLibraryForm</New>
-</FormTemplates>
-</file>
-
 <file path=customXml/item4.xml><?xml version="1.0" encoding="utf-8"?>
 <b:Sources xmlns:b="http://schemas.openxmlformats.org/officeDocument/2006/bibliography" xmlns="http://schemas.openxmlformats.org/officeDocument/2006/bibliography" SelectedStyle="\APA.XSL" StyleName="APA"/>
 </file>
@@ -32334,6 +32210,22 @@
 </file>
 
 <file path=customXml/itemProps1.xml><?xml version="1.0" encoding="utf-8"?>
+<ds:datastoreItem xmlns:ds="http://schemas.openxmlformats.org/officeDocument/2006/customXml" ds:itemID="{D61DCADC-7114-42BA-B891-318C51FDF7CA}">
+  <ds:schemaRefs>
+    <ds:schemaRef ds:uri="http://schemas.microsoft.com/sharepoint/v3/contenttype/forms"/>
+  </ds:schemaRefs>
+</ds:datastoreItem>
+</file>
+
+<file path=customXml/itemProps2.xml><?xml version="1.0" encoding="utf-8"?>
+<ds:datastoreItem xmlns:ds="http://schemas.openxmlformats.org/officeDocument/2006/customXml" ds:itemID="{96947FAD-45CA-4133-B184-239BDED5451D}">
+  <ds:schemaRefs>
+    <ds:schemaRef ds:uri="http://schemas.microsoft.com/office/2006/metadata/properties"/>
+  </ds:schemaRefs>
+</ds:datastoreItem>
+</file>
+
+<file path=customXml/itemProps3.xml><?xml version="1.0" encoding="utf-8"?>
 <ds:datastoreItem xmlns:ds="http://schemas.openxmlformats.org/officeDocument/2006/customXml" ds:itemID="{643A6359-1DC6-43D2-B732-751EBA690193}">
   <ds:schemaRefs>
     <ds:schemaRef ds:uri="http://schemas.microsoft.com/office/2006/metadata/contentType"/>
@@ -32349,24 +32241,8 @@
 </ds:datastoreItem>
 </file>
 
-<file path=customXml/itemProps2.xml><?xml version="1.0" encoding="utf-8"?>
-<ds:datastoreItem xmlns:ds="http://schemas.openxmlformats.org/officeDocument/2006/customXml" ds:itemID="{96947FAD-45CA-4133-B184-239BDED5451D}">
-  <ds:schemaRefs>
-    <ds:schemaRef ds:uri="http://schemas.microsoft.com/office/2006/metadata/properties"/>
-  </ds:schemaRefs>
-</ds:datastoreItem>
-</file>
-
-<file path=customXml/itemProps3.xml><?xml version="1.0" encoding="utf-8"?>
-<ds:datastoreItem xmlns:ds="http://schemas.openxmlformats.org/officeDocument/2006/customXml" ds:itemID="{D61DCADC-7114-42BA-B891-318C51FDF7CA}">
-  <ds:schemaRefs>
-    <ds:schemaRef ds:uri="http://schemas.microsoft.com/sharepoint/v3/contenttype/forms"/>
-  </ds:schemaRefs>
-</ds:datastoreItem>
-</file>
-
 <file path=customXml/itemProps4.xml><?xml version="1.0" encoding="utf-8"?>
-<ds:datastoreItem xmlns:ds="http://schemas.openxmlformats.org/officeDocument/2006/customXml" ds:itemID="{29F68414-3D40-4AE1-AD81-3BDE2A56FCC6}">
+<ds:datastoreItem xmlns:ds="http://schemas.openxmlformats.org/officeDocument/2006/customXml" ds:itemID="{D39BE535-FC52-4628-8FEB-A04E5DB12558}">
   <ds:schemaRefs>
     <ds:schemaRef ds:uri="http://schemas.openxmlformats.org/officeDocument/2006/bibliography"/>
   </ds:schemaRefs>
@@ -32374,7 +32250,7 @@
 </file>
 
 <file path=customXml/itemProps5.xml><?xml version="1.0" encoding="utf-8"?>
-<ds:datastoreItem xmlns:ds="http://schemas.openxmlformats.org/officeDocument/2006/customXml" ds:itemID="{EB282CA9-5535-4B46-8323-116A624C9433}">
+<ds:datastoreItem xmlns:ds="http://schemas.openxmlformats.org/officeDocument/2006/customXml" ds:itemID="{8F72F14B-2E0E-491D-BEDB-9FF7760BA471}">
   <ds:schemaRefs>
     <ds:schemaRef ds:uri="http://schemas.openxmlformats.org/officeDocument/2006/bibliography"/>
   </ds:schemaRefs>
@@ -32382,7 +32258,7 @@
 </file>
 
 <file path=customXml/itemProps6.xml><?xml version="1.0" encoding="utf-8"?>
-<ds:datastoreItem xmlns:ds="http://schemas.openxmlformats.org/officeDocument/2006/customXml" ds:itemID="{5879E177-0B75-4825-A356-FA03494092A5}">
+<ds:datastoreItem xmlns:ds="http://schemas.openxmlformats.org/officeDocument/2006/customXml" ds:itemID="{72E8420B-768B-4ABB-80C5-39B5A5D0B887}">
   <ds:schemaRefs>
     <ds:schemaRef ds:uri="http://schemas.openxmlformats.org/officeDocument/2006/bibliography"/>
   </ds:schemaRefs>
@@ -32390,7 +32266,7 @@
 </file>
 
 <file path=customXml/itemProps7.xml><?xml version="1.0" encoding="utf-8"?>
-<ds:datastoreItem xmlns:ds="http://schemas.openxmlformats.org/officeDocument/2006/customXml" ds:itemID="{67F6346B-6BB2-4BCB-95DA-75DD67F13A89}">
+<ds:datastoreItem xmlns:ds="http://schemas.openxmlformats.org/officeDocument/2006/customXml" ds:itemID="{AC4FFBEB-F916-4D0C-BEDF-2FB2D1562904}">
   <ds:schemaRefs>
     <ds:schemaRef ds:uri="http://schemas.openxmlformats.org/officeDocument/2006/bibliography"/>
   </ds:schemaRefs>

</xml_diff>